<commit_message>
finsh comments and reply
</commit_message>
<xml_diff>
--- a/DOCS/Requires.docx
+++ b/DOCS/Requires.docx
@@ -352,6 +352,24 @@
                 <w:numId w:val="3"/>
               </w:numPr>
               <w:rPr>
+                <w:color w:val="70AD47" w:themeColor="accent6"/>
+              </w:rPr>
+            </w:pPr>
+            <w:r>
+              <w:rPr>
+                <w:color w:val="70AD47" w:themeColor="accent6"/>
+              </w:rPr>
+              <w:t xml:space="preserve">remove comment </w:t>
+            </w:r>
+          </w:p>
+          <w:p>
+            <w:pPr>
+              <w:pStyle w:val="ListParagraph"/>
+              <w:numPr>
+                <w:ilvl w:val="0"/>
+                <w:numId w:val="3"/>
+              </w:numPr>
+              <w:rPr>
                 <w:color w:val="000000" w:themeColor="text1"/>
               </w:rPr>
             </w:pPr>
@@ -359,7 +377,13 @@
               <w:rPr>
                 <w:color w:val="000000" w:themeColor="text1"/>
               </w:rPr>
-              <w:t xml:space="preserve">remove comment </w:t>
+              <w:t xml:space="preserve"> </w:t>
+            </w:r>
+            <w:r>
+              <w:rPr>
+                <w:color w:val="70AD47" w:themeColor="accent6"/>
+              </w:rPr>
+              <w:t xml:space="preserve">edit comment </w:t>
             </w:r>
           </w:p>
           <w:p>
@@ -377,35 +401,408 @@
               <w:rPr>
                 <w:color w:val="000000" w:themeColor="text1"/>
               </w:rPr>
+              <w:t xml:space="preserve">Exceptions </w:t>
+            </w:r>
+          </w:p>
+          <w:p>
+            <w:pPr>
+              <w:pStyle w:val="ListParagraph"/>
+              <w:numPr>
+                <w:ilvl w:val="0"/>
+                <w:numId w:val="3"/>
+              </w:numPr>
+              <w:rPr>
+                <w:color w:val="00B050"/>
+              </w:rPr>
+            </w:pPr>
+            <w:r>
+              <w:rPr>
+                <w:color w:val="00B050"/>
+              </w:rPr>
+              <w:t>get the count of comments of blog</w:t>
+            </w:r>
+          </w:p>
+          <w:p>
+            <w:pPr>
+              <w:pStyle w:val="ListParagraph"/>
+              <w:numPr>
+                <w:ilvl w:val="0"/>
+                <w:numId w:val="1"/>
+              </w:numPr>
+            </w:pPr>
+            <w:r>
+              <w:t xml:space="preserve">Reply </w:t>
+            </w:r>
+            <w:proofErr w:type="spellStart"/>
+            <w:r>
+              <w:t>bage</w:t>
+            </w:r>
+            <w:proofErr w:type="spellEnd"/>
+            <w:r>
               <w:t xml:space="preserve"> </w:t>
             </w:r>
-            <w:r>
-              <w:rPr>
-                <w:color w:val="000000" w:themeColor="text1"/>
-              </w:rPr>
-              <w:t>edit co</w:t>
+          </w:p>
+          <w:p>
+            <w:pPr>
+              <w:pStyle w:val="ListParagraph"/>
+              <w:numPr>
+                <w:ilvl w:val="0"/>
+                <w:numId w:val="5"/>
+              </w:numPr>
+            </w:pPr>
+            <w:r>
+              <w:rPr>
+                <w:color w:val="00B050"/>
+              </w:rPr>
+              <w:t xml:space="preserve">Get one </w:t>
+            </w:r>
+            <w:proofErr w:type="spellStart"/>
+            <w:r>
+              <w:rPr>
+                <w:color w:val="00B050"/>
+              </w:rPr>
+              <w:t>rebly</w:t>
+            </w:r>
+            <w:proofErr w:type="spellEnd"/>
+            <w:r>
+              <w:rPr>
+                <w:color w:val="00B050"/>
+              </w:rPr>
+              <w:t xml:space="preserve"> with id </w:t>
+            </w:r>
+            <w:r>
+              <w:t xml:space="preserve">or </w:t>
+            </w:r>
+            <w:proofErr w:type="spellStart"/>
+            <w:r>
+              <w:t>user_id</w:t>
+            </w:r>
+            <w:proofErr w:type="spellEnd"/>
+            <w:r>
+              <w:t xml:space="preserve"> or </w:t>
+            </w:r>
+            <w:proofErr w:type="spellStart"/>
+            <w:r>
+              <w:t>comment_</w:t>
+            </w:r>
+            <w:proofErr w:type="gramStart"/>
+            <w:r>
+              <w:t>id</w:t>
+            </w:r>
+            <w:proofErr w:type="spellEnd"/>
+            <w:r>
+              <w:t xml:space="preserve"> ?</w:t>
+            </w:r>
+            <w:proofErr w:type="gramEnd"/>
+          </w:p>
+          <w:p>
+            <w:pPr>
+              <w:pStyle w:val="ListParagraph"/>
+              <w:numPr>
+                <w:ilvl w:val="0"/>
+                <w:numId w:val="5"/>
+              </w:numPr>
+              <w:rPr>
+                <w:color w:val="00B050"/>
+              </w:rPr>
+            </w:pPr>
+            <w:r>
+              <w:rPr>
+                <w:color w:val="00B050"/>
+              </w:rPr>
+              <w:t xml:space="preserve">Add </w:t>
+            </w:r>
+          </w:p>
+          <w:p>
+            <w:pPr>
+              <w:pStyle w:val="ListParagraph"/>
+              <w:numPr>
+                <w:ilvl w:val="0"/>
+                <w:numId w:val="5"/>
+              </w:numPr>
+              <w:rPr>
+                <w:color w:val="00B050"/>
+              </w:rPr>
+            </w:pPr>
+            <w:r>
+              <w:rPr>
+                <w:color w:val="00B050"/>
+              </w:rPr>
+              <w:t xml:space="preserve">Update </w:t>
+            </w:r>
+          </w:p>
+          <w:p>
+            <w:pPr>
+              <w:pStyle w:val="ListParagraph"/>
+              <w:numPr>
+                <w:ilvl w:val="0"/>
+                <w:numId w:val="5"/>
+              </w:numPr>
+              <w:rPr>
+                <w:color w:val="00B050"/>
+              </w:rPr>
+            </w:pPr>
+            <w:r>
+              <w:rPr>
+                <w:color w:val="00B050"/>
+              </w:rPr>
+              <w:t>D</w:t>
+            </w:r>
+            <w:r>
+              <w:rPr>
+                <w:color w:val="00B050"/>
+              </w:rPr>
+              <w:t>elete</w:t>
+            </w:r>
+          </w:p>
+          <w:p>
+            <w:pPr>
+              <w:pStyle w:val="ListParagraph"/>
+              <w:numPr>
+                <w:ilvl w:val="0"/>
+                <w:numId w:val="5"/>
+              </w:numPr>
+              <w:rPr>
+                <w:color w:val="00B050"/>
+              </w:rPr>
+            </w:pPr>
+            <w:r>
+              <w:rPr>
+                <w:color w:val="00B050"/>
+              </w:rPr>
+              <w:t>Exceptions</w:t>
+            </w:r>
+          </w:p>
+          <w:p>
+            <w:pPr>
+              <w:pStyle w:val="ListParagraph"/>
+              <w:numPr>
+                <w:ilvl w:val="0"/>
+                <w:numId w:val="1"/>
+              </w:numPr>
+            </w:pPr>
+            <w:r>
+              <w:t>B</w:t>
+            </w:r>
+            <w:r>
+              <w:t>logs</w:t>
+            </w:r>
+            <w:r>
+              <w:t xml:space="preserve"> </w:t>
+            </w:r>
+            <w:proofErr w:type="spellStart"/>
+            <w:r>
+              <w:t>bage</w:t>
+            </w:r>
+            <w:proofErr w:type="spellEnd"/>
+            <w:r>
+              <w:t xml:space="preserve"> </w:t>
+            </w:r>
+          </w:p>
+          <w:p>
+            <w:pPr>
+              <w:pStyle w:val="ListParagraph"/>
+              <w:numPr>
+                <w:ilvl w:val="0"/>
+                <w:numId w:val="4"/>
+              </w:numPr>
+              <w:rPr>
+                <w:color w:val="00B050"/>
+              </w:rPr>
+            </w:pPr>
+            <w:r>
+              <w:rPr>
+                <w:color w:val="00B050"/>
+              </w:rPr>
+              <w:t xml:space="preserve">one blog with id </w:t>
+            </w:r>
+          </w:p>
+          <w:p>
+            <w:pPr>
+              <w:pStyle w:val="ListParagraph"/>
+              <w:numPr>
+                <w:ilvl w:val="0"/>
+                <w:numId w:val="4"/>
+              </w:numPr>
+            </w:pPr>
+            <w:r>
+              <w:t xml:space="preserve">get all blogs with </w:t>
+            </w:r>
+            <w:proofErr w:type="spellStart"/>
+            <w:r>
+              <w:t>bagination</w:t>
+            </w:r>
+            <w:proofErr w:type="spellEnd"/>
+            <w:r>
+              <w:t xml:space="preserve"> </w:t>
+            </w:r>
+          </w:p>
+          <w:p>
+            <w:pPr>
+              <w:pStyle w:val="ListParagraph"/>
+              <w:numPr>
+                <w:ilvl w:val="0"/>
+                <w:numId w:val="4"/>
+              </w:numPr>
+            </w:pPr>
+            <w:r>
+              <w:t>get the most popular blogs with comments and likes</w:t>
+            </w:r>
+          </w:p>
+          <w:p>
+            <w:pPr>
+              <w:pStyle w:val="ListParagraph"/>
+              <w:numPr>
+                <w:ilvl w:val="0"/>
+                <w:numId w:val="4"/>
+              </w:numPr>
+            </w:pPr>
+            <w:r>
+              <w:t xml:space="preserve">get the latest blogs </w:t>
+            </w:r>
+          </w:p>
+          <w:p>
+            <w:pPr>
+              <w:pStyle w:val="ListParagraph"/>
+              <w:numPr>
+                <w:ilvl w:val="0"/>
+                <w:numId w:val="4"/>
+              </w:numPr>
+            </w:pPr>
+            <w:r>
+              <w:t>get the blogs in interval of t</w:t>
             </w:r>
             <w:bookmarkStart w:id="0" w:name="_GoBack"/>
             <w:bookmarkEnd w:id="0"/>
             <w:r>
-              <w:rPr>
-                <w:color w:val="000000" w:themeColor="text1"/>
-              </w:rPr>
-              <w:t xml:space="preserve">mment </w:t>
-            </w:r>
-          </w:p>
-          <w:p>
-            <w:pPr>
-              <w:pStyle w:val="ListParagraph"/>
-              <w:numPr>
-                <w:ilvl w:val="0"/>
-                <w:numId w:val="3"/>
-              </w:numPr>
-              <w:rPr>
-                <w:color w:val="000000" w:themeColor="text1"/>
-              </w:rPr>
-            </w:pPr>
-          </w:p>
+              <w:t xml:space="preserve">ime </w:t>
+            </w:r>
+          </w:p>
+          <w:p>
+            <w:pPr>
+              <w:pStyle w:val="ListParagraph"/>
+              <w:numPr>
+                <w:ilvl w:val="0"/>
+                <w:numId w:val="4"/>
+              </w:numPr>
+            </w:pPr>
+            <w:r>
+              <w:t xml:space="preserve">the </w:t>
+            </w:r>
+            <w:proofErr w:type="spellStart"/>
+            <w:r>
+              <w:t>unvisible</w:t>
+            </w:r>
+            <w:proofErr w:type="spellEnd"/>
+            <w:r>
+              <w:t xml:space="preserve"> ones</w:t>
+            </w:r>
+          </w:p>
+          <w:p>
+            <w:pPr>
+              <w:pStyle w:val="ListParagraph"/>
+              <w:numPr>
+                <w:ilvl w:val="0"/>
+                <w:numId w:val="4"/>
+              </w:numPr>
+            </w:pPr>
+            <w:r>
+              <w:t xml:space="preserve">display the ADMIN blogs that need </w:t>
+            </w:r>
+            <w:proofErr w:type="spellStart"/>
+            <w:r>
+              <w:t>conferm</w:t>
+            </w:r>
+            <w:proofErr w:type="spellEnd"/>
+          </w:p>
+          <w:p>
+            <w:pPr>
+              <w:pStyle w:val="ListParagraph"/>
+              <w:numPr>
+                <w:ilvl w:val="0"/>
+                <w:numId w:val="4"/>
+              </w:numPr>
+            </w:pPr>
+            <w:r>
+              <w:t xml:space="preserve">get the reported blogs </w:t>
+            </w:r>
+          </w:p>
+          <w:p>
+            <w:pPr>
+              <w:pStyle w:val="ListParagraph"/>
+              <w:numPr>
+                <w:ilvl w:val="0"/>
+                <w:numId w:val="4"/>
+              </w:numPr>
+            </w:pPr>
+            <w:r>
+              <w:t xml:space="preserve">add blog </w:t>
+            </w:r>
+          </w:p>
+          <w:p>
+            <w:pPr>
+              <w:pStyle w:val="ListParagraph"/>
+              <w:numPr>
+                <w:ilvl w:val="0"/>
+                <w:numId w:val="4"/>
+              </w:numPr>
+            </w:pPr>
+            <w:r>
+              <w:t>update blog</w:t>
+            </w:r>
+          </w:p>
+          <w:p>
+            <w:pPr>
+              <w:pStyle w:val="ListParagraph"/>
+              <w:numPr>
+                <w:ilvl w:val="0"/>
+                <w:numId w:val="4"/>
+              </w:numPr>
+            </w:pPr>
+            <w:r>
+              <w:t>soft delete blog</w:t>
+            </w:r>
+          </w:p>
+          <w:p>
+            <w:pPr>
+              <w:pStyle w:val="ListParagraph"/>
+              <w:numPr>
+                <w:ilvl w:val="0"/>
+                <w:numId w:val="4"/>
+              </w:numPr>
+            </w:pPr>
+            <w:r>
+              <w:t xml:space="preserve"> invisible the blog </w:t>
+            </w:r>
+          </w:p>
+          <w:p>
+            <w:pPr>
+              <w:pStyle w:val="ListParagraph"/>
+              <w:numPr>
+                <w:ilvl w:val="0"/>
+                <w:numId w:val="4"/>
+              </w:numPr>
+            </w:pPr>
+            <w:r>
+              <w:t>Visible the blog</w:t>
+            </w:r>
+          </w:p>
+          <w:p>
+            <w:pPr>
+              <w:pStyle w:val="ListParagraph"/>
+              <w:numPr>
+                <w:ilvl w:val="0"/>
+                <w:numId w:val="4"/>
+              </w:numPr>
+            </w:pPr>
+            <w:r>
+              <w:t>scheduling The Post</w:t>
+            </w:r>
+            <w:r>
+              <w:t>s</w:t>
+            </w:r>
+          </w:p>
+          <w:p/>
           <w:p>
             <w:pPr>
               <w:pStyle w:val="ListParagraph"/>
@@ -415,19 +812,7 @@
               </w:numPr>
             </w:pPr>
             <w:r>
-              <w:t xml:space="preserve">display the latest blogs </w:t>
-            </w:r>
-          </w:p>
-          <w:p>
-            <w:pPr>
-              <w:pStyle w:val="ListParagraph"/>
-              <w:numPr>
-                <w:ilvl w:val="0"/>
-                <w:numId w:val="4"/>
-              </w:numPr>
-            </w:pPr>
-            <w:r>
-              <w:t>get the count of comments of blog</w:t>
+              <w:t>display the users</w:t>
             </w:r>
           </w:p>
           <w:p>
@@ -439,11 +824,98 @@
               </w:numPr>
             </w:pPr>
             <w:r>
-              <w:t xml:space="preserve">the unvisible </w:t>
+              <w:t xml:space="preserve">delete </w:t>
+            </w:r>
+            <w:r>
+              <w:t>writter</w:t>
+            </w:r>
+            <w:r>
+              <w:t xml:space="preserve"> after 10 reports</w:t>
+            </w:r>
+            <w:r>
+              <w:t xml:space="preserve"> upgrade </w:t>
+            </w:r>
+          </w:p>
+          <w:p>
+            <w:pPr>
+              <w:pStyle w:val="ListParagraph"/>
+              <w:numPr>
+                <w:ilvl w:val="0"/>
+                <w:numId w:val="1"/>
+              </w:numPr>
+            </w:pPr>
+            <w:r>
+              <w:t>block</w:t>
+            </w:r>
+            <w:r>
+              <w:t xml:space="preserve"> user</w:t>
+            </w:r>
+            <w:r>
+              <w:t xml:space="preserve"> from comminting</w:t>
+            </w:r>
+          </w:p>
+          <w:p>
+            <w:pPr>
+              <w:pStyle w:val="ListParagraph"/>
+              <w:numPr>
+                <w:ilvl w:val="0"/>
+                <w:numId w:val="1"/>
+              </w:numPr>
+            </w:pPr>
+            <w:r>
+              <w:t>notificates the user that he will block</w:t>
+            </w:r>
+          </w:p>
+          <w:p>
+            <w:pPr>
+              <w:pStyle w:val="ListParagraph"/>
+              <w:numPr>
+                <w:ilvl w:val="0"/>
+                <w:numId w:val="1"/>
+              </w:numPr>
+              <w:rPr>
+                <w:color w:val="FF0000"/>
+              </w:rPr>
+            </w:pPr>
+            <w:r>
+              <w:rPr>
+                <w:color w:val="FF0000"/>
+              </w:rPr>
+              <w:t>user can apply for contriputing in that blog .</w:t>
+            </w:r>
+          </w:p>
+          <w:p>
+            <w:pPr>
+              <w:pStyle w:val="ListParagraph"/>
+              <w:numPr>
+                <w:ilvl w:val="0"/>
+                <w:numId w:val="1"/>
+              </w:numPr>
+              <w:rPr>
+                <w:color w:val="FF0000"/>
+              </w:rPr>
+            </w:pPr>
+            <w:r>
+              <w:rPr>
+                <w:color w:val="FF0000"/>
+              </w:rPr>
+              <w:t xml:space="preserve">type of blogs that allow contriputing from user </w:t>
+            </w:r>
+          </w:p>
+          <w:p>
+            <w:pPr>
+              <w:pStyle w:val="ListParagraph"/>
+              <w:numPr>
+                <w:ilvl w:val="0"/>
+                <w:numId w:val="1"/>
+              </w:numPr>
+            </w:pPr>
+            <w:r>
+              <w:t xml:space="preserve">user can chat with admin with messaging </w:t>
             </w:r>
             <w:proofErr w:type="gramStart"/>
             <w:r>
-              <w:t>ones .</w:t>
+              <w:t>system .</w:t>
             </w:r>
             <w:proofErr w:type="gramEnd"/>
           </w:p>
@@ -456,7 +928,10 @@
               </w:numPr>
             </w:pPr>
             <w:r>
-              <w:t>display the ADMIN blogs that need conferm</w:t>
+              <w:t>Display</w:t>
+            </w:r>
+            <w:r>
+              <w:t xml:space="preserve"> category</w:t>
             </w:r>
           </w:p>
           <w:p>
@@ -468,7 +943,7 @@
               </w:numPr>
             </w:pPr>
             <w:r>
-              <w:t>display the users</w:t>
+              <w:t xml:space="preserve"> Add category</w:t>
             </w:r>
           </w:p>
           <w:p>
@@ -480,16 +955,10 @@
               </w:numPr>
             </w:pPr>
             <w:r>
-              <w:t xml:space="preserve">delete </w:t>
-            </w:r>
-            <w:r>
-              <w:t>writter</w:t>
-            </w:r>
-            <w:r>
-              <w:t xml:space="preserve"> after 10 reports</w:t>
-            </w:r>
-            <w:r>
-              <w:t xml:space="preserve"> upgrade </w:t>
+              <w:t xml:space="preserve"> apdates and delete</w:t>
+            </w:r>
+            <w:r>
+              <w:t xml:space="preserve"> category</w:t>
             </w:r>
           </w:p>
           <w:p>
@@ -501,13 +970,8 @@
               </w:numPr>
             </w:pPr>
             <w:r>
-              <w:t>block</w:t>
-            </w:r>
-            <w:r>
-              <w:t xml:space="preserve"> user</w:t>
-            </w:r>
-            <w:r>
-              <w:t xml:space="preserve"> from comminting</w:t>
+              <w:lastRenderedPageBreak/>
+              <w:t>assign those blogs to that tag</w:t>
             </w:r>
           </w:p>
           <w:p>
@@ -519,7 +983,10 @@
               </w:numPr>
             </w:pPr>
             <w:r>
-              <w:t>notificates the user that he will block</w:t>
+              <w:t>Add, show, update and delte</w:t>
+            </w:r>
+            <w:r>
+              <w:t xml:space="preserve"> news</w:t>
             </w:r>
           </w:p>
           <w:p>
@@ -531,7 +998,10 @@
               </w:numPr>
             </w:pPr>
             <w:r>
-              <w:t>user can apply for contriputing in that blog .</w:t>
+              <w:t>apper or dissapper</w:t>
+            </w:r>
+            <w:r>
+              <w:t xml:space="preserve"> news</w:t>
             </w:r>
           </w:p>
           <w:p>
@@ -543,7 +1013,7 @@
               </w:numPr>
             </w:pPr>
             <w:r>
-              <w:t xml:space="preserve">type of blogs that allow contriputing from user </w:t>
+              <w:t>scheduling The news</w:t>
             </w:r>
           </w:p>
           <w:p>
@@ -555,114 +1025,6 @@
               </w:numPr>
             </w:pPr>
             <w:r>
-              <w:t>-user can chat with admin with messaging system .</w:t>
-            </w:r>
-          </w:p>
-          <w:p>
-            <w:pPr>
-              <w:pStyle w:val="ListParagraph"/>
-              <w:numPr>
-                <w:ilvl w:val="0"/>
-                <w:numId w:val="1"/>
-              </w:numPr>
-            </w:pPr>
-            <w:r>
-              <w:t>Display</w:t>
-            </w:r>
-            <w:r>
-              <w:t xml:space="preserve"> category</w:t>
-            </w:r>
-          </w:p>
-          <w:p>
-            <w:pPr>
-              <w:pStyle w:val="ListParagraph"/>
-              <w:numPr>
-                <w:ilvl w:val="0"/>
-                <w:numId w:val="1"/>
-              </w:numPr>
-            </w:pPr>
-            <w:r>
-              <w:t xml:space="preserve"> Add category</w:t>
-            </w:r>
-          </w:p>
-          <w:p>
-            <w:pPr>
-              <w:pStyle w:val="ListParagraph"/>
-              <w:numPr>
-                <w:ilvl w:val="0"/>
-                <w:numId w:val="1"/>
-              </w:numPr>
-            </w:pPr>
-            <w:r>
-              <w:t xml:space="preserve"> apdates and delete</w:t>
-            </w:r>
-            <w:r>
-              <w:t xml:space="preserve"> category</w:t>
-            </w:r>
-          </w:p>
-          <w:p>
-            <w:pPr>
-              <w:pStyle w:val="ListParagraph"/>
-              <w:numPr>
-                <w:ilvl w:val="0"/>
-                <w:numId w:val="1"/>
-              </w:numPr>
-            </w:pPr>
-            <w:r>
-              <w:t>assign those blogs to that tag</w:t>
-            </w:r>
-          </w:p>
-          <w:p>
-            <w:pPr>
-              <w:pStyle w:val="ListParagraph"/>
-              <w:numPr>
-                <w:ilvl w:val="0"/>
-                <w:numId w:val="1"/>
-              </w:numPr>
-            </w:pPr>
-            <w:r>
-              <w:t>Add, show, update and delte</w:t>
-            </w:r>
-            <w:r>
-              <w:t xml:space="preserve"> news</w:t>
-            </w:r>
-          </w:p>
-          <w:p>
-            <w:pPr>
-              <w:pStyle w:val="ListParagraph"/>
-              <w:numPr>
-                <w:ilvl w:val="0"/>
-                <w:numId w:val="1"/>
-              </w:numPr>
-            </w:pPr>
-            <w:r>
-              <w:t>apper or dissapper</w:t>
-            </w:r>
-            <w:r>
-              <w:t xml:space="preserve"> news</w:t>
-            </w:r>
-          </w:p>
-          <w:p>
-            <w:pPr>
-              <w:pStyle w:val="ListParagraph"/>
-              <w:numPr>
-                <w:ilvl w:val="0"/>
-                <w:numId w:val="1"/>
-              </w:numPr>
-            </w:pPr>
-            <w:r>
-              <w:t>scheduling The news</w:t>
-            </w:r>
-          </w:p>
-          <w:p>
-            <w:pPr>
-              <w:pStyle w:val="ListParagraph"/>
-              <w:numPr>
-                <w:ilvl w:val="0"/>
-                <w:numId w:val="1"/>
-              </w:numPr>
-            </w:pPr>
-            <w:r>
               <w:t>notifications</w:t>
             </w:r>
           </w:p>
@@ -679,22 +1041,18 @@
           <w:p/>
           <w:p>
             <w:r>
-              <w:t>USER view :</w:t>
-            </w:r>
+              <w:t xml:space="preserve">systems </w:t>
+            </w:r>
+            <w:proofErr w:type="gramStart"/>
+            <w:r>
+              <w:t>need</w:t>
+            </w:r>
+            <w:r>
+              <w:t xml:space="preserve"> :</w:t>
+            </w:r>
+            <w:proofErr w:type="gramEnd"/>
             <w:r>
               <w:t xml:space="preserve"> </w:t>
-            </w:r>
-          </w:p>
-          <w:p>
-            <w:pPr>
-              <w:pStyle w:val="ListParagraph"/>
-              <w:numPr>
-                <w:ilvl w:val="0"/>
-                <w:numId w:val="2"/>
-              </w:numPr>
-            </w:pPr>
-            <w:r>
-              <w:t>scheduling The Posts</w:t>
             </w:r>
           </w:p>
           <w:p>
@@ -729,6 +1087,27 @@
             <w:r>
               <w:t xml:space="preserve"> </w:t>
             </w:r>
+          </w:p>
+          <w:p>
+            <w:pPr>
+              <w:pStyle w:val="ListParagraph"/>
+              <w:numPr>
+                <w:ilvl w:val="0"/>
+                <w:numId w:val="2"/>
+              </w:numPr>
+            </w:pPr>
+            <w:r>
+              <w:t xml:space="preserve">Emails </w:t>
+            </w:r>
+          </w:p>
+          <w:p>
+            <w:pPr>
+              <w:pStyle w:val="ListParagraph"/>
+              <w:numPr>
+                <w:ilvl w:val="0"/>
+                <w:numId w:val="2"/>
+              </w:numPr>
+            </w:pPr>
           </w:p>
           <w:p/>
           <w:p/>
@@ -841,7 +1220,7 @@
   <w:abstractNum w:abstractNumId="1" w15:restartNumberingAfterBreak="0">
     <w:nsid w:val="4BA36135"/>
     <w:multiLevelType w:val="hybridMultilevel"/>
-    <w:tmpl w:val="F1BEB02E"/>
+    <w:tmpl w:val="FB7C62A2"/>
     <w:lvl w:ilvl="0" w:tplc="04090001">
       <w:start w:val="1"/>
       <w:numFmt w:val="bullet"/>
@@ -1041,6 +1420,119 @@
     </w:lvl>
   </w:abstractNum>
   <w:abstractNum w:abstractNumId="3" w15:restartNumberingAfterBreak="0">
+    <w:nsid w:val="73D33E37"/>
+    <w:multiLevelType w:val="hybridMultilevel"/>
+    <w:tmpl w:val="11B0F1C0"/>
+    <w:lvl w:ilvl="0" w:tplc="04090001">
+      <w:start w:val="1"/>
+      <w:numFmt w:val="bullet"/>
+      <w:lvlText w:val=""/>
+      <w:lvlJc w:val="left"/>
+      <w:pPr>
+        <w:ind w:left="2280" w:hanging="360"/>
+      </w:pPr>
+      <w:rPr>
+        <w:rFonts w:ascii="Symbol" w:hAnsi="Symbol" w:hint="default"/>
+      </w:rPr>
+    </w:lvl>
+    <w:lvl w:ilvl="1" w:tplc="04090003" w:tentative="1">
+      <w:start w:val="1"/>
+      <w:numFmt w:val="bullet"/>
+      <w:lvlText w:val="o"/>
+      <w:lvlJc w:val="left"/>
+      <w:pPr>
+        <w:ind w:left="3000" w:hanging="360"/>
+      </w:pPr>
+      <w:rPr>
+        <w:rFonts w:ascii="Courier New" w:hAnsi="Courier New" w:cs="Courier New" w:hint="default"/>
+      </w:rPr>
+    </w:lvl>
+    <w:lvl w:ilvl="2" w:tplc="04090005" w:tentative="1">
+      <w:start w:val="1"/>
+      <w:numFmt w:val="bullet"/>
+      <w:lvlText w:val=""/>
+      <w:lvlJc w:val="left"/>
+      <w:pPr>
+        <w:ind w:left="3720" w:hanging="360"/>
+      </w:pPr>
+      <w:rPr>
+        <w:rFonts w:ascii="Wingdings" w:hAnsi="Wingdings" w:hint="default"/>
+      </w:rPr>
+    </w:lvl>
+    <w:lvl w:ilvl="3" w:tplc="04090001" w:tentative="1">
+      <w:start w:val="1"/>
+      <w:numFmt w:val="bullet"/>
+      <w:lvlText w:val=""/>
+      <w:lvlJc w:val="left"/>
+      <w:pPr>
+        <w:ind w:left="4440" w:hanging="360"/>
+      </w:pPr>
+      <w:rPr>
+        <w:rFonts w:ascii="Symbol" w:hAnsi="Symbol" w:hint="default"/>
+      </w:rPr>
+    </w:lvl>
+    <w:lvl w:ilvl="4" w:tplc="04090003" w:tentative="1">
+      <w:start w:val="1"/>
+      <w:numFmt w:val="bullet"/>
+      <w:lvlText w:val="o"/>
+      <w:lvlJc w:val="left"/>
+      <w:pPr>
+        <w:ind w:left="5160" w:hanging="360"/>
+      </w:pPr>
+      <w:rPr>
+        <w:rFonts w:ascii="Courier New" w:hAnsi="Courier New" w:cs="Courier New" w:hint="default"/>
+      </w:rPr>
+    </w:lvl>
+    <w:lvl w:ilvl="5" w:tplc="04090005" w:tentative="1">
+      <w:start w:val="1"/>
+      <w:numFmt w:val="bullet"/>
+      <w:lvlText w:val=""/>
+      <w:lvlJc w:val="left"/>
+      <w:pPr>
+        <w:ind w:left="5880" w:hanging="360"/>
+      </w:pPr>
+      <w:rPr>
+        <w:rFonts w:ascii="Wingdings" w:hAnsi="Wingdings" w:hint="default"/>
+      </w:rPr>
+    </w:lvl>
+    <w:lvl w:ilvl="6" w:tplc="04090001" w:tentative="1">
+      <w:start w:val="1"/>
+      <w:numFmt w:val="bullet"/>
+      <w:lvlText w:val=""/>
+      <w:lvlJc w:val="left"/>
+      <w:pPr>
+        <w:ind w:left="6600" w:hanging="360"/>
+      </w:pPr>
+      <w:rPr>
+        <w:rFonts w:ascii="Symbol" w:hAnsi="Symbol" w:hint="default"/>
+      </w:rPr>
+    </w:lvl>
+    <w:lvl w:ilvl="7" w:tplc="04090003" w:tentative="1">
+      <w:start w:val="1"/>
+      <w:numFmt w:val="bullet"/>
+      <w:lvlText w:val="o"/>
+      <w:lvlJc w:val="left"/>
+      <w:pPr>
+        <w:ind w:left="7320" w:hanging="360"/>
+      </w:pPr>
+      <w:rPr>
+        <w:rFonts w:ascii="Courier New" w:hAnsi="Courier New" w:cs="Courier New" w:hint="default"/>
+      </w:rPr>
+    </w:lvl>
+    <w:lvl w:ilvl="8" w:tplc="04090005" w:tentative="1">
+      <w:start w:val="1"/>
+      <w:numFmt w:val="bullet"/>
+      <w:lvlText w:val=""/>
+      <w:lvlJc w:val="left"/>
+      <w:pPr>
+        <w:ind w:left="8040" w:hanging="360"/>
+      </w:pPr>
+      <w:rPr>
+        <w:rFonts w:ascii="Wingdings" w:hAnsi="Wingdings" w:hint="default"/>
+      </w:rPr>
+    </w:lvl>
+  </w:abstractNum>
+  <w:abstractNum w:abstractNumId="4" w15:restartNumberingAfterBreak="0">
     <w:nsid w:val="786D3245"/>
     <w:multiLevelType w:val="hybridMultilevel"/>
     <w:tmpl w:val="95F0A68A"/>
@@ -1163,6 +1655,9 @@
     <w:abstractNumId w:val="1"/>
   </w:num>
   <w:num w:numId="4">
+    <w:abstractNumId w:val="4"/>
+  </w:num>
+  <w:num w:numId="5">
     <w:abstractNumId w:val="3"/>
   </w:num>
 </w:numbering>

</xml_diff>

<commit_message>
some functions in blogs side
</commit_message>
<xml_diff>
--- a/DOCS/Requires.docx
+++ b/DOCS/Requires.docx
@@ -624,16 +624,28 @@
                 <w:ilvl w:val="0"/>
                 <w:numId w:val="4"/>
               </w:numPr>
-            </w:pPr>
-            <w:r>
+              <w:rPr>
+                <w:color w:val="00B050"/>
+              </w:rPr>
+            </w:pPr>
+            <w:r>
+              <w:rPr>
+                <w:color w:val="00B050"/>
+              </w:rPr>
               <w:t xml:space="preserve">get all blogs with </w:t>
             </w:r>
             <w:proofErr w:type="spellStart"/>
             <w:r>
+              <w:rPr>
+                <w:color w:val="00B050"/>
+              </w:rPr>
               <w:t>bagination</w:t>
             </w:r>
             <w:proofErr w:type="spellEnd"/>
             <w:r>
+              <w:rPr>
+                <w:color w:val="00B050"/>
+              </w:rPr>
               <w:t xml:space="preserve"> </w:t>
             </w:r>
           </w:p>
@@ -648,6 +660,29 @@
             <w:r>
               <w:t>get the most popular blogs with comments and likes</w:t>
             </w:r>
+            <w:r>
+              <w:t xml:space="preserve"> // </w:t>
+            </w:r>
+            <w:r>
+              <w:rPr>
+                <w:color w:val="FF0000"/>
+              </w:rPr>
+              <w:t xml:space="preserve">how to paginate the </w:t>
+            </w:r>
+            <w:proofErr w:type="gramStart"/>
+            <w:r>
+              <w:rPr>
+                <w:color w:val="FF0000"/>
+              </w:rPr>
+              <w:t>result ?</w:t>
+            </w:r>
+            <w:proofErr w:type="gramEnd"/>
+            <w:r>
+              <w:rPr>
+                <w:color w:val="FF0000"/>
+              </w:rPr>
+              <w:t xml:space="preserve"> </w:t>
+            </w:r>
           </w:p>
           <w:p>
             <w:pPr>
@@ -656,9 +691,15 @@
                 <w:ilvl w:val="0"/>
                 <w:numId w:val="4"/>
               </w:numPr>
-            </w:pPr>
-            <w:r>
-              <w:t xml:space="preserve">get the latest blogs </w:t>
+              <w:rPr>
+                <w:color w:val="70AD47" w:themeColor="accent6"/>
+              </w:rPr>
+            </w:pPr>
+            <w:r>
+              <w:rPr>
+                <w:color w:val="70AD47" w:themeColor="accent6"/>
+              </w:rPr>
+              <w:t xml:space="preserve">get the blogs in interval of time </w:t>
             </w:r>
           </w:p>
           <w:p>
@@ -668,14 +709,69 @@
                 <w:ilvl w:val="0"/>
                 <w:numId w:val="4"/>
               </w:numPr>
-            </w:pPr>
-            <w:r>
-              <w:t>get the blogs in interval of t</w:t>
+              <w:rPr>
+                <w:color w:val="FF0000"/>
+              </w:rPr>
+            </w:pPr>
+            <w:r>
+              <w:rPr>
+                <w:color w:val="FF0000"/>
+              </w:rPr>
+              <w:t xml:space="preserve">the </w:t>
+            </w:r>
+            <w:proofErr w:type="spellStart"/>
+            <w:r>
+              <w:rPr>
+                <w:color w:val="FF0000"/>
+              </w:rPr>
+              <w:t>unvisible</w:t>
+            </w:r>
+            <w:proofErr w:type="spellEnd"/>
+            <w:r>
+              <w:rPr>
+                <w:color w:val="FF0000"/>
+              </w:rPr>
+              <w:t xml:space="preserve"> ones</w:t>
+            </w:r>
+            <w:r>
+              <w:rPr>
+                <w:color w:val="FF0000"/>
+              </w:rPr>
+              <w:t xml:space="preserve"> for the user who disappear them </w:t>
+            </w:r>
+          </w:p>
+          <w:p>
+            <w:pPr>
+              <w:pStyle w:val="ListParagraph"/>
+              <w:numPr>
+                <w:ilvl w:val="0"/>
+                <w:numId w:val="4"/>
+              </w:numPr>
+            </w:pPr>
+            <w:r>
+              <w:t xml:space="preserve">display the ADMIN blogs that need </w:t>
+            </w:r>
+            <w:proofErr w:type="spellStart"/>
+            <w:r>
+              <w:t>conferm</w:t>
+            </w:r>
+            <w:proofErr w:type="spellEnd"/>
+          </w:p>
+          <w:p>
+            <w:pPr>
+              <w:pStyle w:val="ListParagraph"/>
+              <w:numPr>
+                <w:ilvl w:val="0"/>
+                <w:numId w:val="4"/>
+              </w:numPr>
+            </w:pPr>
+            <w:r>
+              <w:t>get the rep</w:t>
             </w:r>
             <w:bookmarkStart w:id="0" w:name="_GoBack"/>
             <w:bookmarkEnd w:id="0"/>
             <w:r>
-              <w:t xml:space="preserve">ime </w:t>
+              <w:t xml:space="preserve">orted blogs </w:t>
             </w:r>
           </w:p>
           <w:p>
@@ -687,15 +783,7 @@
               </w:numPr>
             </w:pPr>
             <w:r>
-              <w:t xml:space="preserve">the </w:t>
-            </w:r>
-            <w:proofErr w:type="spellStart"/>
-            <w:r>
-              <w:t>unvisible</w:t>
-            </w:r>
-            <w:proofErr w:type="spellEnd"/>
-            <w:r>
-              <w:t xml:space="preserve"> ones</w:t>
+              <w:t xml:space="preserve">add blog </w:t>
             </w:r>
           </w:p>
           <w:p>
@@ -707,13 +795,8 @@
               </w:numPr>
             </w:pPr>
             <w:r>
-              <w:t xml:space="preserve">display the ADMIN blogs that need </w:t>
-            </w:r>
-            <w:proofErr w:type="spellStart"/>
-            <w:r>
-              <w:t>conferm</w:t>
-            </w:r>
-            <w:proofErr w:type="spellEnd"/>
+              <w:t>update blog</w:t>
+            </w:r>
           </w:p>
           <w:p>
             <w:pPr>
@@ -724,7 +807,7 @@
               </w:numPr>
             </w:pPr>
             <w:r>
-              <w:t xml:space="preserve">get the reported blogs </w:t>
+              <w:t>soft delete blog</w:t>
             </w:r>
           </w:p>
           <w:p>
@@ -736,7 +819,7 @@
               </w:numPr>
             </w:pPr>
             <w:r>
-              <w:t xml:space="preserve">add blog </w:t>
+              <w:t xml:space="preserve"> invisible the blog </w:t>
             </w:r>
           </w:p>
           <w:p>
@@ -748,7 +831,7 @@
               </w:numPr>
             </w:pPr>
             <w:r>
-              <w:t>update blog</w:t>
+              <w:t>Visible the blog</w:t>
             </w:r>
           </w:p>
           <w:p>
@@ -760,42 +843,6 @@
               </w:numPr>
             </w:pPr>
             <w:r>
-              <w:t>soft delete blog</w:t>
-            </w:r>
-          </w:p>
-          <w:p>
-            <w:pPr>
-              <w:pStyle w:val="ListParagraph"/>
-              <w:numPr>
-                <w:ilvl w:val="0"/>
-                <w:numId w:val="4"/>
-              </w:numPr>
-            </w:pPr>
-            <w:r>
-              <w:t xml:space="preserve"> invisible the blog </w:t>
-            </w:r>
-          </w:p>
-          <w:p>
-            <w:pPr>
-              <w:pStyle w:val="ListParagraph"/>
-              <w:numPr>
-                <w:ilvl w:val="0"/>
-                <w:numId w:val="4"/>
-              </w:numPr>
-            </w:pPr>
-            <w:r>
-              <w:t>Visible the blog</w:t>
-            </w:r>
-          </w:p>
-          <w:p>
-            <w:pPr>
-              <w:pStyle w:val="ListParagraph"/>
-              <w:numPr>
-                <w:ilvl w:val="0"/>
-                <w:numId w:val="4"/>
-              </w:numPr>
-            </w:pPr>
-            <w:r>
               <w:t>scheduling The Post</w:t>
             </w:r>
             <w:r>
@@ -970,19 +1017,19 @@
               </w:numPr>
             </w:pPr>
             <w:r>
+              <w:t>assign those blogs to that tag</w:t>
+            </w:r>
+          </w:p>
+          <w:p>
+            <w:pPr>
+              <w:pStyle w:val="ListParagraph"/>
+              <w:numPr>
+                <w:ilvl w:val="0"/>
+                <w:numId w:val="1"/>
+              </w:numPr>
+            </w:pPr>
+            <w:r>
               <w:lastRenderedPageBreak/>
-              <w:t>assign those blogs to that tag</w:t>
-            </w:r>
-          </w:p>
-          <w:p>
-            <w:pPr>
-              <w:pStyle w:val="ListParagraph"/>
-              <w:numPr>
-                <w:ilvl w:val="0"/>
-                <w:numId w:val="1"/>
-              </w:numPr>
-            </w:pPr>
-            <w:r>
               <w:t>Add, show, update and delte</w:t>
             </w:r>
             <w:r>
@@ -1108,6 +1155,9 @@
                 <w:numId w:val="2"/>
               </w:numPr>
             </w:pPr>
+            <w:r>
+              <w:t>caching</w:t>
+            </w:r>
           </w:p>
           <w:p/>
           <w:p/>

</xml_diff>

<commit_message>
ad pagination to GetPopularBlogs.php query
</commit_message>
<xml_diff>
--- a/DOCS/Requires.docx
+++ b/DOCS/Requires.docx
@@ -656,33 +656,42 @@
                 <w:ilvl w:val="0"/>
                 <w:numId w:val="4"/>
               </w:numPr>
-            </w:pPr>
-            <w:r>
+              <w:rPr>
+                <w:color w:val="70AD47" w:themeColor="accent6"/>
+              </w:rPr>
+            </w:pPr>
+            <w:r>
+              <w:rPr>
+                <w:color w:val="70AD47" w:themeColor="accent6"/>
+              </w:rPr>
               <w:t>get the most popular blogs with comments and likes</w:t>
             </w:r>
             <w:r>
-              <w:t xml:space="preserve"> // </w:t>
-            </w:r>
-            <w:r>
-              <w:rPr>
-                <w:color w:val="FF0000"/>
-              </w:rPr>
-              <w:t xml:space="preserve">how to paginate the </w:t>
+              <w:rPr>
+                <w:color w:val="70AD47" w:themeColor="accent6"/>
+              </w:rPr>
+              <w:t xml:space="preserve"> // how to paginate the </w:t>
             </w:r>
             <w:proofErr w:type="gramStart"/>
             <w:r>
               <w:rPr>
-                <w:color w:val="FF0000"/>
+                <w:color w:val="70AD47" w:themeColor="accent6"/>
               </w:rPr>
               <w:t>result ?</w:t>
             </w:r>
             <w:proofErr w:type="gramEnd"/>
             <w:r>
               <w:rPr>
-                <w:color w:val="FF0000"/>
+                <w:color w:val="70AD47" w:themeColor="accent6"/>
               </w:rPr>
               <w:t xml:space="preserve"> </w:t>
             </w:r>
+            <w:r>
+              <w:rPr>
+                <w:color w:val="70AD47" w:themeColor="accent6"/>
+              </w:rPr>
+              <w:t>cv</w:t>
+            </w:r>
           </w:p>
           <w:p>
             <w:pPr>
@@ -709,47 +718,240 @@
                 <w:ilvl w:val="0"/>
                 <w:numId w:val="4"/>
               </w:numPr>
-              <w:rPr>
-                <w:color w:val="FF0000"/>
-              </w:rPr>
-            </w:pPr>
-            <w:r>
-              <w:rPr>
-                <w:color w:val="FF0000"/>
-              </w:rPr>
+            </w:pPr>
+            <w:r>
+              <w:t xml:space="preserve">get the reported blogs </w:t>
+            </w:r>
+            <w:r>
+              <w:t xml:space="preserve">=&gt; report </w:t>
+            </w:r>
+            <w:proofErr w:type="spellStart"/>
+            <w:r>
+              <w:t>bage</w:t>
+            </w:r>
+            <w:proofErr w:type="spellEnd"/>
+            <w:r>
+              <w:t xml:space="preserve"> </w:t>
+            </w:r>
+          </w:p>
+          <w:p>
+            <w:pPr>
+              <w:pStyle w:val="ListParagraph"/>
+              <w:numPr>
+                <w:ilvl w:val="0"/>
+                <w:numId w:val="4"/>
+              </w:numPr>
+            </w:pPr>
+            <w:r>
+              <w:t xml:space="preserve">add blog </w:t>
+            </w:r>
+          </w:p>
+          <w:p>
+            <w:pPr>
+              <w:pStyle w:val="ListParagraph"/>
+              <w:numPr>
+                <w:ilvl w:val="0"/>
+                <w:numId w:val="4"/>
+              </w:numPr>
+            </w:pPr>
+            <w:r>
+              <w:t>update blog</w:t>
+            </w:r>
+          </w:p>
+          <w:p>
+            <w:pPr>
+              <w:pStyle w:val="ListParagraph"/>
+              <w:numPr>
+                <w:ilvl w:val="0"/>
+                <w:numId w:val="4"/>
+              </w:numPr>
+            </w:pPr>
+            <w:r>
+              <w:t>soft delete blog</w:t>
+            </w:r>
+          </w:p>
+          <w:p>
+            <w:pPr>
+              <w:pStyle w:val="ListParagraph"/>
+              <w:numPr>
+                <w:ilvl w:val="0"/>
+                <w:numId w:val="4"/>
+              </w:numPr>
+            </w:pPr>
+            <w:r>
+              <w:t xml:space="preserve"> invisible the blog </w:t>
+            </w:r>
+          </w:p>
+          <w:p>
+            <w:pPr>
+              <w:pStyle w:val="ListParagraph"/>
+              <w:numPr>
+                <w:ilvl w:val="0"/>
+                <w:numId w:val="4"/>
+              </w:numPr>
+            </w:pPr>
+            <w:r>
+              <w:t>Visible the blog</w:t>
+            </w:r>
+          </w:p>
+          <w:p>
+            <w:pPr>
+              <w:pStyle w:val="ListParagraph"/>
+              <w:numPr>
+                <w:ilvl w:val="0"/>
+                <w:numId w:val="4"/>
+              </w:numPr>
+            </w:pPr>
+            <w:r>
+              <w:t>assign those blogs to that tag</w:t>
+            </w:r>
+          </w:p>
+          <w:p/>
+          <w:p>
+            <w:pPr>
+              <w:pStyle w:val="ListParagraph"/>
+              <w:numPr>
+                <w:ilvl w:val="0"/>
+                <w:numId w:val="1"/>
+              </w:numPr>
+            </w:pPr>
+            <w:r>
+              <w:t xml:space="preserve">media </w:t>
+            </w:r>
+            <w:proofErr w:type="spellStart"/>
+            <w:r>
+              <w:t>bage</w:t>
+            </w:r>
+            <w:proofErr w:type="spellEnd"/>
+            <w:r>
+              <w:t xml:space="preserve"> </w:t>
+            </w:r>
+          </w:p>
+          <w:p>
+            <w:pPr>
+              <w:pStyle w:val="ListParagraph"/>
+              <w:numPr>
+                <w:ilvl w:val="0"/>
+                <w:numId w:val="17"/>
+              </w:numPr>
+            </w:pPr>
+          </w:p>
+          <w:p>
+            <w:pPr>
+              <w:pStyle w:val="ListParagraph"/>
+              <w:numPr>
+                <w:ilvl w:val="0"/>
+                <w:numId w:val="1"/>
+              </w:numPr>
+            </w:pPr>
+            <w:r>
+              <w:t xml:space="preserve">tags </w:t>
+            </w:r>
+            <w:proofErr w:type="spellStart"/>
+            <w:r>
+              <w:t>bage</w:t>
+            </w:r>
+            <w:proofErr w:type="spellEnd"/>
+            <w:r>
+              <w:t xml:space="preserve"> </w:t>
+            </w:r>
+          </w:p>
+          <w:p>
+            <w:pPr>
+              <w:pStyle w:val="ListParagraph"/>
+              <w:numPr>
+                <w:ilvl w:val="0"/>
+                <w:numId w:val="16"/>
+              </w:numPr>
+            </w:pPr>
+          </w:p>
+          <w:p>
+            <w:pPr>
+              <w:pStyle w:val="ListParagraph"/>
+              <w:numPr>
+                <w:ilvl w:val="0"/>
+                <w:numId w:val="1"/>
+              </w:numPr>
+            </w:pPr>
+            <w:proofErr w:type="spellStart"/>
+            <w:r>
+              <w:t>Blog_tags</w:t>
+            </w:r>
+            <w:proofErr w:type="spellEnd"/>
+            <w:r>
+              <w:t xml:space="preserve"> </w:t>
+            </w:r>
+            <w:proofErr w:type="spellStart"/>
+            <w:r>
+              <w:t>bage</w:t>
+            </w:r>
+            <w:proofErr w:type="spellEnd"/>
+            <w:r>
+              <w:t xml:space="preserve"> </w:t>
+            </w:r>
+          </w:p>
+          <w:p>
+            <w:pPr>
+              <w:pStyle w:val="ListParagraph"/>
+              <w:numPr>
+                <w:ilvl w:val="0"/>
+                <w:numId w:val="16"/>
+              </w:numPr>
+            </w:pPr>
+          </w:p>
+          <w:p>
+            <w:pPr>
+              <w:pStyle w:val="ListParagraph"/>
+              <w:numPr>
+                <w:ilvl w:val="0"/>
+                <w:numId w:val="1"/>
+              </w:numPr>
+            </w:pPr>
+            <w:r>
+              <w:t xml:space="preserve">User </w:t>
+            </w:r>
+            <w:proofErr w:type="spellStart"/>
+            <w:r>
+              <w:t>bage</w:t>
+            </w:r>
+            <w:proofErr w:type="spellEnd"/>
+          </w:p>
+          <w:p>
+            <w:pPr>
+              <w:pStyle w:val="ListParagraph"/>
+              <w:numPr>
+                <w:ilvl w:val="0"/>
+                <w:numId w:val="7"/>
+              </w:numPr>
+            </w:pPr>
+            <w:r>
               <w:t xml:space="preserve">the </w:t>
             </w:r>
             <w:proofErr w:type="spellStart"/>
             <w:r>
-              <w:rPr>
-                <w:color w:val="FF0000"/>
-              </w:rPr>
               <w:t>unvisible</w:t>
             </w:r>
             <w:proofErr w:type="spellEnd"/>
             <w:r>
-              <w:rPr>
-                <w:color w:val="FF0000"/>
-              </w:rPr>
-              <w:t xml:space="preserve"> ones</w:t>
-            </w:r>
-            <w:r>
-              <w:rPr>
-                <w:color w:val="FF0000"/>
-              </w:rPr>
-              <w:t xml:space="preserve"> for the user who disappear them </w:t>
-            </w:r>
-          </w:p>
-          <w:p>
-            <w:pPr>
-              <w:pStyle w:val="ListParagraph"/>
-              <w:numPr>
-                <w:ilvl w:val="0"/>
-                <w:numId w:val="4"/>
-              </w:numPr>
-            </w:pPr>
-            <w:r>
-              <w:t xml:space="preserve">display the ADMIN blogs that need </w:t>
+              <w:t xml:space="preserve"> ones for the user who disappear them</w:t>
+            </w:r>
+          </w:p>
+          <w:p>
+            <w:pPr>
+              <w:pStyle w:val="ListParagraph"/>
+              <w:numPr>
+                <w:ilvl w:val="0"/>
+                <w:numId w:val="7"/>
+              </w:numPr>
+            </w:pPr>
+            <w:r>
+              <w:t xml:space="preserve">display the </w:t>
+            </w:r>
+            <w:r>
+              <w:t>writer</w:t>
+            </w:r>
+            <w:r>
+              <w:t xml:space="preserve"> blogs that need </w:t>
             </w:r>
             <w:proofErr w:type="spellStart"/>
             <w:r>
@@ -762,84 +964,7 @@
               <w:pStyle w:val="ListParagraph"/>
               <w:numPr>
                 <w:ilvl w:val="0"/>
-                <w:numId w:val="4"/>
-              </w:numPr>
-            </w:pPr>
-            <w:r>
-              <w:t>get the rep</w:t>
-            </w:r>
-            <w:bookmarkStart w:id="0" w:name="_GoBack"/>
-            <w:bookmarkEnd w:id="0"/>
-            <w:r>
-              <w:t xml:space="preserve">orted blogs </w:t>
-            </w:r>
-          </w:p>
-          <w:p>
-            <w:pPr>
-              <w:pStyle w:val="ListParagraph"/>
-              <w:numPr>
-                <w:ilvl w:val="0"/>
-                <w:numId w:val="4"/>
-              </w:numPr>
-            </w:pPr>
-            <w:r>
-              <w:t xml:space="preserve">add blog </w:t>
-            </w:r>
-          </w:p>
-          <w:p>
-            <w:pPr>
-              <w:pStyle w:val="ListParagraph"/>
-              <w:numPr>
-                <w:ilvl w:val="0"/>
-                <w:numId w:val="4"/>
-              </w:numPr>
-            </w:pPr>
-            <w:r>
-              <w:t>update blog</w:t>
-            </w:r>
-          </w:p>
-          <w:p>
-            <w:pPr>
-              <w:pStyle w:val="ListParagraph"/>
-              <w:numPr>
-                <w:ilvl w:val="0"/>
-                <w:numId w:val="4"/>
-              </w:numPr>
-            </w:pPr>
-            <w:r>
-              <w:t>soft delete blog</w:t>
-            </w:r>
-          </w:p>
-          <w:p>
-            <w:pPr>
-              <w:pStyle w:val="ListParagraph"/>
-              <w:numPr>
-                <w:ilvl w:val="0"/>
-                <w:numId w:val="4"/>
-              </w:numPr>
-            </w:pPr>
-            <w:r>
-              <w:t xml:space="preserve"> invisible the blog </w:t>
-            </w:r>
-          </w:p>
-          <w:p>
-            <w:pPr>
-              <w:pStyle w:val="ListParagraph"/>
-              <w:numPr>
-                <w:ilvl w:val="0"/>
-                <w:numId w:val="4"/>
-              </w:numPr>
-            </w:pPr>
-            <w:r>
-              <w:t>Visible the blog</w:t>
-            </w:r>
-          </w:p>
-          <w:p>
-            <w:pPr>
-              <w:pStyle w:val="ListParagraph"/>
-              <w:numPr>
-                <w:ilvl w:val="0"/>
-                <w:numId w:val="4"/>
+                <w:numId w:val="7"/>
               </w:numPr>
             </w:pPr>
             <w:r>
@@ -849,6 +974,92 @@
               <w:t>s</w:t>
             </w:r>
           </w:p>
+          <w:p>
+            <w:pPr>
+              <w:pStyle w:val="ListParagraph"/>
+              <w:numPr>
+                <w:ilvl w:val="0"/>
+                <w:numId w:val="7"/>
+              </w:numPr>
+            </w:pPr>
+            <w:r>
+              <w:t>display the users</w:t>
+            </w:r>
+          </w:p>
+          <w:p>
+            <w:pPr>
+              <w:pStyle w:val="ListParagraph"/>
+              <w:numPr>
+                <w:ilvl w:val="0"/>
+                <w:numId w:val="7"/>
+              </w:numPr>
+            </w:pPr>
+            <w:r>
+              <w:t>delete writter after 10 reports upgrade</w:t>
+            </w:r>
+          </w:p>
+          <w:p>
+            <w:pPr>
+              <w:pStyle w:val="ListParagraph"/>
+              <w:numPr>
+                <w:ilvl w:val="0"/>
+                <w:numId w:val="7"/>
+              </w:numPr>
+            </w:pPr>
+            <w:r>
+              <w:lastRenderedPageBreak/>
+              <w:t>block</w:t>
+            </w:r>
+            <w:r>
+              <w:t xml:space="preserve"> user</w:t>
+            </w:r>
+            <w:r>
+              <w:t xml:space="preserve"> from </w:t>
+            </w:r>
+            <w:proofErr w:type="spellStart"/>
+            <w:r>
+              <w:t>comminting</w:t>
+            </w:r>
+            <w:proofErr w:type="spellEnd"/>
+          </w:p>
+          <w:p>
+            <w:pPr>
+              <w:pStyle w:val="ListParagraph"/>
+              <w:numPr>
+                <w:ilvl w:val="0"/>
+                <w:numId w:val="7"/>
+              </w:numPr>
+            </w:pPr>
+            <w:proofErr w:type="spellStart"/>
+            <w:r>
+              <w:t>notificates</w:t>
+            </w:r>
+            <w:proofErr w:type="spellEnd"/>
+            <w:r>
+              <w:t xml:space="preserve"> the user that he will block</w:t>
+            </w:r>
+          </w:p>
+          <w:p>
+            <w:pPr>
+              <w:pStyle w:val="ListParagraph"/>
+              <w:numPr>
+                <w:ilvl w:val="0"/>
+                <w:numId w:val="7"/>
+              </w:numPr>
+            </w:pPr>
+            <w:r>
+              <w:t xml:space="preserve">Ask for be writter </w:t>
+            </w:r>
+          </w:p>
+          <w:p>
+            <w:pPr>
+              <w:pStyle w:val="ListParagraph"/>
+              <w:numPr>
+                <w:ilvl w:val="0"/>
+                <w:numId w:val="7"/>
+              </w:numPr>
+            </w:pPr>
+          </w:p>
           <w:p/>
           <w:p>
             <w:pPr>
@@ -859,8 +1070,22 @@
               </w:numPr>
             </w:pPr>
             <w:r>
-              <w:t>display the users</w:t>
-            </w:r>
+              <w:t xml:space="preserve">Admins </w:t>
+            </w:r>
+            <w:proofErr w:type="spellStart"/>
+            <w:r>
+              <w:t>bage</w:t>
+            </w:r>
+            <w:proofErr w:type="spellEnd"/>
+          </w:p>
+          <w:p>
+            <w:pPr>
+              <w:pStyle w:val="ListParagraph"/>
+              <w:numPr>
+                <w:ilvl w:val="0"/>
+                <w:numId w:val="15"/>
+              </w:numPr>
+            </w:pPr>
           </w:p>
           <w:p>
             <w:pPr>
@@ -871,17 +1096,37 @@
               </w:numPr>
             </w:pPr>
             <w:r>
-              <w:t xml:space="preserve">delete </w:t>
-            </w:r>
-            <w:r>
-              <w:t>writter</w:t>
-            </w:r>
-            <w:r>
-              <w:t xml:space="preserve"> after 10 reports</w:t>
-            </w:r>
-            <w:r>
-              <w:t xml:space="preserve"> upgrade </w:t>
-            </w:r>
+              <w:t xml:space="preserve">Chates </w:t>
+            </w:r>
+            <w:proofErr w:type="spellStart"/>
+            <w:r>
+              <w:t>bage</w:t>
+            </w:r>
+            <w:proofErr w:type="spellEnd"/>
+            <w:r>
+              <w:t xml:space="preserve"> </w:t>
+            </w:r>
+          </w:p>
+          <w:p>
+            <w:pPr>
+              <w:pStyle w:val="ListParagraph"/>
+              <w:numPr>
+                <w:ilvl w:val="0"/>
+                <w:numId w:val="8"/>
+              </w:numPr>
+            </w:pPr>
+            <w:r>
+              <w:t>user can chat with admin with messaging system</w:t>
+            </w:r>
+          </w:p>
+          <w:p>
+            <w:pPr>
+              <w:pStyle w:val="ListParagraph"/>
+              <w:numPr>
+                <w:ilvl w:val="0"/>
+                <w:numId w:val="8"/>
+              </w:numPr>
+            </w:pPr>
           </w:p>
           <w:p>
             <w:pPr>
@@ -892,14 +1137,25 @@
               </w:numPr>
             </w:pPr>
             <w:r>
-              <w:t>block</w:t>
-            </w:r>
-            <w:r>
-              <w:t xml:space="preserve"> user</w:t>
-            </w:r>
-            <w:r>
-              <w:t xml:space="preserve"> from comminting</w:t>
-            </w:r>
+              <w:t xml:space="preserve">Messages </w:t>
+            </w:r>
+            <w:proofErr w:type="spellStart"/>
+            <w:r>
+              <w:t>bage</w:t>
+            </w:r>
+            <w:proofErr w:type="spellEnd"/>
+            <w:r>
+              <w:t xml:space="preserve"> </w:t>
+            </w:r>
+          </w:p>
+          <w:p>
+            <w:pPr>
+              <w:pStyle w:val="ListParagraph"/>
+              <w:numPr>
+                <w:ilvl w:val="0"/>
+                <w:numId w:val="14"/>
+              </w:numPr>
+            </w:pPr>
           </w:p>
           <w:p>
             <w:pPr>
@@ -910,8 +1166,69 @@
               </w:numPr>
             </w:pPr>
             <w:r>
-              <w:t>notificates the user that he will block</w:t>
-            </w:r>
+              <w:t xml:space="preserve">Category </w:t>
+            </w:r>
+            <w:proofErr w:type="spellStart"/>
+            <w:r>
+              <w:t>bage</w:t>
+            </w:r>
+            <w:proofErr w:type="spellEnd"/>
+          </w:p>
+          <w:p>
+            <w:pPr>
+              <w:pStyle w:val="ListParagraph"/>
+              <w:numPr>
+                <w:ilvl w:val="0"/>
+                <w:numId w:val="9"/>
+              </w:numPr>
+            </w:pPr>
+            <w:r>
+              <w:t>Display</w:t>
+            </w:r>
+            <w:r>
+              <w:t xml:space="preserve"> category</w:t>
+            </w:r>
+          </w:p>
+          <w:p>
+            <w:pPr>
+              <w:pStyle w:val="ListParagraph"/>
+              <w:numPr>
+                <w:ilvl w:val="0"/>
+                <w:numId w:val="9"/>
+              </w:numPr>
+            </w:pPr>
+            <w:r>
+              <w:t>Add category</w:t>
+            </w:r>
+          </w:p>
+          <w:p>
+            <w:pPr>
+              <w:pStyle w:val="ListParagraph"/>
+              <w:numPr>
+                <w:ilvl w:val="0"/>
+                <w:numId w:val="9"/>
+              </w:numPr>
+            </w:pPr>
+            <w:proofErr w:type="spellStart"/>
+            <w:r>
+              <w:t>apdates</w:t>
+            </w:r>
+            <w:proofErr w:type="spellEnd"/>
+            <w:r>
+              <w:t xml:space="preserve"> and delete</w:t>
+            </w:r>
+            <w:r>
+              <w:t xml:space="preserve"> category</w:t>
+            </w:r>
+          </w:p>
+          <w:p>
+            <w:pPr>
+              <w:pStyle w:val="ListParagraph"/>
+              <w:numPr>
+                <w:ilvl w:val="0"/>
+                <w:numId w:val="9"/>
+              </w:numPr>
+            </w:pPr>
           </w:p>
           <w:p>
             <w:pPr>
@@ -920,16 +1237,84 @@
                 <w:ilvl w:val="0"/>
                 <w:numId w:val="1"/>
               </w:numPr>
-              <w:rPr>
-                <w:color w:val="FF0000"/>
-              </w:rPr>
-            </w:pPr>
-            <w:r>
-              <w:rPr>
-                <w:color w:val="FF0000"/>
-              </w:rPr>
-              <w:t>user can apply for contriputing in that blog .</w:t>
-            </w:r>
+            </w:pPr>
+            <w:r>
+              <w:t xml:space="preserve">News </w:t>
+            </w:r>
+            <w:proofErr w:type="spellStart"/>
+            <w:r>
+              <w:t>bage</w:t>
+            </w:r>
+            <w:proofErr w:type="spellEnd"/>
+            <w:r>
+              <w:t xml:space="preserve"> </w:t>
+            </w:r>
+          </w:p>
+          <w:p>
+            <w:pPr>
+              <w:pStyle w:val="ListParagraph"/>
+              <w:numPr>
+                <w:ilvl w:val="0"/>
+                <w:numId w:val="10"/>
+              </w:numPr>
+            </w:pPr>
+            <w:r>
+              <w:t xml:space="preserve">Add, show, update and </w:t>
+            </w:r>
+            <w:proofErr w:type="spellStart"/>
+            <w:r>
+              <w:t>delte</w:t>
+            </w:r>
+            <w:proofErr w:type="spellEnd"/>
+            <w:r>
+              <w:t xml:space="preserve"> news</w:t>
+            </w:r>
+          </w:p>
+          <w:p>
+            <w:pPr>
+              <w:pStyle w:val="ListParagraph"/>
+              <w:numPr>
+                <w:ilvl w:val="0"/>
+                <w:numId w:val="10"/>
+              </w:numPr>
+            </w:pPr>
+            <w:proofErr w:type="spellStart"/>
+            <w:r>
+              <w:t>apper</w:t>
+            </w:r>
+            <w:proofErr w:type="spellEnd"/>
+            <w:r>
+              <w:t xml:space="preserve"> or </w:t>
+            </w:r>
+            <w:proofErr w:type="spellStart"/>
+            <w:r>
+              <w:t>dissapper</w:t>
+            </w:r>
+            <w:proofErr w:type="spellEnd"/>
+            <w:r>
+              <w:t xml:space="preserve"> news</w:t>
+            </w:r>
+          </w:p>
+          <w:p>
+            <w:pPr>
+              <w:pStyle w:val="ListParagraph"/>
+              <w:numPr>
+                <w:ilvl w:val="0"/>
+                <w:numId w:val="10"/>
+              </w:numPr>
+            </w:pPr>
+            <w:r>
+              <w:t>scheduling The news</w:t>
+            </w:r>
+          </w:p>
+          <w:p>
+            <w:pPr>
+              <w:pStyle w:val="ListParagraph"/>
+              <w:numPr>
+                <w:ilvl w:val="0"/>
+                <w:numId w:val="10"/>
+              </w:numPr>
+            </w:pPr>
           </w:p>
           <w:p>
             <w:pPr>
@@ -938,16 +1323,24 @@
                 <w:ilvl w:val="0"/>
                 <w:numId w:val="1"/>
               </w:numPr>
-              <w:rPr>
-                <w:color w:val="FF0000"/>
-              </w:rPr>
-            </w:pPr>
-            <w:r>
-              <w:rPr>
-                <w:color w:val="FF0000"/>
-              </w:rPr>
-              <w:t xml:space="preserve">type of blogs that allow contriputing from user </w:t>
-            </w:r>
+            </w:pPr>
+            <w:r>
+              <w:t xml:space="preserve">Blocks </w:t>
+            </w:r>
+            <w:proofErr w:type="spellStart"/>
+            <w:r>
+              <w:t>bage</w:t>
+            </w:r>
+            <w:proofErr w:type="spellEnd"/>
+          </w:p>
+          <w:p>
+            <w:pPr>
+              <w:pStyle w:val="ListParagraph"/>
+              <w:numPr>
+                <w:ilvl w:val="0"/>
+                <w:numId w:val="13"/>
+              </w:numPr>
+            </w:pPr>
           </w:p>
           <w:p>
             <w:pPr>
@@ -958,13 +1351,22 @@
               </w:numPr>
             </w:pPr>
             <w:r>
-              <w:t xml:space="preserve">user can chat with admin with messaging </w:t>
-            </w:r>
-            <w:proofErr w:type="gramStart"/>
-            <w:r>
-              <w:t>system .</w:t>
-            </w:r>
-            <w:proofErr w:type="gramEnd"/>
+              <w:t xml:space="preserve"> Follow </w:t>
+            </w:r>
+            <w:proofErr w:type="spellStart"/>
+            <w:r>
+              <w:t>bage</w:t>
+            </w:r>
+            <w:proofErr w:type="spellEnd"/>
+          </w:p>
+          <w:p>
+            <w:pPr>
+              <w:pStyle w:val="ListParagraph"/>
+              <w:numPr>
+                <w:ilvl w:val="0"/>
+                <w:numId w:val="13"/>
+              </w:numPr>
+            </w:pPr>
           </w:p>
           <w:p>
             <w:pPr>
@@ -975,11 +1377,17 @@
               </w:numPr>
             </w:pPr>
             <w:r>
-              <w:t>Display</w:t>
-            </w:r>
-            <w:r>
-              <w:t xml:space="preserve"> category</w:t>
-            </w:r>
+              <w:t xml:space="preserve">Reade by </w:t>
+            </w:r>
+          </w:p>
+          <w:p>
+            <w:pPr>
+              <w:pStyle w:val="ListParagraph"/>
+              <w:numPr>
+                <w:ilvl w:val="0"/>
+                <w:numId w:val="13"/>
+              </w:numPr>
+            </w:pPr>
           </w:p>
           <w:p>
             <w:pPr>
@@ -990,8 +1398,25 @@
               </w:numPr>
             </w:pPr>
             <w:r>
-              <w:t xml:space="preserve"> Add category</w:t>
-            </w:r>
+              <w:t xml:space="preserve">Reports </w:t>
+            </w:r>
+            <w:proofErr w:type="spellStart"/>
+            <w:r>
+              <w:t>bage</w:t>
+            </w:r>
+            <w:proofErr w:type="spellEnd"/>
+            <w:r>
+              <w:t xml:space="preserve"> </w:t>
+            </w:r>
+          </w:p>
+          <w:p>
+            <w:pPr>
+              <w:pStyle w:val="ListParagraph"/>
+              <w:numPr>
+                <w:ilvl w:val="0"/>
+                <w:numId w:val="13"/>
+              </w:numPr>
+            </w:pPr>
           </w:p>
           <w:p>
             <w:pPr>
@@ -1002,11 +1427,25 @@
               </w:numPr>
             </w:pPr>
             <w:r>
-              <w:t xml:space="preserve"> apdates and delete</w:t>
-            </w:r>
-            <w:r>
-              <w:t xml:space="preserve"> category</w:t>
-            </w:r>
+              <w:t xml:space="preserve">Likes </w:t>
+            </w:r>
+            <w:proofErr w:type="spellStart"/>
+            <w:r>
+              <w:t>bage</w:t>
+            </w:r>
+            <w:proofErr w:type="spellEnd"/>
+            <w:r>
+              <w:t xml:space="preserve"> </w:t>
+            </w:r>
+          </w:p>
+          <w:p>
+            <w:pPr>
+              <w:pStyle w:val="ListParagraph"/>
+              <w:numPr>
+                <w:ilvl w:val="0"/>
+                <w:numId w:val="13"/>
+              </w:numPr>
+            </w:pPr>
           </w:p>
           <w:p>
             <w:pPr>
@@ -1017,72 +1456,21 @@
               </w:numPr>
             </w:pPr>
             <w:r>
-              <w:t>assign those blogs to that tag</w:t>
-            </w:r>
-          </w:p>
-          <w:p>
-            <w:pPr>
-              <w:pStyle w:val="ListParagraph"/>
-              <w:numPr>
-                <w:ilvl w:val="0"/>
-                <w:numId w:val="1"/>
-              </w:numPr>
-            </w:pPr>
-            <w:r>
-              <w:lastRenderedPageBreak/>
-              <w:t>Add, show, update and delte</w:t>
-            </w:r>
-            <w:r>
-              <w:t xml:space="preserve"> news</w:t>
-            </w:r>
-          </w:p>
-          <w:p>
-            <w:pPr>
-              <w:pStyle w:val="ListParagraph"/>
-              <w:numPr>
-                <w:ilvl w:val="0"/>
-                <w:numId w:val="1"/>
-              </w:numPr>
-            </w:pPr>
-            <w:r>
-              <w:t>apper or dissapper</w:t>
-            </w:r>
-            <w:r>
-              <w:t xml:space="preserve"> news</w:t>
-            </w:r>
-          </w:p>
-          <w:p>
-            <w:pPr>
-              <w:pStyle w:val="ListParagraph"/>
-              <w:numPr>
-                <w:ilvl w:val="0"/>
-                <w:numId w:val="1"/>
-              </w:numPr>
-            </w:pPr>
-            <w:r>
-              <w:t>scheduling The news</w:t>
-            </w:r>
-          </w:p>
-          <w:p>
-            <w:pPr>
-              <w:pStyle w:val="ListParagraph"/>
-              <w:numPr>
-                <w:ilvl w:val="0"/>
-                <w:numId w:val="1"/>
-              </w:numPr>
-            </w:pPr>
-            <w:r>
-              <w:t>notifications</w:t>
-            </w:r>
-          </w:p>
-          <w:p>
-            <w:pPr>
-              <w:ind w:left="1200"/>
-            </w:pPr>
-          </w:p>
-          <w:p>
-            <w:pPr>
-              <w:ind w:left="1200"/>
+              <w:t xml:space="preserve">Shares </w:t>
+            </w:r>
+            <w:proofErr w:type="spellStart"/>
+            <w:r>
+              <w:t>bage</w:t>
+            </w:r>
+            <w:proofErr w:type="spellEnd"/>
+          </w:p>
+          <w:p>
+            <w:pPr>
+              <w:pStyle w:val="ListParagraph"/>
+              <w:numPr>
+                <w:ilvl w:val="0"/>
+                <w:numId w:val="11"/>
+              </w:numPr>
             </w:pPr>
           </w:p>
           <w:p/>
@@ -1140,6 +1528,206 @@
               <w:pStyle w:val="ListParagraph"/>
               <w:numPr>
                 <w:ilvl w:val="0"/>
+                <w:numId w:val="11"/>
+              </w:numPr>
+            </w:pPr>
+            <w:r>
+              <w:t xml:space="preserve">for writers if </w:t>
+            </w:r>
+            <w:r>
+              <w:t>some one</w:t>
+            </w:r>
+          </w:p>
+          <w:p>
+            <w:pPr>
+              <w:pStyle w:val="ListParagraph"/>
+              <w:numPr>
+                <w:ilvl w:val="0"/>
+                <w:numId w:val="20"/>
+              </w:numPr>
+            </w:pPr>
+            <w:proofErr w:type="spellStart"/>
+            <w:r>
+              <w:t>Comminte</w:t>
+            </w:r>
+            <w:proofErr w:type="spellEnd"/>
+            <w:r>
+              <w:t xml:space="preserve"> </w:t>
+            </w:r>
+          </w:p>
+          <w:p>
+            <w:pPr>
+              <w:pStyle w:val="ListParagraph"/>
+              <w:numPr>
+                <w:ilvl w:val="0"/>
+                <w:numId w:val="20"/>
+              </w:numPr>
+            </w:pPr>
+            <w:r>
+              <w:t xml:space="preserve">Replay on </w:t>
+            </w:r>
+            <w:r>
+              <w:t>his comment</w:t>
+            </w:r>
+          </w:p>
+          <w:p>
+            <w:pPr>
+              <w:pStyle w:val="ListParagraph"/>
+              <w:numPr>
+                <w:ilvl w:val="0"/>
+                <w:numId w:val="20"/>
+              </w:numPr>
+            </w:pPr>
+            <w:r>
+              <w:t xml:space="preserve">liked </w:t>
+            </w:r>
+          </w:p>
+          <w:p>
+            <w:pPr>
+              <w:pStyle w:val="ListParagraph"/>
+              <w:numPr>
+                <w:ilvl w:val="0"/>
+                <w:numId w:val="20"/>
+              </w:numPr>
+            </w:pPr>
+            <w:r>
+              <w:t xml:space="preserve">shared  </w:t>
+            </w:r>
+          </w:p>
+          <w:p>
+            <w:pPr>
+              <w:pStyle w:val="ListParagraph"/>
+              <w:numPr>
+                <w:ilvl w:val="0"/>
+                <w:numId w:val="20"/>
+              </w:numPr>
+            </w:pPr>
+            <w:r>
+              <w:t xml:space="preserve">reported </w:t>
+            </w:r>
+          </w:p>
+          <w:p>
+            <w:pPr>
+              <w:pStyle w:val="ListParagraph"/>
+              <w:numPr>
+                <w:ilvl w:val="0"/>
+                <w:numId w:val="20"/>
+              </w:numPr>
+            </w:pPr>
+            <w:r>
+              <w:t>read</w:t>
+            </w:r>
+          </w:p>
+          <w:p>
+            <w:pPr>
+              <w:pStyle w:val="ListParagraph"/>
+              <w:numPr>
+                <w:ilvl w:val="0"/>
+                <w:numId w:val="20"/>
+              </w:numPr>
+            </w:pPr>
+            <w:r>
+              <w:t xml:space="preserve">followed him </w:t>
+            </w:r>
+          </w:p>
+          <w:p>
+            <w:pPr>
+              <w:pStyle w:val="ListParagraph"/>
+              <w:ind w:left="3000"/>
+            </w:pPr>
+          </w:p>
+          <w:p>
+            <w:pPr>
+              <w:pStyle w:val="ListParagraph"/>
+              <w:numPr>
+                <w:ilvl w:val="0"/>
+                <w:numId w:val="11"/>
+              </w:numPr>
+            </w:pPr>
+            <w:r>
+              <w:t xml:space="preserve">for User if some one </w:t>
+            </w:r>
+          </w:p>
+          <w:p>
+            <w:pPr>
+              <w:pStyle w:val="ListParagraph"/>
+              <w:numPr>
+                <w:ilvl w:val="0"/>
+                <w:numId w:val="22"/>
+              </w:numPr>
+            </w:pPr>
+            <w:r>
+              <w:t>Replay on his comment</w:t>
+            </w:r>
+          </w:p>
+          <w:p>
+            <w:pPr>
+              <w:pStyle w:val="ListParagraph"/>
+              <w:numPr>
+                <w:ilvl w:val="0"/>
+                <w:numId w:val="22"/>
+              </w:numPr>
+            </w:pPr>
+            <w:r>
+              <w:t xml:space="preserve">His followed writter write new blog </w:t>
+            </w:r>
+          </w:p>
+          <w:p>
+            <w:pPr>
+              <w:pStyle w:val="ListParagraph"/>
+              <w:numPr>
+                <w:ilvl w:val="0"/>
+                <w:numId w:val="22"/>
+              </w:numPr>
+            </w:pPr>
+          </w:p>
+          <w:p>
+            <w:pPr>
+              <w:pStyle w:val="ListParagraph"/>
+              <w:ind w:left="3000"/>
+            </w:pPr>
+          </w:p>
+          <w:p>
+            <w:pPr>
+              <w:pStyle w:val="ListParagraph"/>
+              <w:numPr>
+                <w:ilvl w:val="0"/>
+                <w:numId w:val="11"/>
+              </w:numPr>
+            </w:pPr>
+            <w:r>
+              <w:t xml:space="preserve">for Admin if </w:t>
+            </w:r>
+          </w:p>
+          <w:p>
+            <w:pPr>
+              <w:pStyle w:val="ListParagraph"/>
+              <w:numPr>
+                <w:ilvl w:val="0"/>
+                <w:numId w:val="21"/>
+              </w:numPr>
+            </w:pPr>
+            <w:r>
+              <w:t>user reported blog</w:t>
+            </w:r>
+          </w:p>
+          <w:p>
+            <w:pPr>
+              <w:pStyle w:val="ListParagraph"/>
+              <w:numPr>
+                <w:ilvl w:val="0"/>
+                <w:numId w:val="21"/>
+              </w:numPr>
+            </w:pPr>
+            <w:r>
+              <w:t xml:space="preserve">user blocked writter </w:t>
+            </w:r>
+          </w:p>
+          <w:p>
+            <w:pPr>
+              <w:pStyle w:val="ListParagraph"/>
+              <w:numPr>
+                <w:ilvl w:val="0"/>
                 <w:numId w:val="2"/>
               </w:numPr>
             </w:pPr>
@@ -1152,15 +1740,95 @@
               <w:pStyle w:val="ListParagraph"/>
               <w:numPr>
                 <w:ilvl w:val="0"/>
+                <w:numId w:val="11"/>
+              </w:numPr>
+            </w:pPr>
+          </w:p>
+          <w:p>
+            <w:pPr>
+              <w:pStyle w:val="ListParagraph"/>
+              <w:numPr>
+                <w:ilvl w:val="0"/>
                 <w:numId w:val="2"/>
               </w:numPr>
             </w:pPr>
             <w:r>
-              <w:t>caching</w:t>
-            </w:r>
+              <w:t>C</w:t>
+            </w:r>
+            <w:r>
+              <w:t>aching</w:t>
+            </w:r>
+          </w:p>
+          <w:p>
+            <w:pPr>
+              <w:pStyle w:val="ListParagraph"/>
+              <w:numPr>
+                <w:ilvl w:val="0"/>
+                <w:numId w:val="2"/>
+              </w:numPr>
+            </w:pPr>
+            <w:proofErr w:type="spellStart"/>
+            <w:r>
+              <w:t>Chating</w:t>
+            </w:r>
+            <w:proofErr w:type="spellEnd"/>
+            <w:r>
+              <w:t xml:space="preserve"> </w:t>
+            </w:r>
+          </w:p>
+          <w:p>
+            <w:pPr>
+              <w:pStyle w:val="ListParagraph"/>
+              <w:numPr>
+                <w:ilvl w:val="0"/>
+                <w:numId w:val="2"/>
+              </w:numPr>
+            </w:pPr>
+            <w:bookmarkStart w:id="0" w:name="_GoBack"/>
+            <w:bookmarkEnd w:id="0"/>
           </w:p>
           <w:p/>
           <w:p/>
+        </w:tc>
+      </w:tr>
+      <w:tr>
+        <w:tc>
+          <w:tcPr>
+            <w:tcW w:w="11150" w:type="dxa"/>
+          </w:tcPr>
+          <w:p>
+            <w:pPr>
+              <w:pStyle w:val="IntenseQuote"/>
+            </w:pPr>
+            <w:r>
+              <w:lastRenderedPageBreak/>
+              <w:t xml:space="preserve">In the next version </w:t>
+            </w:r>
+          </w:p>
+          <w:p>
+            <w:pPr>
+              <w:pStyle w:val="ListParagraph"/>
+              <w:numPr>
+                <w:ilvl w:val="0"/>
+                <w:numId w:val="19"/>
+              </w:numPr>
+            </w:pPr>
+            <w:r>
+              <w:t>Contributed Blogs =&gt; some blogs will be able to modified by some users in another branch</w:t>
+            </w:r>
+            <w:r>
+              <w:t xml:space="preserve"> as open source blog.</w:t>
+            </w:r>
+          </w:p>
+          <w:p>
+            <w:pPr>
+              <w:pStyle w:val="ListParagraph"/>
+              <w:numPr>
+                <w:ilvl w:val="0"/>
+                <w:numId w:val="19"/>
+              </w:numPr>
+            </w:pPr>
+          </w:p>
         </w:tc>
       </w:tr>
     </w:tbl>
@@ -1179,20 +1847,17 @@
 <file path=word/numbering.xml><?xml version="1.0" encoding="utf-8"?>
 <w:numbering xmlns:wpc="http://schemas.microsoft.com/office/word/2010/wordprocessingCanvas" xmlns:cx="http://schemas.microsoft.com/office/drawing/2014/chartex" xmlns:mc="http://schemas.openxmlformats.org/markup-compatibility/2006" xmlns:o="urn:schemas-microsoft-com:office:office" xmlns:r="http://schemas.openxmlformats.org/officeDocument/2006/relationships" xmlns:m="http://schemas.openxmlformats.org/officeDocument/2006/math" xmlns:v="urn:schemas-microsoft-com:vml" xmlns:wp14="http://schemas.microsoft.com/office/word/2010/wordprocessingDrawing" xmlns:wp="http://schemas.openxmlformats.org/drawingml/2006/wordprocessingDrawing" xmlns:w10="urn:schemas-microsoft-com:office:word" xmlns:w="http://schemas.openxmlformats.org/wordprocessingml/2006/main" xmlns:w14="http://schemas.microsoft.com/office/word/2010/wordml" xmlns:w15="http://schemas.microsoft.com/office/word/2012/wordml" xmlns:w16se="http://schemas.microsoft.com/office/word/2015/wordml/symex" xmlns:wpg="http://schemas.microsoft.com/office/word/2010/wordprocessingGroup" xmlns:wpi="http://schemas.microsoft.com/office/word/2010/wordprocessingInk" xmlns:wne="http://schemas.microsoft.com/office/word/2006/wordml" xmlns:wps="http://schemas.microsoft.com/office/word/2010/wordprocessingShape" mc:Ignorable="w14 w15 w16se wp14">
   <w:abstractNum w:abstractNumId="0" w15:restartNumberingAfterBreak="0">
-    <w:nsid w:val="0A186DAB"/>
+    <w:nsid w:val="0136180D"/>
     <w:multiLevelType w:val="hybridMultilevel"/>
-    <w:tmpl w:val="A2B22EF4"/>
-    <w:lvl w:ilvl="0" w:tplc="38547180">
+    <w:tmpl w:val="AB6E5062"/>
+    <w:lvl w:ilvl="0" w:tplc="0409000F">
       <w:start w:val="1"/>
       <w:numFmt w:val="decimal"/>
       <w:lvlText w:val="%1."/>
       <w:lvlJc w:val="left"/>
       <w:pPr>
-        <w:ind w:left="1560" w:hanging="360"/>
-      </w:pPr>
-      <w:rPr>
-        <w:rFonts w:hint="default"/>
-      </w:rPr>
+        <w:ind w:left="3000" w:hanging="360"/>
+      </w:pPr>
     </w:lvl>
     <w:lvl w:ilvl="1" w:tplc="04090019" w:tentative="1">
       <w:start w:val="1"/>
@@ -1200,7 +1865,7 @@
       <w:lvlText w:val="%2."/>
       <w:lvlJc w:val="left"/>
       <w:pPr>
-        <w:ind w:left="2280" w:hanging="360"/>
+        <w:ind w:left="3720" w:hanging="360"/>
       </w:pPr>
     </w:lvl>
     <w:lvl w:ilvl="2" w:tplc="0409001B" w:tentative="1">
@@ -1209,7 +1874,7 @@
       <w:lvlText w:val="%3."/>
       <w:lvlJc w:val="right"/>
       <w:pPr>
-        <w:ind w:left="3000" w:hanging="180"/>
+        <w:ind w:left="4440" w:hanging="180"/>
       </w:pPr>
     </w:lvl>
     <w:lvl w:ilvl="3" w:tplc="0409000F" w:tentative="1">
@@ -1218,7 +1883,7 @@
       <w:lvlText w:val="%4."/>
       <w:lvlJc w:val="left"/>
       <w:pPr>
-        <w:ind w:left="3720" w:hanging="360"/>
+        <w:ind w:left="5160" w:hanging="360"/>
       </w:pPr>
     </w:lvl>
     <w:lvl w:ilvl="4" w:tplc="04090019" w:tentative="1">
@@ -1227,7 +1892,7 @@
       <w:lvlText w:val="%5."/>
       <w:lvlJc w:val="left"/>
       <w:pPr>
-        <w:ind w:left="4440" w:hanging="360"/>
+        <w:ind w:left="5880" w:hanging="360"/>
       </w:pPr>
     </w:lvl>
     <w:lvl w:ilvl="5" w:tplc="0409001B" w:tentative="1">
@@ -1236,7 +1901,7 @@
       <w:lvlText w:val="%6."/>
       <w:lvlJc w:val="right"/>
       <w:pPr>
-        <w:ind w:left="5160" w:hanging="180"/>
+        <w:ind w:left="6600" w:hanging="180"/>
       </w:pPr>
     </w:lvl>
     <w:lvl w:ilvl="6" w:tplc="0409000F" w:tentative="1">
@@ -1245,7 +1910,7 @@
       <w:lvlText w:val="%7."/>
       <w:lvlJc w:val="left"/>
       <w:pPr>
-        <w:ind w:left="5880" w:hanging="360"/>
+        <w:ind w:left="7320" w:hanging="360"/>
       </w:pPr>
     </w:lvl>
     <w:lvl w:ilvl="7" w:tplc="04090019" w:tentative="1">
@@ -1254,7 +1919,7 @@
       <w:lvlText w:val="%8."/>
       <w:lvlJc w:val="left"/>
       <w:pPr>
-        <w:ind w:left="6600" w:hanging="360"/>
+        <w:ind w:left="8040" w:hanging="360"/>
       </w:pPr>
     </w:lvl>
     <w:lvl w:ilvl="8" w:tplc="0409001B" w:tentative="1">
@@ -1263,11 +1928,1064 @@
       <w:lvlText w:val="%9."/>
       <w:lvlJc w:val="right"/>
       <w:pPr>
-        <w:ind w:left="7320" w:hanging="180"/>
+        <w:ind w:left="8760" w:hanging="180"/>
       </w:pPr>
     </w:lvl>
   </w:abstractNum>
   <w:abstractNum w:abstractNumId="1" w15:restartNumberingAfterBreak="0">
+    <w:nsid w:val="0A186DAB"/>
+    <w:multiLevelType w:val="hybridMultilevel"/>
+    <w:tmpl w:val="4042ADC6"/>
+    <w:lvl w:ilvl="0" w:tplc="F834AF74">
+      <w:start w:val="1"/>
+      <w:numFmt w:val="decimal"/>
+      <w:lvlText w:val="%1."/>
+      <w:lvlJc w:val="left"/>
+      <w:pPr>
+        <w:ind w:left="1560" w:hanging="360"/>
+      </w:pPr>
+      <w:rPr>
+        <w:rFonts w:hint="default"/>
+        <w:color w:val="auto"/>
+      </w:rPr>
+    </w:lvl>
+    <w:lvl w:ilvl="1" w:tplc="04090019" w:tentative="1">
+      <w:start w:val="1"/>
+      <w:numFmt w:val="lowerLetter"/>
+      <w:lvlText w:val="%2."/>
+      <w:lvlJc w:val="left"/>
+      <w:pPr>
+        <w:ind w:left="2280" w:hanging="360"/>
+      </w:pPr>
+    </w:lvl>
+    <w:lvl w:ilvl="2" w:tplc="0409001B" w:tentative="1">
+      <w:start w:val="1"/>
+      <w:numFmt w:val="lowerRoman"/>
+      <w:lvlText w:val="%3."/>
+      <w:lvlJc w:val="right"/>
+      <w:pPr>
+        <w:ind w:left="3000" w:hanging="180"/>
+      </w:pPr>
+    </w:lvl>
+    <w:lvl w:ilvl="3" w:tplc="0409000F" w:tentative="1">
+      <w:start w:val="1"/>
+      <w:numFmt w:val="decimal"/>
+      <w:lvlText w:val="%4."/>
+      <w:lvlJc w:val="left"/>
+      <w:pPr>
+        <w:ind w:left="3720" w:hanging="360"/>
+      </w:pPr>
+    </w:lvl>
+    <w:lvl w:ilvl="4" w:tplc="04090019" w:tentative="1">
+      <w:start w:val="1"/>
+      <w:numFmt w:val="lowerLetter"/>
+      <w:lvlText w:val="%5."/>
+      <w:lvlJc w:val="left"/>
+      <w:pPr>
+        <w:ind w:left="4440" w:hanging="360"/>
+      </w:pPr>
+    </w:lvl>
+    <w:lvl w:ilvl="5" w:tplc="0409001B" w:tentative="1">
+      <w:start w:val="1"/>
+      <w:numFmt w:val="lowerRoman"/>
+      <w:lvlText w:val="%6."/>
+      <w:lvlJc w:val="right"/>
+      <w:pPr>
+        <w:ind w:left="5160" w:hanging="180"/>
+      </w:pPr>
+    </w:lvl>
+    <w:lvl w:ilvl="6" w:tplc="0409000F" w:tentative="1">
+      <w:start w:val="1"/>
+      <w:numFmt w:val="decimal"/>
+      <w:lvlText w:val="%7."/>
+      <w:lvlJc w:val="left"/>
+      <w:pPr>
+        <w:ind w:left="5880" w:hanging="360"/>
+      </w:pPr>
+    </w:lvl>
+    <w:lvl w:ilvl="7" w:tplc="04090019" w:tentative="1">
+      <w:start w:val="1"/>
+      <w:numFmt w:val="lowerLetter"/>
+      <w:lvlText w:val="%8."/>
+      <w:lvlJc w:val="left"/>
+      <w:pPr>
+        <w:ind w:left="6600" w:hanging="360"/>
+      </w:pPr>
+    </w:lvl>
+    <w:lvl w:ilvl="8" w:tplc="0409001B" w:tentative="1">
+      <w:start w:val="1"/>
+      <w:numFmt w:val="lowerRoman"/>
+      <w:lvlText w:val="%9."/>
+      <w:lvlJc w:val="right"/>
+      <w:pPr>
+        <w:ind w:left="7320" w:hanging="180"/>
+      </w:pPr>
+    </w:lvl>
+  </w:abstractNum>
+  <w:abstractNum w:abstractNumId="2" w15:restartNumberingAfterBreak="0">
+    <w:nsid w:val="0E4646B8"/>
+    <w:multiLevelType w:val="hybridMultilevel"/>
+    <w:tmpl w:val="83B2D812"/>
+    <w:lvl w:ilvl="0" w:tplc="04090001">
+      <w:start w:val="1"/>
+      <w:numFmt w:val="bullet"/>
+      <w:lvlText w:val=""/>
+      <w:lvlJc w:val="left"/>
+      <w:pPr>
+        <w:ind w:left="2280" w:hanging="360"/>
+      </w:pPr>
+      <w:rPr>
+        <w:rFonts w:ascii="Symbol" w:hAnsi="Symbol" w:hint="default"/>
+      </w:rPr>
+    </w:lvl>
+    <w:lvl w:ilvl="1" w:tplc="04090003" w:tentative="1">
+      <w:start w:val="1"/>
+      <w:numFmt w:val="bullet"/>
+      <w:lvlText w:val="o"/>
+      <w:lvlJc w:val="left"/>
+      <w:pPr>
+        <w:ind w:left="3000" w:hanging="360"/>
+      </w:pPr>
+      <w:rPr>
+        <w:rFonts w:ascii="Courier New" w:hAnsi="Courier New" w:cs="Courier New" w:hint="default"/>
+      </w:rPr>
+    </w:lvl>
+    <w:lvl w:ilvl="2" w:tplc="04090005" w:tentative="1">
+      <w:start w:val="1"/>
+      <w:numFmt w:val="bullet"/>
+      <w:lvlText w:val=""/>
+      <w:lvlJc w:val="left"/>
+      <w:pPr>
+        <w:ind w:left="3720" w:hanging="360"/>
+      </w:pPr>
+      <w:rPr>
+        <w:rFonts w:ascii="Wingdings" w:hAnsi="Wingdings" w:hint="default"/>
+      </w:rPr>
+    </w:lvl>
+    <w:lvl w:ilvl="3" w:tplc="04090001" w:tentative="1">
+      <w:start w:val="1"/>
+      <w:numFmt w:val="bullet"/>
+      <w:lvlText w:val=""/>
+      <w:lvlJc w:val="left"/>
+      <w:pPr>
+        <w:ind w:left="4440" w:hanging="360"/>
+      </w:pPr>
+      <w:rPr>
+        <w:rFonts w:ascii="Symbol" w:hAnsi="Symbol" w:hint="default"/>
+      </w:rPr>
+    </w:lvl>
+    <w:lvl w:ilvl="4" w:tplc="04090003" w:tentative="1">
+      <w:start w:val="1"/>
+      <w:numFmt w:val="bullet"/>
+      <w:lvlText w:val="o"/>
+      <w:lvlJc w:val="left"/>
+      <w:pPr>
+        <w:ind w:left="5160" w:hanging="360"/>
+      </w:pPr>
+      <w:rPr>
+        <w:rFonts w:ascii="Courier New" w:hAnsi="Courier New" w:cs="Courier New" w:hint="default"/>
+      </w:rPr>
+    </w:lvl>
+    <w:lvl w:ilvl="5" w:tplc="04090005" w:tentative="1">
+      <w:start w:val="1"/>
+      <w:numFmt w:val="bullet"/>
+      <w:lvlText w:val=""/>
+      <w:lvlJc w:val="left"/>
+      <w:pPr>
+        <w:ind w:left="5880" w:hanging="360"/>
+      </w:pPr>
+      <w:rPr>
+        <w:rFonts w:ascii="Wingdings" w:hAnsi="Wingdings" w:hint="default"/>
+      </w:rPr>
+    </w:lvl>
+    <w:lvl w:ilvl="6" w:tplc="04090001" w:tentative="1">
+      <w:start w:val="1"/>
+      <w:numFmt w:val="bullet"/>
+      <w:lvlText w:val=""/>
+      <w:lvlJc w:val="left"/>
+      <w:pPr>
+        <w:ind w:left="6600" w:hanging="360"/>
+      </w:pPr>
+      <w:rPr>
+        <w:rFonts w:ascii="Symbol" w:hAnsi="Symbol" w:hint="default"/>
+      </w:rPr>
+    </w:lvl>
+    <w:lvl w:ilvl="7" w:tplc="04090003" w:tentative="1">
+      <w:start w:val="1"/>
+      <w:numFmt w:val="bullet"/>
+      <w:lvlText w:val="o"/>
+      <w:lvlJc w:val="left"/>
+      <w:pPr>
+        <w:ind w:left="7320" w:hanging="360"/>
+      </w:pPr>
+      <w:rPr>
+        <w:rFonts w:ascii="Courier New" w:hAnsi="Courier New" w:cs="Courier New" w:hint="default"/>
+      </w:rPr>
+    </w:lvl>
+    <w:lvl w:ilvl="8" w:tplc="04090005" w:tentative="1">
+      <w:start w:val="1"/>
+      <w:numFmt w:val="bullet"/>
+      <w:lvlText w:val=""/>
+      <w:lvlJc w:val="left"/>
+      <w:pPr>
+        <w:ind w:left="8040" w:hanging="360"/>
+      </w:pPr>
+      <w:rPr>
+        <w:rFonts w:ascii="Wingdings" w:hAnsi="Wingdings" w:hint="default"/>
+      </w:rPr>
+    </w:lvl>
+  </w:abstractNum>
+  <w:abstractNum w:abstractNumId="3" w15:restartNumberingAfterBreak="0">
+    <w:nsid w:val="1C4F44DA"/>
+    <w:multiLevelType w:val="hybridMultilevel"/>
+    <w:tmpl w:val="4978E5BA"/>
+    <w:lvl w:ilvl="0" w:tplc="04090001">
+      <w:start w:val="1"/>
+      <w:numFmt w:val="bullet"/>
+      <w:lvlText w:val=""/>
+      <w:lvlJc w:val="left"/>
+      <w:pPr>
+        <w:ind w:left="2280" w:hanging="360"/>
+      </w:pPr>
+      <w:rPr>
+        <w:rFonts w:ascii="Symbol" w:hAnsi="Symbol" w:hint="default"/>
+      </w:rPr>
+    </w:lvl>
+    <w:lvl w:ilvl="1" w:tplc="04090003" w:tentative="1">
+      <w:start w:val="1"/>
+      <w:numFmt w:val="bullet"/>
+      <w:lvlText w:val="o"/>
+      <w:lvlJc w:val="left"/>
+      <w:pPr>
+        <w:ind w:left="3000" w:hanging="360"/>
+      </w:pPr>
+      <w:rPr>
+        <w:rFonts w:ascii="Courier New" w:hAnsi="Courier New" w:cs="Courier New" w:hint="default"/>
+      </w:rPr>
+    </w:lvl>
+    <w:lvl w:ilvl="2" w:tplc="04090005" w:tentative="1">
+      <w:start w:val="1"/>
+      <w:numFmt w:val="bullet"/>
+      <w:lvlText w:val=""/>
+      <w:lvlJc w:val="left"/>
+      <w:pPr>
+        <w:ind w:left="3720" w:hanging="360"/>
+      </w:pPr>
+      <w:rPr>
+        <w:rFonts w:ascii="Wingdings" w:hAnsi="Wingdings" w:hint="default"/>
+      </w:rPr>
+    </w:lvl>
+    <w:lvl w:ilvl="3" w:tplc="04090001" w:tentative="1">
+      <w:start w:val="1"/>
+      <w:numFmt w:val="bullet"/>
+      <w:lvlText w:val=""/>
+      <w:lvlJc w:val="left"/>
+      <w:pPr>
+        <w:ind w:left="4440" w:hanging="360"/>
+      </w:pPr>
+      <w:rPr>
+        <w:rFonts w:ascii="Symbol" w:hAnsi="Symbol" w:hint="default"/>
+      </w:rPr>
+    </w:lvl>
+    <w:lvl w:ilvl="4" w:tplc="04090003" w:tentative="1">
+      <w:start w:val="1"/>
+      <w:numFmt w:val="bullet"/>
+      <w:lvlText w:val="o"/>
+      <w:lvlJc w:val="left"/>
+      <w:pPr>
+        <w:ind w:left="5160" w:hanging="360"/>
+      </w:pPr>
+      <w:rPr>
+        <w:rFonts w:ascii="Courier New" w:hAnsi="Courier New" w:cs="Courier New" w:hint="default"/>
+      </w:rPr>
+    </w:lvl>
+    <w:lvl w:ilvl="5" w:tplc="04090005" w:tentative="1">
+      <w:start w:val="1"/>
+      <w:numFmt w:val="bullet"/>
+      <w:lvlText w:val=""/>
+      <w:lvlJc w:val="left"/>
+      <w:pPr>
+        <w:ind w:left="5880" w:hanging="360"/>
+      </w:pPr>
+      <w:rPr>
+        <w:rFonts w:ascii="Wingdings" w:hAnsi="Wingdings" w:hint="default"/>
+      </w:rPr>
+    </w:lvl>
+    <w:lvl w:ilvl="6" w:tplc="04090001" w:tentative="1">
+      <w:start w:val="1"/>
+      <w:numFmt w:val="bullet"/>
+      <w:lvlText w:val=""/>
+      <w:lvlJc w:val="left"/>
+      <w:pPr>
+        <w:ind w:left="6600" w:hanging="360"/>
+      </w:pPr>
+      <w:rPr>
+        <w:rFonts w:ascii="Symbol" w:hAnsi="Symbol" w:hint="default"/>
+      </w:rPr>
+    </w:lvl>
+    <w:lvl w:ilvl="7" w:tplc="04090003" w:tentative="1">
+      <w:start w:val="1"/>
+      <w:numFmt w:val="bullet"/>
+      <w:lvlText w:val="o"/>
+      <w:lvlJc w:val="left"/>
+      <w:pPr>
+        <w:ind w:left="7320" w:hanging="360"/>
+      </w:pPr>
+      <w:rPr>
+        <w:rFonts w:ascii="Courier New" w:hAnsi="Courier New" w:cs="Courier New" w:hint="default"/>
+      </w:rPr>
+    </w:lvl>
+    <w:lvl w:ilvl="8" w:tplc="04090005" w:tentative="1">
+      <w:start w:val="1"/>
+      <w:numFmt w:val="bullet"/>
+      <w:lvlText w:val=""/>
+      <w:lvlJc w:val="left"/>
+      <w:pPr>
+        <w:ind w:left="8040" w:hanging="360"/>
+      </w:pPr>
+      <w:rPr>
+        <w:rFonts w:ascii="Wingdings" w:hAnsi="Wingdings" w:hint="default"/>
+      </w:rPr>
+    </w:lvl>
+  </w:abstractNum>
+  <w:abstractNum w:abstractNumId="4" w15:restartNumberingAfterBreak="0">
+    <w:nsid w:val="1E282046"/>
+    <w:multiLevelType w:val="hybridMultilevel"/>
+    <w:tmpl w:val="C2748922"/>
+    <w:lvl w:ilvl="0" w:tplc="0409000F">
+      <w:start w:val="1"/>
+      <w:numFmt w:val="decimal"/>
+      <w:lvlText w:val="%1."/>
+      <w:lvlJc w:val="left"/>
+      <w:pPr>
+        <w:ind w:left="720" w:hanging="360"/>
+      </w:pPr>
+    </w:lvl>
+    <w:lvl w:ilvl="1" w:tplc="04090019" w:tentative="1">
+      <w:start w:val="1"/>
+      <w:numFmt w:val="lowerLetter"/>
+      <w:lvlText w:val="%2."/>
+      <w:lvlJc w:val="left"/>
+      <w:pPr>
+        <w:ind w:left="1440" w:hanging="360"/>
+      </w:pPr>
+    </w:lvl>
+    <w:lvl w:ilvl="2" w:tplc="0409001B" w:tentative="1">
+      <w:start w:val="1"/>
+      <w:numFmt w:val="lowerRoman"/>
+      <w:lvlText w:val="%3."/>
+      <w:lvlJc w:val="right"/>
+      <w:pPr>
+        <w:ind w:left="2160" w:hanging="180"/>
+      </w:pPr>
+    </w:lvl>
+    <w:lvl w:ilvl="3" w:tplc="0409000F" w:tentative="1">
+      <w:start w:val="1"/>
+      <w:numFmt w:val="decimal"/>
+      <w:lvlText w:val="%4."/>
+      <w:lvlJc w:val="left"/>
+      <w:pPr>
+        <w:ind w:left="2880" w:hanging="360"/>
+      </w:pPr>
+    </w:lvl>
+    <w:lvl w:ilvl="4" w:tplc="04090019" w:tentative="1">
+      <w:start w:val="1"/>
+      <w:numFmt w:val="lowerLetter"/>
+      <w:lvlText w:val="%5."/>
+      <w:lvlJc w:val="left"/>
+      <w:pPr>
+        <w:ind w:left="3600" w:hanging="360"/>
+      </w:pPr>
+    </w:lvl>
+    <w:lvl w:ilvl="5" w:tplc="0409001B" w:tentative="1">
+      <w:start w:val="1"/>
+      <w:numFmt w:val="lowerRoman"/>
+      <w:lvlText w:val="%6."/>
+      <w:lvlJc w:val="right"/>
+      <w:pPr>
+        <w:ind w:left="4320" w:hanging="180"/>
+      </w:pPr>
+    </w:lvl>
+    <w:lvl w:ilvl="6" w:tplc="0409000F" w:tentative="1">
+      <w:start w:val="1"/>
+      <w:numFmt w:val="decimal"/>
+      <w:lvlText w:val="%7."/>
+      <w:lvlJc w:val="left"/>
+      <w:pPr>
+        <w:ind w:left="5040" w:hanging="360"/>
+      </w:pPr>
+    </w:lvl>
+    <w:lvl w:ilvl="7" w:tplc="04090019" w:tentative="1">
+      <w:start w:val="1"/>
+      <w:numFmt w:val="lowerLetter"/>
+      <w:lvlText w:val="%8."/>
+      <w:lvlJc w:val="left"/>
+      <w:pPr>
+        <w:ind w:left="5760" w:hanging="360"/>
+      </w:pPr>
+    </w:lvl>
+    <w:lvl w:ilvl="8" w:tplc="0409001B" w:tentative="1">
+      <w:start w:val="1"/>
+      <w:numFmt w:val="lowerRoman"/>
+      <w:lvlText w:val="%9."/>
+      <w:lvlJc w:val="right"/>
+      <w:pPr>
+        <w:ind w:left="6480" w:hanging="180"/>
+      </w:pPr>
+    </w:lvl>
+  </w:abstractNum>
+  <w:abstractNum w:abstractNumId="5" w15:restartNumberingAfterBreak="0">
+    <w:nsid w:val="202B4A09"/>
+    <w:multiLevelType w:val="hybridMultilevel"/>
+    <w:tmpl w:val="22E4EFEC"/>
+    <w:lvl w:ilvl="0" w:tplc="04090001">
+      <w:start w:val="1"/>
+      <w:numFmt w:val="bullet"/>
+      <w:lvlText w:val=""/>
+      <w:lvlJc w:val="left"/>
+      <w:pPr>
+        <w:ind w:left="2340" w:hanging="360"/>
+      </w:pPr>
+      <w:rPr>
+        <w:rFonts w:ascii="Symbol" w:hAnsi="Symbol" w:hint="default"/>
+      </w:rPr>
+    </w:lvl>
+    <w:lvl w:ilvl="1" w:tplc="04090003" w:tentative="1">
+      <w:start w:val="1"/>
+      <w:numFmt w:val="bullet"/>
+      <w:lvlText w:val="o"/>
+      <w:lvlJc w:val="left"/>
+      <w:pPr>
+        <w:ind w:left="3060" w:hanging="360"/>
+      </w:pPr>
+      <w:rPr>
+        <w:rFonts w:ascii="Courier New" w:hAnsi="Courier New" w:cs="Courier New" w:hint="default"/>
+      </w:rPr>
+    </w:lvl>
+    <w:lvl w:ilvl="2" w:tplc="04090005" w:tentative="1">
+      <w:start w:val="1"/>
+      <w:numFmt w:val="bullet"/>
+      <w:lvlText w:val=""/>
+      <w:lvlJc w:val="left"/>
+      <w:pPr>
+        <w:ind w:left="3780" w:hanging="360"/>
+      </w:pPr>
+      <w:rPr>
+        <w:rFonts w:ascii="Wingdings" w:hAnsi="Wingdings" w:hint="default"/>
+      </w:rPr>
+    </w:lvl>
+    <w:lvl w:ilvl="3" w:tplc="04090001" w:tentative="1">
+      <w:start w:val="1"/>
+      <w:numFmt w:val="bullet"/>
+      <w:lvlText w:val=""/>
+      <w:lvlJc w:val="left"/>
+      <w:pPr>
+        <w:ind w:left="4500" w:hanging="360"/>
+      </w:pPr>
+      <w:rPr>
+        <w:rFonts w:ascii="Symbol" w:hAnsi="Symbol" w:hint="default"/>
+      </w:rPr>
+    </w:lvl>
+    <w:lvl w:ilvl="4" w:tplc="04090003" w:tentative="1">
+      <w:start w:val="1"/>
+      <w:numFmt w:val="bullet"/>
+      <w:lvlText w:val="o"/>
+      <w:lvlJc w:val="left"/>
+      <w:pPr>
+        <w:ind w:left="5220" w:hanging="360"/>
+      </w:pPr>
+      <w:rPr>
+        <w:rFonts w:ascii="Courier New" w:hAnsi="Courier New" w:cs="Courier New" w:hint="default"/>
+      </w:rPr>
+    </w:lvl>
+    <w:lvl w:ilvl="5" w:tplc="04090005" w:tentative="1">
+      <w:start w:val="1"/>
+      <w:numFmt w:val="bullet"/>
+      <w:lvlText w:val=""/>
+      <w:lvlJc w:val="left"/>
+      <w:pPr>
+        <w:ind w:left="5940" w:hanging="360"/>
+      </w:pPr>
+      <w:rPr>
+        <w:rFonts w:ascii="Wingdings" w:hAnsi="Wingdings" w:hint="default"/>
+      </w:rPr>
+    </w:lvl>
+    <w:lvl w:ilvl="6" w:tplc="04090001" w:tentative="1">
+      <w:start w:val="1"/>
+      <w:numFmt w:val="bullet"/>
+      <w:lvlText w:val=""/>
+      <w:lvlJc w:val="left"/>
+      <w:pPr>
+        <w:ind w:left="6660" w:hanging="360"/>
+      </w:pPr>
+      <w:rPr>
+        <w:rFonts w:ascii="Symbol" w:hAnsi="Symbol" w:hint="default"/>
+      </w:rPr>
+    </w:lvl>
+    <w:lvl w:ilvl="7" w:tplc="04090003" w:tentative="1">
+      <w:start w:val="1"/>
+      <w:numFmt w:val="bullet"/>
+      <w:lvlText w:val="o"/>
+      <w:lvlJc w:val="left"/>
+      <w:pPr>
+        <w:ind w:left="7380" w:hanging="360"/>
+      </w:pPr>
+      <w:rPr>
+        <w:rFonts w:ascii="Courier New" w:hAnsi="Courier New" w:cs="Courier New" w:hint="default"/>
+      </w:rPr>
+    </w:lvl>
+    <w:lvl w:ilvl="8" w:tplc="04090005" w:tentative="1">
+      <w:start w:val="1"/>
+      <w:numFmt w:val="bullet"/>
+      <w:lvlText w:val=""/>
+      <w:lvlJc w:val="left"/>
+      <w:pPr>
+        <w:ind w:left="8100" w:hanging="360"/>
+      </w:pPr>
+      <w:rPr>
+        <w:rFonts w:ascii="Wingdings" w:hAnsi="Wingdings" w:hint="default"/>
+      </w:rPr>
+    </w:lvl>
+  </w:abstractNum>
+  <w:abstractNum w:abstractNumId="6" w15:restartNumberingAfterBreak="0">
+    <w:nsid w:val="25072A00"/>
+    <w:multiLevelType w:val="hybridMultilevel"/>
+    <w:tmpl w:val="D9ECE47C"/>
+    <w:lvl w:ilvl="0" w:tplc="04090001">
+      <w:start w:val="1"/>
+      <w:numFmt w:val="bullet"/>
+      <w:lvlText w:val=""/>
+      <w:lvlJc w:val="left"/>
+      <w:pPr>
+        <w:ind w:left="2280" w:hanging="360"/>
+      </w:pPr>
+      <w:rPr>
+        <w:rFonts w:ascii="Symbol" w:hAnsi="Symbol" w:hint="default"/>
+      </w:rPr>
+    </w:lvl>
+    <w:lvl w:ilvl="1" w:tplc="04090003" w:tentative="1">
+      <w:start w:val="1"/>
+      <w:numFmt w:val="bullet"/>
+      <w:lvlText w:val="o"/>
+      <w:lvlJc w:val="left"/>
+      <w:pPr>
+        <w:ind w:left="3000" w:hanging="360"/>
+      </w:pPr>
+      <w:rPr>
+        <w:rFonts w:ascii="Courier New" w:hAnsi="Courier New" w:cs="Courier New" w:hint="default"/>
+      </w:rPr>
+    </w:lvl>
+    <w:lvl w:ilvl="2" w:tplc="04090005" w:tentative="1">
+      <w:start w:val="1"/>
+      <w:numFmt w:val="bullet"/>
+      <w:lvlText w:val=""/>
+      <w:lvlJc w:val="left"/>
+      <w:pPr>
+        <w:ind w:left="3720" w:hanging="360"/>
+      </w:pPr>
+      <w:rPr>
+        <w:rFonts w:ascii="Wingdings" w:hAnsi="Wingdings" w:hint="default"/>
+      </w:rPr>
+    </w:lvl>
+    <w:lvl w:ilvl="3" w:tplc="04090001" w:tentative="1">
+      <w:start w:val="1"/>
+      <w:numFmt w:val="bullet"/>
+      <w:lvlText w:val=""/>
+      <w:lvlJc w:val="left"/>
+      <w:pPr>
+        <w:ind w:left="4440" w:hanging="360"/>
+      </w:pPr>
+      <w:rPr>
+        <w:rFonts w:ascii="Symbol" w:hAnsi="Symbol" w:hint="default"/>
+      </w:rPr>
+    </w:lvl>
+    <w:lvl w:ilvl="4" w:tplc="04090003" w:tentative="1">
+      <w:start w:val="1"/>
+      <w:numFmt w:val="bullet"/>
+      <w:lvlText w:val="o"/>
+      <w:lvlJc w:val="left"/>
+      <w:pPr>
+        <w:ind w:left="5160" w:hanging="360"/>
+      </w:pPr>
+      <w:rPr>
+        <w:rFonts w:ascii="Courier New" w:hAnsi="Courier New" w:cs="Courier New" w:hint="default"/>
+      </w:rPr>
+    </w:lvl>
+    <w:lvl w:ilvl="5" w:tplc="04090005" w:tentative="1">
+      <w:start w:val="1"/>
+      <w:numFmt w:val="bullet"/>
+      <w:lvlText w:val=""/>
+      <w:lvlJc w:val="left"/>
+      <w:pPr>
+        <w:ind w:left="5880" w:hanging="360"/>
+      </w:pPr>
+      <w:rPr>
+        <w:rFonts w:ascii="Wingdings" w:hAnsi="Wingdings" w:hint="default"/>
+      </w:rPr>
+    </w:lvl>
+    <w:lvl w:ilvl="6" w:tplc="04090001" w:tentative="1">
+      <w:start w:val="1"/>
+      <w:numFmt w:val="bullet"/>
+      <w:lvlText w:val=""/>
+      <w:lvlJc w:val="left"/>
+      <w:pPr>
+        <w:ind w:left="6600" w:hanging="360"/>
+      </w:pPr>
+      <w:rPr>
+        <w:rFonts w:ascii="Symbol" w:hAnsi="Symbol" w:hint="default"/>
+      </w:rPr>
+    </w:lvl>
+    <w:lvl w:ilvl="7" w:tplc="04090003" w:tentative="1">
+      <w:start w:val="1"/>
+      <w:numFmt w:val="bullet"/>
+      <w:lvlText w:val="o"/>
+      <w:lvlJc w:val="left"/>
+      <w:pPr>
+        <w:ind w:left="7320" w:hanging="360"/>
+      </w:pPr>
+      <w:rPr>
+        <w:rFonts w:ascii="Courier New" w:hAnsi="Courier New" w:cs="Courier New" w:hint="default"/>
+      </w:rPr>
+    </w:lvl>
+    <w:lvl w:ilvl="8" w:tplc="04090005" w:tentative="1">
+      <w:start w:val="1"/>
+      <w:numFmt w:val="bullet"/>
+      <w:lvlText w:val=""/>
+      <w:lvlJc w:val="left"/>
+      <w:pPr>
+        <w:ind w:left="8040" w:hanging="360"/>
+      </w:pPr>
+      <w:rPr>
+        <w:rFonts w:ascii="Wingdings" w:hAnsi="Wingdings" w:hint="default"/>
+      </w:rPr>
+    </w:lvl>
+  </w:abstractNum>
+  <w:abstractNum w:abstractNumId="7" w15:restartNumberingAfterBreak="0">
+    <w:nsid w:val="2C4F13FB"/>
+    <w:multiLevelType w:val="hybridMultilevel"/>
+    <w:tmpl w:val="87900776"/>
+    <w:lvl w:ilvl="0" w:tplc="0409000F">
+      <w:start w:val="1"/>
+      <w:numFmt w:val="decimal"/>
+      <w:lvlText w:val="%1."/>
+      <w:lvlJc w:val="left"/>
+      <w:pPr>
+        <w:ind w:left="3000" w:hanging="360"/>
+      </w:pPr>
+    </w:lvl>
+    <w:lvl w:ilvl="1" w:tplc="04090019" w:tentative="1">
+      <w:start w:val="1"/>
+      <w:numFmt w:val="lowerLetter"/>
+      <w:lvlText w:val="%2."/>
+      <w:lvlJc w:val="left"/>
+      <w:pPr>
+        <w:ind w:left="3720" w:hanging="360"/>
+      </w:pPr>
+    </w:lvl>
+    <w:lvl w:ilvl="2" w:tplc="0409001B" w:tentative="1">
+      <w:start w:val="1"/>
+      <w:numFmt w:val="lowerRoman"/>
+      <w:lvlText w:val="%3."/>
+      <w:lvlJc w:val="right"/>
+      <w:pPr>
+        <w:ind w:left="4440" w:hanging="180"/>
+      </w:pPr>
+    </w:lvl>
+    <w:lvl w:ilvl="3" w:tplc="0409000F" w:tentative="1">
+      <w:start w:val="1"/>
+      <w:numFmt w:val="decimal"/>
+      <w:lvlText w:val="%4."/>
+      <w:lvlJc w:val="left"/>
+      <w:pPr>
+        <w:ind w:left="5160" w:hanging="360"/>
+      </w:pPr>
+    </w:lvl>
+    <w:lvl w:ilvl="4" w:tplc="04090019" w:tentative="1">
+      <w:start w:val="1"/>
+      <w:numFmt w:val="lowerLetter"/>
+      <w:lvlText w:val="%5."/>
+      <w:lvlJc w:val="left"/>
+      <w:pPr>
+        <w:ind w:left="5880" w:hanging="360"/>
+      </w:pPr>
+    </w:lvl>
+    <w:lvl w:ilvl="5" w:tplc="0409001B" w:tentative="1">
+      <w:start w:val="1"/>
+      <w:numFmt w:val="lowerRoman"/>
+      <w:lvlText w:val="%6."/>
+      <w:lvlJc w:val="right"/>
+      <w:pPr>
+        <w:ind w:left="6600" w:hanging="180"/>
+      </w:pPr>
+    </w:lvl>
+    <w:lvl w:ilvl="6" w:tplc="0409000F" w:tentative="1">
+      <w:start w:val="1"/>
+      <w:numFmt w:val="decimal"/>
+      <w:lvlText w:val="%7."/>
+      <w:lvlJc w:val="left"/>
+      <w:pPr>
+        <w:ind w:left="7320" w:hanging="360"/>
+      </w:pPr>
+    </w:lvl>
+    <w:lvl w:ilvl="7" w:tplc="04090019" w:tentative="1">
+      <w:start w:val="1"/>
+      <w:numFmt w:val="lowerLetter"/>
+      <w:lvlText w:val="%8."/>
+      <w:lvlJc w:val="left"/>
+      <w:pPr>
+        <w:ind w:left="8040" w:hanging="360"/>
+      </w:pPr>
+    </w:lvl>
+    <w:lvl w:ilvl="8" w:tplc="0409001B" w:tentative="1">
+      <w:start w:val="1"/>
+      <w:numFmt w:val="lowerRoman"/>
+      <w:lvlText w:val="%9."/>
+      <w:lvlJc w:val="right"/>
+      <w:pPr>
+        <w:ind w:left="8760" w:hanging="180"/>
+      </w:pPr>
+    </w:lvl>
+  </w:abstractNum>
+  <w:abstractNum w:abstractNumId="8" w15:restartNumberingAfterBreak="0">
+    <w:nsid w:val="3A1D1951"/>
+    <w:multiLevelType w:val="hybridMultilevel"/>
+    <w:tmpl w:val="DE889FB2"/>
+    <w:lvl w:ilvl="0" w:tplc="04090001">
+      <w:start w:val="1"/>
+      <w:numFmt w:val="bullet"/>
+      <w:lvlText w:val=""/>
+      <w:lvlJc w:val="left"/>
+      <w:pPr>
+        <w:ind w:left="2280" w:hanging="360"/>
+      </w:pPr>
+      <w:rPr>
+        <w:rFonts w:ascii="Symbol" w:hAnsi="Symbol" w:hint="default"/>
+      </w:rPr>
+    </w:lvl>
+    <w:lvl w:ilvl="1" w:tplc="04090003" w:tentative="1">
+      <w:start w:val="1"/>
+      <w:numFmt w:val="bullet"/>
+      <w:lvlText w:val="o"/>
+      <w:lvlJc w:val="left"/>
+      <w:pPr>
+        <w:ind w:left="3000" w:hanging="360"/>
+      </w:pPr>
+      <w:rPr>
+        <w:rFonts w:ascii="Courier New" w:hAnsi="Courier New" w:cs="Courier New" w:hint="default"/>
+      </w:rPr>
+    </w:lvl>
+    <w:lvl w:ilvl="2" w:tplc="04090005" w:tentative="1">
+      <w:start w:val="1"/>
+      <w:numFmt w:val="bullet"/>
+      <w:lvlText w:val=""/>
+      <w:lvlJc w:val="left"/>
+      <w:pPr>
+        <w:ind w:left="3720" w:hanging="360"/>
+      </w:pPr>
+      <w:rPr>
+        <w:rFonts w:ascii="Wingdings" w:hAnsi="Wingdings" w:hint="default"/>
+      </w:rPr>
+    </w:lvl>
+    <w:lvl w:ilvl="3" w:tplc="04090001" w:tentative="1">
+      <w:start w:val="1"/>
+      <w:numFmt w:val="bullet"/>
+      <w:lvlText w:val=""/>
+      <w:lvlJc w:val="left"/>
+      <w:pPr>
+        <w:ind w:left="4440" w:hanging="360"/>
+      </w:pPr>
+      <w:rPr>
+        <w:rFonts w:ascii="Symbol" w:hAnsi="Symbol" w:hint="default"/>
+      </w:rPr>
+    </w:lvl>
+    <w:lvl w:ilvl="4" w:tplc="04090003" w:tentative="1">
+      <w:start w:val="1"/>
+      <w:numFmt w:val="bullet"/>
+      <w:lvlText w:val="o"/>
+      <w:lvlJc w:val="left"/>
+      <w:pPr>
+        <w:ind w:left="5160" w:hanging="360"/>
+      </w:pPr>
+      <w:rPr>
+        <w:rFonts w:ascii="Courier New" w:hAnsi="Courier New" w:cs="Courier New" w:hint="default"/>
+      </w:rPr>
+    </w:lvl>
+    <w:lvl w:ilvl="5" w:tplc="04090005" w:tentative="1">
+      <w:start w:val="1"/>
+      <w:numFmt w:val="bullet"/>
+      <w:lvlText w:val=""/>
+      <w:lvlJc w:val="left"/>
+      <w:pPr>
+        <w:ind w:left="5880" w:hanging="360"/>
+      </w:pPr>
+      <w:rPr>
+        <w:rFonts w:ascii="Wingdings" w:hAnsi="Wingdings" w:hint="default"/>
+      </w:rPr>
+    </w:lvl>
+    <w:lvl w:ilvl="6" w:tplc="04090001" w:tentative="1">
+      <w:start w:val="1"/>
+      <w:numFmt w:val="bullet"/>
+      <w:lvlText w:val=""/>
+      <w:lvlJc w:val="left"/>
+      <w:pPr>
+        <w:ind w:left="6600" w:hanging="360"/>
+      </w:pPr>
+      <w:rPr>
+        <w:rFonts w:ascii="Symbol" w:hAnsi="Symbol" w:hint="default"/>
+      </w:rPr>
+    </w:lvl>
+    <w:lvl w:ilvl="7" w:tplc="04090003" w:tentative="1">
+      <w:start w:val="1"/>
+      <w:numFmt w:val="bullet"/>
+      <w:lvlText w:val="o"/>
+      <w:lvlJc w:val="left"/>
+      <w:pPr>
+        <w:ind w:left="7320" w:hanging="360"/>
+      </w:pPr>
+      <w:rPr>
+        <w:rFonts w:ascii="Courier New" w:hAnsi="Courier New" w:cs="Courier New" w:hint="default"/>
+      </w:rPr>
+    </w:lvl>
+    <w:lvl w:ilvl="8" w:tplc="04090005" w:tentative="1">
+      <w:start w:val="1"/>
+      <w:numFmt w:val="bullet"/>
+      <w:lvlText w:val=""/>
+      <w:lvlJc w:val="left"/>
+      <w:pPr>
+        <w:ind w:left="8040" w:hanging="360"/>
+      </w:pPr>
+      <w:rPr>
+        <w:rFonts w:ascii="Wingdings" w:hAnsi="Wingdings" w:hint="default"/>
+      </w:rPr>
+    </w:lvl>
+  </w:abstractNum>
+  <w:abstractNum w:abstractNumId="9" w15:restartNumberingAfterBreak="0">
+    <w:nsid w:val="47484A5D"/>
+    <w:multiLevelType w:val="hybridMultilevel"/>
+    <w:tmpl w:val="8C6458A0"/>
+    <w:lvl w:ilvl="0" w:tplc="04090001">
+      <w:start w:val="1"/>
+      <w:numFmt w:val="bullet"/>
+      <w:lvlText w:val=""/>
+      <w:lvlJc w:val="left"/>
+      <w:pPr>
+        <w:ind w:left="2280" w:hanging="360"/>
+      </w:pPr>
+      <w:rPr>
+        <w:rFonts w:ascii="Symbol" w:hAnsi="Symbol" w:hint="default"/>
+      </w:rPr>
+    </w:lvl>
+    <w:lvl w:ilvl="1" w:tplc="04090003" w:tentative="1">
+      <w:start w:val="1"/>
+      <w:numFmt w:val="bullet"/>
+      <w:lvlText w:val="o"/>
+      <w:lvlJc w:val="left"/>
+      <w:pPr>
+        <w:ind w:left="3000" w:hanging="360"/>
+      </w:pPr>
+      <w:rPr>
+        <w:rFonts w:ascii="Courier New" w:hAnsi="Courier New" w:cs="Courier New" w:hint="default"/>
+      </w:rPr>
+    </w:lvl>
+    <w:lvl w:ilvl="2" w:tplc="04090005" w:tentative="1">
+      <w:start w:val="1"/>
+      <w:numFmt w:val="bullet"/>
+      <w:lvlText w:val=""/>
+      <w:lvlJc w:val="left"/>
+      <w:pPr>
+        <w:ind w:left="3720" w:hanging="360"/>
+      </w:pPr>
+      <w:rPr>
+        <w:rFonts w:ascii="Wingdings" w:hAnsi="Wingdings" w:hint="default"/>
+      </w:rPr>
+    </w:lvl>
+    <w:lvl w:ilvl="3" w:tplc="04090001" w:tentative="1">
+      <w:start w:val="1"/>
+      <w:numFmt w:val="bullet"/>
+      <w:lvlText w:val=""/>
+      <w:lvlJc w:val="left"/>
+      <w:pPr>
+        <w:ind w:left="4440" w:hanging="360"/>
+      </w:pPr>
+      <w:rPr>
+        <w:rFonts w:ascii="Symbol" w:hAnsi="Symbol" w:hint="default"/>
+      </w:rPr>
+    </w:lvl>
+    <w:lvl w:ilvl="4" w:tplc="04090003" w:tentative="1">
+      <w:start w:val="1"/>
+      <w:numFmt w:val="bullet"/>
+      <w:lvlText w:val="o"/>
+      <w:lvlJc w:val="left"/>
+      <w:pPr>
+        <w:ind w:left="5160" w:hanging="360"/>
+      </w:pPr>
+      <w:rPr>
+        <w:rFonts w:ascii="Courier New" w:hAnsi="Courier New" w:cs="Courier New" w:hint="default"/>
+      </w:rPr>
+    </w:lvl>
+    <w:lvl w:ilvl="5" w:tplc="04090005" w:tentative="1">
+      <w:start w:val="1"/>
+      <w:numFmt w:val="bullet"/>
+      <w:lvlText w:val=""/>
+      <w:lvlJc w:val="left"/>
+      <w:pPr>
+        <w:ind w:left="5880" w:hanging="360"/>
+      </w:pPr>
+      <w:rPr>
+        <w:rFonts w:ascii="Wingdings" w:hAnsi="Wingdings" w:hint="default"/>
+      </w:rPr>
+    </w:lvl>
+    <w:lvl w:ilvl="6" w:tplc="04090001" w:tentative="1">
+      <w:start w:val="1"/>
+      <w:numFmt w:val="bullet"/>
+      <w:lvlText w:val=""/>
+      <w:lvlJc w:val="left"/>
+      <w:pPr>
+        <w:ind w:left="6600" w:hanging="360"/>
+      </w:pPr>
+      <w:rPr>
+        <w:rFonts w:ascii="Symbol" w:hAnsi="Symbol" w:hint="default"/>
+      </w:rPr>
+    </w:lvl>
+    <w:lvl w:ilvl="7" w:tplc="04090003" w:tentative="1">
+      <w:start w:val="1"/>
+      <w:numFmt w:val="bullet"/>
+      <w:lvlText w:val="o"/>
+      <w:lvlJc w:val="left"/>
+      <w:pPr>
+        <w:ind w:left="7320" w:hanging="360"/>
+      </w:pPr>
+      <w:rPr>
+        <w:rFonts w:ascii="Courier New" w:hAnsi="Courier New" w:cs="Courier New" w:hint="default"/>
+      </w:rPr>
+    </w:lvl>
+    <w:lvl w:ilvl="8" w:tplc="04090005" w:tentative="1">
+      <w:start w:val="1"/>
+      <w:numFmt w:val="bullet"/>
+      <w:lvlText w:val=""/>
+      <w:lvlJc w:val="left"/>
+      <w:pPr>
+        <w:ind w:left="8040" w:hanging="360"/>
+      </w:pPr>
+      <w:rPr>
+        <w:rFonts w:ascii="Wingdings" w:hAnsi="Wingdings" w:hint="default"/>
+      </w:rPr>
+    </w:lvl>
+  </w:abstractNum>
+  <w:abstractNum w:abstractNumId="10" w15:restartNumberingAfterBreak="0">
+    <w:nsid w:val="4A404B07"/>
+    <w:multiLevelType w:val="hybridMultilevel"/>
+    <w:tmpl w:val="0BC4C512"/>
+    <w:lvl w:ilvl="0" w:tplc="04090001">
+      <w:start w:val="1"/>
+      <w:numFmt w:val="bullet"/>
+      <w:lvlText w:val=""/>
+      <w:lvlJc w:val="left"/>
+      <w:pPr>
+        <w:ind w:left="2280" w:hanging="360"/>
+      </w:pPr>
+      <w:rPr>
+        <w:rFonts w:ascii="Symbol" w:hAnsi="Symbol" w:hint="default"/>
+      </w:rPr>
+    </w:lvl>
+    <w:lvl w:ilvl="1" w:tplc="04090003" w:tentative="1">
+      <w:start w:val="1"/>
+      <w:numFmt w:val="bullet"/>
+      <w:lvlText w:val="o"/>
+      <w:lvlJc w:val="left"/>
+      <w:pPr>
+        <w:ind w:left="3000" w:hanging="360"/>
+      </w:pPr>
+      <w:rPr>
+        <w:rFonts w:ascii="Courier New" w:hAnsi="Courier New" w:cs="Courier New" w:hint="default"/>
+      </w:rPr>
+    </w:lvl>
+    <w:lvl w:ilvl="2" w:tplc="04090005" w:tentative="1">
+      <w:start w:val="1"/>
+      <w:numFmt w:val="bullet"/>
+      <w:lvlText w:val=""/>
+      <w:lvlJc w:val="left"/>
+      <w:pPr>
+        <w:ind w:left="3720" w:hanging="360"/>
+      </w:pPr>
+      <w:rPr>
+        <w:rFonts w:ascii="Wingdings" w:hAnsi="Wingdings" w:hint="default"/>
+      </w:rPr>
+    </w:lvl>
+    <w:lvl w:ilvl="3" w:tplc="04090001" w:tentative="1">
+      <w:start w:val="1"/>
+      <w:numFmt w:val="bullet"/>
+      <w:lvlText w:val=""/>
+      <w:lvlJc w:val="left"/>
+      <w:pPr>
+        <w:ind w:left="4440" w:hanging="360"/>
+      </w:pPr>
+      <w:rPr>
+        <w:rFonts w:ascii="Symbol" w:hAnsi="Symbol" w:hint="default"/>
+      </w:rPr>
+    </w:lvl>
+    <w:lvl w:ilvl="4" w:tplc="04090003" w:tentative="1">
+      <w:start w:val="1"/>
+      <w:numFmt w:val="bullet"/>
+      <w:lvlText w:val="o"/>
+      <w:lvlJc w:val="left"/>
+      <w:pPr>
+        <w:ind w:left="5160" w:hanging="360"/>
+      </w:pPr>
+      <w:rPr>
+        <w:rFonts w:ascii="Courier New" w:hAnsi="Courier New" w:cs="Courier New" w:hint="default"/>
+      </w:rPr>
+    </w:lvl>
+    <w:lvl w:ilvl="5" w:tplc="04090005" w:tentative="1">
+      <w:start w:val="1"/>
+      <w:numFmt w:val="bullet"/>
+      <w:lvlText w:val=""/>
+      <w:lvlJc w:val="left"/>
+      <w:pPr>
+        <w:ind w:left="5880" w:hanging="360"/>
+      </w:pPr>
+      <w:rPr>
+        <w:rFonts w:ascii="Wingdings" w:hAnsi="Wingdings" w:hint="default"/>
+      </w:rPr>
+    </w:lvl>
+    <w:lvl w:ilvl="6" w:tplc="04090001" w:tentative="1">
+      <w:start w:val="1"/>
+      <w:numFmt w:val="bullet"/>
+      <w:lvlText w:val=""/>
+      <w:lvlJc w:val="left"/>
+      <w:pPr>
+        <w:ind w:left="6600" w:hanging="360"/>
+      </w:pPr>
+      <w:rPr>
+        <w:rFonts w:ascii="Symbol" w:hAnsi="Symbol" w:hint="default"/>
+      </w:rPr>
+    </w:lvl>
+    <w:lvl w:ilvl="7" w:tplc="04090003" w:tentative="1">
+      <w:start w:val="1"/>
+      <w:numFmt w:val="bullet"/>
+      <w:lvlText w:val="o"/>
+      <w:lvlJc w:val="left"/>
+      <w:pPr>
+        <w:ind w:left="7320" w:hanging="360"/>
+      </w:pPr>
+      <w:rPr>
+        <w:rFonts w:ascii="Courier New" w:hAnsi="Courier New" w:cs="Courier New" w:hint="default"/>
+      </w:rPr>
+    </w:lvl>
+    <w:lvl w:ilvl="8" w:tplc="04090005" w:tentative="1">
+      <w:start w:val="1"/>
+      <w:numFmt w:val="bullet"/>
+      <w:lvlText w:val=""/>
+      <w:lvlJc w:val="left"/>
+      <w:pPr>
+        <w:ind w:left="8040" w:hanging="360"/>
+      </w:pPr>
+      <w:rPr>
+        <w:rFonts w:ascii="Wingdings" w:hAnsi="Wingdings" w:hint="default"/>
+      </w:rPr>
+    </w:lvl>
+  </w:abstractNum>
+  <w:abstractNum w:abstractNumId="11" w15:restartNumberingAfterBreak="0">
     <w:nsid w:val="4BA36135"/>
     <w:multiLevelType w:val="hybridMultilevel"/>
     <w:tmpl w:val="FB7C62A2"/>
@@ -1380,7 +3098,634 @@
       </w:rPr>
     </w:lvl>
   </w:abstractNum>
-  <w:abstractNum w:abstractNumId="2" w15:restartNumberingAfterBreak="0">
+  <w:abstractNum w:abstractNumId="12" w15:restartNumberingAfterBreak="0">
+    <w:nsid w:val="4FBD3AB5"/>
+    <w:multiLevelType w:val="hybridMultilevel"/>
+    <w:tmpl w:val="DF681560"/>
+    <w:lvl w:ilvl="0" w:tplc="04090001">
+      <w:start w:val="1"/>
+      <w:numFmt w:val="bullet"/>
+      <w:lvlText w:val=""/>
+      <w:lvlJc w:val="left"/>
+      <w:pPr>
+        <w:ind w:left="720" w:hanging="360"/>
+      </w:pPr>
+      <w:rPr>
+        <w:rFonts w:ascii="Symbol" w:hAnsi="Symbol" w:hint="default"/>
+      </w:rPr>
+    </w:lvl>
+    <w:lvl w:ilvl="1" w:tplc="04090003" w:tentative="1">
+      <w:start w:val="1"/>
+      <w:numFmt w:val="bullet"/>
+      <w:lvlText w:val="o"/>
+      <w:lvlJc w:val="left"/>
+      <w:pPr>
+        <w:ind w:left="1440" w:hanging="360"/>
+      </w:pPr>
+      <w:rPr>
+        <w:rFonts w:ascii="Courier New" w:hAnsi="Courier New" w:cs="Courier New" w:hint="default"/>
+      </w:rPr>
+    </w:lvl>
+    <w:lvl w:ilvl="2" w:tplc="04090005" w:tentative="1">
+      <w:start w:val="1"/>
+      <w:numFmt w:val="bullet"/>
+      <w:lvlText w:val=""/>
+      <w:lvlJc w:val="left"/>
+      <w:pPr>
+        <w:ind w:left="2160" w:hanging="360"/>
+      </w:pPr>
+      <w:rPr>
+        <w:rFonts w:ascii="Wingdings" w:hAnsi="Wingdings" w:hint="default"/>
+      </w:rPr>
+    </w:lvl>
+    <w:lvl w:ilvl="3" w:tplc="04090001" w:tentative="1">
+      <w:start w:val="1"/>
+      <w:numFmt w:val="bullet"/>
+      <w:lvlText w:val=""/>
+      <w:lvlJc w:val="left"/>
+      <w:pPr>
+        <w:ind w:left="2880" w:hanging="360"/>
+      </w:pPr>
+      <w:rPr>
+        <w:rFonts w:ascii="Symbol" w:hAnsi="Symbol" w:hint="default"/>
+      </w:rPr>
+    </w:lvl>
+    <w:lvl w:ilvl="4" w:tplc="04090003" w:tentative="1">
+      <w:start w:val="1"/>
+      <w:numFmt w:val="bullet"/>
+      <w:lvlText w:val="o"/>
+      <w:lvlJc w:val="left"/>
+      <w:pPr>
+        <w:ind w:left="3600" w:hanging="360"/>
+      </w:pPr>
+      <w:rPr>
+        <w:rFonts w:ascii="Courier New" w:hAnsi="Courier New" w:cs="Courier New" w:hint="default"/>
+      </w:rPr>
+    </w:lvl>
+    <w:lvl w:ilvl="5" w:tplc="04090005" w:tentative="1">
+      <w:start w:val="1"/>
+      <w:numFmt w:val="bullet"/>
+      <w:lvlText w:val=""/>
+      <w:lvlJc w:val="left"/>
+      <w:pPr>
+        <w:ind w:left="4320" w:hanging="360"/>
+      </w:pPr>
+      <w:rPr>
+        <w:rFonts w:ascii="Wingdings" w:hAnsi="Wingdings" w:hint="default"/>
+      </w:rPr>
+    </w:lvl>
+    <w:lvl w:ilvl="6" w:tplc="04090001" w:tentative="1">
+      <w:start w:val="1"/>
+      <w:numFmt w:val="bullet"/>
+      <w:lvlText w:val=""/>
+      <w:lvlJc w:val="left"/>
+      <w:pPr>
+        <w:ind w:left="5040" w:hanging="360"/>
+      </w:pPr>
+      <w:rPr>
+        <w:rFonts w:ascii="Symbol" w:hAnsi="Symbol" w:hint="default"/>
+      </w:rPr>
+    </w:lvl>
+    <w:lvl w:ilvl="7" w:tplc="04090003" w:tentative="1">
+      <w:start w:val="1"/>
+      <w:numFmt w:val="bullet"/>
+      <w:lvlText w:val="o"/>
+      <w:lvlJc w:val="left"/>
+      <w:pPr>
+        <w:ind w:left="5760" w:hanging="360"/>
+      </w:pPr>
+      <w:rPr>
+        <w:rFonts w:ascii="Courier New" w:hAnsi="Courier New" w:cs="Courier New" w:hint="default"/>
+      </w:rPr>
+    </w:lvl>
+    <w:lvl w:ilvl="8" w:tplc="04090005" w:tentative="1">
+      <w:start w:val="1"/>
+      <w:numFmt w:val="bullet"/>
+      <w:lvlText w:val=""/>
+      <w:lvlJc w:val="left"/>
+      <w:pPr>
+        <w:ind w:left="6480" w:hanging="360"/>
+      </w:pPr>
+      <w:rPr>
+        <w:rFonts w:ascii="Wingdings" w:hAnsi="Wingdings" w:hint="default"/>
+      </w:rPr>
+    </w:lvl>
+  </w:abstractNum>
+  <w:abstractNum w:abstractNumId="13" w15:restartNumberingAfterBreak="0">
+    <w:nsid w:val="53F357A9"/>
+    <w:multiLevelType w:val="hybridMultilevel"/>
+    <w:tmpl w:val="7716018A"/>
+    <w:lvl w:ilvl="0" w:tplc="04090001">
+      <w:start w:val="1"/>
+      <w:numFmt w:val="bullet"/>
+      <w:lvlText w:val=""/>
+      <w:lvlJc w:val="left"/>
+      <w:pPr>
+        <w:ind w:left="2280" w:hanging="360"/>
+      </w:pPr>
+      <w:rPr>
+        <w:rFonts w:ascii="Symbol" w:hAnsi="Symbol" w:hint="default"/>
+      </w:rPr>
+    </w:lvl>
+    <w:lvl w:ilvl="1" w:tplc="04090003" w:tentative="1">
+      <w:start w:val="1"/>
+      <w:numFmt w:val="bullet"/>
+      <w:lvlText w:val="o"/>
+      <w:lvlJc w:val="left"/>
+      <w:pPr>
+        <w:ind w:left="3000" w:hanging="360"/>
+      </w:pPr>
+      <w:rPr>
+        <w:rFonts w:ascii="Courier New" w:hAnsi="Courier New" w:cs="Courier New" w:hint="default"/>
+      </w:rPr>
+    </w:lvl>
+    <w:lvl w:ilvl="2" w:tplc="04090005" w:tentative="1">
+      <w:start w:val="1"/>
+      <w:numFmt w:val="bullet"/>
+      <w:lvlText w:val=""/>
+      <w:lvlJc w:val="left"/>
+      <w:pPr>
+        <w:ind w:left="3720" w:hanging="360"/>
+      </w:pPr>
+      <w:rPr>
+        <w:rFonts w:ascii="Wingdings" w:hAnsi="Wingdings" w:hint="default"/>
+      </w:rPr>
+    </w:lvl>
+    <w:lvl w:ilvl="3" w:tplc="04090001" w:tentative="1">
+      <w:start w:val="1"/>
+      <w:numFmt w:val="bullet"/>
+      <w:lvlText w:val=""/>
+      <w:lvlJc w:val="left"/>
+      <w:pPr>
+        <w:ind w:left="4440" w:hanging="360"/>
+      </w:pPr>
+      <w:rPr>
+        <w:rFonts w:ascii="Symbol" w:hAnsi="Symbol" w:hint="default"/>
+      </w:rPr>
+    </w:lvl>
+    <w:lvl w:ilvl="4" w:tplc="04090003" w:tentative="1">
+      <w:start w:val="1"/>
+      <w:numFmt w:val="bullet"/>
+      <w:lvlText w:val="o"/>
+      <w:lvlJc w:val="left"/>
+      <w:pPr>
+        <w:ind w:left="5160" w:hanging="360"/>
+      </w:pPr>
+      <w:rPr>
+        <w:rFonts w:ascii="Courier New" w:hAnsi="Courier New" w:cs="Courier New" w:hint="default"/>
+      </w:rPr>
+    </w:lvl>
+    <w:lvl w:ilvl="5" w:tplc="04090005" w:tentative="1">
+      <w:start w:val="1"/>
+      <w:numFmt w:val="bullet"/>
+      <w:lvlText w:val=""/>
+      <w:lvlJc w:val="left"/>
+      <w:pPr>
+        <w:ind w:left="5880" w:hanging="360"/>
+      </w:pPr>
+      <w:rPr>
+        <w:rFonts w:ascii="Wingdings" w:hAnsi="Wingdings" w:hint="default"/>
+      </w:rPr>
+    </w:lvl>
+    <w:lvl w:ilvl="6" w:tplc="04090001" w:tentative="1">
+      <w:start w:val="1"/>
+      <w:numFmt w:val="bullet"/>
+      <w:lvlText w:val=""/>
+      <w:lvlJc w:val="left"/>
+      <w:pPr>
+        <w:ind w:left="6600" w:hanging="360"/>
+      </w:pPr>
+      <w:rPr>
+        <w:rFonts w:ascii="Symbol" w:hAnsi="Symbol" w:hint="default"/>
+      </w:rPr>
+    </w:lvl>
+    <w:lvl w:ilvl="7" w:tplc="04090003" w:tentative="1">
+      <w:start w:val="1"/>
+      <w:numFmt w:val="bullet"/>
+      <w:lvlText w:val="o"/>
+      <w:lvlJc w:val="left"/>
+      <w:pPr>
+        <w:ind w:left="7320" w:hanging="360"/>
+      </w:pPr>
+      <w:rPr>
+        <w:rFonts w:ascii="Courier New" w:hAnsi="Courier New" w:cs="Courier New" w:hint="default"/>
+      </w:rPr>
+    </w:lvl>
+    <w:lvl w:ilvl="8" w:tplc="04090005" w:tentative="1">
+      <w:start w:val="1"/>
+      <w:numFmt w:val="bullet"/>
+      <w:lvlText w:val=""/>
+      <w:lvlJc w:val="left"/>
+      <w:pPr>
+        <w:ind w:left="8040" w:hanging="360"/>
+      </w:pPr>
+      <w:rPr>
+        <w:rFonts w:ascii="Wingdings" w:hAnsi="Wingdings" w:hint="default"/>
+      </w:rPr>
+    </w:lvl>
+  </w:abstractNum>
+  <w:abstractNum w:abstractNumId="14" w15:restartNumberingAfterBreak="0">
+    <w:nsid w:val="558F1CBF"/>
+    <w:multiLevelType w:val="hybridMultilevel"/>
+    <w:tmpl w:val="9496D0BC"/>
+    <w:lvl w:ilvl="0" w:tplc="04090001">
+      <w:start w:val="1"/>
+      <w:numFmt w:val="bullet"/>
+      <w:lvlText w:val=""/>
+      <w:lvlJc w:val="left"/>
+      <w:pPr>
+        <w:ind w:left="2280" w:hanging="360"/>
+      </w:pPr>
+      <w:rPr>
+        <w:rFonts w:ascii="Symbol" w:hAnsi="Symbol" w:hint="default"/>
+      </w:rPr>
+    </w:lvl>
+    <w:lvl w:ilvl="1" w:tplc="04090003" w:tentative="1">
+      <w:start w:val="1"/>
+      <w:numFmt w:val="bullet"/>
+      <w:lvlText w:val="o"/>
+      <w:lvlJc w:val="left"/>
+      <w:pPr>
+        <w:ind w:left="3000" w:hanging="360"/>
+      </w:pPr>
+      <w:rPr>
+        <w:rFonts w:ascii="Courier New" w:hAnsi="Courier New" w:cs="Courier New" w:hint="default"/>
+      </w:rPr>
+    </w:lvl>
+    <w:lvl w:ilvl="2" w:tplc="04090005" w:tentative="1">
+      <w:start w:val="1"/>
+      <w:numFmt w:val="bullet"/>
+      <w:lvlText w:val=""/>
+      <w:lvlJc w:val="left"/>
+      <w:pPr>
+        <w:ind w:left="3720" w:hanging="360"/>
+      </w:pPr>
+      <w:rPr>
+        <w:rFonts w:ascii="Wingdings" w:hAnsi="Wingdings" w:hint="default"/>
+      </w:rPr>
+    </w:lvl>
+    <w:lvl w:ilvl="3" w:tplc="04090001" w:tentative="1">
+      <w:start w:val="1"/>
+      <w:numFmt w:val="bullet"/>
+      <w:lvlText w:val=""/>
+      <w:lvlJc w:val="left"/>
+      <w:pPr>
+        <w:ind w:left="4440" w:hanging="360"/>
+      </w:pPr>
+      <w:rPr>
+        <w:rFonts w:ascii="Symbol" w:hAnsi="Symbol" w:hint="default"/>
+      </w:rPr>
+    </w:lvl>
+    <w:lvl w:ilvl="4" w:tplc="04090003" w:tentative="1">
+      <w:start w:val="1"/>
+      <w:numFmt w:val="bullet"/>
+      <w:lvlText w:val="o"/>
+      <w:lvlJc w:val="left"/>
+      <w:pPr>
+        <w:ind w:left="5160" w:hanging="360"/>
+      </w:pPr>
+      <w:rPr>
+        <w:rFonts w:ascii="Courier New" w:hAnsi="Courier New" w:cs="Courier New" w:hint="default"/>
+      </w:rPr>
+    </w:lvl>
+    <w:lvl w:ilvl="5" w:tplc="04090005" w:tentative="1">
+      <w:start w:val="1"/>
+      <w:numFmt w:val="bullet"/>
+      <w:lvlText w:val=""/>
+      <w:lvlJc w:val="left"/>
+      <w:pPr>
+        <w:ind w:left="5880" w:hanging="360"/>
+      </w:pPr>
+      <w:rPr>
+        <w:rFonts w:ascii="Wingdings" w:hAnsi="Wingdings" w:hint="default"/>
+      </w:rPr>
+    </w:lvl>
+    <w:lvl w:ilvl="6" w:tplc="04090001" w:tentative="1">
+      <w:start w:val="1"/>
+      <w:numFmt w:val="bullet"/>
+      <w:lvlText w:val=""/>
+      <w:lvlJc w:val="left"/>
+      <w:pPr>
+        <w:ind w:left="6600" w:hanging="360"/>
+      </w:pPr>
+      <w:rPr>
+        <w:rFonts w:ascii="Symbol" w:hAnsi="Symbol" w:hint="default"/>
+      </w:rPr>
+    </w:lvl>
+    <w:lvl w:ilvl="7" w:tplc="04090003" w:tentative="1">
+      <w:start w:val="1"/>
+      <w:numFmt w:val="bullet"/>
+      <w:lvlText w:val="o"/>
+      <w:lvlJc w:val="left"/>
+      <w:pPr>
+        <w:ind w:left="7320" w:hanging="360"/>
+      </w:pPr>
+      <w:rPr>
+        <w:rFonts w:ascii="Courier New" w:hAnsi="Courier New" w:cs="Courier New" w:hint="default"/>
+      </w:rPr>
+    </w:lvl>
+    <w:lvl w:ilvl="8" w:tplc="04090005" w:tentative="1">
+      <w:start w:val="1"/>
+      <w:numFmt w:val="bullet"/>
+      <w:lvlText w:val=""/>
+      <w:lvlJc w:val="left"/>
+      <w:pPr>
+        <w:ind w:left="8040" w:hanging="360"/>
+      </w:pPr>
+      <w:rPr>
+        <w:rFonts w:ascii="Wingdings" w:hAnsi="Wingdings" w:hint="default"/>
+      </w:rPr>
+    </w:lvl>
+  </w:abstractNum>
+  <w:abstractNum w:abstractNumId="15" w15:restartNumberingAfterBreak="0">
+    <w:nsid w:val="59BD7FAD"/>
+    <w:multiLevelType w:val="hybridMultilevel"/>
+    <w:tmpl w:val="E4C4B158"/>
+    <w:lvl w:ilvl="0" w:tplc="0409000F">
+      <w:start w:val="1"/>
+      <w:numFmt w:val="decimal"/>
+      <w:lvlText w:val="%1."/>
+      <w:lvlJc w:val="left"/>
+      <w:pPr>
+        <w:ind w:left="720" w:hanging="360"/>
+      </w:pPr>
+      <w:rPr>
+        <w:rFonts w:hint="default"/>
+      </w:rPr>
+    </w:lvl>
+    <w:lvl w:ilvl="1" w:tplc="04090019" w:tentative="1">
+      <w:start w:val="1"/>
+      <w:numFmt w:val="lowerLetter"/>
+      <w:lvlText w:val="%2."/>
+      <w:lvlJc w:val="left"/>
+      <w:pPr>
+        <w:ind w:left="1440" w:hanging="360"/>
+      </w:pPr>
+    </w:lvl>
+    <w:lvl w:ilvl="2" w:tplc="0409001B" w:tentative="1">
+      <w:start w:val="1"/>
+      <w:numFmt w:val="lowerRoman"/>
+      <w:lvlText w:val="%3."/>
+      <w:lvlJc w:val="right"/>
+      <w:pPr>
+        <w:ind w:left="2160" w:hanging="180"/>
+      </w:pPr>
+    </w:lvl>
+    <w:lvl w:ilvl="3" w:tplc="0409000F" w:tentative="1">
+      <w:start w:val="1"/>
+      <w:numFmt w:val="decimal"/>
+      <w:lvlText w:val="%4."/>
+      <w:lvlJc w:val="left"/>
+      <w:pPr>
+        <w:ind w:left="2880" w:hanging="360"/>
+      </w:pPr>
+    </w:lvl>
+    <w:lvl w:ilvl="4" w:tplc="04090019" w:tentative="1">
+      <w:start w:val="1"/>
+      <w:numFmt w:val="lowerLetter"/>
+      <w:lvlText w:val="%5."/>
+      <w:lvlJc w:val="left"/>
+      <w:pPr>
+        <w:ind w:left="3600" w:hanging="360"/>
+      </w:pPr>
+    </w:lvl>
+    <w:lvl w:ilvl="5" w:tplc="0409001B" w:tentative="1">
+      <w:start w:val="1"/>
+      <w:numFmt w:val="lowerRoman"/>
+      <w:lvlText w:val="%6."/>
+      <w:lvlJc w:val="right"/>
+      <w:pPr>
+        <w:ind w:left="4320" w:hanging="180"/>
+      </w:pPr>
+    </w:lvl>
+    <w:lvl w:ilvl="6" w:tplc="0409000F" w:tentative="1">
+      <w:start w:val="1"/>
+      <w:numFmt w:val="decimal"/>
+      <w:lvlText w:val="%7."/>
+      <w:lvlJc w:val="left"/>
+      <w:pPr>
+        <w:ind w:left="5040" w:hanging="360"/>
+      </w:pPr>
+    </w:lvl>
+    <w:lvl w:ilvl="7" w:tplc="04090019" w:tentative="1">
+      <w:start w:val="1"/>
+      <w:numFmt w:val="lowerLetter"/>
+      <w:lvlText w:val="%8."/>
+      <w:lvlJc w:val="left"/>
+      <w:pPr>
+        <w:ind w:left="5760" w:hanging="360"/>
+      </w:pPr>
+    </w:lvl>
+    <w:lvl w:ilvl="8" w:tplc="0409001B" w:tentative="1">
+      <w:start w:val="1"/>
+      <w:numFmt w:val="lowerRoman"/>
+      <w:lvlText w:val="%9."/>
+      <w:lvlJc w:val="right"/>
+      <w:pPr>
+        <w:ind w:left="6480" w:hanging="180"/>
+      </w:pPr>
+    </w:lvl>
+  </w:abstractNum>
+  <w:abstractNum w:abstractNumId="16" w15:restartNumberingAfterBreak="0">
+    <w:nsid w:val="5B150F4F"/>
+    <w:multiLevelType w:val="hybridMultilevel"/>
+    <w:tmpl w:val="171A807A"/>
+    <w:lvl w:ilvl="0" w:tplc="04090001">
+      <w:start w:val="1"/>
+      <w:numFmt w:val="bullet"/>
+      <w:lvlText w:val=""/>
+      <w:lvlJc w:val="left"/>
+      <w:pPr>
+        <w:ind w:left="2280" w:hanging="360"/>
+      </w:pPr>
+      <w:rPr>
+        <w:rFonts w:ascii="Symbol" w:hAnsi="Symbol" w:hint="default"/>
+      </w:rPr>
+    </w:lvl>
+    <w:lvl w:ilvl="1" w:tplc="04090003" w:tentative="1">
+      <w:start w:val="1"/>
+      <w:numFmt w:val="bullet"/>
+      <w:lvlText w:val="o"/>
+      <w:lvlJc w:val="left"/>
+      <w:pPr>
+        <w:ind w:left="3000" w:hanging="360"/>
+      </w:pPr>
+      <w:rPr>
+        <w:rFonts w:ascii="Courier New" w:hAnsi="Courier New" w:cs="Courier New" w:hint="default"/>
+      </w:rPr>
+    </w:lvl>
+    <w:lvl w:ilvl="2" w:tplc="04090005" w:tentative="1">
+      <w:start w:val="1"/>
+      <w:numFmt w:val="bullet"/>
+      <w:lvlText w:val=""/>
+      <w:lvlJc w:val="left"/>
+      <w:pPr>
+        <w:ind w:left="3720" w:hanging="360"/>
+      </w:pPr>
+      <w:rPr>
+        <w:rFonts w:ascii="Wingdings" w:hAnsi="Wingdings" w:hint="default"/>
+      </w:rPr>
+    </w:lvl>
+    <w:lvl w:ilvl="3" w:tplc="04090001" w:tentative="1">
+      <w:start w:val="1"/>
+      <w:numFmt w:val="bullet"/>
+      <w:lvlText w:val=""/>
+      <w:lvlJc w:val="left"/>
+      <w:pPr>
+        <w:ind w:left="4440" w:hanging="360"/>
+      </w:pPr>
+      <w:rPr>
+        <w:rFonts w:ascii="Symbol" w:hAnsi="Symbol" w:hint="default"/>
+      </w:rPr>
+    </w:lvl>
+    <w:lvl w:ilvl="4" w:tplc="04090003" w:tentative="1">
+      <w:start w:val="1"/>
+      <w:numFmt w:val="bullet"/>
+      <w:lvlText w:val="o"/>
+      <w:lvlJc w:val="left"/>
+      <w:pPr>
+        <w:ind w:left="5160" w:hanging="360"/>
+      </w:pPr>
+      <w:rPr>
+        <w:rFonts w:ascii="Courier New" w:hAnsi="Courier New" w:cs="Courier New" w:hint="default"/>
+      </w:rPr>
+    </w:lvl>
+    <w:lvl w:ilvl="5" w:tplc="04090005" w:tentative="1">
+      <w:start w:val="1"/>
+      <w:numFmt w:val="bullet"/>
+      <w:lvlText w:val=""/>
+      <w:lvlJc w:val="left"/>
+      <w:pPr>
+        <w:ind w:left="5880" w:hanging="360"/>
+      </w:pPr>
+      <w:rPr>
+        <w:rFonts w:ascii="Wingdings" w:hAnsi="Wingdings" w:hint="default"/>
+      </w:rPr>
+    </w:lvl>
+    <w:lvl w:ilvl="6" w:tplc="04090001" w:tentative="1">
+      <w:start w:val="1"/>
+      <w:numFmt w:val="bullet"/>
+      <w:lvlText w:val=""/>
+      <w:lvlJc w:val="left"/>
+      <w:pPr>
+        <w:ind w:left="6600" w:hanging="360"/>
+      </w:pPr>
+      <w:rPr>
+        <w:rFonts w:ascii="Symbol" w:hAnsi="Symbol" w:hint="default"/>
+      </w:rPr>
+    </w:lvl>
+    <w:lvl w:ilvl="7" w:tplc="04090003" w:tentative="1">
+      <w:start w:val="1"/>
+      <w:numFmt w:val="bullet"/>
+      <w:lvlText w:val="o"/>
+      <w:lvlJc w:val="left"/>
+      <w:pPr>
+        <w:ind w:left="7320" w:hanging="360"/>
+      </w:pPr>
+      <w:rPr>
+        <w:rFonts w:ascii="Courier New" w:hAnsi="Courier New" w:cs="Courier New" w:hint="default"/>
+      </w:rPr>
+    </w:lvl>
+    <w:lvl w:ilvl="8" w:tplc="04090005" w:tentative="1">
+      <w:start w:val="1"/>
+      <w:numFmt w:val="bullet"/>
+      <w:lvlText w:val=""/>
+      <w:lvlJc w:val="left"/>
+      <w:pPr>
+        <w:ind w:left="8040" w:hanging="360"/>
+      </w:pPr>
+      <w:rPr>
+        <w:rFonts w:ascii="Wingdings" w:hAnsi="Wingdings" w:hint="default"/>
+      </w:rPr>
+    </w:lvl>
+  </w:abstractNum>
+  <w:abstractNum w:abstractNumId="17" w15:restartNumberingAfterBreak="0">
+    <w:nsid w:val="608E7AC9"/>
+    <w:multiLevelType w:val="hybridMultilevel"/>
+    <w:tmpl w:val="E17251A4"/>
+    <w:lvl w:ilvl="0" w:tplc="0409000F">
+      <w:start w:val="1"/>
+      <w:numFmt w:val="decimal"/>
+      <w:lvlText w:val="%1."/>
+      <w:lvlJc w:val="left"/>
+      <w:pPr>
+        <w:ind w:left="3000" w:hanging="360"/>
+      </w:pPr>
+    </w:lvl>
+    <w:lvl w:ilvl="1" w:tplc="04090019" w:tentative="1">
+      <w:start w:val="1"/>
+      <w:numFmt w:val="lowerLetter"/>
+      <w:lvlText w:val="%2."/>
+      <w:lvlJc w:val="left"/>
+      <w:pPr>
+        <w:ind w:left="3720" w:hanging="360"/>
+      </w:pPr>
+    </w:lvl>
+    <w:lvl w:ilvl="2" w:tplc="0409001B" w:tentative="1">
+      <w:start w:val="1"/>
+      <w:numFmt w:val="lowerRoman"/>
+      <w:lvlText w:val="%3."/>
+      <w:lvlJc w:val="right"/>
+      <w:pPr>
+        <w:ind w:left="4440" w:hanging="180"/>
+      </w:pPr>
+    </w:lvl>
+    <w:lvl w:ilvl="3" w:tplc="0409000F" w:tentative="1">
+      <w:start w:val="1"/>
+      <w:numFmt w:val="decimal"/>
+      <w:lvlText w:val="%4."/>
+      <w:lvlJc w:val="left"/>
+      <w:pPr>
+        <w:ind w:left="5160" w:hanging="360"/>
+      </w:pPr>
+    </w:lvl>
+    <w:lvl w:ilvl="4" w:tplc="04090019" w:tentative="1">
+      <w:start w:val="1"/>
+      <w:numFmt w:val="lowerLetter"/>
+      <w:lvlText w:val="%5."/>
+      <w:lvlJc w:val="left"/>
+      <w:pPr>
+        <w:ind w:left="5880" w:hanging="360"/>
+      </w:pPr>
+    </w:lvl>
+    <w:lvl w:ilvl="5" w:tplc="0409001B" w:tentative="1">
+      <w:start w:val="1"/>
+      <w:numFmt w:val="lowerRoman"/>
+      <w:lvlText w:val="%6."/>
+      <w:lvlJc w:val="right"/>
+      <w:pPr>
+        <w:ind w:left="6600" w:hanging="180"/>
+      </w:pPr>
+    </w:lvl>
+    <w:lvl w:ilvl="6" w:tplc="0409000F" w:tentative="1">
+      <w:start w:val="1"/>
+      <w:numFmt w:val="decimal"/>
+      <w:lvlText w:val="%7."/>
+      <w:lvlJc w:val="left"/>
+      <w:pPr>
+        <w:ind w:left="7320" w:hanging="360"/>
+      </w:pPr>
+    </w:lvl>
+    <w:lvl w:ilvl="7" w:tplc="04090019" w:tentative="1">
+      <w:start w:val="1"/>
+      <w:numFmt w:val="lowerLetter"/>
+      <w:lvlText w:val="%8."/>
+      <w:lvlJc w:val="left"/>
+      <w:pPr>
+        <w:ind w:left="8040" w:hanging="360"/>
+      </w:pPr>
+    </w:lvl>
+    <w:lvl w:ilvl="8" w:tplc="0409001B" w:tentative="1">
+      <w:start w:val="1"/>
+      <w:numFmt w:val="lowerRoman"/>
+      <w:lvlText w:val="%9."/>
+      <w:lvlJc w:val="right"/>
+      <w:pPr>
+        <w:ind w:left="8760" w:hanging="180"/>
+      </w:pPr>
+    </w:lvl>
+  </w:abstractNum>
+  <w:abstractNum w:abstractNumId="18" w15:restartNumberingAfterBreak="0">
     <w:nsid w:val="62B336FB"/>
     <w:multiLevelType w:val="hybridMultilevel"/>
     <w:tmpl w:val="3E2EF880"/>
@@ -1469,7 +3814,7 @@
       </w:pPr>
     </w:lvl>
   </w:abstractNum>
-  <w:abstractNum w:abstractNumId="3" w15:restartNumberingAfterBreak="0">
+  <w:abstractNum w:abstractNumId="19" w15:restartNumberingAfterBreak="0">
     <w:nsid w:val="73D33E37"/>
     <w:multiLevelType w:val="hybridMultilevel"/>
     <w:tmpl w:val="11B0F1C0"/>
@@ -1582,7 +3927,97 @@
       </w:rPr>
     </w:lvl>
   </w:abstractNum>
-  <w:abstractNum w:abstractNumId="4" w15:restartNumberingAfterBreak="0">
+  <w:abstractNum w:abstractNumId="20" w15:restartNumberingAfterBreak="0">
+    <w:nsid w:val="76AA2EDC"/>
+    <w:multiLevelType w:val="hybridMultilevel"/>
+    <w:tmpl w:val="CD805DEC"/>
+    <w:lvl w:ilvl="0" w:tplc="04090001">
+      <w:start w:val="1"/>
+      <w:numFmt w:val="bullet"/>
+      <w:lvlText w:val=""/>
+      <w:lvlJc w:val="left"/>
+      <w:pPr>
+        <w:ind w:left="1560" w:hanging="360"/>
+      </w:pPr>
+      <w:rPr>
+        <w:rFonts w:ascii="Symbol" w:hAnsi="Symbol" w:hint="default"/>
+        <w:color w:val="auto"/>
+      </w:rPr>
+    </w:lvl>
+    <w:lvl w:ilvl="1" w:tplc="04090019" w:tentative="1">
+      <w:start w:val="1"/>
+      <w:numFmt w:val="lowerLetter"/>
+      <w:lvlText w:val="%2."/>
+      <w:lvlJc w:val="left"/>
+      <w:pPr>
+        <w:ind w:left="2280" w:hanging="360"/>
+      </w:pPr>
+    </w:lvl>
+    <w:lvl w:ilvl="2" w:tplc="0409001B" w:tentative="1">
+      <w:start w:val="1"/>
+      <w:numFmt w:val="lowerRoman"/>
+      <w:lvlText w:val="%3."/>
+      <w:lvlJc w:val="right"/>
+      <w:pPr>
+        <w:ind w:left="3000" w:hanging="180"/>
+      </w:pPr>
+    </w:lvl>
+    <w:lvl w:ilvl="3" w:tplc="0409000F" w:tentative="1">
+      <w:start w:val="1"/>
+      <w:numFmt w:val="decimal"/>
+      <w:lvlText w:val="%4."/>
+      <w:lvlJc w:val="left"/>
+      <w:pPr>
+        <w:ind w:left="3720" w:hanging="360"/>
+      </w:pPr>
+    </w:lvl>
+    <w:lvl w:ilvl="4" w:tplc="04090019" w:tentative="1">
+      <w:start w:val="1"/>
+      <w:numFmt w:val="lowerLetter"/>
+      <w:lvlText w:val="%5."/>
+      <w:lvlJc w:val="left"/>
+      <w:pPr>
+        <w:ind w:left="4440" w:hanging="360"/>
+      </w:pPr>
+    </w:lvl>
+    <w:lvl w:ilvl="5" w:tplc="0409001B" w:tentative="1">
+      <w:start w:val="1"/>
+      <w:numFmt w:val="lowerRoman"/>
+      <w:lvlText w:val="%6."/>
+      <w:lvlJc w:val="right"/>
+      <w:pPr>
+        <w:ind w:left="5160" w:hanging="180"/>
+      </w:pPr>
+    </w:lvl>
+    <w:lvl w:ilvl="6" w:tplc="0409000F" w:tentative="1">
+      <w:start w:val="1"/>
+      <w:numFmt w:val="decimal"/>
+      <w:lvlText w:val="%7."/>
+      <w:lvlJc w:val="left"/>
+      <w:pPr>
+        <w:ind w:left="5880" w:hanging="360"/>
+      </w:pPr>
+    </w:lvl>
+    <w:lvl w:ilvl="7" w:tplc="04090019" w:tentative="1">
+      <w:start w:val="1"/>
+      <w:numFmt w:val="lowerLetter"/>
+      <w:lvlText w:val="%8."/>
+      <w:lvlJc w:val="left"/>
+      <w:pPr>
+        <w:ind w:left="6600" w:hanging="360"/>
+      </w:pPr>
+    </w:lvl>
+    <w:lvl w:ilvl="8" w:tplc="0409001B" w:tentative="1">
+      <w:start w:val="1"/>
+      <w:numFmt w:val="lowerRoman"/>
+      <w:lvlText w:val="%9."/>
+      <w:lvlJc w:val="right"/>
+      <w:pPr>
+        <w:ind w:left="7320" w:hanging="180"/>
+      </w:pPr>
+    </w:lvl>
+  </w:abstractNum>
+  <w:abstractNum w:abstractNumId="21" w15:restartNumberingAfterBreak="0">
     <w:nsid w:val="786D3245"/>
     <w:multiLevelType w:val="hybridMultilevel"/>
     <w:tmpl w:val="95F0A68A"/>
@@ -1696,19 +4131,70 @@
     </w:lvl>
   </w:abstractNum>
   <w:num w:numId="1">
+    <w:abstractNumId w:val="1"/>
+  </w:num>
+  <w:num w:numId="2">
+    <w:abstractNumId w:val="18"/>
+  </w:num>
+  <w:num w:numId="3">
+    <w:abstractNumId w:val="11"/>
+  </w:num>
+  <w:num w:numId="4">
+    <w:abstractNumId w:val="21"/>
+  </w:num>
+  <w:num w:numId="5">
+    <w:abstractNumId w:val="19"/>
+  </w:num>
+  <w:num w:numId="6">
+    <w:abstractNumId w:val="12"/>
+  </w:num>
+  <w:num w:numId="7">
+    <w:abstractNumId w:val="5"/>
+  </w:num>
+  <w:num w:numId="8">
+    <w:abstractNumId w:val="10"/>
+  </w:num>
+  <w:num w:numId="9">
+    <w:abstractNumId w:val="6"/>
+  </w:num>
+  <w:num w:numId="10">
+    <w:abstractNumId w:val="16"/>
+  </w:num>
+  <w:num w:numId="11">
+    <w:abstractNumId w:val="9"/>
+  </w:num>
+  <w:num w:numId="12">
+    <w:abstractNumId w:val="20"/>
+  </w:num>
+  <w:num w:numId="13">
+    <w:abstractNumId w:val="13"/>
+  </w:num>
+  <w:num w:numId="14">
+    <w:abstractNumId w:val="8"/>
+  </w:num>
+  <w:num w:numId="15">
+    <w:abstractNumId w:val="2"/>
+  </w:num>
+  <w:num w:numId="16">
+    <w:abstractNumId w:val="14"/>
+  </w:num>
+  <w:num w:numId="17">
+    <w:abstractNumId w:val="3"/>
+  </w:num>
+  <w:num w:numId="18">
+    <w:abstractNumId w:val="4"/>
+  </w:num>
+  <w:num w:numId="19">
+    <w:abstractNumId w:val="15"/>
+  </w:num>
+  <w:num w:numId="20">
+    <w:abstractNumId w:val="17"/>
+  </w:num>
+  <w:num w:numId="21">
     <w:abstractNumId w:val="0"/>
   </w:num>
-  <w:num w:numId="2">
-    <w:abstractNumId w:val="2"/>
-  </w:num>
-  <w:num w:numId="3">
-    <w:abstractNumId w:val="1"/>
-  </w:num>
-  <w:num w:numId="4">
-    <w:abstractNumId w:val="4"/>
-  </w:num>
-  <w:num w:numId="5">
-    <w:abstractNumId w:val="3"/>
+  <w:num w:numId="22">
+    <w:abstractNumId w:val="7"/>
   </w:num>
 </w:numbering>
 </file>
@@ -2164,6 +4650,41 @@
       <w:contextualSpacing/>
     </w:pPr>
   </w:style>
+  <w:style w:type="paragraph" w:styleId="IntenseQuote">
+    <w:name w:val="Intense Quote"/>
+    <w:basedOn w:val="Normal"/>
+    <w:next w:val="Normal"/>
+    <w:link w:val="IntenseQuoteChar"/>
+    <w:uiPriority w:val="30"/>
+    <w:qFormat/>
+    <w:rsid w:val="00173E8D"/>
+    <w:pPr>
+      <w:pBdr>
+        <w:top w:val="single" w:sz="4" w:space="10" w:color="5B9BD5" w:themeColor="accent1"/>
+        <w:bottom w:val="single" w:sz="4" w:space="10" w:color="5B9BD5" w:themeColor="accent1"/>
+      </w:pBdr>
+      <w:spacing w:before="360" w:after="360"/>
+      <w:ind w:left="864" w:right="864"/>
+      <w:jc w:val="center"/>
+    </w:pPr>
+    <w:rPr>
+      <w:i/>
+      <w:iCs/>
+      <w:color w:val="5B9BD5" w:themeColor="accent1"/>
+    </w:rPr>
+  </w:style>
+  <w:style w:type="character" w:customStyle="1" w:styleId="IntenseQuoteChar">
+    <w:name w:val="Intense Quote Char"/>
+    <w:basedOn w:val="DefaultParagraphFont"/>
+    <w:link w:val="IntenseQuote"/>
+    <w:uiPriority w:val="30"/>
+    <w:rsid w:val="00173E8D"/>
+    <w:rPr>
+      <w:i/>
+      <w:iCs/>
+      <w:color w:val="5B9BD5" w:themeColor="accent1"/>
+    </w:rPr>
+  </w:style>
 </w:styles>
 </file>
 

</xml_diff>

<commit_message>
some changes becouse of error
</commit_message>
<xml_diff>
--- a/DOCS/Requires.docx
+++ b/DOCS/Requires.docx
@@ -245,84 +245,79 @@
                 <w:ilvl w:val="0"/>
                 <w:numId w:val="3"/>
               </w:numPr>
+              <w:spacing w:after="160" w:line="259" w:lineRule="auto"/>
               <w:rPr>
                 <w:color w:val="000000" w:themeColor="text1"/>
               </w:rPr>
             </w:pPr>
             <w:r>
               <w:rPr>
-                <w:color w:val="FF0000"/>
-              </w:rPr>
-              <w:t xml:space="preserve">get the reported comments </w:t>
-            </w:r>
-            <w:r>
-              <w:rPr>
-                <w:color w:val="FF0000"/>
-              </w:rPr>
-              <w:t>=====</w:t>
-            </w:r>
-            <w:r>
-              <w:rPr>
-                <w:color w:val="FF0000"/>
+                <w:color w:val="7030A0"/>
+              </w:rPr>
+              <w:t>get the reported comments =====</w:t>
+            </w:r>
+            <w:r>
+              <w:rPr>
+                <w:color w:val="7030A0"/>
               </w:rPr>
               <w:sym w:font="Wingdings" w:char="F0E8"/>
             </w:r>
             <w:r>
               <w:rPr>
-                <w:color w:val="FF0000"/>
-              </w:rPr>
-              <w:t xml:space="preserve">  </w:t>
+                <w:color w:val="7030A0"/>
+              </w:rPr>
+              <w:t xml:space="preserve">  need to add the feature of reporting on </w:t>
+            </w:r>
+            <w:proofErr w:type="spellStart"/>
+            <w:r>
+              <w:rPr>
+                <w:color w:val="7030A0"/>
+              </w:rPr>
+              <w:t>commints</w:t>
+            </w:r>
+            <w:proofErr w:type="spellEnd"/>
+            <w:r>
+              <w:rPr>
+                <w:color w:val="7030A0"/>
+              </w:rPr>
+              <w:t xml:space="preserve"> </w:t>
+            </w:r>
+          </w:p>
+          <w:p>
+            <w:pPr>
+              <w:pStyle w:val="ListParagraph"/>
+              <w:numPr>
+                <w:ilvl w:val="0"/>
+                <w:numId w:val="3"/>
+              </w:numPr>
+              <w:spacing w:after="160" w:line="259" w:lineRule="auto"/>
+              <w:rPr>
+                <w:color w:val="7030A0"/>
+              </w:rPr>
+            </w:pPr>
+            <w:r>
+              <w:rPr>
+                <w:color w:val="70AD47" w:themeColor="accent6"/>
+              </w:rPr>
+              <w:t xml:space="preserve">get all comments on that blog </w:t>
+            </w:r>
+            <w:r>
+              <w:rPr>
+                <w:color w:val="70AD47" w:themeColor="accent6"/>
+              </w:rPr>
+              <w:t xml:space="preserve">ordered by </w:t>
             </w:r>
             <w:r>
               <w:rPr>
                 <w:color w:val="000000" w:themeColor="text1"/>
               </w:rPr>
-              <w:t xml:space="preserve">need to add the feature of reporting on </w:t>
-            </w:r>
-            <w:proofErr w:type="spellStart"/>
-            <w:r>
-              <w:rPr>
-                <w:color w:val="000000" w:themeColor="text1"/>
-              </w:rPr>
-              <w:t>commints</w:t>
-            </w:r>
-            <w:proofErr w:type="spellEnd"/>
-            <w:r>
-              <w:rPr>
-                <w:color w:val="000000" w:themeColor="text1"/>
-              </w:rPr>
-              <w:t xml:space="preserve"> </w:t>
-            </w:r>
-          </w:p>
-          <w:p>
-            <w:pPr>
-              <w:pStyle w:val="ListParagraph"/>
-              <w:numPr>
-                <w:ilvl w:val="0"/>
-                <w:numId w:val="3"/>
-              </w:numPr>
-              <w:spacing w:after="160" w:line="259" w:lineRule="auto"/>
-              <w:rPr>
-                <w:color w:val="000000" w:themeColor="text1"/>
-              </w:rPr>
-            </w:pPr>
-            <w:r>
-              <w:rPr>
-                <w:color w:val="70AD47" w:themeColor="accent6"/>
-              </w:rPr>
-              <w:t xml:space="preserve">get all comments on that blog </w:t>
-            </w:r>
-            <w:r>
-              <w:rPr>
-                <w:color w:val="70AD47" w:themeColor="accent6"/>
-              </w:rPr>
-              <w:t xml:space="preserve">ordered by </w:t>
-            </w:r>
-            <w:r>
-              <w:rPr>
-                <w:color w:val="000000" w:themeColor="text1"/>
-              </w:rPr>
-              <w:t>the most comment has replies</w:t>
+              <w:t xml:space="preserve">the most </w:t>
+            </w:r>
+            <w:r>
+              <w:rPr>
+                <w:color w:val="7030A0"/>
+              </w:rPr>
+              <w:t>comment has replies</w:t>
             </w:r>
           </w:p>
           <w:p>
@@ -494,11 +489,14 @@
                 <w:ilvl w:val="0"/>
                 <w:numId w:val="5"/>
               </w:numPr>
-            </w:pPr>
-            <w:r>
               <w:rPr>
                 <w:color w:val="00B050"/>
               </w:rPr>
+            </w:pPr>
+            <w:r>
+              <w:rPr>
+                <w:color w:val="00B050"/>
+              </w:rPr>
               <w:t xml:space="preserve">Get one </w:t>
             </w:r>
             <w:proofErr w:type="spellStart"/>
@@ -515,109 +513,512 @@
               </w:rPr>
               <w:t xml:space="preserve"> with id </w:t>
             </w:r>
-            <w:r>
-              <w:t xml:space="preserve">or </w:t>
+          </w:p>
+          <w:p>
+            <w:pPr>
+              <w:pStyle w:val="ListParagraph"/>
+              <w:numPr>
+                <w:ilvl w:val="0"/>
+                <w:numId w:val="5"/>
+              </w:numPr>
+              <w:rPr>
+                <w:color w:val="00B050"/>
+              </w:rPr>
+            </w:pPr>
+            <w:r>
+              <w:rPr>
+                <w:color w:val="00B050"/>
+              </w:rPr>
+              <w:t xml:space="preserve">Add </w:t>
+            </w:r>
+          </w:p>
+          <w:p>
+            <w:pPr>
+              <w:pStyle w:val="ListParagraph"/>
+              <w:numPr>
+                <w:ilvl w:val="0"/>
+                <w:numId w:val="5"/>
+              </w:numPr>
+              <w:rPr>
+                <w:color w:val="00B050"/>
+              </w:rPr>
+            </w:pPr>
+            <w:r>
+              <w:rPr>
+                <w:color w:val="00B050"/>
+              </w:rPr>
+              <w:t xml:space="preserve">Update </w:t>
+            </w:r>
+          </w:p>
+          <w:p>
+            <w:pPr>
+              <w:pStyle w:val="ListParagraph"/>
+              <w:numPr>
+                <w:ilvl w:val="0"/>
+                <w:numId w:val="5"/>
+              </w:numPr>
+              <w:rPr>
+                <w:color w:val="00B050"/>
+              </w:rPr>
+            </w:pPr>
+            <w:r>
+              <w:rPr>
+                <w:color w:val="00B050"/>
+              </w:rPr>
+              <w:t>D</w:t>
+            </w:r>
+            <w:r>
+              <w:rPr>
+                <w:color w:val="00B050"/>
+              </w:rPr>
+              <w:t>elete</w:t>
+            </w:r>
+          </w:p>
+          <w:p>
+            <w:pPr>
+              <w:pStyle w:val="ListParagraph"/>
+              <w:numPr>
+                <w:ilvl w:val="0"/>
+                <w:numId w:val="5"/>
+              </w:numPr>
+              <w:rPr>
+                <w:color w:val="00B050"/>
+              </w:rPr>
+            </w:pPr>
+            <w:r>
+              <w:rPr>
+                <w:color w:val="00B050"/>
+              </w:rPr>
+              <w:t>Exceptions</w:t>
+            </w:r>
+          </w:p>
+          <w:p>
+            <w:pPr>
+              <w:pStyle w:val="ListParagraph"/>
+              <w:numPr>
+                <w:ilvl w:val="0"/>
+                <w:numId w:val="1"/>
+              </w:numPr>
+            </w:pPr>
+            <w:r>
+              <w:t>B</w:t>
+            </w:r>
+            <w:r>
+              <w:t>logs</w:t>
+            </w:r>
+            <w:r>
+              <w:t xml:space="preserve"> </w:t>
             </w:r>
             <w:proofErr w:type="spellStart"/>
             <w:r>
-              <w:t>user_id</w:t>
+              <w:t>bage</w:t>
             </w:r>
             <w:proofErr w:type="spellEnd"/>
             <w:r>
-              <w:t xml:space="preserve"> or </w:t>
+              <w:t xml:space="preserve"> </w:t>
+            </w:r>
+          </w:p>
+          <w:p>
+            <w:pPr>
+              <w:pStyle w:val="ListParagraph"/>
+              <w:numPr>
+                <w:ilvl w:val="0"/>
+                <w:numId w:val="4"/>
+              </w:numPr>
+              <w:rPr>
+                <w:color w:val="00B050"/>
+              </w:rPr>
+            </w:pPr>
+            <w:r>
+              <w:rPr>
+                <w:color w:val="00B050"/>
+              </w:rPr>
+              <w:t xml:space="preserve">one blog with id </w:t>
+            </w:r>
+          </w:p>
+          <w:p>
+            <w:pPr>
+              <w:pStyle w:val="ListParagraph"/>
+              <w:numPr>
+                <w:ilvl w:val="0"/>
+                <w:numId w:val="4"/>
+              </w:numPr>
+              <w:rPr>
+                <w:color w:val="00B050"/>
+              </w:rPr>
+            </w:pPr>
+            <w:r>
+              <w:rPr>
+                <w:color w:val="00B050"/>
+              </w:rPr>
+              <w:t xml:space="preserve">get all blogs with </w:t>
             </w:r>
             <w:proofErr w:type="spellStart"/>
             <w:r>
-              <w:t>comment_</w:t>
+              <w:rPr>
+                <w:color w:val="00B050"/>
+              </w:rPr>
+              <w:t>bagination</w:t>
+            </w:r>
+            <w:proofErr w:type="spellEnd"/>
+            <w:r>
+              <w:rPr>
+                <w:color w:val="00B050"/>
+              </w:rPr>
+              <w:t xml:space="preserve"> </w:t>
+            </w:r>
+          </w:p>
+          <w:p>
+            <w:pPr>
+              <w:pStyle w:val="ListParagraph"/>
+              <w:numPr>
+                <w:ilvl w:val="0"/>
+                <w:numId w:val="4"/>
+              </w:numPr>
+              <w:rPr>
+                <w:color w:val="70AD47" w:themeColor="accent6"/>
+              </w:rPr>
+            </w:pPr>
+            <w:r>
+              <w:rPr>
+                <w:color w:val="70AD47" w:themeColor="accent6"/>
+              </w:rPr>
+              <w:t>get the most popular blogs with comments and likes</w:t>
+            </w:r>
+            <w:r>
+              <w:rPr>
+                <w:color w:val="70AD47" w:themeColor="accent6"/>
+              </w:rPr>
+              <w:t xml:space="preserve"> </w:t>
+            </w:r>
+            <w:r>
+              <w:rPr>
+                <w:color w:val="70AD47" w:themeColor="accent6"/>
+              </w:rPr>
+              <w:t xml:space="preserve">// how to paginate the </w:t>
             </w:r>
             <w:proofErr w:type="gramStart"/>
             <w:r>
-              <w:t>id</w:t>
+              <w:rPr>
+                <w:color w:val="70AD47" w:themeColor="accent6"/>
+              </w:rPr>
+              <w:t>result ?</w:t>
+            </w:r>
+            <w:proofErr w:type="gramEnd"/>
+          </w:p>
+          <w:p>
+            <w:pPr>
+              <w:pStyle w:val="ListParagraph"/>
+              <w:numPr>
+                <w:ilvl w:val="0"/>
+                <w:numId w:val="4"/>
+              </w:numPr>
+              <w:rPr>
+                <w:color w:val="70AD47" w:themeColor="accent6"/>
+              </w:rPr>
+            </w:pPr>
+            <w:r>
+              <w:rPr>
+                <w:color w:val="70AD47" w:themeColor="accent6"/>
+              </w:rPr>
+              <w:t xml:space="preserve">get the blogs in interval of time </w:t>
+            </w:r>
+          </w:p>
+          <w:p>
+            <w:pPr>
+              <w:pStyle w:val="ListParagraph"/>
+              <w:numPr>
+                <w:ilvl w:val="0"/>
+                <w:numId w:val="4"/>
+              </w:numPr>
+              <w:rPr>
+                <w:color w:val="70AD47" w:themeColor="accent6"/>
+              </w:rPr>
+            </w:pPr>
+            <w:r>
+              <w:rPr>
+                <w:color w:val="70AD47" w:themeColor="accent6"/>
+              </w:rPr>
+              <w:t xml:space="preserve">add blog </w:t>
+            </w:r>
+            <w:r>
+              <w:rPr>
+                <w:color w:val="70AD47" w:themeColor="accent6"/>
+              </w:rPr>
+              <w:t xml:space="preserve"> </w:t>
+            </w:r>
+          </w:p>
+          <w:p>
+            <w:pPr>
+              <w:pStyle w:val="ListParagraph"/>
+              <w:numPr>
+                <w:ilvl w:val="0"/>
+                <w:numId w:val="4"/>
+              </w:numPr>
+              <w:rPr>
+                <w:color w:val="70AD47" w:themeColor="accent6"/>
+              </w:rPr>
+            </w:pPr>
+            <w:r>
+              <w:rPr>
+                <w:color w:val="70AD47" w:themeColor="accent6"/>
+              </w:rPr>
+              <w:t>update blog</w:t>
+            </w:r>
+          </w:p>
+          <w:p>
+            <w:pPr>
+              <w:pStyle w:val="ListParagraph"/>
+              <w:numPr>
+                <w:ilvl w:val="0"/>
+                <w:numId w:val="4"/>
+              </w:numPr>
+              <w:spacing w:after="160" w:line="259" w:lineRule="auto"/>
+              <w:rPr>
+                <w:color w:val="00B050"/>
+              </w:rPr>
+            </w:pPr>
+            <w:r>
+              <w:rPr>
+                <w:color w:val="00B050"/>
+              </w:rPr>
+              <w:t>soft delete blog</w:t>
+            </w:r>
+            <w:r>
+              <w:rPr>
+                <w:color w:val="00B050"/>
+              </w:rPr>
+              <w:t xml:space="preserve"> =&gt; when delet the blog the</w:t>
+            </w:r>
+          </w:p>
+          <w:p>
+            <w:pPr>
+              <w:pStyle w:val="ListParagraph"/>
+              <w:spacing w:after="160" w:line="259" w:lineRule="auto"/>
+              <w:ind w:left="2280"/>
+              <w:rPr>
+                <w:color w:val="00B050"/>
+              </w:rPr>
+            </w:pPr>
+            <w:r>
+              <w:rPr>
+                <w:color w:val="00B050"/>
+              </w:rPr>
+              <w:t xml:space="preserve">   </w:t>
+            </w:r>
+            <w:r>
+              <w:rPr>
+                <w:color w:val="00B050"/>
+              </w:rPr>
+              <w:t xml:space="preserve"> media deleted too </w:t>
+            </w:r>
+          </w:p>
+          <w:p>
+            <w:pPr>
+              <w:pStyle w:val="ListParagraph"/>
+              <w:spacing w:after="160" w:line="259" w:lineRule="auto"/>
+              <w:ind w:left="2280"/>
+              <w:rPr>
+                <w:color w:val="00B050"/>
+              </w:rPr>
+            </w:pPr>
+            <w:r>
+              <w:rPr>
+                <w:color w:val="00B050"/>
+              </w:rPr>
+              <w:t xml:space="preserve">    </w:t>
+            </w:r>
+            <w:proofErr w:type="spellStart"/>
+            <w:r>
+              <w:rPr>
+                <w:color w:val="00B050"/>
+              </w:rPr>
+              <w:t>blog_tags</w:t>
             </w:r>
             <w:proofErr w:type="spellEnd"/>
             <w:r>
-              <w:t xml:space="preserve"> ?</w:t>
-            </w:r>
-            <w:proofErr w:type="gramEnd"/>
-          </w:p>
-          <w:p>
-            <w:pPr>
-              <w:pStyle w:val="ListParagraph"/>
-              <w:numPr>
-                <w:ilvl w:val="0"/>
-                <w:numId w:val="5"/>
-              </w:numPr>
               <w:rPr>
                 <w:color w:val="00B050"/>
               </w:rPr>
-            </w:pPr>
-            <w:r>
+              <w:t xml:space="preserve"> </w:t>
+            </w:r>
+          </w:p>
+          <w:p>
+            <w:pPr>
+              <w:pStyle w:val="ListParagraph"/>
+              <w:spacing w:after="160" w:line="259" w:lineRule="auto"/>
+              <w:ind w:left="2280"/>
               <w:rPr>
                 <w:color w:val="00B050"/>
               </w:rPr>
-              <w:t xml:space="preserve">Add </w:t>
-            </w:r>
-          </w:p>
-          <w:p>
-            <w:pPr>
-              <w:pStyle w:val="ListParagraph"/>
-              <w:numPr>
-                <w:ilvl w:val="0"/>
-                <w:numId w:val="5"/>
-              </w:numPr>
+            </w:pPr>
+            <w:r>
               <w:rPr>
                 <w:color w:val="00B050"/>
               </w:rPr>
-            </w:pPr>
-            <w:r>
+              <w:t xml:space="preserve">    comments</w:t>
+            </w:r>
+          </w:p>
+          <w:p>
+            <w:pPr>
+              <w:pStyle w:val="ListParagraph"/>
+              <w:spacing w:after="160" w:line="259" w:lineRule="auto"/>
+              <w:ind w:left="2280"/>
               <w:rPr>
                 <w:color w:val="00B050"/>
               </w:rPr>
-              <w:t xml:space="preserve">Update </w:t>
-            </w:r>
-          </w:p>
-          <w:p>
-            <w:pPr>
-              <w:pStyle w:val="ListParagraph"/>
-              <w:numPr>
-                <w:ilvl w:val="0"/>
-                <w:numId w:val="5"/>
-              </w:numPr>
+            </w:pPr>
+            <w:r>
               <w:rPr>
                 <w:color w:val="00B050"/>
               </w:rPr>
-            </w:pPr>
-            <w:r>
+              <w:t xml:space="preserve">    reply</w:t>
+            </w:r>
+          </w:p>
+          <w:p>
+            <w:pPr>
+              <w:pStyle w:val="ListParagraph"/>
+              <w:spacing w:after="160" w:line="259" w:lineRule="auto"/>
+              <w:ind w:left="2280"/>
               <w:rPr>
                 <w:color w:val="00B050"/>
               </w:rPr>
-              <w:t>D</w:t>
-            </w:r>
+            </w:pPr>
             <w:r>
               <w:rPr>
                 <w:color w:val="00B050"/>
               </w:rPr>
-              <w:t>elete</w:t>
-            </w:r>
-          </w:p>
-          <w:p>
-            <w:pPr>
-              <w:pStyle w:val="ListParagraph"/>
-              <w:numPr>
-                <w:ilvl w:val="0"/>
-                <w:numId w:val="5"/>
-              </w:numPr>
+              <w:t xml:space="preserve">    </w:t>
+            </w:r>
+            <w:proofErr w:type="spellStart"/>
+            <w:r>
               <w:rPr>
                 <w:color w:val="00B050"/>
               </w:rPr>
-            </w:pPr>
-            <w:r>
+              <w:t>read_by</w:t>
+            </w:r>
+            <w:proofErr w:type="spellEnd"/>
+          </w:p>
+          <w:p>
+            <w:pPr>
+              <w:pStyle w:val="ListParagraph"/>
+              <w:spacing w:after="160" w:line="259" w:lineRule="auto"/>
+              <w:ind w:left="2280"/>
               <w:rPr>
                 <w:color w:val="00B050"/>
               </w:rPr>
-              <w:t>Exceptions</w:t>
-            </w:r>
-          </w:p>
+            </w:pPr>
+            <w:r>
+              <w:rPr>
+                <w:color w:val="00B050"/>
+              </w:rPr>
+              <w:t xml:space="preserve">     reports</w:t>
+            </w:r>
+          </w:p>
+          <w:p>
+            <w:pPr>
+              <w:pStyle w:val="ListParagraph"/>
+              <w:spacing w:after="160" w:line="259" w:lineRule="auto"/>
+              <w:ind w:left="2280"/>
+              <w:rPr>
+                <w:color w:val="00B050"/>
+              </w:rPr>
+            </w:pPr>
+            <w:r>
+              <w:rPr>
+                <w:color w:val="00B050"/>
+              </w:rPr>
+              <w:t xml:space="preserve">     likes </w:t>
+            </w:r>
+          </w:p>
+          <w:p>
+            <w:pPr>
+              <w:pStyle w:val="ListParagraph"/>
+              <w:spacing w:after="160" w:line="259" w:lineRule="auto"/>
+              <w:ind w:left="2280"/>
+              <w:rPr>
+                <w:color w:val="00B050"/>
+              </w:rPr>
+            </w:pPr>
+            <w:r>
+              <w:rPr>
+                <w:color w:val="00B050"/>
+              </w:rPr>
+              <w:t xml:space="preserve">    share </w:t>
+            </w:r>
+          </w:p>
+          <w:p>
+            <w:pPr>
+              <w:pStyle w:val="ListParagraph"/>
+              <w:numPr>
+                <w:ilvl w:val="0"/>
+                <w:numId w:val="4"/>
+              </w:numPr>
+            </w:pPr>
+          </w:p>
+          <w:p>
+            <w:pPr>
+              <w:pStyle w:val="ListParagraph"/>
+              <w:numPr>
+                <w:ilvl w:val="0"/>
+                <w:numId w:val="4"/>
+              </w:numPr>
+              <w:rPr>
+                <w:color w:val="00B050"/>
+              </w:rPr>
+            </w:pPr>
+            <w:proofErr w:type="spellStart"/>
+            <w:r>
+              <w:rPr>
+                <w:color w:val="00B050"/>
+              </w:rPr>
+              <w:t>undelet</w:t>
+            </w:r>
+            <w:proofErr w:type="spellEnd"/>
+            <w:r>
+              <w:rPr>
+                <w:color w:val="00B050"/>
+              </w:rPr>
+              <w:t xml:space="preserve"> the blog </w:t>
+            </w:r>
+          </w:p>
+          <w:p>
+            <w:pPr>
+              <w:pStyle w:val="ListParagraph"/>
+              <w:numPr>
+                <w:ilvl w:val="0"/>
+                <w:numId w:val="4"/>
+              </w:numPr>
+            </w:pPr>
+            <w:r>
+              <w:t xml:space="preserve"> invisible the blog </w:t>
+            </w:r>
+          </w:p>
+          <w:p>
+            <w:pPr>
+              <w:pStyle w:val="ListParagraph"/>
+              <w:numPr>
+                <w:ilvl w:val="0"/>
+                <w:numId w:val="4"/>
+              </w:numPr>
+            </w:pPr>
+            <w:r>
+              <w:t>Visible the blog</w:t>
+            </w:r>
+          </w:p>
+          <w:p>
+            <w:pPr>
+              <w:pStyle w:val="ListParagraph"/>
+              <w:numPr>
+                <w:ilvl w:val="0"/>
+                <w:numId w:val="4"/>
+              </w:numPr>
+            </w:pPr>
+            <w:r>
+              <w:t>assign those blogs to that tag</w:t>
+            </w:r>
+          </w:p>
+          <w:p/>
           <w:p>
             <w:pPr>
               <w:pStyle w:val="ListParagraph"/>
@@ -627,14 +1028,37 @@
               </w:numPr>
             </w:pPr>
             <w:r>
-              <w:t>B</w:t>
-            </w:r>
-            <w:r>
-              <w:t>logs</w:t>
-            </w:r>
+              <w:t xml:space="preserve">media </w:t>
+            </w:r>
+            <w:proofErr w:type="spellStart"/>
+            <w:r>
+              <w:t>bage</w:t>
+            </w:r>
+            <w:proofErr w:type="spellEnd"/>
             <w:r>
               <w:t xml:space="preserve"> </w:t>
             </w:r>
+          </w:p>
+          <w:p>
+            <w:pPr>
+              <w:pStyle w:val="ListParagraph"/>
+              <w:numPr>
+                <w:ilvl w:val="0"/>
+                <w:numId w:val="17"/>
+              </w:numPr>
+            </w:pPr>
+          </w:p>
+          <w:p>
+            <w:pPr>
+              <w:pStyle w:val="ListParagraph"/>
+              <w:numPr>
+                <w:ilvl w:val="0"/>
+                <w:numId w:val="1"/>
+              </w:numPr>
+            </w:pPr>
+            <w:r>
+              <w:t xml:space="preserve">tags </w:t>
+            </w:r>
             <w:proofErr w:type="spellStart"/>
             <w:r>
               <w:t>bage</w:t>
@@ -642,432 +1066,9 @@
             <w:proofErr w:type="spellEnd"/>
             <w:r>
               <w:t xml:space="preserve"> </w:t>
-            </w:r>
-          </w:p>
-          <w:p>
-            <w:pPr>
-              <w:pStyle w:val="ListParagraph"/>
-              <w:numPr>
-                <w:ilvl w:val="0"/>
-                <w:numId w:val="4"/>
-              </w:numPr>
-              <w:rPr>
-                <w:color w:val="00B050"/>
-              </w:rPr>
-            </w:pPr>
-            <w:r>
-              <w:rPr>
-                <w:color w:val="00B050"/>
-              </w:rPr>
-              <w:t xml:space="preserve">one blog with id </w:t>
-            </w:r>
-          </w:p>
-          <w:p>
-            <w:pPr>
-              <w:pStyle w:val="ListParagraph"/>
-              <w:numPr>
-                <w:ilvl w:val="0"/>
-                <w:numId w:val="4"/>
-              </w:numPr>
-              <w:rPr>
-                <w:color w:val="00B050"/>
-              </w:rPr>
-            </w:pPr>
-            <w:r>
-              <w:rPr>
-                <w:color w:val="00B050"/>
-              </w:rPr>
-              <w:t xml:space="preserve">get all blogs with </w:t>
-            </w:r>
-            <w:proofErr w:type="spellStart"/>
-            <w:r>
-              <w:rPr>
-                <w:color w:val="00B050"/>
-              </w:rPr>
-              <w:t>bagination</w:t>
-            </w:r>
-            <w:proofErr w:type="spellEnd"/>
-            <w:r>
-              <w:rPr>
-                <w:color w:val="00B050"/>
-              </w:rPr>
-              <w:t xml:space="preserve"> </w:t>
-            </w:r>
-          </w:p>
-          <w:p>
-            <w:pPr>
-              <w:pStyle w:val="ListParagraph"/>
-              <w:numPr>
-                <w:ilvl w:val="0"/>
-                <w:numId w:val="4"/>
-              </w:numPr>
-              <w:rPr>
-                <w:color w:val="70AD47" w:themeColor="accent6"/>
-              </w:rPr>
-            </w:pPr>
-            <w:r>
-              <w:rPr>
-                <w:color w:val="70AD47" w:themeColor="accent6"/>
-              </w:rPr>
-              <w:t>get the most popular blogs with comments and likes</w:t>
-            </w:r>
-            <w:r>
-              <w:rPr>
-                <w:color w:val="70AD47" w:themeColor="accent6"/>
-              </w:rPr>
-              <w:t xml:space="preserve"> </w:t>
-            </w:r>
-            <w:r>
-              <w:rPr>
-                <w:color w:val="70AD47" w:themeColor="accent6"/>
-              </w:rPr>
-              <w:t xml:space="preserve">// how to paginate the </w:t>
-            </w:r>
-            <w:proofErr w:type="gramStart"/>
-            <w:r>
-              <w:rPr>
-                <w:color w:val="70AD47" w:themeColor="accent6"/>
-              </w:rPr>
-              <w:t>result ?</w:t>
-            </w:r>
-            <w:proofErr w:type="gramEnd"/>
-          </w:p>
-          <w:p>
-            <w:pPr>
-              <w:pStyle w:val="ListParagraph"/>
-              <w:numPr>
-                <w:ilvl w:val="0"/>
-                <w:numId w:val="4"/>
-              </w:numPr>
-              <w:rPr>
-                <w:color w:val="70AD47" w:themeColor="accent6"/>
-              </w:rPr>
-            </w:pPr>
-            <w:r>
-              <w:rPr>
-                <w:color w:val="70AD47" w:themeColor="accent6"/>
-              </w:rPr>
-              <w:t xml:space="preserve">get the blogs in interval of time </w:t>
-            </w:r>
-          </w:p>
-          <w:p>
-            <w:pPr>
-              <w:pStyle w:val="ListParagraph"/>
-              <w:numPr>
-                <w:ilvl w:val="0"/>
-                <w:numId w:val="4"/>
-              </w:numPr>
-              <w:rPr>
-                <w:color w:val="70AD47" w:themeColor="accent6"/>
-              </w:rPr>
-            </w:pPr>
-            <w:r>
-              <w:rPr>
-                <w:color w:val="70AD47" w:themeColor="accent6"/>
-              </w:rPr>
-              <w:t xml:space="preserve">add </w:t>
-            </w:r>
-            <w:proofErr w:type="gramStart"/>
-            <w:r>
-              <w:rPr>
-                <w:color w:val="70AD47" w:themeColor="accent6"/>
-              </w:rPr>
-              <w:t xml:space="preserve">blog </w:t>
-            </w:r>
-            <w:r>
-              <w:rPr>
-                <w:color w:val="70AD47" w:themeColor="accent6"/>
-              </w:rPr>
-              <w:t xml:space="preserve"> </w:t>
-            </w:r>
-            <w:r>
-              <w:t>=</w:t>
-            </w:r>
-            <w:proofErr w:type="gramEnd"/>
-            <w:r>
-              <w:t xml:space="preserve">&gt; when </w:t>
-            </w:r>
-            <w:r>
-              <w:t>add the blo</w:t>
-            </w:r>
-            <w:r>
-              <w:t>g the media deleted too</w:t>
-            </w:r>
-            <w:r>
-              <w:t xml:space="preserve"> + </w:t>
-            </w:r>
-            <w:proofErr w:type="spellStart"/>
-            <w:r>
-              <w:t>blog_tags</w:t>
-            </w:r>
-            <w:proofErr w:type="spellEnd"/>
-            <w:r>
-              <w:t xml:space="preserve"> </w:t>
-            </w:r>
-          </w:p>
-          <w:p>
-            <w:pPr>
-              <w:pStyle w:val="ListParagraph"/>
-              <w:numPr>
-                <w:ilvl w:val="0"/>
-                <w:numId w:val="4"/>
-              </w:numPr>
-              <w:rPr>
-                <w:color w:val="70AD47" w:themeColor="accent6"/>
-              </w:rPr>
-            </w:pPr>
-            <w:r>
-              <w:rPr>
-                <w:color w:val="70AD47" w:themeColor="accent6"/>
-              </w:rPr>
-              <w:t>update blog</w:t>
             </w:r>
             <w:bookmarkStart w:id="0" w:name="_GoBack"/>
             <w:bookmarkEnd w:id="0"/>
-          </w:p>
-          <w:p>
-            <w:pPr>
-              <w:pStyle w:val="ListParagraph"/>
-              <w:numPr>
-                <w:ilvl w:val="0"/>
-                <w:numId w:val="4"/>
-              </w:numPr>
-              <w:spacing w:after="160" w:line="259" w:lineRule="auto"/>
-              <w:rPr>
-                <w:color w:val="70AD47" w:themeColor="accent6"/>
-              </w:rPr>
-            </w:pPr>
-            <w:r>
-              <w:t>soft delete blog</w:t>
-            </w:r>
-            <w:r>
-              <w:t xml:space="preserve"> =&gt; when </w:t>
-            </w:r>
-            <w:proofErr w:type="spellStart"/>
-            <w:r>
-              <w:t>delet</w:t>
-            </w:r>
-            <w:proofErr w:type="spellEnd"/>
-            <w:r>
-              <w:t xml:space="preserve"> the blog the</w:t>
-            </w:r>
-          </w:p>
-          <w:p>
-            <w:pPr>
-              <w:pStyle w:val="ListParagraph"/>
-              <w:spacing w:after="160" w:line="259" w:lineRule="auto"/>
-              <w:ind w:left="2280"/>
-            </w:pPr>
-            <w:r>
-              <w:t xml:space="preserve">   </w:t>
-            </w:r>
-            <w:r>
-              <w:t xml:space="preserve"> media deleted too </w:t>
-            </w:r>
-          </w:p>
-          <w:p>
-            <w:pPr>
-              <w:pStyle w:val="ListParagraph"/>
-              <w:spacing w:after="160" w:line="259" w:lineRule="auto"/>
-              <w:ind w:left="2280"/>
-            </w:pPr>
-            <w:r>
-              <w:t xml:space="preserve">   </w:t>
-            </w:r>
-            <w:r>
-              <w:t xml:space="preserve"> </w:t>
-            </w:r>
-            <w:proofErr w:type="spellStart"/>
-            <w:r>
-              <w:t>blog_tags</w:t>
-            </w:r>
-            <w:proofErr w:type="spellEnd"/>
-            <w:r>
-              <w:t xml:space="preserve"> </w:t>
-            </w:r>
-          </w:p>
-          <w:p>
-            <w:pPr>
-              <w:pStyle w:val="ListParagraph"/>
-              <w:spacing w:after="160" w:line="259" w:lineRule="auto"/>
-              <w:ind w:left="2280"/>
-            </w:pPr>
-            <w:r>
-              <w:t xml:space="preserve">    comments</w:t>
-            </w:r>
-          </w:p>
-          <w:p>
-            <w:pPr>
-              <w:pStyle w:val="ListParagraph"/>
-              <w:spacing w:after="160" w:line="259" w:lineRule="auto"/>
-              <w:ind w:left="2280"/>
-            </w:pPr>
-            <w:r>
-              <w:t xml:space="preserve">    reply</w:t>
-            </w:r>
-          </w:p>
-          <w:p>
-            <w:pPr>
-              <w:pStyle w:val="ListParagraph"/>
-              <w:spacing w:after="160" w:line="259" w:lineRule="auto"/>
-              <w:ind w:left="2280"/>
-            </w:pPr>
-            <w:r>
-              <w:t xml:space="preserve">    </w:t>
-            </w:r>
-            <w:proofErr w:type="spellStart"/>
-            <w:r>
-              <w:t>read_by</w:t>
-            </w:r>
-            <w:proofErr w:type="spellEnd"/>
-          </w:p>
-          <w:p>
-            <w:pPr>
-              <w:pStyle w:val="ListParagraph"/>
-              <w:spacing w:after="160" w:line="259" w:lineRule="auto"/>
-              <w:ind w:left="2280"/>
-            </w:pPr>
-            <w:r>
-              <w:t xml:space="preserve">     reports</w:t>
-            </w:r>
-          </w:p>
-          <w:p>
-            <w:pPr>
-              <w:pStyle w:val="ListParagraph"/>
-              <w:spacing w:after="160" w:line="259" w:lineRule="auto"/>
-              <w:ind w:left="2280"/>
-            </w:pPr>
-            <w:r>
-              <w:t xml:space="preserve">     </w:t>
-            </w:r>
-            <w:r>
-              <w:t xml:space="preserve">likes </w:t>
-            </w:r>
-          </w:p>
-          <w:p>
-            <w:pPr>
-              <w:pStyle w:val="ListParagraph"/>
-              <w:spacing w:after="160" w:line="259" w:lineRule="auto"/>
-              <w:ind w:left="2280"/>
-            </w:pPr>
-            <w:r>
-              <w:t xml:space="preserve">    </w:t>
-            </w:r>
-            <w:r>
-              <w:t xml:space="preserve">share </w:t>
-            </w:r>
-          </w:p>
-          <w:p>
-            <w:pPr>
-              <w:pStyle w:val="ListParagraph"/>
-              <w:numPr>
-                <w:ilvl w:val="0"/>
-                <w:numId w:val="4"/>
-              </w:numPr>
-            </w:pPr>
-          </w:p>
-          <w:p>
-            <w:pPr>
-              <w:pStyle w:val="ListParagraph"/>
-              <w:numPr>
-                <w:ilvl w:val="0"/>
-                <w:numId w:val="4"/>
-              </w:numPr>
-            </w:pPr>
-            <w:proofErr w:type="spellStart"/>
-            <w:r>
-              <w:t>undelet</w:t>
-            </w:r>
-            <w:proofErr w:type="spellEnd"/>
-            <w:r>
-              <w:t xml:space="preserve"> the blog </w:t>
-            </w:r>
-          </w:p>
-          <w:p>
-            <w:pPr>
-              <w:pStyle w:val="ListParagraph"/>
-              <w:numPr>
-                <w:ilvl w:val="0"/>
-                <w:numId w:val="4"/>
-              </w:numPr>
-            </w:pPr>
-            <w:r>
-              <w:t xml:space="preserve"> invisible the blog </w:t>
-            </w:r>
-          </w:p>
-          <w:p>
-            <w:pPr>
-              <w:pStyle w:val="ListParagraph"/>
-              <w:numPr>
-                <w:ilvl w:val="0"/>
-                <w:numId w:val="4"/>
-              </w:numPr>
-            </w:pPr>
-            <w:r>
-              <w:t>Visible the blog</w:t>
-            </w:r>
-          </w:p>
-          <w:p>
-            <w:pPr>
-              <w:pStyle w:val="ListParagraph"/>
-              <w:numPr>
-                <w:ilvl w:val="0"/>
-                <w:numId w:val="4"/>
-              </w:numPr>
-            </w:pPr>
-            <w:r>
-              <w:t>assign those blogs to that tag</w:t>
-            </w:r>
-          </w:p>
-          <w:p/>
-          <w:p>
-            <w:pPr>
-              <w:pStyle w:val="ListParagraph"/>
-              <w:numPr>
-                <w:ilvl w:val="0"/>
-                <w:numId w:val="1"/>
-              </w:numPr>
-            </w:pPr>
-            <w:r>
-              <w:t xml:space="preserve">media </w:t>
-            </w:r>
-            <w:proofErr w:type="spellStart"/>
-            <w:r>
-              <w:t>bage</w:t>
-            </w:r>
-            <w:proofErr w:type="spellEnd"/>
-            <w:r>
-              <w:t xml:space="preserve"> </w:t>
-            </w:r>
-          </w:p>
-          <w:p>
-            <w:pPr>
-              <w:pStyle w:val="ListParagraph"/>
-              <w:numPr>
-                <w:ilvl w:val="0"/>
-                <w:numId w:val="17"/>
-              </w:numPr>
-            </w:pPr>
-          </w:p>
-          <w:p>
-            <w:pPr>
-              <w:pStyle w:val="ListParagraph"/>
-              <w:numPr>
-                <w:ilvl w:val="0"/>
-                <w:numId w:val="1"/>
-              </w:numPr>
-            </w:pPr>
-            <w:r>
-              <w:t xml:space="preserve">tags </w:t>
-            </w:r>
-            <w:proofErr w:type="spellStart"/>
-            <w:r>
-              <w:t>bage</w:t>
-            </w:r>
-            <w:proofErr w:type="spellEnd"/>
-            <w:r>
-              <w:t xml:space="preserve"> </w:t>
-            </w:r>
           </w:p>
           <w:p>
             <w:pPr>

</xml_diff>

<commit_message>
finish tags table methods
</commit_message>
<xml_diff>
--- a/DOCS/Requires.docx
+++ b/DOCS/Requires.docx
@@ -463,14 +463,7 @@
                 <w:rFonts w:eastAsia="Calibri" w:cs="Arial"/>
                 <w:color w:val="70AD47" w:themeColor="accent6"/>
               </w:rPr>
-              <w:t>get a</w:t>
-            </w:r>
-            <w:r>
-              <w:rPr>
-                <w:rFonts w:eastAsia="Calibri" w:cs="Arial"/>
-                <w:color w:val="70AD47" w:themeColor="accent6"/>
-              </w:rPr>
-              <w:t xml:space="preserve">ll comments on that blog ordered by </w:t>
+              <w:t xml:space="preserve">get all comments on that blog ordered by </w:t>
             </w:r>
             <w:r>
               <w:rPr>
@@ -988,14 +981,23 @@
                 <w:rFonts w:eastAsia="Calibri" w:cs="Arial"/>
                 <w:color w:val="00B050"/>
               </w:rPr>
-              <w:t xml:space="preserve">soft delete blog =&gt; </w:t>
-            </w:r>
-            <w:r>
-              <w:rPr>
-                <w:rFonts w:eastAsia="Calibri" w:cs="Arial"/>
+              <w:t>soft delete blog =&gt; when delet the blog the</w:t>
+            </w:r>
+          </w:p>
+          <w:p>
+            <w:pPr>
+              <w:pStyle w:val="ListParagraph"/>
+              <w:ind w:left="2280"/>
+              <w:rPr>
                 <w:color w:val="00B050"/>
               </w:rPr>
-              <w:t>when delet the blog the</w:t>
+            </w:pPr>
+            <w:r>
+              <w:rPr>
+                <w:rFonts w:eastAsia="Calibri" w:cs="Arial"/>
+                <w:color w:val="00B050"/>
+              </w:rPr>
+              <w:t xml:space="preserve">    media deleted too </w:t>
             </w:r>
           </w:p>
           <w:p>
@@ -1011,7 +1013,23 @@
                 <w:rFonts w:eastAsia="Calibri" w:cs="Arial"/>
                 <w:color w:val="00B050"/>
               </w:rPr>
-              <w:t xml:space="preserve">    media deleted too </w:t>
+              <w:t xml:space="preserve">    </w:t>
+            </w:r>
+            <w:proofErr w:type="spellStart"/>
+            <w:r>
+              <w:rPr>
+                <w:rFonts w:eastAsia="Calibri" w:cs="Arial"/>
+                <w:color w:val="00B050"/>
+              </w:rPr>
+              <w:t>blog_tags</w:t>
+            </w:r>
+            <w:proofErr w:type="spellEnd"/>
+            <w:r>
+              <w:rPr>
+                <w:rFonts w:eastAsia="Calibri" w:cs="Arial"/>
+                <w:color w:val="00B050"/>
+              </w:rPr>
+              <w:t xml:space="preserve"> </w:t>
             </w:r>
           </w:p>
           <w:p>
@@ -1027,6 +1045,38 @@
                 <w:rFonts w:eastAsia="Calibri" w:cs="Arial"/>
                 <w:color w:val="00B050"/>
               </w:rPr>
+              <w:t xml:space="preserve">    comments</w:t>
+            </w:r>
+          </w:p>
+          <w:p>
+            <w:pPr>
+              <w:pStyle w:val="ListParagraph"/>
+              <w:ind w:left="2280"/>
+              <w:rPr>
+                <w:color w:val="00B050"/>
+              </w:rPr>
+            </w:pPr>
+            <w:r>
+              <w:rPr>
+                <w:rFonts w:eastAsia="Calibri" w:cs="Arial"/>
+                <w:color w:val="00B050"/>
+              </w:rPr>
+              <w:t xml:space="preserve">    reply</w:t>
+            </w:r>
+          </w:p>
+          <w:p>
+            <w:pPr>
+              <w:pStyle w:val="ListParagraph"/>
+              <w:ind w:left="2280"/>
+              <w:rPr>
+                <w:color w:val="00B050"/>
+              </w:rPr>
+            </w:pPr>
+            <w:r>
+              <w:rPr>
+                <w:rFonts w:eastAsia="Calibri" w:cs="Arial"/>
+                <w:color w:val="00B050"/>
+              </w:rPr>
               <w:t xml:space="preserve">    </w:t>
             </w:r>
             <w:proofErr w:type="spellStart"/>
@@ -1035,250 +1085,186 @@
                 <w:rFonts w:eastAsia="Calibri" w:cs="Arial"/>
                 <w:color w:val="00B050"/>
               </w:rPr>
-              <w:t>blog_tags</w:t>
+              <w:t>read_by</w:t>
             </w:r>
             <w:proofErr w:type="spellEnd"/>
-            <w:r>
-              <w:rPr>
-                <w:rFonts w:eastAsia="Calibri" w:cs="Arial"/>
+          </w:p>
+          <w:p>
+            <w:pPr>
+              <w:pStyle w:val="ListParagraph"/>
+              <w:ind w:left="2280"/>
+              <w:rPr>
                 <w:color w:val="00B050"/>
               </w:rPr>
+            </w:pPr>
+            <w:r>
+              <w:rPr>
+                <w:rFonts w:eastAsia="Calibri" w:cs="Arial"/>
+                <w:color w:val="00B050"/>
+              </w:rPr>
+              <w:t xml:space="preserve">     reports</w:t>
+            </w:r>
+          </w:p>
+          <w:p>
+            <w:pPr>
+              <w:pStyle w:val="ListParagraph"/>
+              <w:ind w:left="2280"/>
+              <w:rPr>
+                <w:color w:val="00B050"/>
+              </w:rPr>
+            </w:pPr>
+            <w:r>
+              <w:rPr>
+                <w:rFonts w:eastAsia="Calibri" w:cs="Arial"/>
+                <w:color w:val="00B050"/>
+              </w:rPr>
+              <w:t xml:space="preserve">     likes </w:t>
+            </w:r>
+          </w:p>
+          <w:p>
+            <w:pPr>
+              <w:pStyle w:val="ListParagraph"/>
+              <w:ind w:left="2280"/>
+              <w:rPr>
+                <w:color w:val="00B050"/>
+              </w:rPr>
+            </w:pPr>
+            <w:r>
+              <w:rPr>
+                <w:rFonts w:eastAsia="Calibri" w:cs="Arial"/>
+                <w:color w:val="00B050"/>
+              </w:rPr>
+              <w:t xml:space="preserve">    share </w:t>
+            </w:r>
+          </w:p>
+          <w:p>
+            <w:pPr>
+              <w:pStyle w:val="ListParagraph"/>
+              <w:numPr>
+                <w:ilvl w:val="0"/>
+                <w:numId w:val="4"/>
+              </w:numPr>
+              <w:spacing w:after="0" w:line="240" w:lineRule="auto"/>
+              <w:rPr>
+                <w:rFonts w:ascii="Calibri" w:eastAsia="Calibri" w:hAnsi="Calibri" w:cs="Arial"/>
+              </w:rPr>
+            </w:pPr>
+          </w:p>
+          <w:p>
+            <w:pPr>
+              <w:pStyle w:val="ListParagraph"/>
+              <w:numPr>
+                <w:ilvl w:val="0"/>
+                <w:numId w:val="4"/>
+              </w:numPr>
+              <w:spacing w:after="0" w:line="240" w:lineRule="auto"/>
+              <w:rPr>
+                <w:color w:val="00B050"/>
+              </w:rPr>
+            </w:pPr>
+            <w:proofErr w:type="spellStart"/>
+            <w:r>
+              <w:rPr>
+                <w:rFonts w:eastAsia="Calibri" w:cs="Arial"/>
+                <w:color w:val="00B050"/>
+              </w:rPr>
+              <w:t>undelet</w:t>
+            </w:r>
+            <w:proofErr w:type="spellEnd"/>
+            <w:r>
+              <w:rPr>
+                <w:rFonts w:eastAsia="Calibri" w:cs="Arial"/>
+                <w:color w:val="00B050"/>
+              </w:rPr>
+              <w:t xml:space="preserve"> the blog </w:t>
+            </w:r>
+          </w:p>
+          <w:p>
+            <w:pPr>
+              <w:pStyle w:val="ListParagraph"/>
+              <w:numPr>
+                <w:ilvl w:val="0"/>
+                <w:numId w:val="4"/>
+              </w:numPr>
+              <w:spacing w:after="0" w:line="240" w:lineRule="auto"/>
+              <w:rPr>
+                <w:color w:val="70AD47" w:themeColor="accent6"/>
+              </w:rPr>
+            </w:pPr>
+            <w:r>
+              <w:rPr>
+                <w:rFonts w:eastAsia="Calibri" w:cs="Arial"/>
+              </w:rPr>
               <w:t xml:space="preserve"> </w:t>
             </w:r>
-          </w:p>
-          <w:p>
-            <w:pPr>
-              <w:pStyle w:val="ListParagraph"/>
-              <w:ind w:left="2280"/>
-              <w:rPr>
-                <w:color w:val="00B050"/>
-              </w:rPr>
-            </w:pPr>
-            <w:r>
-              <w:rPr>
-                <w:rFonts w:eastAsia="Calibri" w:cs="Arial"/>
-                <w:color w:val="00B050"/>
-              </w:rPr>
-              <w:t xml:space="preserve">    comments</w:t>
-            </w:r>
-          </w:p>
-          <w:p>
-            <w:pPr>
-              <w:pStyle w:val="ListParagraph"/>
-              <w:ind w:left="2280"/>
-              <w:rPr>
-                <w:color w:val="00B050"/>
-              </w:rPr>
-            </w:pPr>
-            <w:r>
-              <w:rPr>
-                <w:rFonts w:eastAsia="Calibri" w:cs="Arial"/>
-                <w:color w:val="00B050"/>
-              </w:rPr>
-              <w:t xml:space="preserve">    reply</w:t>
-            </w:r>
-          </w:p>
-          <w:p>
-            <w:pPr>
-              <w:pStyle w:val="ListParagraph"/>
-              <w:ind w:left="2280"/>
-              <w:rPr>
-                <w:color w:val="00B050"/>
-              </w:rPr>
-            </w:pPr>
-            <w:r>
-              <w:rPr>
-                <w:rFonts w:eastAsia="Calibri" w:cs="Arial"/>
-                <w:color w:val="00B050"/>
-              </w:rPr>
-              <w:t xml:space="preserve">    </w:t>
+            <w:r>
+              <w:rPr>
+                <w:rFonts w:eastAsia="Calibri" w:cs="Arial"/>
+                <w:color w:val="70AD47" w:themeColor="accent6"/>
+              </w:rPr>
+              <w:t xml:space="preserve">invisible the blog </w:t>
+            </w:r>
+          </w:p>
+          <w:p>
+            <w:pPr>
+              <w:pStyle w:val="ListParagraph"/>
+              <w:numPr>
+                <w:ilvl w:val="0"/>
+                <w:numId w:val="4"/>
+              </w:numPr>
+              <w:spacing w:after="0" w:line="240" w:lineRule="auto"/>
+              <w:rPr>
+                <w:color w:val="70AD47" w:themeColor="accent6"/>
+              </w:rPr>
+            </w:pPr>
+            <w:r>
+              <w:rPr>
+                <w:rFonts w:eastAsia="Calibri" w:cs="Arial"/>
+                <w:color w:val="70AD47" w:themeColor="accent6"/>
+              </w:rPr>
+              <w:t>Visible the blog</w:t>
+            </w:r>
+          </w:p>
+          <w:p>
+            <w:pPr>
+              <w:spacing w:after="0" w:line="240" w:lineRule="auto"/>
+              <w:rPr>
+                <w:rFonts w:ascii="Calibri" w:eastAsia="Calibri" w:hAnsi="Calibri" w:cs="Arial"/>
+              </w:rPr>
+            </w:pPr>
+          </w:p>
+          <w:p>
+            <w:pPr>
+              <w:pStyle w:val="ListParagraph"/>
+              <w:numPr>
+                <w:ilvl w:val="0"/>
+                <w:numId w:val="1"/>
+              </w:numPr>
+              <w:spacing w:after="0" w:line="240" w:lineRule="auto"/>
+              <w:rPr>
+                <w:rFonts w:ascii="Calibri" w:eastAsia="Calibri" w:hAnsi="Calibri" w:cs="Arial"/>
+              </w:rPr>
+            </w:pPr>
+            <w:r>
+              <w:rPr>
+                <w:rFonts w:eastAsia="Calibri" w:cs="Arial"/>
+              </w:rPr>
+              <w:t xml:space="preserve">media </w:t>
             </w:r>
             <w:proofErr w:type="spellStart"/>
             <w:r>
               <w:rPr>
                 <w:rFonts w:eastAsia="Calibri" w:cs="Arial"/>
-                <w:color w:val="00B050"/>
-              </w:rPr>
-              <w:t>read_by</w:t>
+              </w:rPr>
+              <w:t>bage</w:t>
             </w:r>
             <w:proofErr w:type="spellEnd"/>
-          </w:p>
-          <w:p>
-            <w:pPr>
-              <w:pStyle w:val="ListParagraph"/>
-              <w:ind w:left="2280"/>
-              <w:rPr>
-                <w:color w:val="00B050"/>
-              </w:rPr>
-            </w:pPr>
-            <w:r>
-              <w:rPr>
-                <w:rFonts w:eastAsia="Calibri" w:cs="Arial"/>
-                <w:color w:val="00B050"/>
-              </w:rPr>
-              <w:t xml:space="preserve">     reports</w:t>
-            </w:r>
-          </w:p>
-          <w:p>
-            <w:pPr>
-              <w:pStyle w:val="ListParagraph"/>
-              <w:ind w:left="2280"/>
-              <w:rPr>
-                <w:color w:val="00B050"/>
-              </w:rPr>
-            </w:pPr>
-            <w:r>
-              <w:rPr>
-                <w:rFonts w:eastAsia="Calibri" w:cs="Arial"/>
-                <w:color w:val="00B050"/>
-              </w:rPr>
-              <w:t xml:space="preserve">     likes </w:t>
-            </w:r>
-          </w:p>
-          <w:p>
-            <w:pPr>
-              <w:pStyle w:val="ListParagraph"/>
-              <w:ind w:left="2280"/>
-              <w:rPr>
-                <w:color w:val="00B050"/>
-              </w:rPr>
-            </w:pPr>
-            <w:r>
-              <w:rPr>
-                <w:rFonts w:eastAsia="Calibri" w:cs="Arial"/>
-                <w:color w:val="00B050"/>
-              </w:rPr>
-              <w:t xml:space="preserve">    share </w:t>
-            </w:r>
-          </w:p>
-          <w:p>
-            <w:pPr>
-              <w:pStyle w:val="ListParagraph"/>
-              <w:numPr>
-                <w:ilvl w:val="0"/>
-                <w:numId w:val="4"/>
-              </w:numPr>
-              <w:spacing w:after="0" w:line="240" w:lineRule="auto"/>
-              <w:rPr>
-                <w:rFonts w:ascii="Calibri" w:eastAsia="Calibri" w:hAnsi="Calibri" w:cs="Arial"/>
-              </w:rPr>
-            </w:pPr>
-          </w:p>
-          <w:p>
-            <w:pPr>
-              <w:pStyle w:val="ListParagraph"/>
-              <w:numPr>
-                <w:ilvl w:val="0"/>
-                <w:numId w:val="4"/>
-              </w:numPr>
-              <w:spacing w:after="0" w:line="240" w:lineRule="auto"/>
-              <w:rPr>
-                <w:color w:val="00B050"/>
-              </w:rPr>
-            </w:pPr>
-            <w:proofErr w:type="spellStart"/>
-            <w:r>
-              <w:rPr>
-                <w:rFonts w:eastAsia="Calibri" w:cs="Arial"/>
-                <w:color w:val="00B050"/>
-              </w:rPr>
-              <w:t>undelet</w:t>
-            </w:r>
-            <w:proofErr w:type="spellEnd"/>
-            <w:r>
-              <w:rPr>
-                <w:rFonts w:eastAsia="Calibri" w:cs="Arial"/>
-                <w:color w:val="00B050"/>
-              </w:rPr>
-              <w:t xml:space="preserve"> the blog </w:t>
-            </w:r>
-          </w:p>
-          <w:p>
-            <w:pPr>
-              <w:pStyle w:val="ListParagraph"/>
-              <w:numPr>
-                <w:ilvl w:val="0"/>
-                <w:numId w:val="4"/>
-              </w:numPr>
-              <w:spacing w:after="0" w:line="240" w:lineRule="auto"/>
-              <w:rPr>
-                <w:color w:val="70AD47" w:themeColor="accent6"/>
-              </w:rPr>
-            </w:pPr>
             <w:r>
               <w:rPr>
                 <w:rFonts w:eastAsia="Calibri" w:cs="Arial"/>
               </w:rPr>
               <w:t xml:space="preserve"> </w:t>
             </w:r>
-            <w:r>
-              <w:rPr>
-                <w:rFonts w:eastAsia="Calibri" w:cs="Arial"/>
-                <w:color w:val="70AD47" w:themeColor="accent6"/>
-              </w:rPr>
-              <w:t xml:space="preserve">invisible the blog </w:t>
-            </w:r>
-          </w:p>
-          <w:p>
-            <w:pPr>
-              <w:pStyle w:val="ListParagraph"/>
-              <w:numPr>
-                <w:ilvl w:val="0"/>
-                <w:numId w:val="4"/>
-              </w:numPr>
-              <w:spacing w:after="0" w:line="240" w:lineRule="auto"/>
-              <w:rPr>
-                <w:color w:val="70AD47" w:themeColor="accent6"/>
-              </w:rPr>
-            </w:pPr>
-            <w:r>
-              <w:rPr>
-                <w:rFonts w:eastAsia="Calibri" w:cs="Arial"/>
-                <w:color w:val="70AD47" w:themeColor="accent6"/>
-              </w:rPr>
-              <w:t>Visible the blog</w:t>
-            </w:r>
-          </w:p>
-          <w:p>
-            <w:pPr>
-              <w:spacing w:after="0" w:line="240" w:lineRule="auto"/>
-              <w:rPr>
-                <w:rFonts w:ascii="Calibri" w:eastAsia="Calibri" w:hAnsi="Calibri" w:cs="Arial"/>
-              </w:rPr>
-            </w:pPr>
-          </w:p>
-          <w:p>
-            <w:pPr>
-              <w:pStyle w:val="ListParagraph"/>
-              <w:numPr>
-                <w:ilvl w:val="0"/>
-                <w:numId w:val="1"/>
-              </w:numPr>
-              <w:spacing w:after="0" w:line="240" w:lineRule="auto"/>
-              <w:rPr>
-                <w:rFonts w:ascii="Calibri" w:eastAsia="Calibri" w:hAnsi="Calibri" w:cs="Arial"/>
-              </w:rPr>
-            </w:pPr>
-            <w:r>
-              <w:rPr>
-                <w:rFonts w:eastAsia="Calibri" w:cs="Arial"/>
-              </w:rPr>
-              <w:t xml:space="preserve">media </w:t>
-            </w:r>
-            <w:proofErr w:type="spellStart"/>
-            <w:r>
-              <w:rPr>
-                <w:rFonts w:eastAsia="Calibri" w:cs="Arial"/>
-              </w:rPr>
-              <w:t>bage</w:t>
-            </w:r>
-            <w:proofErr w:type="spellEnd"/>
-            <w:r>
-              <w:rPr>
-                <w:rFonts w:eastAsia="Calibri" w:cs="Arial"/>
-              </w:rPr>
-              <w:t xml:space="preserve"> </w:t>
-            </w:r>
           </w:p>
           <w:p>
             <w:pPr>
@@ -1328,23 +1314,7 @@
                 <w:rFonts w:eastAsia="Calibri" w:cs="Arial"/>
                 <w:color w:val="00A933"/>
               </w:rPr>
-              <w:t xml:space="preserve">if I need to add </w:t>
-            </w:r>
-            <w:proofErr w:type="spellStart"/>
-            <w:r>
-              <w:rPr>
-                <w:rFonts w:eastAsia="Calibri" w:cs="Arial"/>
-                <w:color w:val="00A933"/>
-              </w:rPr>
-              <w:t>vedio</w:t>
-            </w:r>
-            <w:proofErr w:type="spellEnd"/>
-            <w:r>
-              <w:rPr>
-                <w:rFonts w:eastAsia="Calibri" w:cs="Arial"/>
-                <w:color w:val="00A933"/>
-              </w:rPr>
-              <w:t xml:space="preserve"> from youtupe &lt; </w:t>
+              <w:t xml:space="preserve">if I need to add vedio from youtupe &lt; </w:t>
             </w:r>
             <w:proofErr w:type="spellStart"/>
             <w:r>
@@ -1460,6 +1430,160 @@
                 <w:rFonts w:ascii="Calibri" w:eastAsia="Calibri" w:hAnsi="Calibri" w:cs="Arial"/>
               </w:rPr>
             </w:pPr>
+          </w:p>
+          <w:p>
+            <w:pPr>
+              <w:pStyle w:val="ListParagraph"/>
+              <w:numPr>
+                <w:ilvl w:val="0"/>
+                <w:numId w:val="1"/>
+              </w:numPr>
+              <w:spacing w:after="0" w:line="240" w:lineRule="auto"/>
+              <w:rPr>
+                <w:rFonts w:ascii="Calibri" w:eastAsia="Calibri" w:hAnsi="Calibri" w:cs="Arial"/>
+              </w:rPr>
+            </w:pPr>
+            <w:r>
+              <w:rPr>
+                <w:rFonts w:eastAsia="Calibri" w:cs="Arial"/>
+              </w:rPr>
+              <w:t xml:space="preserve">tags </w:t>
+            </w:r>
+            <w:proofErr w:type="spellStart"/>
+            <w:r>
+              <w:rPr>
+                <w:rFonts w:eastAsia="Calibri" w:cs="Arial"/>
+              </w:rPr>
+              <w:t>bage</w:t>
+            </w:r>
+            <w:proofErr w:type="spellEnd"/>
+            <w:r>
+              <w:rPr>
+                <w:rFonts w:eastAsia="Calibri" w:cs="Arial"/>
+              </w:rPr>
+              <w:t xml:space="preserve"> </w:t>
+            </w:r>
+          </w:p>
+          <w:p>
+            <w:pPr>
+              <w:pStyle w:val="ListParagraph"/>
+              <w:spacing w:after="0" w:line="240" w:lineRule="auto"/>
+              <w:ind w:left="0"/>
+              <w:rPr>
+                <w:rFonts w:eastAsia="Calibri" w:cs="Arial"/>
+                <w:color w:val="70AD47" w:themeColor="accent6"/>
+              </w:rPr>
+            </w:pPr>
+            <w:r>
+              <w:rPr>
+                <w:rFonts w:eastAsia="Calibri" w:cs="Arial"/>
+              </w:rPr>
+              <w:t xml:space="preserve">                                      • </w:t>
+            </w:r>
+            <w:r>
+              <w:rPr>
+                <w:rFonts w:eastAsia="Calibri" w:cs="Arial"/>
+              </w:rPr>
+              <w:t xml:space="preserve">    </w:t>
+            </w:r>
+            <w:r>
+              <w:rPr>
+                <w:rFonts w:eastAsia="Calibri" w:cs="Arial"/>
+                <w:color w:val="70AD47" w:themeColor="accent6"/>
+              </w:rPr>
+              <w:t xml:space="preserve">display all tags </w:t>
+            </w:r>
+          </w:p>
+          <w:p>
+            <w:pPr>
+              <w:pStyle w:val="ListParagraph"/>
+              <w:numPr>
+                <w:ilvl w:val="0"/>
+                <w:numId w:val="14"/>
+              </w:numPr>
+              <w:spacing w:after="0" w:line="240" w:lineRule="auto"/>
+              <w:rPr>
+                <w:rFonts w:eastAsia="Calibri" w:cs="Arial"/>
+                <w:color w:val="70AD47" w:themeColor="accent6"/>
+              </w:rPr>
+            </w:pPr>
+            <w:r>
+              <w:rPr>
+                <w:rFonts w:eastAsia="Calibri" w:cs="Arial"/>
+                <w:color w:val="70AD47" w:themeColor="accent6"/>
+              </w:rPr>
+              <w:t xml:space="preserve">display one tag with id </w:t>
+            </w:r>
+          </w:p>
+          <w:p>
+            <w:pPr>
+              <w:pStyle w:val="ListParagraph"/>
+              <w:numPr>
+                <w:ilvl w:val="0"/>
+                <w:numId w:val="14"/>
+              </w:numPr>
+              <w:spacing w:after="0" w:line="240" w:lineRule="auto"/>
+              <w:rPr>
+                <w:rFonts w:ascii="Calibri" w:eastAsia="Calibri" w:hAnsi="Calibri" w:cs="Arial"/>
+                <w:color w:val="70AD47" w:themeColor="accent6"/>
+              </w:rPr>
+            </w:pPr>
+            <w:r>
+              <w:rPr>
+                <w:rFonts w:eastAsia="Calibri" w:cs="Arial"/>
+                <w:color w:val="70AD47" w:themeColor="accent6"/>
+              </w:rPr>
+              <w:t>add</w:t>
+            </w:r>
+          </w:p>
+          <w:p>
+            <w:pPr>
+              <w:pStyle w:val="ListParagraph"/>
+              <w:numPr>
+                <w:ilvl w:val="0"/>
+                <w:numId w:val="14"/>
+              </w:numPr>
+              <w:spacing w:after="0" w:line="240" w:lineRule="auto"/>
+              <w:rPr>
+                <w:rFonts w:ascii="Calibri" w:eastAsia="Calibri" w:hAnsi="Calibri" w:cs="Arial"/>
+                <w:color w:val="70AD47" w:themeColor="accent6"/>
+              </w:rPr>
+            </w:pPr>
+            <w:r>
+              <w:rPr>
+                <w:rFonts w:eastAsia="Calibri" w:cs="Arial"/>
+                <w:color w:val="70AD47" w:themeColor="accent6"/>
+              </w:rPr>
+              <w:t xml:space="preserve">update </w:t>
+            </w:r>
+          </w:p>
+          <w:p>
+            <w:pPr>
+              <w:pStyle w:val="ListParagraph"/>
+              <w:numPr>
+                <w:ilvl w:val="0"/>
+                <w:numId w:val="14"/>
+              </w:numPr>
+              <w:spacing w:after="0" w:line="240" w:lineRule="auto"/>
+              <w:rPr>
+                <w:rFonts w:ascii="Calibri" w:eastAsia="Calibri" w:hAnsi="Calibri" w:cs="Arial"/>
+                <w:color w:val="70AD47" w:themeColor="accent6"/>
+              </w:rPr>
+            </w:pPr>
+            <w:r>
+              <w:rPr>
+                <w:rFonts w:eastAsia="Calibri" w:cs="Arial"/>
+                <w:color w:val="70AD47" w:themeColor="accent6"/>
+              </w:rPr>
+              <w:t xml:space="preserve">delete </w:t>
+            </w:r>
+            <w:r>
+              <w:rPr>
+                <w:rFonts w:eastAsia="Calibri" w:cs="Arial"/>
+                <w:color w:val="70AD47" w:themeColor="accent6"/>
+              </w:rPr>
+              <w:t>and cascading with Blog_Tags</w:t>
+            </w:r>
             <w:bookmarkStart w:id="0" w:name="_GoBack"/>
             <w:bookmarkEnd w:id="0"/>
           </w:p>
@@ -1468,6 +1592,48 @@
               <w:pStyle w:val="ListParagraph"/>
               <w:numPr>
                 <w:ilvl w:val="0"/>
+                <w:numId w:val="14"/>
+              </w:numPr>
+              <w:spacing w:after="0" w:line="240" w:lineRule="auto"/>
+              <w:rPr>
+                <w:rFonts w:ascii="Calibri" w:eastAsia="Calibri" w:hAnsi="Calibri" w:cs="Arial"/>
+                <w:color w:val="70AD47" w:themeColor="accent6"/>
+              </w:rPr>
+            </w:pPr>
+            <w:r>
+              <w:rPr>
+                <w:rFonts w:ascii="Calibri" w:eastAsia="Calibri" w:hAnsi="Calibri" w:cs="Arial"/>
+                <w:color w:val="70AD47" w:themeColor="accent6"/>
+              </w:rPr>
+              <w:t>restore</w:t>
+            </w:r>
+          </w:p>
+          <w:p>
+            <w:pPr>
+              <w:pStyle w:val="ListParagraph"/>
+              <w:numPr>
+                <w:ilvl w:val="0"/>
+                <w:numId w:val="14"/>
+              </w:numPr>
+              <w:spacing w:after="0" w:line="240" w:lineRule="auto"/>
+              <w:rPr>
+                <w:rFonts w:ascii="Calibri" w:eastAsia="Calibri" w:hAnsi="Calibri" w:cs="Arial"/>
+                <w:color w:val="70AD47" w:themeColor="accent6"/>
+              </w:rPr>
+            </w:pPr>
+            <w:r>
+              <w:rPr>
+                <w:rFonts w:ascii="Calibri" w:eastAsia="Calibri" w:hAnsi="Calibri" w:cs="Arial"/>
+                <w:color w:val="70AD47" w:themeColor="accent6"/>
+              </w:rPr>
+              <w:t>force delete</w:t>
+            </w:r>
+          </w:p>
+          <w:p>
+            <w:pPr>
+              <w:pStyle w:val="ListParagraph"/>
+              <w:numPr>
+                <w:ilvl w:val="0"/>
                 <w:numId w:val="1"/>
               </w:numPr>
               <w:spacing w:after="0" w:line="240" w:lineRule="auto"/>
@@ -1475,17 +1641,25 @@
                 <w:rFonts w:ascii="Calibri" w:eastAsia="Calibri" w:hAnsi="Calibri" w:cs="Arial"/>
               </w:rPr>
             </w:pPr>
-            <w:r>
-              <w:rPr>
-                <w:rFonts w:eastAsia="Calibri" w:cs="Arial"/>
-              </w:rPr>
-              <w:t xml:space="preserve">tags </w:t>
-            </w:r>
             <w:proofErr w:type="spellStart"/>
             <w:r>
               <w:rPr>
                 <w:rFonts w:eastAsia="Calibri" w:cs="Arial"/>
               </w:rPr>
+              <w:t>Blog_tags</w:t>
+            </w:r>
+            <w:proofErr w:type="spellEnd"/>
+            <w:r>
+              <w:rPr>
+                <w:rFonts w:eastAsia="Calibri" w:cs="Arial"/>
+              </w:rPr>
+              <w:t xml:space="preserve"> </w:t>
+            </w:r>
+            <w:proofErr w:type="spellStart"/>
+            <w:r>
+              <w:rPr>
+                <w:rFonts w:eastAsia="Calibri" w:cs="Arial"/>
+              </w:rPr>
               <w:t>bage</w:t>
             </w:r>
             <w:proofErr w:type="spellEnd"/>
@@ -1499,22 +1673,6 @@
           <w:p>
             <w:pPr>
               <w:pStyle w:val="ListParagraph"/>
-              <w:spacing w:after="0" w:line="240" w:lineRule="auto"/>
-              <w:ind w:left="0"/>
-              <w:rPr>
-                <w:rFonts w:ascii="Calibri" w:eastAsia="Calibri" w:hAnsi="Calibri" w:cs="Arial"/>
-              </w:rPr>
-            </w:pPr>
-            <w:r>
-              <w:rPr>
-                <w:rFonts w:eastAsia="Calibri" w:cs="Arial"/>
-              </w:rPr>
-              <w:t xml:space="preserve">                                      • display all tags </w:t>
-            </w:r>
-          </w:p>
-          <w:p>
-            <w:pPr>
-              <w:pStyle w:val="ListParagraph"/>
               <w:numPr>
                 <w:ilvl w:val="0"/>
                 <w:numId w:val="14"/>
@@ -1528,7 +1686,7 @@
               <w:rPr>
                 <w:rFonts w:eastAsia="Calibri" w:cs="Arial"/>
               </w:rPr>
-              <w:t>add</w:t>
+              <w:t>display all blogs in that tag with pagination</w:t>
             </w:r>
           </w:p>
           <w:p>
@@ -1547,7 +1705,7 @@
               <w:rPr>
                 <w:rFonts w:eastAsia="Calibri" w:cs="Arial"/>
               </w:rPr>
-              <w:t xml:space="preserve">update </w:t>
+              <w:t xml:space="preserve">Assign blogs to tags </w:t>
             </w:r>
           </w:p>
           <w:p>
@@ -1566,7 +1724,7 @@
               <w:rPr>
                 <w:rFonts w:eastAsia="Calibri" w:cs="Arial"/>
               </w:rPr>
-              <w:t xml:space="preserve">delete </w:t>
+              <w:t xml:space="preserve">Add </w:t>
             </w:r>
           </w:p>
           <w:p>
@@ -1581,6 +1739,44 @@
                 <w:rFonts w:ascii="Calibri" w:eastAsia="Calibri" w:hAnsi="Calibri" w:cs="Arial"/>
               </w:rPr>
             </w:pPr>
+            <w:r>
+              <w:rPr>
+                <w:rFonts w:eastAsia="Calibri" w:cs="Arial"/>
+              </w:rPr>
+              <w:t xml:space="preserve">Update </w:t>
+            </w:r>
+          </w:p>
+          <w:p>
+            <w:pPr>
+              <w:pStyle w:val="ListParagraph"/>
+              <w:numPr>
+                <w:ilvl w:val="0"/>
+                <w:numId w:val="14"/>
+              </w:numPr>
+              <w:spacing w:after="0" w:line="240" w:lineRule="auto"/>
+              <w:rPr>
+                <w:rFonts w:ascii="Calibri" w:eastAsia="Calibri" w:hAnsi="Calibri" w:cs="Arial"/>
+              </w:rPr>
+            </w:pPr>
+            <w:r>
+              <w:rPr>
+                <w:rFonts w:eastAsia="Calibri" w:cs="Arial"/>
+              </w:rPr>
+              <w:t>Delete</w:t>
+            </w:r>
+          </w:p>
+          <w:p>
+            <w:pPr>
+              <w:pStyle w:val="ListParagraph"/>
+              <w:numPr>
+                <w:ilvl w:val="0"/>
+                <w:numId w:val="14"/>
+              </w:numPr>
+              <w:spacing w:after="0" w:line="240" w:lineRule="auto"/>
+              <w:rPr>
+                <w:rFonts w:ascii="Calibri" w:eastAsia="Calibri" w:hAnsi="Calibri" w:cs="Arial"/>
+              </w:rPr>
+            </w:pPr>
           </w:p>
           <w:p>
             <w:pPr>
@@ -1594,20 +1790,355 @@
                 <w:rFonts w:ascii="Calibri" w:eastAsia="Calibri" w:hAnsi="Calibri" w:cs="Arial"/>
               </w:rPr>
             </w:pPr>
+            <w:r>
+              <w:rPr>
+                <w:rFonts w:eastAsia="Calibri" w:cs="Arial"/>
+              </w:rPr>
+              <w:t xml:space="preserve">User </w:t>
+            </w:r>
             <w:proofErr w:type="spellStart"/>
             <w:r>
               <w:rPr>
                 <w:rFonts w:eastAsia="Calibri" w:cs="Arial"/>
               </w:rPr>
-              <w:t>Blog_tags</w:t>
+              <w:t>bage</w:t>
             </w:r>
             <w:proofErr w:type="spellEnd"/>
+          </w:p>
+          <w:p>
+            <w:pPr>
+              <w:pStyle w:val="ListParagraph"/>
+              <w:numPr>
+                <w:ilvl w:val="0"/>
+                <w:numId w:val="6"/>
+              </w:numPr>
+              <w:spacing w:after="0" w:line="240" w:lineRule="auto"/>
+              <w:rPr>
+                <w:rFonts w:ascii="Calibri" w:eastAsia="Calibri" w:hAnsi="Calibri" w:cs="Arial"/>
+              </w:rPr>
+            </w:pPr>
+            <w:r>
+              <w:rPr>
+                <w:rFonts w:eastAsia="Calibri" w:cs="Arial"/>
+              </w:rPr>
+              <w:t xml:space="preserve">the </w:t>
+            </w:r>
+            <w:proofErr w:type="spellStart"/>
+            <w:r>
+              <w:rPr>
+                <w:rFonts w:eastAsia="Calibri" w:cs="Arial"/>
+              </w:rPr>
+              <w:t>unvisible</w:t>
+            </w:r>
+            <w:proofErr w:type="spellEnd"/>
+            <w:r>
+              <w:rPr>
+                <w:rFonts w:eastAsia="Calibri" w:cs="Arial"/>
+              </w:rPr>
+              <w:t xml:space="preserve"> ones for the user who disappear them</w:t>
+            </w:r>
+          </w:p>
+          <w:p>
+            <w:pPr>
+              <w:pStyle w:val="ListParagraph"/>
+              <w:numPr>
+                <w:ilvl w:val="0"/>
+                <w:numId w:val="6"/>
+              </w:numPr>
+              <w:spacing w:after="0" w:line="240" w:lineRule="auto"/>
+              <w:rPr>
+                <w:rFonts w:ascii="Calibri" w:eastAsia="Calibri" w:hAnsi="Calibri" w:cs="Arial"/>
+              </w:rPr>
+            </w:pPr>
+            <w:r>
+              <w:rPr>
+                <w:rFonts w:eastAsia="Calibri" w:cs="Arial"/>
+              </w:rPr>
+              <w:t xml:space="preserve">display the writer blogs that need </w:t>
+            </w:r>
+            <w:proofErr w:type="spellStart"/>
+            <w:r>
+              <w:rPr>
+                <w:rFonts w:eastAsia="Calibri" w:cs="Arial"/>
+              </w:rPr>
+              <w:t>conferm</w:t>
+            </w:r>
+            <w:proofErr w:type="spellEnd"/>
+          </w:p>
+          <w:p>
+            <w:pPr>
+              <w:pStyle w:val="ListParagraph"/>
+              <w:numPr>
+                <w:ilvl w:val="0"/>
+                <w:numId w:val="6"/>
+              </w:numPr>
+              <w:spacing w:after="0" w:line="240" w:lineRule="auto"/>
+              <w:rPr>
+                <w:rFonts w:ascii="Calibri" w:eastAsia="Calibri" w:hAnsi="Calibri" w:cs="Arial"/>
+              </w:rPr>
+            </w:pPr>
+            <w:r>
+              <w:rPr>
+                <w:rFonts w:eastAsia="Calibri" w:cs="Arial"/>
+              </w:rPr>
+              <w:t>scheduling The Posts</w:t>
+            </w:r>
+          </w:p>
+          <w:p>
+            <w:pPr>
+              <w:pStyle w:val="ListParagraph"/>
+              <w:numPr>
+                <w:ilvl w:val="0"/>
+                <w:numId w:val="6"/>
+              </w:numPr>
+              <w:spacing w:after="0" w:line="240" w:lineRule="auto"/>
+              <w:rPr>
+                <w:rFonts w:ascii="Calibri" w:eastAsia="Calibri" w:hAnsi="Calibri" w:cs="Arial"/>
+              </w:rPr>
+            </w:pPr>
+            <w:r>
+              <w:rPr>
+                <w:rFonts w:eastAsia="Calibri" w:cs="Arial"/>
+              </w:rPr>
+              <w:t>display the users</w:t>
+            </w:r>
+          </w:p>
+          <w:p>
+            <w:pPr>
+              <w:pStyle w:val="ListParagraph"/>
+              <w:numPr>
+                <w:ilvl w:val="0"/>
+                <w:numId w:val="6"/>
+              </w:numPr>
+              <w:spacing w:after="0" w:line="240" w:lineRule="auto"/>
+              <w:rPr>
+                <w:rFonts w:ascii="Calibri" w:eastAsia="Calibri" w:hAnsi="Calibri" w:cs="Arial"/>
+              </w:rPr>
+            </w:pPr>
+            <w:r>
+              <w:rPr>
+                <w:rFonts w:eastAsia="Calibri" w:cs="Arial"/>
+              </w:rPr>
+              <w:t>delete writter after 10 reports upgrade</w:t>
+            </w:r>
+          </w:p>
+          <w:p>
+            <w:pPr>
+              <w:pStyle w:val="ListParagraph"/>
+              <w:numPr>
+                <w:ilvl w:val="0"/>
+                <w:numId w:val="6"/>
+              </w:numPr>
+              <w:spacing w:after="0" w:line="240" w:lineRule="auto"/>
+              <w:rPr>
+                <w:rFonts w:ascii="Calibri" w:eastAsia="Calibri" w:hAnsi="Calibri" w:cs="Arial"/>
+              </w:rPr>
+            </w:pPr>
+            <w:r>
+              <w:rPr>
+                <w:rFonts w:eastAsia="Calibri" w:cs="Arial"/>
+              </w:rPr>
+              <w:t xml:space="preserve">block user from </w:t>
+            </w:r>
+            <w:proofErr w:type="spellStart"/>
+            <w:r>
+              <w:rPr>
+                <w:rFonts w:eastAsia="Calibri" w:cs="Arial"/>
+              </w:rPr>
+              <w:t>comminting</w:t>
+            </w:r>
+            <w:proofErr w:type="spellEnd"/>
+          </w:p>
+          <w:p>
+            <w:pPr>
+              <w:pStyle w:val="ListParagraph"/>
+              <w:numPr>
+                <w:ilvl w:val="0"/>
+                <w:numId w:val="6"/>
+              </w:numPr>
+              <w:spacing w:after="0" w:line="240" w:lineRule="auto"/>
+              <w:rPr>
+                <w:rFonts w:ascii="Calibri" w:eastAsia="Calibri" w:hAnsi="Calibri" w:cs="Arial"/>
+              </w:rPr>
+            </w:pPr>
+            <w:proofErr w:type="spellStart"/>
+            <w:r>
+              <w:rPr>
+                <w:rFonts w:eastAsia="Calibri" w:cs="Arial"/>
+              </w:rPr>
+              <w:t>notificates</w:t>
+            </w:r>
+            <w:proofErr w:type="spellEnd"/>
+            <w:r>
+              <w:rPr>
+                <w:rFonts w:eastAsia="Calibri" w:cs="Arial"/>
+              </w:rPr>
+              <w:t xml:space="preserve"> the user that he will block</w:t>
+            </w:r>
+          </w:p>
+          <w:p>
+            <w:pPr>
+              <w:pStyle w:val="ListParagraph"/>
+              <w:numPr>
+                <w:ilvl w:val="0"/>
+                <w:numId w:val="6"/>
+              </w:numPr>
+              <w:spacing w:after="0" w:line="240" w:lineRule="auto"/>
+              <w:rPr>
+                <w:rFonts w:ascii="Calibri" w:eastAsia="Calibri" w:hAnsi="Calibri" w:cs="Arial"/>
+              </w:rPr>
+            </w:pPr>
+            <w:r>
+              <w:rPr>
+                <w:rFonts w:eastAsia="Calibri" w:cs="Arial"/>
+              </w:rPr>
+              <w:t xml:space="preserve">Ask for be writter </w:t>
+            </w:r>
+          </w:p>
+          <w:p>
+            <w:pPr>
+              <w:pStyle w:val="ListParagraph"/>
+              <w:numPr>
+                <w:ilvl w:val="0"/>
+                <w:numId w:val="6"/>
+              </w:numPr>
+              <w:spacing w:after="0" w:line="240" w:lineRule="auto"/>
+              <w:rPr>
+                <w:rFonts w:ascii="Calibri" w:eastAsia="Calibri" w:hAnsi="Calibri" w:cs="Arial"/>
+              </w:rPr>
+            </w:pPr>
+          </w:p>
+          <w:p>
+            <w:pPr>
+              <w:spacing w:after="0" w:line="240" w:lineRule="auto"/>
+              <w:rPr>
+                <w:rFonts w:ascii="Calibri" w:eastAsia="Calibri" w:hAnsi="Calibri" w:cs="Arial"/>
+              </w:rPr>
+            </w:pPr>
+          </w:p>
+          <w:p>
+            <w:pPr>
+              <w:pStyle w:val="ListParagraph"/>
+              <w:numPr>
+                <w:ilvl w:val="0"/>
+                <w:numId w:val="1"/>
+              </w:numPr>
+              <w:spacing w:after="0" w:line="240" w:lineRule="auto"/>
+              <w:rPr>
+                <w:rFonts w:ascii="Calibri" w:eastAsia="Calibri" w:hAnsi="Calibri" w:cs="Arial"/>
+              </w:rPr>
+            </w:pPr>
+            <w:r>
+              <w:rPr>
+                <w:rFonts w:eastAsia="Calibri" w:cs="Arial"/>
+              </w:rPr>
+              <w:t xml:space="preserve">Admins </w:t>
+            </w:r>
+            <w:proofErr w:type="spellStart"/>
+            <w:r>
+              <w:rPr>
+                <w:rFonts w:eastAsia="Calibri" w:cs="Arial"/>
+              </w:rPr>
+              <w:t>bage</w:t>
+            </w:r>
+            <w:proofErr w:type="spellEnd"/>
+          </w:p>
+          <w:p>
+            <w:pPr>
+              <w:pStyle w:val="ListParagraph"/>
+              <w:numPr>
+                <w:ilvl w:val="0"/>
+                <w:numId w:val="13"/>
+              </w:numPr>
+              <w:spacing w:after="0" w:line="240" w:lineRule="auto"/>
+              <w:rPr>
+                <w:rFonts w:ascii="Calibri" w:eastAsia="Calibri" w:hAnsi="Calibri" w:cs="Arial"/>
+              </w:rPr>
+            </w:pPr>
+          </w:p>
+          <w:p>
+            <w:pPr>
+              <w:pStyle w:val="ListParagraph"/>
+              <w:numPr>
+                <w:ilvl w:val="0"/>
+                <w:numId w:val="1"/>
+              </w:numPr>
+              <w:spacing w:after="0" w:line="240" w:lineRule="auto"/>
+              <w:rPr>
+                <w:rFonts w:ascii="Calibri" w:eastAsia="Calibri" w:hAnsi="Calibri" w:cs="Arial"/>
+              </w:rPr>
+            </w:pPr>
+            <w:r>
+              <w:rPr>
+                <w:rFonts w:eastAsia="Calibri" w:cs="Arial"/>
+              </w:rPr>
+              <w:t xml:space="preserve">Chates </w:t>
+            </w:r>
+            <w:proofErr w:type="spellStart"/>
+            <w:r>
+              <w:rPr>
+                <w:rFonts w:eastAsia="Calibri" w:cs="Arial"/>
+              </w:rPr>
+              <w:t>bage</w:t>
+            </w:r>
+            <w:proofErr w:type="spellEnd"/>
             <w:r>
               <w:rPr>
                 <w:rFonts w:eastAsia="Calibri" w:cs="Arial"/>
               </w:rPr>
               <w:t xml:space="preserve"> </w:t>
             </w:r>
+          </w:p>
+          <w:p>
+            <w:pPr>
+              <w:pStyle w:val="ListParagraph"/>
+              <w:numPr>
+                <w:ilvl w:val="0"/>
+                <w:numId w:val="7"/>
+              </w:numPr>
+              <w:spacing w:after="0" w:line="240" w:lineRule="auto"/>
+              <w:rPr>
+                <w:rFonts w:ascii="Calibri" w:eastAsia="Calibri" w:hAnsi="Calibri" w:cs="Arial"/>
+              </w:rPr>
+            </w:pPr>
+            <w:r>
+              <w:rPr>
+                <w:rFonts w:eastAsia="Calibri" w:cs="Arial"/>
+              </w:rPr>
+              <w:t>user can chat with admin with messaging system</w:t>
+            </w:r>
+          </w:p>
+          <w:p>
+            <w:pPr>
+              <w:pStyle w:val="ListParagraph"/>
+              <w:numPr>
+                <w:ilvl w:val="0"/>
+                <w:numId w:val="7"/>
+              </w:numPr>
+              <w:spacing w:after="0" w:line="240" w:lineRule="auto"/>
+              <w:rPr>
+                <w:rFonts w:ascii="Calibri" w:eastAsia="Calibri" w:hAnsi="Calibri" w:cs="Arial"/>
+              </w:rPr>
+            </w:pPr>
+          </w:p>
+          <w:p>
+            <w:pPr>
+              <w:pStyle w:val="ListParagraph"/>
+              <w:numPr>
+                <w:ilvl w:val="0"/>
+                <w:numId w:val="1"/>
+              </w:numPr>
+              <w:spacing w:after="0" w:line="240" w:lineRule="auto"/>
+              <w:rPr>
+                <w:rFonts w:ascii="Calibri" w:eastAsia="Calibri" w:hAnsi="Calibri" w:cs="Arial"/>
+              </w:rPr>
+            </w:pPr>
+            <w:r>
+              <w:rPr>
+                <w:rFonts w:eastAsia="Calibri" w:cs="Arial"/>
+              </w:rPr>
+              <w:t xml:space="preserve">Messages </w:t>
+            </w:r>
             <w:proofErr w:type="spellStart"/>
             <w:r>
               <w:rPr>
@@ -1628,102 +2159,7 @@
               <w:pStyle w:val="ListParagraph"/>
               <w:numPr>
                 <w:ilvl w:val="0"/>
-                <w:numId w:val="14"/>
-              </w:numPr>
-              <w:spacing w:after="0" w:line="240" w:lineRule="auto"/>
-              <w:rPr>
-                <w:rFonts w:ascii="Calibri" w:eastAsia="Calibri" w:hAnsi="Calibri" w:cs="Arial"/>
-              </w:rPr>
-            </w:pPr>
-            <w:r>
-              <w:rPr>
-                <w:rFonts w:eastAsia="Calibri" w:cs="Arial"/>
-              </w:rPr>
-              <w:t>display all blogs in that tag with pagination</w:t>
-            </w:r>
-          </w:p>
-          <w:p>
-            <w:pPr>
-              <w:pStyle w:val="ListParagraph"/>
-              <w:numPr>
-                <w:ilvl w:val="0"/>
-                <w:numId w:val="14"/>
-              </w:numPr>
-              <w:spacing w:after="0" w:line="240" w:lineRule="auto"/>
-              <w:rPr>
-                <w:rFonts w:ascii="Calibri" w:eastAsia="Calibri" w:hAnsi="Calibri" w:cs="Arial"/>
-              </w:rPr>
-            </w:pPr>
-            <w:r>
-              <w:rPr>
-                <w:rFonts w:eastAsia="Calibri" w:cs="Arial"/>
-              </w:rPr>
-              <w:t xml:space="preserve">Assign blogs to tags </w:t>
-            </w:r>
-          </w:p>
-          <w:p>
-            <w:pPr>
-              <w:pStyle w:val="ListParagraph"/>
-              <w:numPr>
-                <w:ilvl w:val="0"/>
-                <w:numId w:val="14"/>
-              </w:numPr>
-              <w:spacing w:after="0" w:line="240" w:lineRule="auto"/>
-              <w:rPr>
-                <w:rFonts w:ascii="Calibri" w:eastAsia="Calibri" w:hAnsi="Calibri" w:cs="Arial"/>
-              </w:rPr>
-            </w:pPr>
-            <w:r>
-              <w:rPr>
-                <w:rFonts w:eastAsia="Calibri" w:cs="Arial"/>
-              </w:rPr>
-              <w:t xml:space="preserve">Add </w:t>
-            </w:r>
-          </w:p>
-          <w:p>
-            <w:pPr>
-              <w:pStyle w:val="ListParagraph"/>
-              <w:numPr>
-                <w:ilvl w:val="0"/>
-                <w:numId w:val="14"/>
-              </w:numPr>
-              <w:spacing w:after="0" w:line="240" w:lineRule="auto"/>
-              <w:rPr>
-                <w:rFonts w:ascii="Calibri" w:eastAsia="Calibri" w:hAnsi="Calibri" w:cs="Arial"/>
-              </w:rPr>
-            </w:pPr>
-            <w:r>
-              <w:rPr>
-                <w:rFonts w:eastAsia="Calibri" w:cs="Arial"/>
-              </w:rPr>
-              <w:t xml:space="preserve">Update </w:t>
-            </w:r>
-          </w:p>
-          <w:p>
-            <w:pPr>
-              <w:pStyle w:val="ListParagraph"/>
-              <w:numPr>
-                <w:ilvl w:val="0"/>
-                <w:numId w:val="14"/>
-              </w:numPr>
-              <w:spacing w:after="0" w:line="240" w:lineRule="auto"/>
-              <w:rPr>
-                <w:rFonts w:ascii="Calibri" w:eastAsia="Calibri" w:hAnsi="Calibri" w:cs="Arial"/>
-              </w:rPr>
-            </w:pPr>
-            <w:r>
-              <w:rPr>
-                <w:rFonts w:eastAsia="Calibri" w:cs="Arial"/>
-              </w:rPr>
-              <w:t>Delete</w:t>
-            </w:r>
-          </w:p>
-          <w:p>
-            <w:pPr>
-              <w:pStyle w:val="ListParagraph"/>
-              <w:numPr>
-                <w:ilvl w:val="0"/>
-                <w:numId w:val="14"/>
+                <w:numId w:val="12"/>
               </w:numPr>
               <w:spacing w:after="0" w:line="240" w:lineRule="auto"/>
               <w:rPr>
@@ -1747,7 +2183,7 @@
               <w:rPr>
                 <w:rFonts w:eastAsia="Calibri" w:cs="Arial"/>
               </w:rPr>
-              <w:t xml:space="preserve">User </w:t>
+              <w:t xml:space="preserve">Category </w:t>
             </w:r>
             <w:proofErr w:type="spellStart"/>
             <w:r>
@@ -1763,151 +2199,151 @@
               <w:pStyle w:val="ListParagraph"/>
               <w:numPr>
                 <w:ilvl w:val="0"/>
-                <w:numId w:val="6"/>
-              </w:numPr>
-              <w:spacing w:after="0" w:line="240" w:lineRule="auto"/>
-              <w:rPr>
-                <w:rFonts w:ascii="Calibri" w:eastAsia="Calibri" w:hAnsi="Calibri" w:cs="Arial"/>
-              </w:rPr>
-            </w:pPr>
-            <w:r>
-              <w:rPr>
-                <w:rFonts w:eastAsia="Calibri" w:cs="Arial"/>
-              </w:rPr>
-              <w:t xml:space="preserve">the </w:t>
-            </w:r>
+                <w:numId w:val="8"/>
+              </w:numPr>
+              <w:spacing w:after="0" w:line="240" w:lineRule="auto"/>
+              <w:rPr>
+                <w:rFonts w:ascii="Calibri" w:eastAsia="Calibri" w:hAnsi="Calibri" w:cs="Arial"/>
+              </w:rPr>
+            </w:pPr>
+            <w:r>
+              <w:rPr>
+                <w:rFonts w:eastAsia="Calibri" w:cs="Arial"/>
+              </w:rPr>
+              <w:t>Display category</w:t>
+            </w:r>
+          </w:p>
+          <w:p>
+            <w:pPr>
+              <w:pStyle w:val="ListParagraph"/>
+              <w:numPr>
+                <w:ilvl w:val="0"/>
+                <w:numId w:val="8"/>
+              </w:numPr>
+              <w:spacing w:after="0" w:line="240" w:lineRule="auto"/>
+              <w:rPr>
+                <w:rFonts w:ascii="Calibri" w:eastAsia="Calibri" w:hAnsi="Calibri" w:cs="Arial"/>
+              </w:rPr>
+            </w:pPr>
+            <w:r>
+              <w:rPr>
+                <w:rFonts w:eastAsia="Calibri" w:cs="Arial"/>
+              </w:rPr>
+              <w:t>Add category</w:t>
+            </w:r>
+          </w:p>
+          <w:p>
+            <w:pPr>
+              <w:pStyle w:val="ListParagraph"/>
+              <w:numPr>
+                <w:ilvl w:val="0"/>
+                <w:numId w:val="8"/>
+              </w:numPr>
+              <w:spacing w:after="0" w:line="240" w:lineRule="auto"/>
+              <w:rPr>
+                <w:rFonts w:ascii="Calibri" w:eastAsia="Calibri" w:hAnsi="Calibri" w:cs="Arial"/>
+              </w:rPr>
+            </w:pPr>
             <w:proofErr w:type="spellStart"/>
             <w:r>
               <w:rPr>
                 <w:rFonts w:eastAsia="Calibri" w:cs="Arial"/>
               </w:rPr>
-              <w:t>unvisible</w:t>
+              <w:t>apdates</w:t>
             </w:r>
             <w:proofErr w:type="spellEnd"/>
             <w:r>
               <w:rPr>
                 <w:rFonts w:eastAsia="Calibri" w:cs="Arial"/>
               </w:rPr>
-              <w:t xml:space="preserve"> ones for the user who disappear them</w:t>
-            </w:r>
-          </w:p>
-          <w:p>
-            <w:pPr>
-              <w:pStyle w:val="ListParagraph"/>
-              <w:numPr>
-                <w:ilvl w:val="0"/>
-                <w:numId w:val="6"/>
-              </w:numPr>
-              <w:spacing w:after="0" w:line="240" w:lineRule="auto"/>
-              <w:rPr>
-                <w:rFonts w:ascii="Calibri" w:eastAsia="Calibri" w:hAnsi="Calibri" w:cs="Arial"/>
-              </w:rPr>
-            </w:pPr>
-            <w:r>
-              <w:rPr>
-                <w:rFonts w:eastAsia="Calibri" w:cs="Arial"/>
-              </w:rPr>
-              <w:t xml:space="preserve">display the writer blogs that need </w:t>
+              <w:t xml:space="preserve"> and delete category</w:t>
+            </w:r>
+          </w:p>
+          <w:p>
+            <w:pPr>
+              <w:pStyle w:val="ListParagraph"/>
+              <w:numPr>
+                <w:ilvl w:val="0"/>
+                <w:numId w:val="8"/>
+              </w:numPr>
+              <w:spacing w:after="0" w:line="240" w:lineRule="auto"/>
+              <w:rPr>
+                <w:rFonts w:ascii="Calibri" w:eastAsia="Calibri" w:hAnsi="Calibri" w:cs="Arial"/>
+              </w:rPr>
+            </w:pPr>
+          </w:p>
+          <w:p>
+            <w:pPr>
+              <w:pStyle w:val="ListParagraph"/>
+              <w:numPr>
+                <w:ilvl w:val="0"/>
+                <w:numId w:val="1"/>
+              </w:numPr>
+              <w:spacing w:after="0" w:line="240" w:lineRule="auto"/>
+              <w:rPr>
+                <w:rFonts w:ascii="Calibri" w:eastAsia="Calibri" w:hAnsi="Calibri" w:cs="Arial"/>
+              </w:rPr>
+            </w:pPr>
+            <w:r>
+              <w:rPr>
+                <w:rFonts w:eastAsia="Calibri" w:cs="Arial"/>
+              </w:rPr>
+              <w:t xml:space="preserve">News </w:t>
             </w:r>
             <w:proofErr w:type="spellStart"/>
             <w:r>
               <w:rPr>
                 <w:rFonts w:eastAsia="Calibri" w:cs="Arial"/>
               </w:rPr>
-              <w:t>conferm</w:t>
+              <w:t>bage</w:t>
             </w:r>
             <w:proofErr w:type="spellEnd"/>
-          </w:p>
-          <w:p>
-            <w:pPr>
-              <w:pStyle w:val="ListParagraph"/>
-              <w:numPr>
-                <w:ilvl w:val="0"/>
-                <w:numId w:val="6"/>
-              </w:numPr>
-              <w:spacing w:after="0" w:line="240" w:lineRule="auto"/>
-              <w:rPr>
-                <w:rFonts w:ascii="Calibri" w:eastAsia="Calibri" w:hAnsi="Calibri" w:cs="Arial"/>
-              </w:rPr>
-            </w:pPr>
-            <w:r>
-              <w:rPr>
-                <w:rFonts w:eastAsia="Calibri" w:cs="Arial"/>
-              </w:rPr>
-              <w:t>scheduling The Posts</w:t>
-            </w:r>
-          </w:p>
-          <w:p>
-            <w:pPr>
-              <w:pStyle w:val="ListParagraph"/>
-              <w:numPr>
-                <w:ilvl w:val="0"/>
-                <w:numId w:val="6"/>
-              </w:numPr>
-              <w:spacing w:after="0" w:line="240" w:lineRule="auto"/>
-              <w:rPr>
-                <w:rFonts w:ascii="Calibri" w:eastAsia="Calibri" w:hAnsi="Calibri" w:cs="Arial"/>
-              </w:rPr>
-            </w:pPr>
-            <w:r>
-              <w:rPr>
-                <w:rFonts w:eastAsia="Calibri" w:cs="Arial"/>
-              </w:rPr>
-              <w:t>display the users</w:t>
-            </w:r>
-          </w:p>
-          <w:p>
-            <w:pPr>
-              <w:pStyle w:val="ListParagraph"/>
-              <w:numPr>
-                <w:ilvl w:val="0"/>
-                <w:numId w:val="6"/>
-              </w:numPr>
-              <w:spacing w:after="0" w:line="240" w:lineRule="auto"/>
-              <w:rPr>
-                <w:rFonts w:ascii="Calibri" w:eastAsia="Calibri" w:hAnsi="Calibri" w:cs="Arial"/>
-              </w:rPr>
-            </w:pPr>
-            <w:r>
-              <w:rPr>
-                <w:rFonts w:eastAsia="Calibri" w:cs="Arial"/>
-              </w:rPr>
-              <w:t>delete writter after 10 reports upgrade</w:t>
-            </w:r>
-          </w:p>
-          <w:p>
-            <w:pPr>
-              <w:pStyle w:val="ListParagraph"/>
-              <w:numPr>
-                <w:ilvl w:val="0"/>
-                <w:numId w:val="6"/>
-              </w:numPr>
-              <w:spacing w:after="0" w:line="240" w:lineRule="auto"/>
-              <w:rPr>
-                <w:rFonts w:ascii="Calibri" w:eastAsia="Calibri" w:hAnsi="Calibri" w:cs="Arial"/>
-              </w:rPr>
-            </w:pPr>
-            <w:r>
-              <w:rPr>
-                <w:rFonts w:eastAsia="Calibri" w:cs="Arial"/>
-              </w:rPr>
-              <w:t xml:space="preserve">block user from </w:t>
+            <w:r>
+              <w:rPr>
+                <w:rFonts w:eastAsia="Calibri" w:cs="Arial"/>
+              </w:rPr>
+              <w:t xml:space="preserve"> </w:t>
+            </w:r>
+          </w:p>
+          <w:p>
+            <w:pPr>
+              <w:pStyle w:val="ListParagraph"/>
+              <w:numPr>
+                <w:ilvl w:val="0"/>
+                <w:numId w:val="9"/>
+              </w:numPr>
+              <w:spacing w:after="0" w:line="240" w:lineRule="auto"/>
+              <w:rPr>
+                <w:rFonts w:ascii="Calibri" w:eastAsia="Calibri" w:hAnsi="Calibri" w:cs="Arial"/>
+              </w:rPr>
+            </w:pPr>
+            <w:r>
+              <w:rPr>
+                <w:rFonts w:eastAsia="Calibri" w:cs="Arial"/>
+              </w:rPr>
+              <w:t xml:space="preserve">Add, show, update and </w:t>
             </w:r>
             <w:proofErr w:type="spellStart"/>
             <w:r>
               <w:rPr>
                 <w:rFonts w:eastAsia="Calibri" w:cs="Arial"/>
               </w:rPr>
-              <w:t>comminting</w:t>
+              <w:t>delte</w:t>
             </w:r>
             <w:proofErr w:type="spellEnd"/>
-          </w:p>
-          <w:p>
-            <w:pPr>
-              <w:pStyle w:val="ListParagraph"/>
-              <w:numPr>
-                <w:ilvl w:val="0"/>
-                <w:numId w:val="6"/>
+            <w:r>
+              <w:rPr>
+                <w:rFonts w:eastAsia="Calibri" w:cs="Arial"/>
+              </w:rPr>
+              <w:t xml:space="preserve"> news</w:t>
+            </w:r>
+          </w:p>
+          <w:p>
+            <w:pPr>
+              <w:pStyle w:val="ListParagraph"/>
+              <w:numPr>
+                <w:ilvl w:val="0"/>
+                <w:numId w:val="9"/>
               </w:numPr>
               <w:spacing w:after="0" w:line="240" w:lineRule="auto"/>
               <w:rPr>
@@ -1919,50 +2355,56 @@
               <w:rPr>
                 <w:rFonts w:eastAsia="Calibri" w:cs="Arial"/>
               </w:rPr>
-              <w:t>notificates</w:t>
+              <w:t>apper</w:t>
             </w:r>
             <w:proofErr w:type="spellEnd"/>
             <w:r>
               <w:rPr>
                 <w:rFonts w:eastAsia="Calibri" w:cs="Arial"/>
               </w:rPr>
-              <w:t xml:space="preserve"> the user that he will block</w:t>
-            </w:r>
-          </w:p>
-          <w:p>
-            <w:pPr>
-              <w:pStyle w:val="ListParagraph"/>
-              <w:numPr>
-                <w:ilvl w:val="0"/>
-                <w:numId w:val="6"/>
-              </w:numPr>
-              <w:spacing w:after="0" w:line="240" w:lineRule="auto"/>
-              <w:rPr>
-                <w:rFonts w:ascii="Calibri" w:eastAsia="Calibri" w:hAnsi="Calibri" w:cs="Arial"/>
-              </w:rPr>
-            </w:pPr>
-            <w:r>
-              <w:rPr>
-                <w:rFonts w:eastAsia="Calibri" w:cs="Arial"/>
-              </w:rPr>
-              <w:t xml:space="preserve">Ask for be writter </w:t>
-            </w:r>
-          </w:p>
-          <w:p>
-            <w:pPr>
-              <w:pStyle w:val="ListParagraph"/>
-              <w:numPr>
-                <w:ilvl w:val="0"/>
-                <w:numId w:val="6"/>
-              </w:numPr>
-              <w:spacing w:after="0" w:line="240" w:lineRule="auto"/>
-              <w:rPr>
-                <w:rFonts w:ascii="Calibri" w:eastAsia="Calibri" w:hAnsi="Calibri" w:cs="Arial"/>
-              </w:rPr>
-            </w:pPr>
-          </w:p>
-          <w:p>
-            <w:pPr>
+              <w:t xml:space="preserve"> or </w:t>
+            </w:r>
+            <w:proofErr w:type="spellStart"/>
+            <w:r>
+              <w:rPr>
+                <w:rFonts w:eastAsia="Calibri" w:cs="Arial"/>
+              </w:rPr>
+              <w:t>dissapper</w:t>
+            </w:r>
+            <w:proofErr w:type="spellEnd"/>
+            <w:r>
+              <w:rPr>
+                <w:rFonts w:eastAsia="Calibri" w:cs="Arial"/>
+              </w:rPr>
+              <w:t xml:space="preserve"> news</w:t>
+            </w:r>
+          </w:p>
+          <w:p>
+            <w:pPr>
+              <w:pStyle w:val="ListParagraph"/>
+              <w:numPr>
+                <w:ilvl w:val="0"/>
+                <w:numId w:val="9"/>
+              </w:numPr>
+              <w:spacing w:after="0" w:line="240" w:lineRule="auto"/>
+              <w:rPr>
+                <w:rFonts w:ascii="Calibri" w:eastAsia="Calibri" w:hAnsi="Calibri" w:cs="Arial"/>
+              </w:rPr>
+            </w:pPr>
+            <w:r>
+              <w:rPr>
+                <w:rFonts w:eastAsia="Calibri" w:cs="Arial"/>
+              </w:rPr>
+              <w:t>scheduling The news</w:t>
+            </w:r>
+          </w:p>
+          <w:p>
+            <w:pPr>
+              <w:pStyle w:val="ListParagraph"/>
+              <w:numPr>
+                <w:ilvl w:val="0"/>
+                <w:numId w:val="9"/>
+              </w:numPr>
               <w:spacing w:after="0" w:line="240" w:lineRule="auto"/>
               <w:rPr>
                 <w:rFonts w:ascii="Calibri" w:eastAsia="Calibri" w:hAnsi="Calibri" w:cs="Arial"/>
@@ -1985,7 +2427,7 @@
               <w:rPr>
                 <w:rFonts w:eastAsia="Calibri" w:cs="Arial"/>
               </w:rPr>
-              <w:t xml:space="preserve">Admins </w:t>
+              <w:t xml:space="preserve">Blocks </w:t>
             </w:r>
             <w:proofErr w:type="spellStart"/>
             <w:r>
@@ -2001,7 +2443,7 @@
               <w:pStyle w:val="ListParagraph"/>
               <w:numPr>
                 <w:ilvl w:val="0"/>
-                <w:numId w:val="13"/>
+                <w:numId w:val="11"/>
               </w:numPr>
               <w:spacing w:after="0" w:line="240" w:lineRule="auto"/>
               <w:rPr>
@@ -2025,7 +2467,7 @@
               <w:rPr>
                 <w:rFonts w:eastAsia="Calibri" w:cs="Arial"/>
               </w:rPr>
-              <w:t xml:space="preserve">Chates </w:t>
+              <w:t xml:space="preserve"> Follow </w:t>
             </w:r>
             <w:proofErr w:type="spellStart"/>
             <w:r>
@@ -2035,6 +2477,78 @@
               <w:t>bage</w:t>
             </w:r>
             <w:proofErr w:type="spellEnd"/>
+          </w:p>
+          <w:p>
+            <w:pPr>
+              <w:pStyle w:val="ListParagraph"/>
+              <w:numPr>
+                <w:ilvl w:val="0"/>
+                <w:numId w:val="11"/>
+              </w:numPr>
+              <w:spacing w:after="0" w:line="240" w:lineRule="auto"/>
+              <w:rPr>
+                <w:rFonts w:ascii="Calibri" w:eastAsia="Calibri" w:hAnsi="Calibri" w:cs="Arial"/>
+              </w:rPr>
+            </w:pPr>
+          </w:p>
+          <w:p>
+            <w:pPr>
+              <w:pStyle w:val="ListParagraph"/>
+              <w:numPr>
+                <w:ilvl w:val="0"/>
+                <w:numId w:val="1"/>
+              </w:numPr>
+              <w:spacing w:after="0" w:line="240" w:lineRule="auto"/>
+              <w:rPr>
+                <w:rFonts w:ascii="Calibri" w:eastAsia="Calibri" w:hAnsi="Calibri" w:cs="Arial"/>
+              </w:rPr>
+            </w:pPr>
+            <w:r>
+              <w:rPr>
+                <w:rFonts w:eastAsia="Calibri" w:cs="Arial"/>
+              </w:rPr>
+              <w:t xml:space="preserve">Reade by </w:t>
+            </w:r>
+          </w:p>
+          <w:p>
+            <w:pPr>
+              <w:pStyle w:val="ListParagraph"/>
+              <w:numPr>
+                <w:ilvl w:val="0"/>
+                <w:numId w:val="11"/>
+              </w:numPr>
+              <w:spacing w:after="0" w:line="240" w:lineRule="auto"/>
+              <w:rPr>
+                <w:rFonts w:ascii="Calibri" w:eastAsia="Calibri" w:hAnsi="Calibri" w:cs="Arial"/>
+              </w:rPr>
+            </w:pPr>
+          </w:p>
+          <w:p>
+            <w:pPr>
+              <w:pStyle w:val="ListParagraph"/>
+              <w:numPr>
+                <w:ilvl w:val="0"/>
+                <w:numId w:val="1"/>
+              </w:numPr>
+              <w:spacing w:after="0" w:line="240" w:lineRule="auto"/>
+              <w:rPr>
+                <w:rFonts w:ascii="Calibri" w:eastAsia="Calibri" w:hAnsi="Calibri" w:cs="Arial"/>
+              </w:rPr>
+            </w:pPr>
+            <w:r>
+              <w:rPr>
+                <w:rFonts w:eastAsia="Calibri" w:cs="Arial"/>
+              </w:rPr>
+              <w:t xml:space="preserve">Reports </w:t>
+            </w:r>
+            <w:proofErr w:type="spellStart"/>
+            <w:r>
+              <w:rPr>
+                <w:rFonts w:eastAsia="Calibri" w:cs="Arial"/>
+              </w:rPr>
+              <w:t>bage</w:t>
+            </w:r>
+            <w:proofErr w:type="spellEnd"/>
             <w:r>
               <w:rPr>
                 <w:rFonts w:eastAsia="Calibri" w:cs="Arial"/>
@@ -2047,26 +2561,26 @@
               <w:pStyle w:val="ListParagraph"/>
               <w:numPr>
                 <w:ilvl w:val="0"/>
-                <w:numId w:val="7"/>
-              </w:numPr>
-              <w:spacing w:after="0" w:line="240" w:lineRule="auto"/>
-              <w:rPr>
-                <w:rFonts w:ascii="Calibri" w:eastAsia="Calibri" w:hAnsi="Calibri" w:cs="Arial"/>
-              </w:rPr>
-            </w:pPr>
-            <w:r>
-              <w:rPr>
-                <w:rFonts w:eastAsia="Calibri" w:cs="Arial"/>
-              </w:rPr>
-              <w:t>user can chat with admin with messaging system</w:t>
-            </w:r>
-          </w:p>
-          <w:p>
-            <w:pPr>
-              <w:pStyle w:val="ListParagraph"/>
-              <w:numPr>
-                <w:ilvl w:val="0"/>
-                <w:numId w:val="7"/>
+                <w:numId w:val="11"/>
+              </w:numPr>
+              <w:spacing w:after="0" w:line="240" w:lineRule="auto"/>
+              <w:rPr>
+                <w:rFonts w:ascii="Calibri" w:eastAsia="Calibri" w:hAnsi="Calibri" w:cs="Arial"/>
+              </w:rPr>
+            </w:pPr>
+            <w:r>
+              <w:rPr>
+                <w:rFonts w:eastAsia="Calibri" w:cs="Arial"/>
+              </w:rPr>
+              <w:t>get the reported blogs</w:t>
+            </w:r>
+          </w:p>
+          <w:p>
+            <w:pPr>
+              <w:pStyle w:val="ListParagraph"/>
+              <w:numPr>
+                <w:ilvl w:val="0"/>
+                <w:numId w:val="11"/>
               </w:numPr>
               <w:spacing w:after="0" w:line="240" w:lineRule="auto"/>
               <w:rPr>
@@ -2090,7 +2604,7 @@
               <w:rPr>
                 <w:rFonts w:eastAsia="Calibri" w:cs="Arial"/>
               </w:rPr>
-              <w:t xml:space="preserve">Messages </w:t>
+              <w:t xml:space="preserve">Likes </w:t>
             </w:r>
             <w:proofErr w:type="spellStart"/>
             <w:r>
@@ -2112,7 +2626,7 @@
               <w:pStyle w:val="ListParagraph"/>
               <w:numPr>
                 <w:ilvl w:val="0"/>
-                <w:numId w:val="12"/>
+                <w:numId w:val="11"/>
               </w:numPr>
               <w:spacing w:after="0" w:line="240" w:lineRule="auto"/>
               <w:rPr>
@@ -2136,479 +2650,7 @@
               <w:rPr>
                 <w:rFonts w:eastAsia="Calibri" w:cs="Arial"/>
               </w:rPr>
-              <w:t xml:space="preserve">Category </w:t>
-            </w:r>
-            <w:proofErr w:type="spellStart"/>
-            <w:r>
-              <w:rPr>
-                <w:rFonts w:eastAsia="Calibri" w:cs="Arial"/>
-              </w:rPr>
-              <w:t>bage</w:t>
-            </w:r>
-            <w:proofErr w:type="spellEnd"/>
-          </w:p>
-          <w:p>
-            <w:pPr>
-              <w:pStyle w:val="ListParagraph"/>
-              <w:numPr>
-                <w:ilvl w:val="0"/>
-                <w:numId w:val="8"/>
-              </w:numPr>
-              <w:spacing w:after="0" w:line="240" w:lineRule="auto"/>
-              <w:rPr>
-                <w:rFonts w:ascii="Calibri" w:eastAsia="Calibri" w:hAnsi="Calibri" w:cs="Arial"/>
-              </w:rPr>
-            </w:pPr>
-            <w:r>
-              <w:rPr>
-                <w:rFonts w:eastAsia="Calibri" w:cs="Arial"/>
-              </w:rPr>
-              <w:t>Display category</w:t>
-            </w:r>
-          </w:p>
-          <w:p>
-            <w:pPr>
-              <w:pStyle w:val="ListParagraph"/>
-              <w:numPr>
-                <w:ilvl w:val="0"/>
-                <w:numId w:val="8"/>
-              </w:numPr>
-              <w:spacing w:after="0" w:line="240" w:lineRule="auto"/>
-              <w:rPr>
-                <w:rFonts w:ascii="Calibri" w:eastAsia="Calibri" w:hAnsi="Calibri" w:cs="Arial"/>
-              </w:rPr>
-            </w:pPr>
-            <w:r>
-              <w:rPr>
-                <w:rFonts w:eastAsia="Calibri" w:cs="Arial"/>
-              </w:rPr>
-              <w:t>Add category</w:t>
-            </w:r>
-          </w:p>
-          <w:p>
-            <w:pPr>
-              <w:pStyle w:val="ListParagraph"/>
-              <w:numPr>
-                <w:ilvl w:val="0"/>
-                <w:numId w:val="8"/>
-              </w:numPr>
-              <w:spacing w:after="0" w:line="240" w:lineRule="auto"/>
-              <w:rPr>
-                <w:rFonts w:ascii="Calibri" w:eastAsia="Calibri" w:hAnsi="Calibri" w:cs="Arial"/>
-              </w:rPr>
-            </w:pPr>
-            <w:proofErr w:type="spellStart"/>
-            <w:r>
-              <w:rPr>
-                <w:rFonts w:eastAsia="Calibri" w:cs="Arial"/>
-              </w:rPr>
-              <w:t>apdates</w:t>
-            </w:r>
-            <w:proofErr w:type="spellEnd"/>
-            <w:r>
-              <w:rPr>
-                <w:rFonts w:eastAsia="Calibri" w:cs="Arial"/>
-              </w:rPr>
-              <w:t xml:space="preserve"> and delete category</w:t>
-            </w:r>
-          </w:p>
-          <w:p>
-            <w:pPr>
-              <w:pStyle w:val="ListParagraph"/>
-              <w:numPr>
-                <w:ilvl w:val="0"/>
-                <w:numId w:val="8"/>
-              </w:numPr>
-              <w:spacing w:after="0" w:line="240" w:lineRule="auto"/>
-              <w:rPr>
-                <w:rFonts w:ascii="Calibri" w:eastAsia="Calibri" w:hAnsi="Calibri" w:cs="Arial"/>
-              </w:rPr>
-            </w:pPr>
-          </w:p>
-          <w:p>
-            <w:pPr>
-              <w:pStyle w:val="ListParagraph"/>
-              <w:numPr>
-                <w:ilvl w:val="0"/>
-                <w:numId w:val="1"/>
-              </w:numPr>
-              <w:spacing w:after="0" w:line="240" w:lineRule="auto"/>
-              <w:rPr>
-                <w:rFonts w:ascii="Calibri" w:eastAsia="Calibri" w:hAnsi="Calibri" w:cs="Arial"/>
-              </w:rPr>
-            </w:pPr>
-            <w:r>
-              <w:rPr>
-                <w:rFonts w:eastAsia="Calibri" w:cs="Arial"/>
-              </w:rPr>
-              <w:t xml:space="preserve">News </w:t>
-            </w:r>
-            <w:proofErr w:type="spellStart"/>
-            <w:r>
-              <w:rPr>
-                <w:rFonts w:eastAsia="Calibri" w:cs="Arial"/>
-              </w:rPr>
-              <w:t>bage</w:t>
-            </w:r>
-            <w:proofErr w:type="spellEnd"/>
-            <w:r>
-              <w:rPr>
-                <w:rFonts w:eastAsia="Calibri" w:cs="Arial"/>
-              </w:rPr>
-              <w:t xml:space="preserve"> </w:t>
-            </w:r>
-          </w:p>
-          <w:p>
-            <w:pPr>
-              <w:pStyle w:val="ListParagraph"/>
-              <w:numPr>
-                <w:ilvl w:val="0"/>
-                <w:numId w:val="9"/>
-              </w:numPr>
-              <w:spacing w:after="0" w:line="240" w:lineRule="auto"/>
-              <w:rPr>
-                <w:rFonts w:ascii="Calibri" w:eastAsia="Calibri" w:hAnsi="Calibri" w:cs="Arial"/>
-              </w:rPr>
-            </w:pPr>
-            <w:r>
-              <w:rPr>
-                <w:rFonts w:eastAsia="Calibri" w:cs="Arial"/>
-              </w:rPr>
-              <w:t xml:space="preserve">Add, show, update </w:t>
-            </w:r>
-            <w:r>
-              <w:rPr>
-                <w:rFonts w:eastAsia="Calibri" w:cs="Arial"/>
-              </w:rPr>
-              <w:t xml:space="preserve">and </w:t>
-            </w:r>
-            <w:proofErr w:type="spellStart"/>
-            <w:r>
-              <w:rPr>
-                <w:rFonts w:eastAsia="Calibri" w:cs="Arial"/>
-              </w:rPr>
-              <w:t>delte</w:t>
-            </w:r>
-            <w:proofErr w:type="spellEnd"/>
-            <w:r>
-              <w:rPr>
-                <w:rFonts w:eastAsia="Calibri" w:cs="Arial"/>
-              </w:rPr>
-              <w:t xml:space="preserve"> news</w:t>
-            </w:r>
-          </w:p>
-          <w:p>
-            <w:pPr>
-              <w:pStyle w:val="ListParagraph"/>
-              <w:numPr>
-                <w:ilvl w:val="0"/>
-                <w:numId w:val="9"/>
-              </w:numPr>
-              <w:spacing w:after="0" w:line="240" w:lineRule="auto"/>
-              <w:rPr>
-                <w:rFonts w:ascii="Calibri" w:eastAsia="Calibri" w:hAnsi="Calibri" w:cs="Arial"/>
-              </w:rPr>
-            </w:pPr>
-            <w:proofErr w:type="spellStart"/>
-            <w:r>
-              <w:rPr>
-                <w:rFonts w:eastAsia="Calibri" w:cs="Arial"/>
-              </w:rPr>
-              <w:t>apper</w:t>
-            </w:r>
-            <w:proofErr w:type="spellEnd"/>
-            <w:r>
-              <w:rPr>
-                <w:rFonts w:eastAsia="Calibri" w:cs="Arial"/>
-              </w:rPr>
-              <w:t xml:space="preserve"> or </w:t>
-            </w:r>
-            <w:proofErr w:type="spellStart"/>
-            <w:r>
-              <w:rPr>
-                <w:rFonts w:eastAsia="Calibri" w:cs="Arial"/>
-              </w:rPr>
-              <w:t>dissapper</w:t>
-            </w:r>
-            <w:proofErr w:type="spellEnd"/>
-            <w:r>
-              <w:rPr>
-                <w:rFonts w:eastAsia="Calibri" w:cs="Arial"/>
-              </w:rPr>
-              <w:t xml:space="preserve"> news</w:t>
-            </w:r>
-          </w:p>
-          <w:p>
-            <w:pPr>
-              <w:pStyle w:val="ListParagraph"/>
-              <w:numPr>
-                <w:ilvl w:val="0"/>
-                <w:numId w:val="9"/>
-              </w:numPr>
-              <w:spacing w:after="0" w:line="240" w:lineRule="auto"/>
-              <w:rPr>
-                <w:rFonts w:ascii="Calibri" w:eastAsia="Calibri" w:hAnsi="Calibri" w:cs="Arial"/>
-              </w:rPr>
-            </w:pPr>
-            <w:r>
-              <w:rPr>
-                <w:rFonts w:eastAsia="Calibri" w:cs="Arial"/>
-              </w:rPr>
-              <w:t>scheduling The news</w:t>
-            </w:r>
-          </w:p>
-          <w:p>
-            <w:pPr>
-              <w:pStyle w:val="ListParagraph"/>
-              <w:numPr>
-                <w:ilvl w:val="0"/>
-                <w:numId w:val="9"/>
-              </w:numPr>
-              <w:spacing w:after="0" w:line="240" w:lineRule="auto"/>
-              <w:rPr>
-                <w:rFonts w:ascii="Calibri" w:eastAsia="Calibri" w:hAnsi="Calibri" w:cs="Arial"/>
-              </w:rPr>
-            </w:pPr>
-          </w:p>
-          <w:p>
-            <w:pPr>
-              <w:pStyle w:val="ListParagraph"/>
-              <w:numPr>
-                <w:ilvl w:val="0"/>
-                <w:numId w:val="1"/>
-              </w:numPr>
-              <w:spacing w:after="0" w:line="240" w:lineRule="auto"/>
-              <w:rPr>
-                <w:rFonts w:ascii="Calibri" w:eastAsia="Calibri" w:hAnsi="Calibri" w:cs="Arial"/>
-              </w:rPr>
-            </w:pPr>
-            <w:r>
-              <w:rPr>
-                <w:rFonts w:eastAsia="Calibri" w:cs="Arial"/>
-              </w:rPr>
-              <w:t xml:space="preserve">Blocks </w:t>
-            </w:r>
-            <w:proofErr w:type="spellStart"/>
-            <w:r>
-              <w:rPr>
-                <w:rFonts w:eastAsia="Calibri" w:cs="Arial"/>
-              </w:rPr>
-              <w:t>bage</w:t>
-            </w:r>
-            <w:proofErr w:type="spellEnd"/>
-          </w:p>
-          <w:p>
-            <w:pPr>
-              <w:pStyle w:val="ListParagraph"/>
-              <w:numPr>
-                <w:ilvl w:val="0"/>
-                <w:numId w:val="11"/>
-              </w:numPr>
-              <w:spacing w:after="0" w:line="240" w:lineRule="auto"/>
-              <w:rPr>
-                <w:rFonts w:ascii="Calibri" w:eastAsia="Calibri" w:hAnsi="Calibri" w:cs="Arial"/>
-              </w:rPr>
-            </w:pPr>
-          </w:p>
-          <w:p>
-            <w:pPr>
-              <w:pStyle w:val="ListParagraph"/>
-              <w:numPr>
-                <w:ilvl w:val="0"/>
-                <w:numId w:val="1"/>
-              </w:numPr>
-              <w:spacing w:after="0" w:line="240" w:lineRule="auto"/>
-              <w:rPr>
-                <w:rFonts w:ascii="Calibri" w:eastAsia="Calibri" w:hAnsi="Calibri" w:cs="Arial"/>
-              </w:rPr>
-            </w:pPr>
-            <w:r>
-              <w:rPr>
-                <w:rFonts w:eastAsia="Calibri" w:cs="Arial"/>
-              </w:rPr>
-              <w:t xml:space="preserve"> Follow </w:t>
-            </w:r>
-            <w:proofErr w:type="spellStart"/>
-            <w:r>
-              <w:rPr>
-                <w:rFonts w:eastAsia="Calibri" w:cs="Arial"/>
-              </w:rPr>
-              <w:t>bage</w:t>
-            </w:r>
-            <w:proofErr w:type="spellEnd"/>
-          </w:p>
-          <w:p>
-            <w:pPr>
-              <w:pStyle w:val="ListParagraph"/>
-              <w:numPr>
-                <w:ilvl w:val="0"/>
-                <w:numId w:val="11"/>
-              </w:numPr>
-              <w:spacing w:after="0" w:line="240" w:lineRule="auto"/>
-              <w:rPr>
-                <w:rFonts w:ascii="Calibri" w:eastAsia="Calibri" w:hAnsi="Calibri" w:cs="Arial"/>
-              </w:rPr>
-            </w:pPr>
-          </w:p>
-          <w:p>
-            <w:pPr>
-              <w:pStyle w:val="ListParagraph"/>
-              <w:numPr>
-                <w:ilvl w:val="0"/>
-                <w:numId w:val="1"/>
-              </w:numPr>
-              <w:spacing w:after="0" w:line="240" w:lineRule="auto"/>
-              <w:rPr>
-                <w:rFonts w:ascii="Calibri" w:eastAsia="Calibri" w:hAnsi="Calibri" w:cs="Arial"/>
-              </w:rPr>
-            </w:pPr>
-            <w:r>
-              <w:rPr>
-                <w:rFonts w:eastAsia="Calibri" w:cs="Arial"/>
-              </w:rPr>
-              <w:t xml:space="preserve">Reade by </w:t>
-            </w:r>
-          </w:p>
-          <w:p>
-            <w:pPr>
-              <w:pStyle w:val="ListParagraph"/>
-              <w:numPr>
-                <w:ilvl w:val="0"/>
-                <w:numId w:val="11"/>
-              </w:numPr>
-              <w:spacing w:after="0" w:line="240" w:lineRule="auto"/>
-              <w:rPr>
-                <w:rFonts w:ascii="Calibri" w:eastAsia="Calibri" w:hAnsi="Calibri" w:cs="Arial"/>
-              </w:rPr>
-            </w:pPr>
-          </w:p>
-          <w:p>
-            <w:pPr>
-              <w:pStyle w:val="ListParagraph"/>
-              <w:numPr>
-                <w:ilvl w:val="0"/>
-                <w:numId w:val="1"/>
-              </w:numPr>
-              <w:spacing w:after="0" w:line="240" w:lineRule="auto"/>
-              <w:rPr>
-                <w:rFonts w:ascii="Calibri" w:eastAsia="Calibri" w:hAnsi="Calibri" w:cs="Arial"/>
-              </w:rPr>
-            </w:pPr>
-            <w:r>
-              <w:rPr>
-                <w:rFonts w:eastAsia="Calibri" w:cs="Arial"/>
-              </w:rPr>
-              <w:t xml:space="preserve">Reports </w:t>
-            </w:r>
-            <w:proofErr w:type="spellStart"/>
-            <w:r>
-              <w:rPr>
-                <w:rFonts w:eastAsia="Calibri" w:cs="Arial"/>
-              </w:rPr>
-              <w:t>bage</w:t>
-            </w:r>
-            <w:proofErr w:type="spellEnd"/>
-            <w:r>
-              <w:rPr>
-                <w:rFonts w:eastAsia="Calibri" w:cs="Arial"/>
-              </w:rPr>
-              <w:t xml:space="preserve"> </w:t>
-            </w:r>
-          </w:p>
-          <w:p>
-            <w:pPr>
-              <w:pStyle w:val="ListParagraph"/>
-              <w:numPr>
-                <w:ilvl w:val="0"/>
-                <w:numId w:val="11"/>
-              </w:numPr>
-              <w:spacing w:after="0" w:line="240" w:lineRule="auto"/>
-              <w:rPr>
-                <w:rFonts w:ascii="Calibri" w:eastAsia="Calibri" w:hAnsi="Calibri" w:cs="Arial"/>
-              </w:rPr>
-            </w:pPr>
-            <w:r>
-              <w:rPr>
-                <w:rFonts w:eastAsia="Calibri" w:cs="Arial"/>
-              </w:rPr>
-              <w:t>get the reported blogs</w:t>
-            </w:r>
-          </w:p>
-          <w:p>
-            <w:pPr>
-              <w:pStyle w:val="ListParagraph"/>
-              <w:numPr>
-                <w:ilvl w:val="0"/>
-                <w:numId w:val="11"/>
-              </w:numPr>
-              <w:spacing w:after="0" w:line="240" w:lineRule="auto"/>
-              <w:rPr>
-                <w:rFonts w:ascii="Calibri" w:eastAsia="Calibri" w:hAnsi="Calibri" w:cs="Arial"/>
-              </w:rPr>
-            </w:pPr>
-          </w:p>
-          <w:p>
-            <w:pPr>
-              <w:pStyle w:val="ListParagraph"/>
-              <w:numPr>
-                <w:ilvl w:val="0"/>
-                <w:numId w:val="1"/>
-              </w:numPr>
-              <w:spacing w:after="0" w:line="240" w:lineRule="auto"/>
-              <w:rPr>
-                <w:rFonts w:ascii="Calibri" w:eastAsia="Calibri" w:hAnsi="Calibri" w:cs="Arial"/>
-              </w:rPr>
-            </w:pPr>
-            <w:r>
-              <w:rPr>
-                <w:rFonts w:eastAsia="Calibri" w:cs="Arial"/>
-              </w:rPr>
-              <w:t xml:space="preserve">Likes </w:t>
-            </w:r>
-            <w:proofErr w:type="spellStart"/>
-            <w:r>
-              <w:rPr>
-                <w:rFonts w:eastAsia="Calibri" w:cs="Arial"/>
-              </w:rPr>
-              <w:t>bage</w:t>
-            </w:r>
-            <w:proofErr w:type="spellEnd"/>
-            <w:r>
-              <w:rPr>
-                <w:rFonts w:eastAsia="Calibri" w:cs="Arial"/>
-              </w:rPr>
-              <w:t xml:space="preserve"> </w:t>
-            </w:r>
-          </w:p>
-          <w:p>
-            <w:pPr>
-              <w:pStyle w:val="ListParagraph"/>
-              <w:numPr>
-                <w:ilvl w:val="0"/>
-                <w:numId w:val="11"/>
-              </w:numPr>
-              <w:spacing w:after="0" w:line="240" w:lineRule="auto"/>
-              <w:rPr>
-                <w:rFonts w:ascii="Calibri" w:eastAsia="Calibri" w:hAnsi="Calibri" w:cs="Arial"/>
-              </w:rPr>
-            </w:pPr>
-          </w:p>
-          <w:p>
-            <w:pPr>
-              <w:pStyle w:val="ListParagraph"/>
-              <w:numPr>
-                <w:ilvl w:val="0"/>
-                <w:numId w:val="1"/>
-              </w:numPr>
-              <w:spacing w:after="0" w:line="240" w:lineRule="auto"/>
-              <w:rPr>
-                <w:rFonts w:ascii="Calibri" w:eastAsia="Calibri" w:hAnsi="Calibri" w:cs="Arial"/>
-              </w:rPr>
-            </w:pPr>
-            <w:r>
-              <w:rPr>
-                <w:rFonts w:eastAsia="Calibri" w:cs="Arial"/>
-              </w:rPr>
+              <w:lastRenderedPageBreak/>
               <w:t xml:space="preserve">Shares </w:t>
             </w:r>
             <w:proofErr w:type="spellStart"/>
@@ -3150,13 +3192,7 @@
               <w:rPr>
                 <w:rFonts w:eastAsia="Calibri" w:cs="Arial"/>
               </w:rPr>
-              <w:t xml:space="preserve">Contributed Blogs =&gt; </w:t>
-            </w:r>
-            <w:r>
-              <w:rPr>
-                <w:rFonts w:eastAsia="Calibri" w:cs="Arial"/>
-              </w:rPr>
-              <w:t>some blogs will be able to modified by some users in another branch as open source blog.</w:t>
+              <w:t>Contributed Blogs =&gt; some blogs will be able to modified by some users in another branch as open source blog.</w:t>
             </w:r>
           </w:p>
           <w:p>
@@ -4257,6 +4293,119 @@
     </w:lvl>
   </w:abstractNum>
   <w:abstractNum w:abstractNumId="8" w15:restartNumberingAfterBreak="0">
+    <w:nsid w:val="3C9B4797"/>
+    <w:multiLevelType w:val="hybridMultilevel"/>
+    <w:tmpl w:val="47B42A02"/>
+    <w:lvl w:ilvl="0" w:tplc="04090001">
+      <w:start w:val="1"/>
+      <w:numFmt w:val="bullet"/>
+      <w:lvlText w:val=""/>
+      <w:lvlJc w:val="left"/>
+      <w:pPr>
+        <w:ind w:left="720" w:hanging="360"/>
+      </w:pPr>
+      <w:rPr>
+        <w:rFonts w:ascii="Symbol" w:hAnsi="Symbol" w:hint="default"/>
+      </w:rPr>
+    </w:lvl>
+    <w:lvl w:ilvl="1" w:tplc="04090003" w:tentative="1">
+      <w:start w:val="1"/>
+      <w:numFmt w:val="bullet"/>
+      <w:lvlText w:val="o"/>
+      <w:lvlJc w:val="left"/>
+      <w:pPr>
+        <w:ind w:left="1440" w:hanging="360"/>
+      </w:pPr>
+      <w:rPr>
+        <w:rFonts w:ascii="Courier New" w:hAnsi="Courier New" w:cs="Courier New" w:hint="default"/>
+      </w:rPr>
+    </w:lvl>
+    <w:lvl w:ilvl="2" w:tplc="04090005" w:tentative="1">
+      <w:start w:val="1"/>
+      <w:numFmt w:val="bullet"/>
+      <w:lvlText w:val=""/>
+      <w:lvlJc w:val="left"/>
+      <w:pPr>
+        <w:ind w:left="2160" w:hanging="360"/>
+      </w:pPr>
+      <w:rPr>
+        <w:rFonts w:ascii="Wingdings" w:hAnsi="Wingdings" w:hint="default"/>
+      </w:rPr>
+    </w:lvl>
+    <w:lvl w:ilvl="3" w:tplc="04090001" w:tentative="1">
+      <w:start w:val="1"/>
+      <w:numFmt w:val="bullet"/>
+      <w:lvlText w:val=""/>
+      <w:lvlJc w:val="left"/>
+      <w:pPr>
+        <w:ind w:left="2880" w:hanging="360"/>
+      </w:pPr>
+      <w:rPr>
+        <w:rFonts w:ascii="Symbol" w:hAnsi="Symbol" w:hint="default"/>
+      </w:rPr>
+    </w:lvl>
+    <w:lvl w:ilvl="4" w:tplc="04090003" w:tentative="1">
+      <w:start w:val="1"/>
+      <w:numFmt w:val="bullet"/>
+      <w:lvlText w:val="o"/>
+      <w:lvlJc w:val="left"/>
+      <w:pPr>
+        <w:ind w:left="3600" w:hanging="360"/>
+      </w:pPr>
+      <w:rPr>
+        <w:rFonts w:ascii="Courier New" w:hAnsi="Courier New" w:cs="Courier New" w:hint="default"/>
+      </w:rPr>
+    </w:lvl>
+    <w:lvl w:ilvl="5" w:tplc="04090005" w:tentative="1">
+      <w:start w:val="1"/>
+      <w:numFmt w:val="bullet"/>
+      <w:lvlText w:val=""/>
+      <w:lvlJc w:val="left"/>
+      <w:pPr>
+        <w:ind w:left="4320" w:hanging="360"/>
+      </w:pPr>
+      <w:rPr>
+        <w:rFonts w:ascii="Wingdings" w:hAnsi="Wingdings" w:hint="default"/>
+      </w:rPr>
+    </w:lvl>
+    <w:lvl w:ilvl="6" w:tplc="04090001" w:tentative="1">
+      <w:start w:val="1"/>
+      <w:numFmt w:val="bullet"/>
+      <w:lvlText w:val=""/>
+      <w:lvlJc w:val="left"/>
+      <w:pPr>
+        <w:ind w:left="5040" w:hanging="360"/>
+      </w:pPr>
+      <w:rPr>
+        <w:rFonts w:ascii="Symbol" w:hAnsi="Symbol" w:hint="default"/>
+      </w:rPr>
+    </w:lvl>
+    <w:lvl w:ilvl="7" w:tplc="04090003" w:tentative="1">
+      <w:start w:val="1"/>
+      <w:numFmt w:val="bullet"/>
+      <w:lvlText w:val="o"/>
+      <w:lvlJc w:val="left"/>
+      <w:pPr>
+        <w:ind w:left="5760" w:hanging="360"/>
+      </w:pPr>
+      <w:rPr>
+        <w:rFonts w:ascii="Courier New" w:hAnsi="Courier New" w:cs="Courier New" w:hint="default"/>
+      </w:rPr>
+    </w:lvl>
+    <w:lvl w:ilvl="8" w:tplc="04090005" w:tentative="1">
+      <w:start w:val="1"/>
+      <w:numFmt w:val="bullet"/>
+      <w:lvlText w:val=""/>
+      <w:lvlJc w:val="left"/>
+      <w:pPr>
+        <w:ind w:left="6480" w:hanging="360"/>
+      </w:pPr>
+      <w:rPr>
+        <w:rFonts w:ascii="Wingdings" w:hAnsi="Wingdings" w:hint="default"/>
+      </w:rPr>
+    </w:lvl>
+  </w:abstractNum>
+  <w:abstractNum w:abstractNumId="9" w15:restartNumberingAfterBreak="0">
     <w:nsid w:val="43777CFF"/>
     <w:multiLevelType w:val="multilevel"/>
     <w:tmpl w:val="48181654"/>
@@ -4396,7 +4545,7 @@
       </w:rPr>
     </w:lvl>
   </w:abstractNum>
-  <w:abstractNum w:abstractNumId="9" w15:restartNumberingAfterBreak="0">
+  <w:abstractNum w:abstractNumId="10" w15:restartNumberingAfterBreak="0">
     <w:nsid w:val="447168B5"/>
     <w:multiLevelType w:val="multilevel"/>
     <w:tmpl w:val="8982B6C0"/>
@@ -4536,7 +4685,7 @@
       </w:rPr>
     </w:lvl>
   </w:abstractNum>
-  <w:abstractNum w:abstractNumId="10" w15:restartNumberingAfterBreak="0">
+  <w:abstractNum w:abstractNumId="11" w15:restartNumberingAfterBreak="0">
     <w:nsid w:val="448A270B"/>
     <w:multiLevelType w:val="multilevel"/>
     <w:tmpl w:val="0FF80A0E"/>
@@ -4676,7 +4825,7 @@
       </w:rPr>
     </w:lvl>
   </w:abstractNum>
-  <w:abstractNum w:abstractNumId="11" w15:restartNumberingAfterBreak="0">
+  <w:abstractNum w:abstractNumId="12" w15:restartNumberingAfterBreak="0">
     <w:nsid w:val="45DF4DBE"/>
     <w:multiLevelType w:val="multilevel"/>
     <w:tmpl w:val="5734D97E"/>
@@ -4816,7 +4965,7 @@
       </w:rPr>
     </w:lvl>
   </w:abstractNum>
-  <w:abstractNum w:abstractNumId="12" w15:restartNumberingAfterBreak="0">
+  <w:abstractNum w:abstractNumId="13" w15:restartNumberingAfterBreak="0">
     <w:nsid w:val="4AB12D92"/>
     <w:multiLevelType w:val="multilevel"/>
     <w:tmpl w:val="F0F47A2E"/>
@@ -4929,7 +5078,7 @@
       </w:pPr>
     </w:lvl>
   </w:abstractNum>
-  <w:abstractNum w:abstractNumId="13" w15:restartNumberingAfterBreak="0">
+  <w:abstractNum w:abstractNumId="14" w15:restartNumberingAfterBreak="0">
     <w:nsid w:val="4F0664CA"/>
     <w:multiLevelType w:val="multilevel"/>
     <w:tmpl w:val="C3EA850C"/>
@@ -5045,7 +5194,7 @@
       </w:pPr>
     </w:lvl>
   </w:abstractNum>
-  <w:abstractNum w:abstractNumId="14" w15:restartNumberingAfterBreak="0">
+  <w:abstractNum w:abstractNumId="15" w15:restartNumberingAfterBreak="0">
     <w:nsid w:val="52C51855"/>
     <w:multiLevelType w:val="multilevel"/>
     <w:tmpl w:val="4E34738A"/>
@@ -5167,7 +5316,7 @@
       </w:pPr>
     </w:lvl>
   </w:abstractNum>
-  <w:abstractNum w:abstractNumId="15" w15:restartNumberingAfterBreak="0">
+  <w:abstractNum w:abstractNumId="16" w15:restartNumberingAfterBreak="0">
     <w:nsid w:val="5B824CF0"/>
     <w:multiLevelType w:val="multilevel"/>
     <w:tmpl w:val="A6E64AEA"/>
@@ -5280,7 +5429,7 @@
       </w:pPr>
     </w:lvl>
   </w:abstractNum>
-  <w:abstractNum w:abstractNumId="16" w15:restartNumberingAfterBreak="0">
+  <w:abstractNum w:abstractNumId="17" w15:restartNumberingAfterBreak="0">
     <w:nsid w:val="6BDA4E08"/>
     <w:multiLevelType w:val="multilevel"/>
     <w:tmpl w:val="78ACCFF4"/>
@@ -5420,7 +5569,7 @@
       </w:rPr>
     </w:lvl>
   </w:abstractNum>
-  <w:abstractNum w:abstractNumId="17" w15:restartNumberingAfterBreak="0">
+  <w:abstractNum w:abstractNumId="18" w15:restartNumberingAfterBreak="0">
     <w:nsid w:val="6D580E35"/>
     <w:multiLevelType w:val="multilevel"/>
     <w:tmpl w:val="8CEE2EA0"/>
@@ -5560,7 +5709,7 @@
       </w:rPr>
     </w:lvl>
   </w:abstractNum>
-  <w:abstractNum w:abstractNumId="18" w15:restartNumberingAfterBreak="0">
+  <w:abstractNum w:abstractNumId="19" w15:restartNumberingAfterBreak="0">
     <w:nsid w:val="79824562"/>
     <w:multiLevelType w:val="multilevel"/>
     <w:tmpl w:val="1756AF9A"/>
@@ -5673,7 +5822,7 @@
       </w:pPr>
     </w:lvl>
   </w:abstractNum>
-  <w:abstractNum w:abstractNumId="19" w15:restartNumberingAfterBreak="0">
+  <w:abstractNum w:abstractNumId="20" w15:restartNumberingAfterBreak="0">
     <w:nsid w:val="7D056AA0"/>
     <w:multiLevelType w:val="multilevel"/>
     <w:tmpl w:val="8DDA7B4E"/>
@@ -5814,13 +5963,13 @@
     </w:lvl>
   </w:abstractNum>
   <w:num w:numId="1">
-    <w:abstractNumId w:val="13"/>
+    <w:abstractNumId w:val="14"/>
   </w:num>
   <w:num w:numId="2">
-    <w:abstractNumId w:val="15"/>
+    <w:abstractNumId w:val="16"/>
   </w:num>
   <w:num w:numId="3">
-    <w:abstractNumId w:val="9"/>
+    <w:abstractNumId w:val="10"/>
   </w:num>
   <w:num w:numId="4">
     <w:abstractNumId w:val="7"/>
@@ -5829,19 +5978,19 @@
     <w:abstractNumId w:val="3"/>
   </w:num>
   <w:num w:numId="6">
-    <w:abstractNumId w:val="11"/>
+    <w:abstractNumId w:val="12"/>
   </w:num>
   <w:num w:numId="7">
     <w:abstractNumId w:val="5"/>
   </w:num>
   <w:num w:numId="8">
-    <w:abstractNumId w:val="17"/>
+    <w:abstractNumId w:val="18"/>
   </w:num>
   <w:num w:numId="9">
-    <w:abstractNumId w:val="19"/>
+    <w:abstractNumId w:val="20"/>
   </w:num>
   <w:num w:numId="10">
-    <w:abstractNumId w:val="16"/>
+    <w:abstractNumId w:val="17"/>
   </w:num>
   <w:num w:numId="11">
     <w:abstractNumId w:val="2"/>
@@ -5850,16 +5999,16 @@
     <w:abstractNumId w:val="4"/>
   </w:num>
   <w:num w:numId="13">
-    <w:abstractNumId w:val="10"/>
+    <w:abstractNumId w:val="11"/>
   </w:num>
   <w:num w:numId="14">
     <w:abstractNumId w:val="0"/>
   </w:num>
   <w:num w:numId="15">
-    <w:abstractNumId w:val="8"/>
+    <w:abstractNumId w:val="9"/>
   </w:num>
   <w:num w:numId="16">
-    <w:abstractNumId w:val="18"/>
+    <w:abstractNumId w:val="19"/>
   </w:num>
   <w:num w:numId="17">
     <w:abstractNumId w:val="6"/>
@@ -5868,10 +6017,13 @@
     <w:abstractNumId w:val="1"/>
   </w:num>
   <w:num w:numId="19">
-    <w:abstractNumId w:val="12"/>
+    <w:abstractNumId w:val="13"/>
   </w:num>
   <w:num w:numId="20">
-    <w:abstractNumId w:val="14"/>
+    <w:abstractNumId w:val="15"/>
+  </w:num>
+  <w:num w:numId="21">
+    <w:abstractNumId w:val="8"/>
   </w:num>
 </w:numbering>
 </file>

</xml_diff>

<commit_message>
finsh blog_tags table methods
</commit_message>
<xml_diff>
--- a/DOCS/Requires.docx
+++ b/DOCS/Requires.docx
@@ -1582,10 +1582,170 @@
                 <w:rFonts w:eastAsia="Calibri" w:cs="Arial"/>
                 <w:color w:val="70AD47" w:themeColor="accent6"/>
               </w:rPr>
-              <w:t>and cascading with Blog_Tags</w:t>
+              <w:t xml:space="preserve">and cascading with </w:t>
+            </w:r>
+            <w:proofErr w:type="spellStart"/>
+            <w:r>
+              <w:rPr>
+                <w:rFonts w:eastAsia="Calibri" w:cs="Arial"/>
+                <w:color w:val="70AD47" w:themeColor="accent6"/>
+              </w:rPr>
+              <w:t>Blog_Tags</w:t>
+            </w:r>
+            <w:proofErr w:type="spellEnd"/>
+          </w:p>
+          <w:p>
+            <w:pPr>
+              <w:pStyle w:val="ListParagraph"/>
+              <w:numPr>
+                <w:ilvl w:val="0"/>
+                <w:numId w:val="14"/>
+              </w:numPr>
+              <w:spacing w:after="0" w:line="240" w:lineRule="auto"/>
+              <w:rPr>
+                <w:rFonts w:ascii="Calibri" w:eastAsia="Calibri" w:hAnsi="Calibri" w:cs="Arial"/>
+                <w:color w:val="70AD47" w:themeColor="accent6"/>
+              </w:rPr>
+            </w:pPr>
+            <w:r>
+              <w:rPr>
+                <w:rFonts w:ascii="Calibri" w:eastAsia="Calibri" w:hAnsi="Calibri" w:cs="Arial"/>
+                <w:color w:val="70AD47" w:themeColor="accent6"/>
+              </w:rPr>
+              <w:t>restore</w:t>
+            </w:r>
+          </w:p>
+          <w:p>
+            <w:pPr>
+              <w:pStyle w:val="ListParagraph"/>
+              <w:numPr>
+                <w:ilvl w:val="0"/>
+                <w:numId w:val="14"/>
+              </w:numPr>
+              <w:spacing w:after="0" w:line="240" w:lineRule="auto"/>
+              <w:rPr>
+                <w:rFonts w:ascii="Calibri" w:eastAsia="Calibri" w:hAnsi="Calibri" w:cs="Arial"/>
+                <w:color w:val="70AD47" w:themeColor="accent6"/>
+              </w:rPr>
+            </w:pPr>
+            <w:r>
+              <w:rPr>
+                <w:rFonts w:ascii="Calibri" w:eastAsia="Calibri" w:hAnsi="Calibri" w:cs="Arial"/>
+                <w:color w:val="70AD47" w:themeColor="accent6"/>
+              </w:rPr>
+              <w:t>force delete</w:t>
+            </w:r>
+          </w:p>
+          <w:p>
+            <w:pPr>
+              <w:pStyle w:val="ListParagraph"/>
+              <w:numPr>
+                <w:ilvl w:val="0"/>
+                <w:numId w:val="1"/>
+              </w:numPr>
+              <w:spacing w:after="0" w:line="240" w:lineRule="auto"/>
+              <w:rPr>
+                <w:rFonts w:ascii="Calibri" w:eastAsia="Calibri" w:hAnsi="Calibri" w:cs="Arial"/>
+              </w:rPr>
+            </w:pPr>
+            <w:proofErr w:type="spellStart"/>
+            <w:r>
+              <w:rPr>
+                <w:rFonts w:eastAsia="Calibri" w:cs="Arial"/>
+              </w:rPr>
+              <w:t>Blog_tags</w:t>
+            </w:r>
+            <w:proofErr w:type="spellEnd"/>
+            <w:r>
+              <w:rPr>
+                <w:rFonts w:eastAsia="Calibri" w:cs="Arial"/>
+              </w:rPr>
+              <w:t xml:space="preserve"> </w:t>
+            </w:r>
+            <w:proofErr w:type="spellStart"/>
+            <w:r>
+              <w:rPr>
+                <w:rFonts w:eastAsia="Calibri" w:cs="Arial"/>
+              </w:rPr>
+              <w:t>bage</w:t>
+            </w:r>
+            <w:proofErr w:type="spellEnd"/>
+            <w:r>
+              <w:rPr>
+                <w:rFonts w:eastAsia="Calibri" w:cs="Arial"/>
+              </w:rPr>
+              <w:t xml:space="preserve"> </w:t>
+            </w:r>
+          </w:p>
+          <w:p>
+            <w:pPr>
+              <w:pStyle w:val="ListParagraph"/>
+              <w:numPr>
+                <w:ilvl w:val="0"/>
+                <w:numId w:val="14"/>
+              </w:numPr>
+              <w:spacing w:after="0" w:line="240" w:lineRule="auto"/>
+              <w:rPr>
+                <w:rFonts w:ascii="Calibri" w:eastAsia="Calibri" w:hAnsi="Calibri" w:cs="Arial"/>
+              </w:rPr>
+            </w:pPr>
+            <w:r>
+              <w:rPr>
+                <w:rFonts w:eastAsia="Calibri" w:cs="Arial"/>
+              </w:rPr>
+              <w:t>display all blogs in that tag with pagination</w:t>
+            </w:r>
+          </w:p>
+          <w:p>
+            <w:pPr>
+              <w:pStyle w:val="ListParagraph"/>
+              <w:numPr>
+                <w:ilvl w:val="0"/>
+                <w:numId w:val="14"/>
+              </w:numPr>
+              <w:spacing w:after="0" w:line="240" w:lineRule="auto"/>
+              <w:rPr>
+                <w:rFonts w:ascii="Calibri" w:eastAsia="Calibri" w:hAnsi="Calibri" w:cs="Arial"/>
+              </w:rPr>
+            </w:pPr>
+            <w:r>
+              <w:rPr>
+                <w:rFonts w:eastAsia="Calibri" w:cs="Arial"/>
+              </w:rPr>
+              <w:t xml:space="preserve">display all </w:t>
+            </w:r>
+            <w:r>
+              <w:rPr>
+                <w:rFonts w:eastAsia="Calibri" w:cs="Arial"/>
+              </w:rPr>
+              <w:t>T</w:t>
             </w:r>
             <w:bookmarkStart w:id="0" w:name="_GoBack"/>
             <w:bookmarkEnd w:id="0"/>
+            <w:r>
+              <w:rPr>
+                <w:rFonts w:eastAsia="Calibri" w:cs="Arial"/>
+              </w:rPr>
+              <w:t>ags</w:t>
+            </w:r>
+            <w:r>
+              <w:rPr>
+                <w:rFonts w:eastAsia="Calibri" w:cs="Arial"/>
+              </w:rPr>
+              <w:t xml:space="preserve"> in that </w:t>
+            </w:r>
+            <w:r>
+              <w:rPr>
+                <w:rFonts w:eastAsia="Calibri" w:cs="Arial"/>
+              </w:rPr>
+              <w:t>Blog</w:t>
+            </w:r>
+            <w:r>
+              <w:rPr>
+                <w:rFonts w:eastAsia="Calibri" w:cs="Arial"/>
+              </w:rPr>
+              <w:t xml:space="preserve"> with pagination</w:t>
+            </w:r>
           </w:p>
           <w:p>
             <w:pPr>
@@ -1597,15 +1757,13 @@
               <w:spacing w:after="0" w:line="240" w:lineRule="auto"/>
               <w:rPr>
                 <w:rFonts w:ascii="Calibri" w:eastAsia="Calibri" w:hAnsi="Calibri" w:cs="Arial"/>
-                <w:color w:val="70AD47" w:themeColor="accent6"/>
-              </w:rPr>
-            </w:pPr>
-            <w:r>
-              <w:rPr>
-                <w:rFonts w:ascii="Calibri" w:eastAsia="Calibri" w:hAnsi="Calibri" w:cs="Arial"/>
-                <w:color w:val="70AD47" w:themeColor="accent6"/>
-              </w:rPr>
-              <w:t>restore</w:t>
+              </w:rPr>
+            </w:pPr>
+            <w:r>
+              <w:rPr>
+                <w:rFonts w:eastAsia="Calibri" w:cs="Arial"/>
+              </w:rPr>
+              <w:t xml:space="preserve">Assign blogs to tags </w:t>
             </w:r>
           </w:p>
           <w:p>
@@ -1618,16 +1776,85 @@
               <w:spacing w:after="0" w:line="240" w:lineRule="auto"/>
               <w:rPr>
                 <w:rFonts w:ascii="Calibri" w:eastAsia="Calibri" w:hAnsi="Calibri" w:cs="Arial"/>
-                <w:color w:val="70AD47" w:themeColor="accent6"/>
-              </w:rPr>
-            </w:pPr>
-            <w:r>
-              <w:rPr>
-                <w:rFonts w:ascii="Calibri" w:eastAsia="Calibri" w:hAnsi="Calibri" w:cs="Arial"/>
-                <w:color w:val="70AD47" w:themeColor="accent6"/>
-              </w:rPr>
-              <w:t>force delete</w:t>
-            </w:r>
+              </w:rPr>
+            </w:pPr>
+            <w:r>
+              <w:rPr>
+                <w:rFonts w:eastAsia="Calibri" w:cs="Arial"/>
+              </w:rPr>
+              <w:t xml:space="preserve">Add </w:t>
+            </w:r>
+          </w:p>
+          <w:p>
+            <w:pPr>
+              <w:pStyle w:val="ListParagraph"/>
+              <w:numPr>
+                <w:ilvl w:val="0"/>
+                <w:numId w:val="14"/>
+              </w:numPr>
+              <w:spacing w:after="0" w:line="240" w:lineRule="auto"/>
+              <w:rPr>
+                <w:rFonts w:ascii="Calibri" w:eastAsia="Calibri" w:hAnsi="Calibri" w:cs="Arial"/>
+              </w:rPr>
+            </w:pPr>
+            <w:r>
+              <w:rPr>
+                <w:rFonts w:eastAsia="Calibri" w:cs="Arial"/>
+              </w:rPr>
+              <w:t xml:space="preserve">Update </w:t>
+            </w:r>
+          </w:p>
+          <w:p>
+            <w:pPr>
+              <w:pStyle w:val="ListParagraph"/>
+              <w:numPr>
+                <w:ilvl w:val="0"/>
+                <w:numId w:val="14"/>
+              </w:numPr>
+              <w:spacing w:after="0" w:line="240" w:lineRule="auto"/>
+              <w:rPr>
+                <w:rFonts w:ascii="Calibri" w:eastAsia="Calibri" w:hAnsi="Calibri" w:cs="Arial"/>
+              </w:rPr>
+            </w:pPr>
+            <w:r>
+              <w:rPr>
+                <w:rFonts w:eastAsia="Calibri" w:cs="Arial"/>
+              </w:rPr>
+              <w:t>Delete</w:t>
+            </w:r>
+            <w:r>
+              <w:rPr>
+                <w:rFonts w:eastAsia="Calibri" w:cs="Arial"/>
+              </w:rPr>
+              <w:t xml:space="preserve"> </w:t>
+            </w:r>
+            <w:proofErr w:type="gramStart"/>
+            <w:r>
+              <w:rPr>
+                <w:rFonts w:eastAsia="Calibri" w:cs="Arial"/>
+              </w:rPr>
+              <w:t>( force</w:t>
+            </w:r>
+            <w:proofErr w:type="gramEnd"/>
+            <w:r>
+              <w:rPr>
+                <w:rFonts w:eastAsia="Calibri" w:cs="Arial"/>
+              </w:rPr>
+              <w:t xml:space="preserve"> )</w:t>
+            </w:r>
+          </w:p>
+          <w:p>
+            <w:pPr>
+              <w:pStyle w:val="ListParagraph"/>
+              <w:numPr>
+                <w:ilvl w:val="0"/>
+                <w:numId w:val="14"/>
+              </w:numPr>
+              <w:spacing w:after="0" w:line="240" w:lineRule="auto"/>
+              <w:rPr>
+                <w:rFonts w:ascii="Calibri" w:eastAsia="Calibri" w:hAnsi="Calibri" w:cs="Arial"/>
+              </w:rPr>
+            </w:pPr>
           </w:p>
           <w:p>
             <w:pPr>
@@ -1641,20 +1868,355 @@
                 <w:rFonts w:ascii="Calibri" w:eastAsia="Calibri" w:hAnsi="Calibri" w:cs="Arial"/>
               </w:rPr>
             </w:pPr>
+            <w:r>
+              <w:rPr>
+                <w:rFonts w:eastAsia="Calibri" w:cs="Arial"/>
+              </w:rPr>
+              <w:t xml:space="preserve">User </w:t>
+            </w:r>
             <w:proofErr w:type="spellStart"/>
             <w:r>
               <w:rPr>
                 <w:rFonts w:eastAsia="Calibri" w:cs="Arial"/>
               </w:rPr>
-              <w:t>Blog_tags</w:t>
+              <w:t>bage</w:t>
             </w:r>
             <w:proofErr w:type="spellEnd"/>
+          </w:p>
+          <w:p>
+            <w:pPr>
+              <w:pStyle w:val="ListParagraph"/>
+              <w:numPr>
+                <w:ilvl w:val="0"/>
+                <w:numId w:val="6"/>
+              </w:numPr>
+              <w:spacing w:after="0" w:line="240" w:lineRule="auto"/>
+              <w:rPr>
+                <w:rFonts w:ascii="Calibri" w:eastAsia="Calibri" w:hAnsi="Calibri" w:cs="Arial"/>
+              </w:rPr>
+            </w:pPr>
+            <w:r>
+              <w:rPr>
+                <w:rFonts w:eastAsia="Calibri" w:cs="Arial"/>
+              </w:rPr>
+              <w:t xml:space="preserve">the </w:t>
+            </w:r>
+            <w:proofErr w:type="spellStart"/>
+            <w:r>
+              <w:rPr>
+                <w:rFonts w:eastAsia="Calibri" w:cs="Arial"/>
+              </w:rPr>
+              <w:t>unvisible</w:t>
+            </w:r>
+            <w:proofErr w:type="spellEnd"/>
+            <w:r>
+              <w:rPr>
+                <w:rFonts w:eastAsia="Calibri" w:cs="Arial"/>
+              </w:rPr>
+              <w:t xml:space="preserve"> ones for the user who disappear them</w:t>
+            </w:r>
+          </w:p>
+          <w:p>
+            <w:pPr>
+              <w:pStyle w:val="ListParagraph"/>
+              <w:numPr>
+                <w:ilvl w:val="0"/>
+                <w:numId w:val="6"/>
+              </w:numPr>
+              <w:spacing w:after="0" w:line="240" w:lineRule="auto"/>
+              <w:rPr>
+                <w:rFonts w:ascii="Calibri" w:eastAsia="Calibri" w:hAnsi="Calibri" w:cs="Arial"/>
+              </w:rPr>
+            </w:pPr>
+            <w:r>
+              <w:rPr>
+                <w:rFonts w:eastAsia="Calibri" w:cs="Arial"/>
+              </w:rPr>
+              <w:t xml:space="preserve">display the writer blogs that need </w:t>
+            </w:r>
+            <w:proofErr w:type="spellStart"/>
+            <w:r>
+              <w:rPr>
+                <w:rFonts w:eastAsia="Calibri" w:cs="Arial"/>
+              </w:rPr>
+              <w:t>conferm</w:t>
+            </w:r>
+            <w:proofErr w:type="spellEnd"/>
+          </w:p>
+          <w:p>
+            <w:pPr>
+              <w:pStyle w:val="ListParagraph"/>
+              <w:numPr>
+                <w:ilvl w:val="0"/>
+                <w:numId w:val="6"/>
+              </w:numPr>
+              <w:spacing w:after="0" w:line="240" w:lineRule="auto"/>
+              <w:rPr>
+                <w:rFonts w:ascii="Calibri" w:eastAsia="Calibri" w:hAnsi="Calibri" w:cs="Arial"/>
+              </w:rPr>
+            </w:pPr>
+            <w:r>
+              <w:rPr>
+                <w:rFonts w:eastAsia="Calibri" w:cs="Arial"/>
+              </w:rPr>
+              <w:t>scheduling The Posts</w:t>
+            </w:r>
+          </w:p>
+          <w:p>
+            <w:pPr>
+              <w:pStyle w:val="ListParagraph"/>
+              <w:numPr>
+                <w:ilvl w:val="0"/>
+                <w:numId w:val="6"/>
+              </w:numPr>
+              <w:spacing w:after="0" w:line="240" w:lineRule="auto"/>
+              <w:rPr>
+                <w:rFonts w:ascii="Calibri" w:eastAsia="Calibri" w:hAnsi="Calibri" w:cs="Arial"/>
+              </w:rPr>
+            </w:pPr>
+            <w:r>
+              <w:rPr>
+                <w:rFonts w:eastAsia="Calibri" w:cs="Arial"/>
+              </w:rPr>
+              <w:t>display the users</w:t>
+            </w:r>
+          </w:p>
+          <w:p>
+            <w:pPr>
+              <w:pStyle w:val="ListParagraph"/>
+              <w:numPr>
+                <w:ilvl w:val="0"/>
+                <w:numId w:val="6"/>
+              </w:numPr>
+              <w:spacing w:after="0" w:line="240" w:lineRule="auto"/>
+              <w:rPr>
+                <w:rFonts w:ascii="Calibri" w:eastAsia="Calibri" w:hAnsi="Calibri" w:cs="Arial"/>
+              </w:rPr>
+            </w:pPr>
+            <w:r>
+              <w:rPr>
+                <w:rFonts w:eastAsia="Calibri" w:cs="Arial"/>
+              </w:rPr>
+              <w:t>delete writter after 10 reports upgrade</w:t>
+            </w:r>
+          </w:p>
+          <w:p>
+            <w:pPr>
+              <w:pStyle w:val="ListParagraph"/>
+              <w:numPr>
+                <w:ilvl w:val="0"/>
+                <w:numId w:val="6"/>
+              </w:numPr>
+              <w:spacing w:after="0" w:line="240" w:lineRule="auto"/>
+              <w:rPr>
+                <w:rFonts w:ascii="Calibri" w:eastAsia="Calibri" w:hAnsi="Calibri" w:cs="Arial"/>
+              </w:rPr>
+            </w:pPr>
+            <w:r>
+              <w:rPr>
+                <w:rFonts w:eastAsia="Calibri" w:cs="Arial"/>
+              </w:rPr>
+              <w:t xml:space="preserve">block user from </w:t>
+            </w:r>
+            <w:proofErr w:type="spellStart"/>
+            <w:r>
+              <w:rPr>
+                <w:rFonts w:eastAsia="Calibri" w:cs="Arial"/>
+              </w:rPr>
+              <w:t>comminting</w:t>
+            </w:r>
+            <w:proofErr w:type="spellEnd"/>
+          </w:p>
+          <w:p>
+            <w:pPr>
+              <w:pStyle w:val="ListParagraph"/>
+              <w:numPr>
+                <w:ilvl w:val="0"/>
+                <w:numId w:val="6"/>
+              </w:numPr>
+              <w:spacing w:after="0" w:line="240" w:lineRule="auto"/>
+              <w:rPr>
+                <w:rFonts w:ascii="Calibri" w:eastAsia="Calibri" w:hAnsi="Calibri" w:cs="Arial"/>
+              </w:rPr>
+            </w:pPr>
+            <w:proofErr w:type="spellStart"/>
+            <w:r>
+              <w:rPr>
+                <w:rFonts w:eastAsia="Calibri" w:cs="Arial"/>
+              </w:rPr>
+              <w:t>notificates</w:t>
+            </w:r>
+            <w:proofErr w:type="spellEnd"/>
+            <w:r>
+              <w:rPr>
+                <w:rFonts w:eastAsia="Calibri" w:cs="Arial"/>
+              </w:rPr>
+              <w:t xml:space="preserve"> the user that he will block</w:t>
+            </w:r>
+          </w:p>
+          <w:p>
+            <w:pPr>
+              <w:pStyle w:val="ListParagraph"/>
+              <w:numPr>
+                <w:ilvl w:val="0"/>
+                <w:numId w:val="6"/>
+              </w:numPr>
+              <w:spacing w:after="0" w:line="240" w:lineRule="auto"/>
+              <w:rPr>
+                <w:rFonts w:ascii="Calibri" w:eastAsia="Calibri" w:hAnsi="Calibri" w:cs="Arial"/>
+              </w:rPr>
+            </w:pPr>
+            <w:r>
+              <w:rPr>
+                <w:rFonts w:eastAsia="Calibri" w:cs="Arial"/>
+              </w:rPr>
+              <w:t xml:space="preserve">Ask for be writter </w:t>
+            </w:r>
+          </w:p>
+          <w:p>
+            <w:pPr>
+              <w:pStyle w:val="ListParagraph"/>
+              <w:numPr>
+                <w:ilvl w:val="0"/>
+                <w:numId w:val="6"/>
+              </w:numPr>
+              <w:spacing w:after="0" w:line="240" w:lineRule="auto"/>
+              <w:rPr>
+                <w:rFonts w:ascii="Calibri" w:eastAsia="Calibri" w:hAnsi="Calibri" w:cs="Arial"/>
+              </w:rPr>
+            </w:pPr>
+          </w:p>
+          <w:p>
+            <w:pPr>
+              <w:spacing w:after="0" w:line="240" w:lineRule="auto"/>
+              <w:rPr>
+                <w:rFonts w:ascii="Calibri" w:eastAsia="Calibri" w:hAnsi="Calibri" w:cs="Arial"/>
+              </w:rPr>
+            </w:pPr>
+          </w:p>
+          <w:p>
+            <w:pPr>
+              <w:pStyle w:val="ListParagraph"/>
+              <w:numPr>
+                <w:ilvl w:val="0"/>
+                <w:numId w:val="1"/>
+              </w:numPr>
+              <w:spacing w:after="0" w:line="240" w:lineRule="auto"/>
+              <w:rPr>
+                <w:rFonts w:ascii="Calibri" w:eastAsia="Calibri" w:hAnsi="Calibri" w:cs="Arial"/>
+              </w:rPr>
+            </w:pPr>
+            <w:r>
+              <w:rPr>
+                <w:rFonts w:eastAsia="Calibri" w:cs="Arial"/>
+              </w:rPr>
+              <w:t xml:space="preserve">Admins </w:t>
+            </w:r>
+            <w:proofErr w:type="spellStart"/>
+            <w:r>
+              <w:rPr>
+                <w:rFonts w:eastAsia="Calibri" w:cs="Arial"/>
+              </w:rPr>
+              <w:t>bage</w:t>
+            </w:r>
+            <w:proofErr w:type="spellEnd"/>
+          </w:p>
+          <w:p>
+            <w:pPr>
+              <w:pStyle w:val="ListParagraph"/>
+              <w:numPr>
+                <w:ilvl w:val="0"/>
+                <w:numId w:val="13"/>
+              </w:numPr>
+              <w:spacing w:after="0" w:line="240" w:lineRule="auto"/>
+              <w:rPr>
+                <w:rFonts w:ascii="Calibri" w:eastAsia="Calibri" w:hAnsi="Calibri" w:cs="Arial"/>
+              </w:rPr>
+            </w:pPr>
+          </w:p>
+          <w:p>
+            <w:pPr>
+              <w:pStyle w:val="ListParagraph"/>
+              <w:numPr>
+                <w:ilvl w:val="0"/>
+                <w:numId w:val="1"/>
+              </w:numPr>
+              <w:spacing w:after="0" w:line="240" w:lineRule="auto"/>
+              <w:rPr>
+                <w:rFonts w:ascii="Calibri" w:eastAsia="Calibri" w:hAnsi="Calibri" w:cs="Arial"/>
+              </w:rPr>
+            </w:pPr>
+            <w:r>
+              <w:rPr>
+                <w:rFonts w:eastAsia="Calibri" w:cs="Arial"/>
+              </w:rPr>
+              <w:t xml:space="preserve">Chates </w:t>
+            </w:r>
+            <w:proofErr w:type="spellStart"/>
+            <w:r>
+              <w:rPr>
+                <w:rFonts w:eastAsia="Calibri" w:cs="Arial"/>
+              </w:rPr>
+              <w:t>bage</w:t>
+            </w:r>
+            <w:proofErr w:type="spellEnd"/>
             <w:r>
               <w:rPr>
                 <w:rFonts w:eastAsia="Calibri" w:cs="Arial"/>
               </w:rPr>
               <w:t xml:space="preserve"> </w:t>
             </w:r>
+          </w:p>
+          <w:p>
+            <w:pPr>
+              <w:pStyle w:val="ListParagraph"/>
+              <w:numPr>
+                <w:ilvl w:val="0"/>
+                <w:numId w:val="7"/>
+              </w:numPr>
+              <w:spacing w:after="0" w:line="240" w:lineRule="auto"/>
+              <w:rPr>
+                <w:rFonts w:ascii="Calibri" w:eastAsia="Calibri" w:hAnsi="Calibri" w:cs="Arial"/>
+              </w:rPr>
+            </w:pPr>
+            <w:r>
+              <w:rPr>
+                <w:rFonts w:eastAsia="Calibri" w:cs="Arial"/>
+              </w:rPr>
+              <w:t>user can chat with admin with messaging system</w:t>
+            </w:r>
+          </w:p>
+          <w:p>
+            <w:pPr>
+              <w:pStyle w:val="ListParagraph"/>
+              <w:numPr>
+                <w:ilvl w:val="0"/>
+                <w:numId w:val="7"/>
+              </w:numPr>
+              <w:spacing w:after="0" w:line="240" w:lineRule="auto"/>
+              <w:rPr>
+                <w:rFonts w:ascii="Calibri" w:eastAsia="Calibri" w:hAnsi="Calibri" w:cs="Arial"/>
+              </w:rPr>
+            </w:pPr>
+          </w:p>
+          <w:p>
+            <w:pPr>
+              <w:pStyle w:val="ListParagraph"/>
+              <w:numPr>
+                <w:ilvl w:val="0"/>
+                <w:numId w:val="1"/>
+              </w:numPr>
+              <w:spacing w:after="0" w:line="240" w:lineRule="auto"/>
+              <w:rPr>
+                <w:rFonts w:ascii="Calibri" w:eastAsia="Calibri" w:hAnsi="Calibri" w:cs="Arial"/>
+              </w:rPr>
+            </w:pPr>
+            <w:r>
+              <w:rPr>
+                <w:rFonts w:eastAsia="Calibri" w:cs="Arial"/>
+              </w:rPr>
+              <w:t xml:space="preserve">Messages </w:t>
+            </w:r>
             <w:proofErr w:type="spellStart"/>
             <w:r>
               <w:rPr>
@@ -1675,102 +2237,7 @@
               <w:pStyle w:val="ListParagraph"/>
               <w:numPr>
                 <w:ilvl w:val="0"/>
-                <w:numId w:val="14"/>
-              </w:numPr>
-              <w:spacing w:after="0" w:line="240" w:lineRule="auto"/>
-              <w:rPr>
-                <w:rFonts w:ascii="Calibri" w:eastAsia="Calibri" w:hAnsi="Calibri" w:cs="Arial"/>
-              </w:rPr>
-            </w:pPr>
-            <w:r>
-              <w:rPr>
-                <w:rFonts w:eastAsia="Calibri" w:cs="Arial"/>
-              </w:rPr>
-              <w:t>display all blogs in that tag with pagination</w:t>
-            </w:r>
-          </w:p>
-          <w:p>
-            <w:pPr>
-              <w:pStyle w:val="ListParagraph"/>
-              <w:numPr>
-                <w:ilvl w:val="0"/>
-                <w:numId w:val="14"/>
-              </w:numPr>
-              <w:spacing w:after="0" w:line="240" w:lineRule="auto"/>
-              <w:rPr>
-                <w:rFonts w:ascii="Calibri" w:eastAsia="Calibri" w:hAnsi="Calibri" w:cs="Arial"/>
-              </w:rPr>
-            </w:pPr>
-            <w:r>
-              <w:rPr>
-                <w:rFonts w:eastAsia="Calibri" w:cs="Arial"/>
-              </w:rPr>
-              <w:t xml:space="preserve">Assign blogs to tags </w:t>
-            </w:r>
-          </w:p>
-          <w:p>
-            <w:pPr>
-              <w:pStyle w:val="ListParagraph"/>
-              <w:numPr>
-                <w:ilvl w:val="0"/>
-                <w:numId w:val="14"/>
-              </w:numPr>
-              <w:spacing w:after="0" w:line="240" w:lineRule="auto"/>
-              <w:rPr>
-                <w:rFonts w:ascii="Calibri" w:eastAsia="Calibri" w:hAnsi="Calibri" w:cs="Arial"/>
-              </w:rPr>
-            </w:pPr>
-            <w:r>
-              <w:rPr>
-                <w:rFonts w:eastAsia="Calibri" w:cs="Arial"/>
-              </w:rPr>
-              <w:t xml:space="preserve">Add </w:t>
-            </w:r>
-          </w:p>
-          <w:p>
-            <w:pPr>
-              <w:pStyle w:val="ListParagraph"/>
-              <w:numPr>
-                <w:ilvl w:val="0"/>
-                <w:numId w:val="14"/>
-              </w:numPr>
-              <w:spacing w:after="0" w:line="240" w:lineRule="auto"/>
-              <w:rPr>
-                <w:rFonts w:ascii="Calibri" w:eastAsia="Calibri" w:hAnsi="Calibri" w:cs="Arial"/>
-              </w:rPr>
-            </w:pPr>
-            <w:r>
-              <w:rPr>
-                <w:rFonts w:eastAsia="Calibri" w:cs="Arial"/>
-              </w:rPr>
-              <w:t xml:space="preserve">Update </w:t>
-            </w:r>
-          </w:p>
-          <w:p>
-            <w:pPr>
-              <w:pStyle w:val="ListParagraph"/>
-              <w:numPr>
-                <w:ilvl w:val="0"/>
-                <w:numId w:val="14"/>
-              </w:numPr>
-              <w:spacing w:after="0" w:line="240" w:lineRule="auto"/>
-              <w:rPr>
-                <w:rFonts w:ascii="Calibri" w:eastAsia="Calibri" w:hAnsi="Calibri" w:cs="Arial"/>
-              </w:rPr>
-            </w:pPr>
-            <w:r>
-              <w:rPr>
-                <w:rFonts w:eastAsia="Calibri" w:cs="Arial"/>
-              </w:rPr>
-              <w:t>Delete</w:t>
-            </w:r>
-          </w:p>
-          <w:p>
-            <w:pPr>
-              <w:pStyle w:val="ListParagraph"/>
-              <w:numPr>
-                <w:ilvl w:val="0"/>
-                <w:numId w:val="14"/>
+                <w:numId w:val="12"/>
               </w:numPr>
               <w:spacing w:after="0" w:line="240" w:lineRule="auto"/>
               <w:rPr>
@@ -1794,7 +2261,7 @@
               <w:rPr>
                 <w:rFonts w:eastAsia="Calibri" w:cs="Arial"/>
               </w:rPr>
-              <w:t xml:space="preserve">User </w:t>
+              <w:t xml:space="preserve">Category </w:t>
             </w:r>
             <w:proofErr w:type="spellStart"/>
             <w:r>
@@ -1810,151 +2277,151 @@
               <w:pStyle w:val="ListParagraph"/>
               <w:numPr>
                 <w:ilvl w:val="0"/>
-                <w:numId w:val="6"/>
-              </w:numPr>
-              <w:spacing w:after="0" w:line="240" w:lineRule="auto"/>
-              <w:rPr>
-                <w:rFonts w:ascii="Calibri" w:eastAsia="Calibri" w:hAnsi="Calibri" w:cs="Arial"/>
-              </w:rPr>
-            </w:pPr>
-            <w:r>
-              <w:rPr>
-                <w:rFonts w:eastAsia="Calibri" w:cs="Arial"/>
-              </w:rPr>
-              <w:t xml:space="preserve">the </w:t>
-            </w:r>
+                <w:numId w:val="8"/>
+              </w:numPr>
+              <w:spacing w:after="0" w:line="240" w:lineRule="auto"/>
+              <w:rPr>
+                <w:rFonts w:ascii="Calibri" w:eastAsia="Calibri" w:hAnsi="Calibri" w:cs="Arial"/>
+              </w:rPr>
+            </w:pPr>
+            <w:r>
+              <w:rPr>
+                <w:rFonts w:eastAsia="Calibri" w:cs="Arial"/>
+              </w:rPr>
+              <w:t>Display category</w:t>
+            </w:r>
+          </w:p>
+          <w:p>
+            <w:pPr>
+              <w:pStyle w:val="ListParagraph"/>
+              <w:numPr>
+                <w:ilvl w:val="0"/>
+                <w:numId w:val="8"/>
+              </w:numPr>
+              <w:spacing w:after="0" w:line="240" w:lineRule="auto"/>
+              <w:rPr>
+                <w:rFonts w:ascii="Calibri" w:eastAsia="Calibri" w:hAnsi="Calibri" w:cs="Arial"/>
+              </w:rPr>
+            </w:pPr>
+            <w:r>
+              <w:rPr>
+                <w:rFonts w:eastAsia="Calibri" w:cs="Arial"/>
+              </w:rPr>
+              <w:t>Add category</w:t>
+            </w:r>
+          </w:p>
+          <w:p>
+            <w:pPr>
+              <w:pStyle w:val="ListParagraph"/>
+              <w:numPr>
+                <w:ilvl w:val="0"/>
+                <w:numId w:val="8"/>
+              </w:numPr>
+              <w:spacing w:after="0" w:line="240" w:lineRule="auto"/>
+              <w:rPr>
+                <w:rFonts w:ascii="Calibri" w:eastAsia="Calibri" w:hAnsi="Calibri" w:cs="Arial"/>
+              </w:rPr>
+            </w:pPr>
             <w:proofErr w:type="spellStart"/>
             <w:r>
               <w:rPr>
                 <w:rFonts w:eastAsia="Calibri" w:cs="Arial"/>
               </w:rPr>
-              <w:t>unvisible</w:t>
+              <w:t>apdates</w:t>
             </w:r>
             <w:proofErr w:type="spellEnd"/>
             <w:r>
               <w:rPr>
                 <w:rFonts w:eastAsia="Calibri" w:cs="Arial"/>
               </w:rPr>
-              <w:t xml:space="preserve"> ones for the user who disappear them</w:t>
-            </w:r>
-          </w:p>
-          <w:p>
-            <w:pPr>
-              <w:pStyle w:val="ListParagraph"/>
-              <w:numPr>
-                <w:ilvl w:val="0"/>
-                <w:numId w:val="6"/>
-              </w:numPr>
-              <w:spacing w:after="0" w:line="240" w:lineRule="auto"/>
-              <w:rPr>
-                <w:rFonts w:ascii="Calibri" w:eastAsia="Calibri" w:hAnsi="Calibri" w:cs="Arial"/>
-              </w:rPr>
-            </w:pPr>
-            <w:r>
-              <w:rPr>
-                <w:rFonts w:eastAsia="Calibri" w:cs="Arial"/>
-              </w:rPr>
-              <w:t xml:space="preserve">display the writer blogs that need </w:t>
+              <w:t xml:space="preserve"> and delete category</w:t>
+            </w:r>
+          </w:p>
+          <w:p>
+            <w:pPr>
+              <w:pStyle w:val="ListParagraph"/>
+              <w:numPr>
+                <w:ilvl w:val="0"/>
+                <w:numId w:val="8"/>
+              </w:numPr>
+              <w:spacing w:after="0" w:line="240" w:lineRule="auto"/>
+              <w:rPr>
+                <w:rFonts w:ascii="Calibri" w:eastAsia="Calibri" w:hAnsi="Calibri" w:cs="Arial"/>
+              </w:rPr>
+            </w:pPr>
+          </w:p>
+          <w:p>
+            <w:pPr>
+              <w:pStyle w:val="ListParagraph"/>
+              <w:numPr>
+                <w:ilvl w:val="0"/>
+                <w:numId w:val="1"/>
+              </w:numPr>
+              <w:spacing w:after="0" w:line="240" w:lineRule="auto"/>
+              <w:rPr>
+                <w:rFonts w:ascii="Calibri" w:eastAsia="Calibri" w:hAnsi="Calibri" w:cs="Arial"/>
+              </w:rPr>
+            </w:pPr>
+            <w:r>
+              <w:rPr>
+                <w:rFonts w:eastAsia="Calibri" w:cs="Arial"/>
+              </w:rPr>
+              <w:t xml:space="preserve">News </w:t>
             </w:r>
             <w:proofErr w:type="spellStart"/>
             <w:r>
               <w:rPr>
                 <w:rFonts w:eastAsia="Calibri" w:cs="Arial"/>
               </w:rPr>
-              <w:t>conferm</w:t>
+              <w:t>bage</w:t>
             </w:r>
             <w:proofErr w:type="spellEnd"/>
-          </w:p>
-          <w:p>
-            <w:pPr>
-              <w:pStyle w:val="ListParagraph"/>
-              <w:numPr>
-                <w:ilvl w:val="0"/>
-                <w:numId w:val="6"/>
-              </w:numPr>
-              <w:spacing w:after="0" w:line="240" w:lineRule="auto"/>
-              <w:rPr>
-                <w:rFonts w:ascii="Calibri" w:eastAsia="Calibri" w:hAnsi="Calibri" w:cs="Arial"/>
-              </w:rPr>
-            </w:pPr>
-            <w:r>
-              <w:rPr>
-                <w:rFonts w:eastAsia="Calibri" w:cs="Arial"/>
-              </w:rPr>
-              <w:t>scheduling The Posts</w:t>
-            </w:r>
-          </w:p>
-          <w:p>
-            <w:pPr>
-              <w:pStyle w:val="ListParagraph"/>
-              <w:numPr>
-                <w:ilvl w:val="0"/>
-                <w:numId w:val="6"/>
-              </w:numPr>
-              <w:spacing w:after="0" w:line="240" w:lineRule="auto"/>
-              <w:rPr>
-                <w:rFonts w:ascii="Calibri" w:eastAsia="Calibri" w:hAnsi="Calibri" w:cs="Arial"/>
-              </w:rPr>
-            </w:pPr>
-            <w:r>
-              <w:rPr>
-                <w:rFonts w:eastAsia="Calibri" w:cs="Arial"/>
-              </w:rPr>
-              <w:t>display the users</w:t>
-            </w:r>
-          </w:p>
-          <w:p>
-            <w:pPr>
-              <w:pStyle w:val="ListParagraph"/>
-              <w:numPr>
-                <w:ilvl w:val="0"/>
-                <w:numId w:val="6"/>
-              </w:numPr>
-              <w:spacing w:after="0" w:line="240" w:lineRule="auto"/>
-              <w:rPr>
-                <w:rFonts w:ascii="Calibri" w:eastAsia="Calibri" w:hAnsi="Calibri" w:cs="Arial"/>
-              </w:rPr>
-            </w:pPr>
-            <w:r>
-              <w:rPr>
-                <w:rFonts w:eastAsia="Calibri" w:cs="Arial"/>
-              </w:rPr>
-              <w:t>delete writter after 10 reports upgrade</w:t>
-            </w:r>
-          </w:p>
-          <w:p>
-            <w:pPr>
-              <w:pStyle w:val="ListParagraph"/>
-              <w:numPr>
-                <w:ilvl w:val="0"/>
-                <w:numId w:val="6"/>
-              </w:numPr>
-              <w:spacing w:after="0" w:line="240" w:lineRule="auto"/>
-              <w:rPr>
-                <w:rFonts w:ascii="Calibri" w:eastAsia="Calibri" w:hAnsi="Calibri" w:cs="Arial"/>
-              </w:rPr>
-            </w:pPr>
-            <w:r>
-              <w:rPr>
-                <w:rFonts w:eastAsia="Calibri" w:cs="Arial"/>
-              </w:rPr>
-              <w:t xml:space="preserve">block user from </w:t>
+            <w:r>
+              <w:rPr>
+                <w:rFonts w:eastAsia="Calibri" w:cs="Arial"/>
+              </w:rPr>
+              <w:t xml:space="preserve"> </w:t>
+            </w:r>
+          </w:p>
+          <w:p>
+            <w:pPr>
+              <w:pStyle w:val="ListParagraph"/>
+              <w:numPr>
+                <w:ilvl w:val="0"/>
+                <w:numId w:val="9"/>
+              </w:numPr>
+              <w:spacing w:after="0" w:line="240" w:lineRule="auto"/>
+              <w:rPr>
+                <w:rFonts w:ascii="Calibri" w:eastAsia="Calibri" w:hAnsi="Calibri" w:cs="Arial"/>
+              </w:rPr>
+            </w:pPr>
+            <w:r>
+              <w:rPr>
+                <w:rFonts w:eastAsia="Calibri" w:cs="Arial"/>
+              </w:rPr>
+              <w:t xml:space="preserve">Add, show, update and </w:t>
             </w:r>
             <w:proofErr w:type="spellStart"/>
             <w:r>
               <w:rPr>
                 <w:rFonts w:eastAsia="Calibri" w:cs="Arial"/>
               </w:rPr>
-              <w:t>comminting</w:t>
+              <w:t>delte</w:t>
             </w:r>
             <w:proofErr w:type="spellEnd"/>
-          </w:p>
-          <w:p>
-            <w:pPr>
-              <w:pStyle w:val="ListParagraph"/>
-              <w:numPr>
-                <w:ilvl w:val="0"/>
-                <w:numId w:val="6"/>
+            <w:r>
+              <w:rPr>
+                <w:rFonts w:eastAsia="Calibri" w:cs="Arial"/>
+              </w:rPr>
+              <w:t xml:space="preserve"> news</w:t>
+            </w:r>
+          </w:p>
+          <w:p>
+            <w:pPr>
+              <w:pStyle w:val="ListParagraph"/>
+              <w:numPr>
+                <w:ilvl w:val="0"/>
+                <w:numId w:val="9"/>
               </w:numPr>
               <w:spacing w:after="0" w:line="240" w:lineRule="auto"/>
               <w:rPr>
@@ -1966,50 +2433,56 @@
               <w:rPr>
                 <w:rFonts w:eastAsia="Calibri" w:cs="Arial"/>
               </w:rPr>
-              <w:t>notificates</w:t>
+              <w:t>apper</w:t>
             </w:r>
             <w:proofErr w:type="spellEnd"/>
             <w:r>
               <w:rPr>
                 <w:rFonts w:eastAsia="Calibri" w:cs="Arial"/>
               </w:rPr>
-              <w:t xml:space="preserve"> the user that he will block</w:t>
-            </w:r>
-          </w:p>
-          <w:p>
-            <w:pPr>
-              <w:pStyle w:val="ListParagraph"/>
-              <w:numPr>
-                <w:ilvl w:val="0"/>
-                <w:numId w:val="6"/>
-              </w:numPr>
-              <w:spacing w:after="0" w:line="240" w:lineRule="auto"/>
-              <w:rPr>
-                <w:rFonts w:ascii="Calibri" w:eastAsia="Calibri" w:hAnsi="Calibri" w:cs="Arial"/>
-              </w:rPr>
-            </w:pPr>
-            <w:r>
-              <w:rPr>
-                <w:rFonts w:eastAsia="Calibri" w:cs="Arial"/>
-              </w:rPr>
-              <w:t xml:space="preserve">Ask for be writter </w:t>
-            </w:r>
-          </w:p>
-          <w:p>
-            <w:pPr>
-              <w:pStyle w:val="ListParagraph"/>
-              <w:numPr>
-                <w:ilvl w:val="0"/>
-                <w:numId w:val="6"/>
-              </w:numPr>
-              <w:spacing w:after="0" w:line="240" w:lineRule="auto"/>
-              <w:rPr>
-                <w:rFonts w:ascii="Calibri" w:eastAsia="Calibri" w:hAnsi="Calibri" w:cs="Arial"/>
-              </w:rPr>
-            </w:pPr>
-          </w:p>
-          <w:p>
-            <w:pPr>
+              <w:t xml:space="preserve"> or </w:t>
+            </w:r>
+            <w:proofErr w:type="spellStart"/>
+            <w:r>
+              <w:rPr>
+                <w:rFonts w:eastAsia="Calibri" w:cs="Arial"/>
+              </w:rPr>
+              <w:t>dissapper</w:t>
+            </w:r>
+            <w:proofErr w:type="spellEnd"/>
+            <w:r>
+              <w:rPr>
+                <w:rFonts w:eastAsia="Calibri" w:cs="Arial"/>
+              </w:rPr>
+              <w:t xml:space="preserve"> news</w:t>
+            </w:r>
+          </w:p>
+          <w:p>
+            <w:pPr>
+              <w:pStyle w:val="ListParagraph"/>
+              <w:numPr>
+                <w:ilvl w:val="0"/>
+                <w:numId w:val="9"/>
+              </w:numPr>
+              <w:spacing w:after="0" w:line="240" w:lineRule="auto"/>
+              <w:rPr>
+                <w:rFonts w:ascii="Calibri" w:eastAsia="Calibri" w:hAnsi="Calibri" w:cs="Arial"/>
+              </w:rPr>
+            </w:pPr>
+            <w:r>
+              <w:rPr>
+                <w:rFonts w:eastAsia="Calibri" w:cs="Arial"/>
+              </w:rPr>
+              <w:t>scheduling The news</w:t>
+            </w:r>
+          </w:p>
+          <w:p>
+            <w:pPr>
+              <w:pStyle w:val="ListParagraph"/>
+              <w:numPr>
+                <w:ilvl w:val="0"/>
+                <w:numId w:val="9"/>
+              </w:numPr>
               <w:spacing w:after="0" w:line="240" w:lineRule="auto"/>
               <w:rPr>
                 <w:rFonts w:ascii="Calibri" w:eastAsia="Calibri" w:hAnsi="Calibri" w:cs="Arial"/>
@@ -2032,7 +2505,7 @@
               <w:rPr>
                 <w:rFonts w:eastAsia="Calibri" w:cs="Arial"/>
               </w:rPr>
-              <w:t xml:space="preserve">Admins </w:t>
+              <w:t xml:space="preserve">Blocks </w:t>
             </w:r>
             <w:proofErr w:type="spellStart"/>
             <w:r>
@@ -2048,7 +2521,7 @@
               <w:pStyle w:val="ListParagraph"/>
               <w:numPr>
                 <w:ilvl w:val="0"/>
-                <w:numId w:val="13"/>
+                <w:numId w:val="11"/>
               </w:numPr>
               <w:spacing w:after="0" w:line="240" w:lineRule="auto"/>
               <w:rPr>
@@ -2072,7 +2545,7 @@
               <w:rPr>
                 <w:rFonts w:eastAsia="Calibri" w:cs="Arial"/>
               </w:rPr>
-              <w:t xml:space="preserve">Chates </w:t>
+              <w:t xml:space="preserve"> Follow </w:t>
             </w:r>
             <w:proofErr w:type="spellStart"/>
             <w:r>
@@ -2082,6 +2555,78 @@
               <w:t>bage</w:t>
             </w:r>
             <w:proofErr w:type="spellEnd"/>
+          </w:p>
+          <w:p>
+            <w:pPr>
+              <w:pStyle w:val="ListParagraph"/>
+              <w:numPr>
+                <w:ilvl w:val="0"/>
+                <w:numId w:val="11"/>
+              </w:numPr>
+              <w:spacing w:after="0" w:line="240" w:lineRule="auto"/>
+              <w:rPr>
+                <w:rFonts w:ascii="Calibri" w:eastAsia="Calibri" w:hAnsi="Calibri" w:cs="Arial"/>
+              </w:rPr>
+            </w:pPr>
+          </w:p>
+          <w:p>
+            <w:pPr>
+              <w:pStyle w:val="ListParagraph"/>
+              <w:numPr>
+                <w:ilvl w:val="0"/>
+                <w:numId w:val="1"/>
+              </w:numPr>
+              <w:spacing w:after="0" w:line="240" w:lineRule="auto"/>
+              <w:rPr>
+                <w:rFonts w:ascii="Calibri" w:eastAsia="Calibri" w:hAnsi="Calibri" w:cs="Arial"/>
+              </w:rPr>
+            </w:pPr>
+            <w:r>
+              <w:rPr>
+                <w:rFonts w:eastAsia="Calibri" w:cs="Arial"/>
+              </w:rPr>
+              <w:t xml:space="preserve">Reade by </w:t>
+            </w:r>
+          </w:p>
+          <w:p>
+            <w:pPr>
+              <w:pStyle w:val="ListParagraph"/>
+              <w:numPr>
+                <w:ilvl w:val="0"/>
+                <w:numId w:val="11"/>
+              </w:numPr>
+              <w:spacing w:after="0" w:line="240" w:lineRule="auto"/>
+              <w:rPr>
+                <w:rFonts w:ascii="Calibri" w:eastAsia="Calibri" w:hAnsi="Calibri" w:cs="Arial"/>
+              </w:rPr>
+            </w:pPr>
+          </w:p>
+          <w:p>
+            <w:pPr>
+              <w:pStyle w:val="ListParagraph"/>
+              <w:numPr>
+                <w:ilvl w:val="0"/>
+                <w:numId w:val="1"/>
+              </w:numPr>
+              <w:spacing w:after="0" w:line="240" w:lineRule="auto"/>
+              <w:rPr>
+                <w:rFonts w:ascii="Calibri" w:eastAsia="Calibri" w:hAnsi="Calibri" w:cs="Arial"/>
+              </w:rPr>
+            </w:pPr>
+            <w:r>
+              <w:rPr>
+                <w:rFonts w:eastAsia="Calibri" w:cs="Arial"/>
+              </w:rPr>
+              <w:t xml:space="preserve">Reports </w:t>
+            </w:r>
+            <w:proofErr w:type="spellStart"/>
+            <w:r>
+              <w:rPr>
+                <w:rFonts w:eastAsia="Calibri" w:cs="Arial"/>
+              </w:rPr>
+              <w:t>bage</w:t>
+            </w:r>
+            <w:proofErr w:type="spellEnd"/>
             <w:r>
               <w:rPr>
                 <w:rFonts w:eastAsia="Calibri" w:cs="Arial"/>
@@ -2094,26 +2639,26 @@
               <w:pStyle w:val="ListParagraph"/>
               <w:numPr>
                 <w:ilvl w:val="0"/>
-                <w:numId w:val="7"/>
-              </w:numPr>
-              <w:spacing w:after="0" w:line="240" w:lineRule="auto"/>
-              <w:rPr>
-                <w:rFonts w:ascii="Calibri" w:eastAsia="Calibri" w:hAnsi="Calibri" w:cs="Arial"/>
-              </w:rPr>
-            </w:pPr>
-            <w:r>
-              <w:rPr>
-                <w:rFonts w:eastAsia="Calibri" w:cs="Arial"/>
-              </w:rPr>
-              <w:t>user can chat with admin with messaging system</w:t>
-            </w:r>
-          </w:p>
-          <w:p>
-            <w:pPr>
-              <w:pStyle w:val="ListParagraph"/>
-              <w:numPr>
-                <w:ilvl w:val="0"/>
-                <w:numId w:val="7"/>
+                <w:numId w:val="11"/>
+              </w:numPr>
+              <w:spacing w:after="0" w:line="240" w:lineRule="auto"/>
+              <w:rPr>
+                <w:rFonts w:ascii="Calibri" w:eastAsia="Calibri" w:hAnsi="Calibri" w:cs="Arial"/>
+              </w:rPr>
+            </w:pPr>
+            <w:r>
+              <w:rPr>
+                <w:rFonts w:eastAsia="Calibri" w:cs="Arial"/>
+              </w:rPr>
+              <w:t>get the reported blogs</w:t>
+            </w:r>
+          </w:p>
+          <w:p>
+            <w:pPr>
+              <w:pStyle w:val="ListParagraph"/>
+              <w:numPr>
+                <w:ilvl w:val="0"/>
+                <w:numId w:val="11"/>
               </w:numPr>
               <w:spacing w:after="0" w:line="240" w:lineRule="auto"/>
               <w:rPr>
@@ -2137,7 +2682,7 @@
               <w:rPr>
                 <w:rFonts w:eastAsia="Calibri" w:cs="Arial"/>
               </w:rPr>
-              <w:t xml:space="preserve">Messages </w:t>
+              <w:t xml:space="preserve">Likes </w:t>
             </w:r>
             <w:proofErr w:type="spellStart"/>
             <w:r>
@@ -2159,7 +2704,7 @@
               <w:pStyle w:val="ListParagraph"/>
               <w:numPr>
                 <w:ilvl w:val="0"/>
-                <w:numId w:val="12"/>
+                <w:numId w:val="11"/>
               </w:numPr>
               <w:spacing w:after="0" w:line="240" w:lineRule="auto"/>
               <w:rPr>
@@ -2183,474 +2728,6 @@
               <w:rPr>
                 <w:rFonts w:eastAsia="Calibri" w:cs="Arial"/>
               </w:rPr>
-              <w:t xml:space="preserve">Category </w:t>
-            </w:r>
-            <w:proofErr w:type="spellStart"/>
-            <w:r>
-              <w:rPr>
-                <w:rFonts w:eastAsia="Calibri" w:cs="Arial"/>
-              </w:rPr>
-              <w:t>bage</w:t>
-            </w:r>
-            <w:proofErr w:type="spellEnd"/>
-          </w:p>
-          <w:p>
-            <w:pPr>
-              <w:pStyle w:val="ListParagraph"/>
-              <w:numPr>
-                <w:ilvl w:val="0"/>
-                <w:numId w:val="8"/>
-              </w:numPr>
-              <w:spacing w:after="0" w:line="240" w:lineRule="auto"/>
-              <w:rPr>
-                <w:rFonts w:ascii="Calibri" w:eastAsia="Calibri" w:hAnsi="Calibri" w:cs="Arial"/>
-              </w:rPr>
-            </w:pPr>
-            <w:r>
-              <w:rPr>
-                <w:rFonts w:eastAsia="Calibri" w:cs="Arial"/>
-              </w:rPr>
-              <w:t>Display category</w:t>
-            </w:r>
-          </w:p>
-          <w:p>
-            <w:pPr>
-              <w:pStyle w:val="ListParagraph"/>
-              <w:numPr>
-                <w:ilvl w:val="0"/>
-                <w:numId w:val="8"/>
-              </w:numPr>
-              <w:spacing w:after="0" w:line="240" w:lineRule="auto"/>
-              <w:rPr>
-                <w:rFonts w:ascii="Calibri" w:eastAsia="Calibri" w:hAnsi="Calibri" w:cs="Arial"/>
-              </w:rPr>
-            </w:pPr>
-            <w:r>
-              <w:rPr>
-                <w:rFonts w:eastAsia="Calibri" w:cs="Arial"/>
-              </w:rPr>
-              <w:t>Add category</w:t>
-            </w:r>
-          </w:p>
-          <w:p>
-            <w:pPr>
-              <w:pStyle w:val="ListParagraph"/>
-              <w:numPr>
-                <w:ilvl w:val="0"/>
-                <w:numId w:val="8"/>
-              </w:numPr>
-              <w:spacing w:after="0" w:line="240" w:lineRule="auto"/>
-              <w:rPr>
-                <w:rFonts w:ascii="Calibri" w:eastAsia="Calibri" w:hAnsi="Calibri" w:cs="Arial"/>
-              </w:rPr>
-            </w:pPr>
-            <w:proofErr w:type="spellStart"/>
-            <w:r>
-              <w:rPr>
-                <w:rFonts w:eastAsia="Calibri" w:cs="Arial"/>
-              </w:rPr>
-              <w:t>apdates</w:t>
-            </w:r>
-            <w:proofErr w:type="spellEnd"/>
-            <w:r>
-              <w:rPr>
-                <w:rFonts w:eastAsia="Calibri" w:cs="Arial"/>
-              </w:rPr>
-              <w:t xml:space="preserve"> and delete category</w:t>
-            </w:r>
-          </w:p>
-          <w:p>
-            <w:pPr>
-              <w:pStyle w:val="ListParagraph"/>
-              <w:numPr>
-                <w:ilvl w:val="0"/>
-                <w:numId w:val="8"/>
-              </w:numPr>
-              <w:spacing w:after="0" w:line="240" w:lineRule="auto"/>
-              <w:rPr>
-                <w:rFonts w:ascii="Calibri" w:eastAsia="Calibri" w:hAnsi="Calibri" w:cs="Arial"/>
-              </w:rPr>
-            </w:pPr>
-          </w:p>
-          <w:p>
-            <w:pPr>
-              <w:pStyle w:val="ListParagraph"/>
-              <w:numPr>
-                <w:ilvl w:val="0"/>
-                <w:numId w:val="1"/>
-              </w:numPr>
-              <w:spacing w:after="0" w:line="240" w:lineRule="auto"/>
-              <w:rPr>
-                <w:rFonts w:ascii="Calibri" w:eastAsia="Calibri" w:hAnsi="Calibri" w:cs="Arial"/>
-              </w:rPr>
-            </w:pPr>
-            <w:r>
-              <w:rPr>
-                <w:rFonts w:eastAsia="Calibri" w:cs="Arial"/>
-              </w:rPr>
-              <w:t xml:space="preserve">News </w:t>
-            </w:r>
-            <w:proofErr w:type="spellStart"/>
-            <w:r>
-              <w:rPr>
-                <w:rFonts w:eastAsia="Calibri" w:cs="Arial"/>
-              </w:rPr>
-              <w:t>bage</w:t>
-            </w:r>
-            <w:proofErr w:type="spellEnd"/>
-            <w:r>
-              <w:rPr>
-                <w:rFonts w:eastAsia="Calibri" w:cs="Arial"/>
-              </w:rPr>
-              <w:t xml:space="preserve"> </w:t>
-            </w:r>
-          </w:p>
-          <w:p>
-            <w:pPr>
-              <w:pStyle w:val="ListParagraph"/>
-              <w:numPr>
-                <w:ilvl w:val="0"/>
-                <w:numId w:val="9"/>
-              </w:numPr>
-              <w:spacing w:after="0" w:line="240" w:lineRule="auto"/>
-              <w:rPr>
-                <w:rFonts w:ascii="Calibri" w:eastAsia="Calibri" w:hAnsi="Calibri" w:cs="Arial"/>
-              </w:rPr>
-            </w:pPr>
-            <w:r>
-              <w:rPr>
-                <w:rFonts w:eastAsia="Calibri" w:cs="Arial"/>
-              </w:rPr>
-              <w:t xml:space="preserve">Add, show, update and </w:t>
-            </w:r>
-            <w:proofErr w:type="spellStart"/>
-            <w:r>
-              <w:rPr>
-                <w:rFonts w:eastAsia="Calibri" w:cs="Arial"/>
-              </w:rPr>
-              <w:t>delte</w:t>
-            </w:r>
-            <w:proofErr w:type="spellEnd"/>
-            <w:r>
-              <w:rPr>
-                <w:rFonts w:eastAsia="Calibri" w:cs="Arial"/>
-              </w:rPr>
-              <w:t xml:space="preserve"> news</w:t>
-            </w:r>
-          </w:p>
-          <w:p>
-            <w:pPr>
-              <w:pStyle w:val="ListParagraph"/>
-              <w:numPr>
-                <w:ilvl w:val="0"/>
-                <w:numId w:val="9"/>
-              </w:numPr>
-              <w:spacing w:after="0" w:line="240" w:lineRule="auto"/>
-              <w:rPr>
-                <w:rFonts w:ascii="Calibri" w:eastAsia="Calibri" w:hAnsi="Calibri" w:cs="Arial"/>
-              </w:rPr>
-            </w:pPr>
-            <w:proofErr w:type="spellStart"/>
-            <w:r>
-              <w:rPr>
-                <w:rFonts w:eastAsia="Calibri" w:cs="Arial"/>
-              </w:rPr>
-              <w:t>apper</w:t>
-            </w:r>
-            <w:proofErr w:type="spellEnd"/>
-            <w:r>
-              <w:rPr>
-                <w:rFonts w:eastAsia="Calibri" w:cs="Arial"/>
-              </w:rPr>
-              <w:t xml:space="preserve"> or </w:t>
-            </w:r>
-            <w:proofErr w:type="spellStart"/>
-            <w:r>
-              <w:rPr>
-                <w:rFonts w:eastAsia="Calibri" w:cs="Arial"/>
-              </w:rPr>
-              <w:t>dissapper</w:t>
-            </w:r>
-            <w:proofErr w:type="spellEnd"/>
-            <w:r>
-              <w:rPr>
-                <w:rFonts w:eastAsia="Calibri" w:cs="Arial"/>
-              </w:rPr>
-              <w:t xml:space="preserve"> news</w:t>
-            </w:r>
-          </w:p>
-          <w:p>
-            <w:pPr>
-              <w:pStyle w:val="ListParagraph"/>
-              <w:numPr>
-                <w:ilvl w:val="0"/>
-                <w:numId w:val="9"/>
-              </w:numPr>
-              <w:spacing w:after="0" w:line="240" w:lineRule="auto"/>
-              <w:rPr>
-                <w:rFonts w:ascii="Calibri" w:eastAsia="Calibri" w:hAnsi="Calibri" w:cs="Arial"/>
-              </w:rPr>
-            </w:pPr>
-            <w:r>
-              <w:rPr>
-                <w:rFonts w:eastAsia="Calibri" w:cs="Arial"/>
-              </w:rPr>
-              <w:t>scheduling The news</w:t>
-            </w:r>
-          </w:p>
-          <w:p>
-            <w:pPr>
-              <w:pStyle w:val="ListParagraph"/>
-              <w:numPr>
-                <w:ilvl w:val="0"/>
-                <w:numId w:val="9"/>
-              </w:numPr>
-              <w:spacing w:after="0" w:line="240" w:lineRule="auto"/>
-              <w:rPr>
-                <w:rFonts w:ascii="Calibri" w:eastAsia="Calibri" w:hAnsi="Calibri" w:cs="Arial"/>
-              </w:rPr>
-            </w:pPr>
-          </w:p>
-          <w:p>
-            <w:pPr>
-              <w:pStyle w:val="ListParagraph"/>
-              <w:numPr>
-                <w:ilvl w:val="0"/>
-                <w:numId w:val="1"/>
-              </w:numPr>
-              <w:spacing w:after="0" w:line="240" w:lineRule="auto"/>
-              <w:rPr>
-                <w:rFonts w:ascii="Calibri" w:eastAsia="Calibri" w:hAnsi="Calibri" w:cs="Arial"/>
-              </w:rPr>
-            </w:pPr>
-            <w:r>
-              <w:rPr>
-                <w:rFonts w:eastAsia="Calibri" w:cs="Arial"/>
-              </w:rPr>
-              <w:t xml:space="preserve">Blocks </w:t>
-            </w:r>
-            <w:proofErr w:type="spellStart"/>
-            <w:r>
-              <w:rPr>
-                <w:rFonts w:eastAsia="Calibri" w:cs="Arial"/>
-              </w:rPr>
-              <w:t>bage</w:t>
-            </w:r>
-            <w:proofErr w:type="spellEnd"/>
-          </w:p>
-          <w:p>
-            <w:pPr>
-              <w:pStyle w:val="ListParagraph"/>
-              <w:numPr>
-                <w:ilvl w:val="0"/>
-                <w:numId w:val="11"/>
-              </w:numPr>
-              <w:spacing w:after="0" w:line="240" w:lineRule="auto"/>
-              <w:rPr>
-                <w:rFonts w:ascii="Calibri" w:eastAsia="Calibri" w:hAnsi="Calibri" w:cs="Arial"/>
-              </w:rPr>
-            </w:pPr>
-          </w:p>
-          <w:p>
-            <w:pPr>
-              <w:pStyle w:val="ListParagraph"/>
-              <w:numPr>
-                <w:ilvl w:val="0"/>
-                <w:numId w:val="1"/>
-              </w:numPr>
-              <w:spacing w:after="0" w:line="240" w:lineRule="auto"/>
-              <w:rPr>
-                <w:rFonts w:ascii="Calibri" w:eastAsia="Calibri" w:hAnsi="Calibri" w:cs="Arial"/>
-              </w:rPr>
-            </w:pPr>
-            <w:r>
-              <w:rPr>
-                <w:rFonts w:eastAsia="Calibri" w:cs="Arial"/>
-              </w:rPr>
-              <w:t xml:space="preserve"> Follow </w:t>
-            </w:r>
-            <w:proofErr w:type="spellStart"/>
-            <w:r>
-              <w:rPr>
-                <w:rFonts w:eastAsia="Calibri" w:cs="Arial"/>
-              </w:rPr>
-              <w:t>bage</w:t>
-            </w:r>
-            <w:proofErr w:type="spellEnd"/>
-          </w:p>
-          <w:p>
-            <w:pPr>
-              <w:pStyle w:val="ListParagraph"/>
-              <w:numPr>
-                <w:ilvl w:val="0"/>
-                <w:numId w:val="11"/>
-              </w:numPr>
-              <w:spacing w:after="0" w:line="240" w:lineRule="auto"/>
-              <w:rPr>
-                <w:rFonts w:ascii="Calibri" w:eastAsia="Calibri" w:hAnsi="Calibri" w:cs="Arial"/>
-              </w:rPr>
-            </w:pPr>
-          </w:p>
-          <w:p>
-            <w:pPr>
-              <w:pStyle w:val="ListParagraph"/>
-              <w:numPr>
-                <w:ilvl w:val="0"/>
-                <w:numId w:val="1"/>
-              </w:numPr>
-              <w:spacing w:after="0" w:line="240" w:lineRule="auto"/>
-              <w:rPr>
-                <w:rFonts w:ascii="Calibri" w:eastAsia="Calibri" w:hAnsi="Calibri" w:cs="Arial"/>
-              </w:rPr>
-            </w:pPr>
-            <w:r>
-              <w:rPr>
-                <w:rFonts w:eastAsia="Calibri" w:cs="Arial"/>
-              </w:rPr>
-              <w:t xml:space="preserve">Reade by </w:t>
-            </w:r>
-          </w:p>
-          <w:p>
-            <w:pPr>
-              <w:pStyle w:val="ListParagraph"/>
-              <w:numPr>
-                <w:ilvl w:val="0"/>
-                <w:numId w:val="11"/>
-              </w:numPr>
-              <w:spacing w:after="0" w:line="240" w:lineRule="auto"/>
-              <w:rPr>
-                <w:rFonts w:ascii="Calibri" w:eastAsia="Calibri" w:hAnsi="Calibri" w:cs="Arial"/>
-              </w:rPr>
-            </w:pPr>
-          </w:p>
-          <w:p>
-            <w:pPr>
-              <w:pStyle w:val="ListParagraph"/>
-              <w:numPr>
-                <w:ilvl w:val="0"/>
-                <w:numId w:val="1"/>
-              </w:numPr>
-              <w:spacing w:after="0" w:line="240" w:lineRule="auto"/>
-              <w:rPr>
-                <w:rFonts w:ascii="Calibri" w:eastAsia="Calibri" w:hAnsi="Calibri" w:cs="Arial"/>
-              </w:rPr>
-            </w:pPr>
-            <w:r>
-              <w:rPr>
-                <w:rFonts w:eastAsia="Calibri" w:cs="Arial"/>
-              </w:rPr>
-              <w:t xml:space="preserve">Reports </w:t>
-            </w:r>
-            <w:proofErr w:type="spellStart"/>
-            <w:r>
-              <w:rPr>
-                <w:rFonts w:eastAsia="Calibri" w:cs="Arial"/>
-              </w:rPr>
-              <w:t>bage</w:t>
-            </w:r>
-            <w:proofErr w:type="spellEnd"/>
-            <w:r>
-              <w:rPr>
-                <w:rFonts w:eastAsia="Calibri" w:cs="Arial"/>
-              </w:rPr>
-              <w:t xml:space="preserve"> </w:t>
-            </w:r>
-          </w:p>
-          <w:p>
-            <w:pPr>
-              <w:pStyle w:val="ListParagraph"/>
-              <w:numPr>
-                <w:ilvl w:val="0"/>
-                <w:numId w:val="11"/>
-              </w:numPr>
-              <w:spacing w:after="0" w:line="240" w:lineRule="auto"/>
-              <w:rPr>
-                <w:rFonts w:ascii="Calibri" w:eastAsia="Calibri" w:hAnsi="Calibri" w:cs="Arial"/>
-              </w:rPr>
-            </w:pPr>
-            <w:r>
-              <w:rPr>
-                <w:rFonts w:eastAsia="Calibri" w:cs="Arial"/>
-              </w:rPr>
-              <w:t>get the reported blogs</w:t>
-            </w:r>
-          </w:p>
-          <w:p>
-            <w:pPr>
-              <w:pStyle w:val="ListParagraph"/>
-              <w:numPr>
-                <w:ilvl w:val="0"/>
-                <w:numId w:val="11"/>
-              </w:numPr>
-              <w:spacing w:after="0" w:line="240" w:lineRule="auto"/>
-              <w:rPr>
-                <w:rFonts w:ascii="Calibri" w:eastAsia="Calibri" w:hAnsi="Calibri" w:cs="Arial"/>
-              </w:rPr>
-            </w:pPr>
-          </w:p>
-          <w:p>
-            <w:pPr>
-              <w:pStyle w:val="ListParagraph"/>
-              <w:numPr>
-                <w:ilvl w:val="0"/>
-                <w:numId w:val="1"/>
-              </w:numPr>
-              <w:spacing w:after="0" w:line="240" w:lineRule="auto"/>
-              <w:rPr>
-                <w:rFonts w:ascii="Calibri" w:eastAsia="Calibri" w:hAnsi="Calibri" w:cs="Arial"/>
-              </w:rPr>
-            </w:pPr>
-            <w:r>
-              <w:rPr>
-                <w:rFonts w:eastAsia="Calibri" w:cs="Arial"/>
-              </w:rPr>
-              <w:t xml:space="preserve">Likes </w:t>
-            </w:r>
-            <w:proofErr w:type="spellStart"/>
-            <w:r>
-              <w:rPr>
-                <w:rFonts w:eastAsia="Calibri" w:cs="Arial"/>
-              </w:rPr>
-              <w:t>bage</w:t>
-            </w:r>
-            <w:proofErr w:type="spellEnd"/>
-            <w:r>
-              <w:rPr>
-                <w:rFonts w:eastAsia="Calibri" w:cs="Arial"/>
-              </w:rPr>
-              <w:t xml:space="preserve"> </w:t>
-            </w:r>
-          </w:p>
-          <w:p>
-            <w:pPr>
-              <w:pStyle w:val="ListParagraph"/>
-              <w:numPr>
-                <w:ilvl w:val="0"/>
-                <w:numId w:val="11"/>
-              </w:numPr>
-              <w:spacing w:after="0" w:line="240" w:lineRule="auto"/>
-              <w:rPr>
-                <w:rFonts w:ascii="Calibri" w:eastAsia="Calibri" w:hAnsi="Calibri" w:cs="Arial"/>
-              </w:rPr>
-            </w:pPr>
-          </w:p>
-          <w:p>
-            <w:pPr>
-              <w:pStyle w:val="ListParagraph"/>
-              <w:numPr>
-                <w:ilvl w:val="0"/>
-                <w:numId w:val="1"/>
-              </w:numPr>
-              <w:spacing w:after="0" w:line="240" w:lineRule="auto"/>
-              <w:rPr>
-                <w:rFonts w:ascii="Calibri" w:eastAsia="Calibri" w:hAnsi="Calibri" w:cs="Arial"/>
-              </w:rPr>
-            </w:pPr>
-            <w:r>
-              <w:rPr>
-                <w:rFonts w:eastAsia="Calibri" w:cs="Arial"/>
-              </w:rPr>
-              <w:lastRenderedPageBreak/>
               <w:t xml:space="preserve">Shares </w:t>
             </w:r>
             <w:proofErr w:type="spellStart"/>

</xml_diff>

<commit_message>
some fetuers in blog
</commit_message>
<xml_diff>
--- a/DOCS/Requires.docx
+++ b/DOCS/Requires.docx
@@ -819,6 +819,12 @@
               </w:rPr>
               <w:t xml:space="preserve"> </w:t>
             </w:r>
+            <w:r>
+              <w:rPr>
+                <w:rFonts w:eastAsia="Calibri" w:cs="Arial"/>
+              </w:rPr>
+              <w:t xml:space="preserve">// all queries and mutations that uses Blog model </w:t>
+            </w:r>
           </w:p>
           <w:p>
             <w:pPr>
@@ -849,6 +855,117 @@
               </w:numPr>
               <w:spacing w:after="0" w:line="240" w:lineRule="auto"/>
               <w:rPr>
+                <w:color w:val="70AD47" w:themeColor="accent6"/>
+              </w:rPr>
+            </w:pPr>
+            <w:r>
+              <w:rPr>
+                <w:rFonts w:eastAsia="Calibri" w:cs="Arial"/>
+                <w:color w:val="70AD47" w:themeColor="accent6"/>
+              </w:rPr>
+              <w:t xml:space="preserve">get the blogs related to one writer </w:t>
+            </w:r>
+          </w:p>
+          <w:p>
+            <w:pPr>
+              <w:pStyle w:val="ListParagraph"/>
+              <w:numPr>
+                <w:ilvl w:val="0"/>
+                <w:numId w:val="4"/>
+              </w:numPr>
+              <w:spacing w:after="0" w:line="240" w:lineRule="auto"/>
+              <w:rPr>
+                <w:color w:val="70AD47" w:themeColor="accent6"/>
+              </w:rPr>
+            </w:pPr>
+            <w:r>
+              <w:rPr>
+                <w:rFonts w:eastAsia="Calibri" w:cs="Arial"/>
+                <w:color w:val="70AD47" w:themeColor="accent6"/>
+              </w:rPr>
+              <w:t xml:space="preserve">get </w:t>
+            </w:r>
+            <w:r>
+              <w:rPr>
+                <w:rFonts w:eastAsia="Calibri" w:cs="Arial"/>
+                <w:color w:val="70AD47" w:themeColor="accent6"/>
+              </w:rPr>
+              <w:t xml:space="preserve">the </w:t>
+            </w:r>
+            <w:proofErr w:type="spellStart"/>
+            <w:r>
+              <w:rPr>
+                <w:rFonts w:eastAsia="Calibri" w:cs="Arial"/>
+                <w:color w:val="70AD47" w:themeColor="accent6"/>
+              </w:rPr>
+              <w:t>unvisible</w:t>
+            </w:r>
+            <w:proofErr w:type="spellEnd"/>
+            <w:r>
+              <w:rPr>
+                <w:rFonts w:eastAsia="Calibri" w:cs="Arial"/>
+                <w:color w:val="70AD47" w:themeColor="accent6"/>
+              </w:rPr>
+              <w:t xml:space="preserve"> blogs for that user who disappear them</w:t>
+            </w:r>
+          </w:p>
+          <w:p>
+            <w:pPr>
+              <w:pStyle w:val="ListParagraph"/>
+              <w:numPr>
+                <w:ilvl w:val="0"/>
+                <w:numId w:val="4"/>
+              </w:numPr>
+              <w:spacing w:after="0" w:line="240" w:lineRule="auto"/>
+              <w:rPr>
+                <w:color w:val="70AD47" w:themeColor="accent6"/>
+              </w:rPr>
+            </w:pPr>
+            <w:r>
+              <w:rPr>
+                <w:rFonts w:eastAsia="Calibri" w:cs="Arial"/>
+                <w:color w:val="70AD47" w:themeColor="accent6"/>
+              </w:rPr>
+              <w:t xml:space="preserve">display the writer blogs that need </w:t>
+            </w:r>
+            <w:proofErr w:type="spellStart"/>
+            <w:r>
+              <w:rPr>
+                <w:rFonts w:eastAsia="Calibri" w:cs="Arial"/>
+                <w:color w:val="70AD47" w:themeColor="accent6"/>
+              </w:rPr>
+              <w:t>conferm</w:t>
+            </w:r>
+            <w:proofErr w:type="spellEnd"/>
+          </w:p>
+          <w:p>
+            <w:pPr>
+              <w:pStyle w:val="ListParagraph"/>
+              <w:numPr>
+                <w:ilvl w:val="0"/>
+                <w:numId w:val="4"/>
+              </w:numPr>
+              <w:spacing w:after="0" w:line="240" w:lineRule="auto"/>
+              <w:rPr>
+                <w:color w:val="70AD47" w:themeColor="accent6"/>
+              </w:rPr>
+            </w:pPr>
+            <w:r>
+              <w:rPr>
+                <w:rFonts w:eastAsia="Calibri" w:cs="Arial"/>
+              </w:rPr>
+              <w:t>scheduling The Posts</w:t>
+            </w:r>
+          </w:p>
+          <w:p>
+            <w:pPr>
+              <w:pStyle w:val="ListParagraph"/>
+              <w:numPr>
+                <w:ilvl w:val="0"/>
+                <w:numId w:val="4"/>
+              </w:numPr>
+              <w:spacing w:after="0" w:line="240" w:lineRule="auto"/>
+              <w:rPr>
                 <w:color w:val="00B050"/>
               </w:rPr>
             </w:pPr>
@@ -1149,6 +1266,12 @@
                 <w:rFonts w:ascii="Calibri" w:eastAsia="Calibri" w:hAnsi="Calibri" w:cs="Arial"/>
               </w:rPr>
             </w:pPr>
+            <w:r>
+              <w:rPr>
+                <w:rFonts w:ascii="Calibri" w:eastAsia="Calibri" w:hAnsi="Calibri" w:cs="Arial"/>
+              </w:rPr>
+              <w:t xml:space="preserve">search for blog </w:t>
+            </w:r>
           </w:p>
           <w:p>
             <w:pPr>
@@ -1159,6 +1282,55 @@
               </w:numPr>
               <w:spacing w:after="0" w:line="240" w:lineRule="auto"/>
               <w:rPr>
+                <w:rFonts w:ascii="Calibri" w:eastAsia="Calibri" w:hAnsi="Calibri" w:cs="Arial"/>
+              </w:rPr>
+            </w:pPr>
+            <w:r>
+              <w:rPr>
+                <w:rFonts w:eastAsia="Calibri" w:cs="Arial"/>
+              </w:rPr>
+              <w:t xml:space="preserve">delete </w:t>
+            </w:r>
+            <w:r>
+              <w:rPr>
+                <w:rFonts w:eastAsia="Calibri" w:cs="Arial"/>
+              </w:rPr>
+              <w:t>blog</w:t>
+            </w:r>
+            <w:r>
+              <w:rPr>
+                <w:rFonts w:eastAsia="Calibri" w:cs="Arial"/>
+              </w:rPr>
+              <w:t xml:space="preserve"> after 10 </w:t>
+            </w:r>
+            <w:r>
+              <w:rPr>
+                <w:rFonts w:eastAsia="Calibri" w:cs="Arial"/>
+              </w:rPr>
+              <w:t>reports</w:t>
+            </w:r>
+            <w:r>
+              <w:rPr>
+                <w:rFonts w:eastAsia="Calibri" w:cs="Arial"/>
+              </w:rPr>
+              <w:t xml:space="preserve"> from user</w:t>
+            </w:r>
+            <w:r>
+              <w:rPr>
+                <w:rFonts w:eastAsia="Calibri" w:cs="Arial"/>
+              </w:rPr>
+              <w:t>s</w:t>
+            </w:r>
+          </w:p>
+          <w:p>
+            <w:pPr>
+              <w:pStyle w:val="ListParagraph"/>
+              <w:numPr>
+                <w:ilvl w:val="0"/>
+                <w:numId w:val="4"/>
+              </w:numPr>
+              <w:spacing w:after="0" w:line="240" w:lineRule="auto"/>
+              <w:rPr>
                 <w:color w:val="00B050"/>
               </w:rPr>
             </w:pPr>
@@ -1372,7 +1544,6 @@
                 <w:rFonts w:eastAsia="Calibri" w:cs="Arial"/>
                 <w:color w:val="70AD47" w:themeColor="accent6"/>
               </w:rPr>
-              <w:lastRenderedPageBreak/>
               <w:t xml:space="preserve">upload images </w:t>
             </w:r>
           </w:p>
@@ -1635,6 +1806,20 @@
               </w:rPr>
               <w:t>force delete</w:t>
             </w:r>
+            <w:r>
+              <w:rPr>
+                <w:rFonts w:ascii="Calibri" w:eastAsia="Calibri" w:hAnsi="Calibri" w:cs="Arial"/>
+                <w:color w:val="70AD47" w:themeColor="accent6"/>
+              </w:rPr>
+              <w:t xml:space="preserve"> </w:t>
+            </w:r>
+            <w:r>
+              <w:rPr>
+                <w:rFonts w:ascii="Calibri" w:eastAsia="Calibri" w:hAnsi="Calibri" w:cs="Arial"/>
+                <w:color w:val="FF0000"/>
+              </w:rPr>
+              <w:t xml:space="preserve">did not deleted </w:t>
+            </w:r>
           </w:p>
           <w:p>
             <w:pPr>
@@ -1687,11 +1872,13 @@
               <w:spacing w:after="0" w:line="240" w:lineRule="auto"/>
               <w:rPr>
                 <w:rFonts w:ascii="Calibri" w:eastAsia="Calibri" w:hAnsi="Calibri" w:cs="Arial"/>
-              </w:rPr>
-            </w:pPr>
-            <w:r>
-              <w:rPr>
-                <w:rFonts w:eastAsia="Calibri" w:cs="Arial"/>
+                <w:color w:val="70AD47" w:themeColor="accent6"/>
+              </w:rPr>
+            </w:pPr>
+            <w:r>
+              <w:rPr>
+                <w:rFonts w:eastAsia="Calibri" w:cs="Arial"/>
+                <w:color w:val="70AD47" w:themeColor="accent6"/>
               </w:rPr>
               <w:t>display all blogs in that tag with pagination</w:t>
             </w:r>
@@ -1711,144 +1898,401 @@
             <w:r>
               <w:rPr>
                 <w:rFonts w:eastAsia="Calibri" w:cs="Arial"/>
-              </w:rPr>
-              <w:t xml:space="preserve">display all </w:t>
-            </w:r>
-            <w:r>
-              <w:rPr>
-                <w:rFonts w:eastAsia="Calibri" w:cs="Arial"/>
-              </w:rPr>
-              <w:t>T</w:t>
+                <w:color w:val="70AD47" w:themeColor="accent6"/>
+              </w:rPr>
+              <w:t>display all Tags in that Blog with pagination</w:t>
+            </w:r>
+          </w:p>
+          <w:p>
+            <w:pPr>
+              <w:pStyle w:val="ListParagraph"/>
+              <w:numPr>
+                <w:ilvl w:val="0"/>
+                <w:numId w:val="14"/>
+              </w:numPr>
+              <w:spacing w:after="0" w:line="240" w:lineRule="auto"/>
+              <w:rPr>
+                <w:rFonts w:ascii="Calibri" w:eastAsia="Calibri" w:hAnsi="Calibri" w:cs="Arial"/>
+                <w:color w:val="70AD47" w:themeColor="accent6"/>
+              </w:rPr>
+            </w:pPr>
+            <w:r>
+              <w:rPr>
+                <w:rFonts w:eastAsia="Calibri" w:cs="Arial"/>
+                <w:color w:val="70AD47" w:themeColor="accent6"/>
+              </w:rPr>
+              <w:t xml:space="preserve">Add </w:t>
+            </w:r>
+          </w:p>
+          <w:p>
+            <w:pPr>
+              <w:pStyle w:val="ListParagraph"/>
+              <w:numPr>
+                <w:ilvl w:val="0"/>
+                <w:numId w:val="14"/>
+              </w:numPr>
+              <w:spacing w:after="0" w:line="240" w:lineRule="auto"/>
+              <w:rPr>
+                <w:rFonts w:ascii="Calibri" w:eastAsia="Calibri" w:hAnsi="Calibri" w:cs="Arial"/>
+                <w:color w:val="70AD47" w:themeColor="accent6"/>
+              </w:rPr>
+            </w:pPr>
+            <w:r>
+              <w:rPr>
+                <w:rFonts w:eastAsia="Calibri" w:cs="Arial"/>
+                <w:color w:val="70AD47" w:themeColor="accent6"/>
+              </w:rPr>
+              <w:t xml:space="preserve">Update </w:t>
+            </w:r>
+          </w:p>
+          <w:p>
+            <w:pPr>
+              <w:pStyle w:val="ListParagraph"/>
+              <w:numPr>
+                <w:ilvl w:val="0"/>
+                <w:numId w:val="14"/>
+              </w:numPr>
+              <w:spacing w:after="0" w:line="240" w:lineRule="auto"/>
+              <w:rPr>
+                <w:rFonts w:ascii="Calibri" w:eastAsia="Calibri" w:hAnsi="Calibri" w:cs="Arial"/>
+                <w:color w:val="70AD47" w:themeColor="accent6"/>
+              </w:rPr>
+            </w:pPr>
+            <w:r>
+              <w:rPr>
+                <w:rFonts w:eastAsia="Calibri" w:cs="Arial"/>
+                <w:color w:val="70AD47" w:themeColor="accent6"/>
+              </w:rPr>
+              <w:t>Delete</w:t>
+            </w:r>
+            <w:r>
+              <w:rPr>
+                <w:rFonts w:eastAsia="Calibri" w:cs="Arial"/>
+                <w:color w:val="70AD47" w:themeColor="accent6"/>
+              </w:rPr>
+              <w:t xml:space="preserve"> </w:t>
+            </w:r>
+            <w:proofErr w:type="gramStart"/>
+            <w:r>
+              <w:rPr>
+                <w:rFonts w:eastAsia="Calibri" w:cs="Arial"/>
+                <w:color w:val="70AD47" w:themeColor="accent6"/>
+              </w:rPr>
+              <w:t>( force</w:t>
+            </w:r>
+            <w:proofErr w:type="gramEnd"/>
+            <w:r>
+              <w:rPr>
+                <w:rFonts w:eastAsia="Calibri" w:cs="Arial"/>
+                <w:color w:val="70AD47" w:themeColor="accent6"/>
+              </w:rPr>
+              <w:t xml:space="preserve"> )</w:t>
+            </w:r>
+          </w:p>
+          <w:p>
+            <w:pPr>
+              <w:pStyle w:val="ListParagraph"/>
+              <w:numPr>
+                <w:ilvl w:val="0"/>
+                <w:numId w:val="14"/>
+              </w:numPr>
+              <w:spacing w:after="0" w:line="240" w:lineRule="auto"/>
+              <w:rPr>
+                <w:rFonts w:ascii="Calibri" w:eastAsia="Calibri" w:hAnsi="Calibri" w:cs="Arial"/>
+              </w:rPr>
+            </w:pPr>
+          </w:p>
+          <w:p>
+            <w:pPr>
+              <w:pStyle w:val="ListParagraph"/>
+              <w:numPr>
+                <w:ilvl w:val="0"/>
+                <w:numId w:val="1"/>
+              </w:numPr>
+              <w:spacing w:after="0" w:line="240" w:lineRule="auto"/>
+              <w:rPr>
+                <w:rFonts w:ascii="Calibri" w:eastAsia="Calibri" w:hAnsi="Calibri" w:cs="Arial"/>
+              </w:rPr>
+            </w:pPr>
+            <w:r>
+              <w:rPr>
+                <w:rFonts w:eastAsia="Calibri" w:cs="Arial"/>
+              </w:rPr>
+              <w:t xml:space="preserve">User </w:t>
+            </w:r>
+            <w:proofErr w:type="spellStart"/>
+            <w:r>
+              <w:rPr>
+                <w:rFonts w:eastAsia="Calibri" w:cs="Arial"/>
+              </w:rPr>
+              <w:t>bage</w:t>
+            </w:r>
+            <w:proofErr w:type="spellEnd"/>
+          </w:p>
+          <w:p>
+            <w:pPr>
+              <w:pStyle w:val="ListParagraph"/>
+              <w:numPr>
+                <w:ilvl w:val="0"/>
+                <w:numId w:val="6"/>
+              </w:numPr>
+              <w:spacing w:after="0" w:line="240" w:lineRule="auto"/>
+              <w:rPr>
+                <w:rFonts w:ascii="Calibri" w:eastAsia="Calibri" w:hAnsi="Calibri" w:cs="Arial"/>
+              </w:rPr>
+            </w:pPr>
+          </w:p>
+          <w:p>
+            <w:pPr>
+              <w:pStyle w:val="ListParagraph"/>
+              <w:numPr>
+                <w:ilvl w:val="0"/>
+                <w:numId w:val="6"/>
+              </w:numPr>
+              <w:spacing w:after="0" w:line="240" w:lineRule="auto"/>
+              <w:rPr>
+                <w:rFonts w:ascii="Calibri" w:eastAsia="Calibri" w:hAnsi="Calibri" w:cs="Arial"/>
+              </w:rPr>
+            </w:pPr>
+            <w:r>
+              <w:rPr>
+                <w:rFonts w:eastAsia="Calibri" w:cs="Arial"/>
+                <w:color w:val="70AD47" w:themeColor="accent6"/>
+              </w:rPr>
+              <w:t>display the users</w:t>
+            </w:r>
+          </w:p>
+          <w:p>
+            <w:pPr>
+              <w:pStyle w:val="ListParagraph"/>
+              <w:numPr>
+                <w:ilvl w:val="0"/>
+                <w:numId w:val="6"/>
+              </w:numPr>
+              <w:spacing w:after="0" w:line="240" w:lineRule="auto"/>
+              <w:rPr>
+                <w:rFonts w:ascii="Calibri" w:eastAsia="Calibri" w:hAnsi="Calibri" w:cs="Arial"/>
+              </w:rPr>
+            </w:pPr>
+            <w:r>
+              <w:rPr>
+                <w:rFonts w:eastAsia="Calibri" w:cs="Arial"/>
+                <w:color w:val="70AD47" w:themeColor="accent6"/>
+              </w:rPr>
+              <w:t xml:space="preserve">search for user with name </w:t>
+            </w:r>
+          </w:p>
+          <w:p>
+            <w:pPr>
+              <w:pStyle w:val="ListParagraph"/>
+              <w:numPr>
+                <w:ilvl w:val="0"/>
+                <w:numId w:val="6"/>
+              </w:numPr>
+              <w:spacing w:after="0" w:line="240" w:lineRule="auto"/>
+              <w:rPr>
+                <w:rFonts w:ascii="Calibri" w:eastAsia="Calibri" w:hAnsi="Calibri" w:cs="Arial"/>
+              </w:rPr>
+            </w:pPr>
+            <w:r>
+              <w:rPr>
+                <w:rFonts w:eastAsia="Calibri" w:cs="Arial"/>
+              </w:rPr>
+              <w:t xml:space="preserve">delete writter after 10 </w:t>
+            </w:r>
+            <w:r>
+              <w:rPr>
+                <w:rFonts w:eastAsia="Calibri" w:cs="Arial"/>
+              </w:rPr>
+              <w:t>blocks</w:t>
+            </w:r>
+            <w:r>
+              <w:rPr>
+                <w:rFonts w:eastAsia="Calibri" w:cs="Arial"/>
+              </w:rPr>
+              <w:t xml:space="preserve"> </w:t>
+            </w:r>
+            <w:r>
+              <w:rPr>
+                <w:rFonts w:eastAsia="Calibri" w:cs="Arial"/>
+              </w:rPr>
+              <w:t xml:space="preserve">from users  </w:t>
+            </w:r>
+          </w:p>
+          <w:p>
+            <w:pPr>
+              <w:pStyle w:val="ListParagraph"/>
+              <w:numPr>
+                <w:ilvl w:val="0"/>
+                <w:numId w:val="6"/>
+              </w:numPr>
+              <w:spacing w:after="0" w:line="240" w:lineRule="auto"/>
+              <w:rPr>
+                <w:rFonts w:ascii="Calibri" w:eastAsia="Calibri" w:hAnsi="Calibri" w:cs="Arial"/>
+              </w:rPr>
+            </w:pPr>
+            <w:r>
+              <w:rPr>
+                <w:rFonts w:eastAsia="Calibri" w:cs="Arial"/>
+              </w:rPr>
+              <w:t xml:space="preserve">block user from </w:t>
+            </w:r>
+            <w:proofErr w:type="spellStart"/>
+            <w:r>
+              <w:rPr>
+                <w:rFonts w:eastAsia="Calibri" w:cs="Arial"/>
+              </w:rPr>
+              <w:t>comminting</w:t>
+            </w:r>
+            <w:proofErr w:type="spellEnd"/>
+            <w:r>
+              <w:rPr>
+                <w:rFonts w:eastAsia="Calibri" w:cs="Arial"/>
+              </w:rPr>
+              <w:t xml:space="preserve">  // method that contain some words if it found in his </w:t>
+            </w:r>
+            <w:proofErr w:type="spellStart"/>
+            <w:r>
+              <w:rPr>
+                <w:rFonts w:eastAsia="Calibri" w:cs="Arial"/>
+              </w:rPr>
+              <w:t>commint</w:t>
+            </w:r>
+            <w:proofErr w:type="spellEnd"/>
+            <w:r>
+              <w:rPr>
+                <w:rFonts w:eastAsia="Calibri" w:cs="Arial"/>
+              </w:rPr>
+              <w:t xml:space="preserve"> </w:t>
             </w:r>
             <w:bookmarkStart w:id="0" w:name="_GoBack"/>
             <w:bookmarkEnd w:id="0"/>
-            <w:r>
-              <w:rPr>
-                <w:rFonts w:eastAsia="Calibri" w:cs="Arial"/>
-              </w:rPr>
-              <w:t>ags</w:t>
-            </w:r>
-            <w:r>
-              <w:rPr>
-                <w:rFonts w:eastAsia="Calibri" w:cs="Arial"/>
-              </w:rPr>
-              <w:t xml:space="preserve"> in that </w:t>
-            </w:r>
-            <w:r>
-              <w:rPr>
-                <w:rFonts w:eastAsia="Calibri" w:cs="Arial"/>
-              </w:rPr>
-              <w:t>Blog</w:t>
-            </w:r>
-            <w:r>
-              <w:rPr>
-                <w:rFonts w:eastAsia="Calibri" w:cs="Arial"/>
-              </w:rPr>
-              <w:t xml:space="preserve"> with pagination</w:t>
-            </w:r>
-          </w:p>
-          <w:p>
-            <w:pPr>
-              <w:pStyle w:val="ListParagraph"/>
-              <w:numPr>
-                <w:ilvl w:val="0"/>
-                <w:numId w:val="14"/>
-              </w:numPr>
-              <w:spacing w:after="0" w:line="240" w:lineRule="auto"/>
-              <w:rPr>
-                <w:rFonts w:ascii="Calibri" w:eastAsia="Calibri" w:hAnsi="Calibri" w:cs="Arial"/>
-              </w:rPr>
-            </w:pPr>
-            <w:r>
-              <w:rPr>
-                <w:rFonts w:eastAsia="Calibri" w:cs="Arial"/>
-              </w:rPr>
-              <w:t xml:space="preserve">Assign blogs to tags </w:t>
-            </w:r>
-          </w:p>
-          <w:p>
-            <w:pPr>
-              <w:pStyle w:val="ListParagraph"/>
-              <w:numPr>
-                <w:ilvl w:val="0"/>
-                <w:numId w:val="14"/>
-              </w:numPr>
-              <w:spacing w:after="0" w:line="240" w:lineRule="auto"/>
-              <w:rPr>
-                <w:rFonts w:ascii="Calibri" w:eastAsia="Calibri" w:hAnsi="Calibri" w:cs="Arial"/>
-              </w:rPr>
-            </w:pPr>
-            <w:r>
-              <w:rPr>
-                <w:rFonts w:eastAsia="Calibri" w:cs="Arial"/>
-              </w:rPr>
-              <w:t xml:space="preserve">Add </w:t>
-            </w:r>
-          </w:p>
-          <w:p>
-            <w:pPr>
-              <w:pStyle w:val="ListParagraph"/>
-              <w:numPr>
-                <w:ilvl w:val="0"/>
-                <w:numId w:val="14"/>
-              </w:numPr>
-              <w:spacing w:after="0" w:line="240" w:lineRule="auto"/>
-              <w:rPr>
-                <w:rFonts w:ascii="Calibri" w:eastAsia="Calibri" w:hAnsi="Calibri" w:cs="Arial"/>
-              </w:rPr>
-            </w:pPr>
-            <w:r>
-              <w:rPr>
-                <w:rFonts w:eastAsia="Calibri" w:cs="Arial"/>
-              </w:rPr>
-              <w:t xml:space="preserve">Update </w:t>
-            </w:r>
-          </w:p>
-          <w:p>
-            <w:pPr>
-              <w:pStyle w:val="ListParagraph"/>
-              <w:numPr>
-                <w:ilvl w:val="0"/>
-                <w:numId w:val="14"/>
-              </w:numPr>
-              <w:spacing w:after="0" w:line="240" w:lineRule="auto"/>
-              <w:rPr>
-                <w:rFonts w:ascii="Calibri" w:eastAsia="Calibri" w:hAnsi="Calibri" w:cs="Arial"/>
-              </w:rPr>
-            </w:pPr>
-            <w:r>
-              <w:rPr>
-                <w:rFonts w:eastAsia="Calibri" w:cs="Arial"/>
-              </w:rPr>
-              <w:t>Delete</w:t>
-            </w:r>
+          </w:p>
+          <w:p>
+            <w:pPr>
+              <w:pStyle w:val="ListParagraph"/>
+              <w:numPr>
+                <w:ilvl w:val="0"/>
+                <w:numId w:val="6"/>
+              </w:numPr>
+              <w:spacing w:after="0" w:line="240" w:lineRule="auto"/>
+              <w:rPr>
+                <w:rFonts w:ascii="Calibri" w:eastAsia="Calibri" w:hAnsi="Calibri" w:cs="Arial"/>
+              </w:rPr>
+            </w:pPr>
+            <w:r>
+              <w:rPr>
+                <w:rFonts w:eastAsia="Calibri" w:cs="Arial"/>
+              </w:rPr>
+              <w:t xml:space="preserve">Ask for be writter </w:t>
+            </w:r>
+          </w:p>
+          <w:p>
+            <w:pPr>
+              <w:spacing w:after="0" w:line="240" w:lineRule="auto"/>
+              <w:rPr>
+                <w:rFonts w:ascii="Calibri" w:eastAsia="Calibri" w:hAnsi="Calibri" w:cs="Arial"/>
+              </w:rPr>
+            </w:pPr>
+          </w:p>
+          <w:p>
+            <w:pPr>
+              <w:pStyle w:val="ListParagraph"/>
+              <w:numPr>
+                <w:ilvl w:val="0"/>
+                <w:numId w:val="1"/>
+              </w:numPr>
+              <w:spacing w:after="0" w:line="240" w:lineRule="auto"/>
+              <w:rPr>
+                <w:rFonts w:ascii="Calibri" w:eastAsia="Calibri" w:hAnsi="Calibri" w:cs="Arial"/>
+              </w:rPr>
+            </w:pPr>
+            <w:r>
+              <w:rPr>
+                <w:rFonts w:eastAsia="Calibri" w:cs="Arial"/>
+              </w:rPr>
+              <w:t xml:space="preserve">Admins </w:t>
+            </w:r>
+            <w:proofErr w:type="spellStart"/>
+            <w:r>
+              <w:rPr>
+                <w:rFonts w:eastAsia="Calibri" w:cs="Arial"/>
+              </w:rPr>
+              <w:t>bage</w:t>
+            </w:r>
+            <w:proofErr w:type="spellEnd"/>
+          </w:p>
+          <w:p>
+            <w:pPr>
+              <w:pStyle w:val="ListParagraph"/>
+              <w:numPr>
+                <w:ilvl w:val="0"/>
+                <w:numId w:val="13"/>
+              </w:numPr>
+              <w:spacing w:after="0" w:line="240" w:lineRule="auto"/>
+              <w:rPr>
+                <w:rFonts w:ascii="Calibri" w:eastAsia="Calibri" w:hAnsi="Calibri" w:cs="Arial"/>
+              </w:rPr>
+            </w:pPr>
+          </w:p>
+          <w:p>
+            <w:pPr>
+              <w:pStyle w:val="ListParagraph"/>
+              <w:numPr>
+                <w:ilvl w:val="0"/>
+                <w:numId w:val="1"/>
+              </w:numPr>
+              <w:spacing w:after="0" w:line="240" w:lineRule="auto"/>
+              <w:rPr>
+                <w:rFonts w:ascii="Calibri" w:eastAsia="Calibri" w:hAnsi="Calibri" w:cs="Arial"/>
+              </w:rPr>
+            </w:pPr>
+            <w:r>
+              <w:rPr>
+                <w:rFonts w:eastAsia="Calibri" w:cs="Arial"/>
+              </w:rPr>
+              <w:t xml:space="preserve">Chates </w:t>
+            </w:r>
+            <w:proofErr w:type="spellStart"/>
+            <w:r>
+              <w:rPr>
+                <w:rFonts w:eastAsia="Calibri" w:cs="Arial"/>
+              </w:rPr>
+              <w:t>bage</w:t>
+            </w:r>
+            <w:proofErr w:type="spellEnd"/>
             <w:r>
               <w:rPr>
                 <w:rFonts w:eastAsia="Calibri" w:cs="Arial"/>
               </w:rPr>
               <w:t xml:space="preserve"> </w:t>
             </w:r>
-            <w:proofErr w:type="gramStart"/>
-            <w:r>
-              <w:rPr>
-                <w:rFonts w:eastAsia="Calibri" w:cs="Arial"/>
-              </w:rPr>
-              <w:t>( force</w:t>
-            </w:r>
-            <w:proofErr w:type="gramEnd"/>
-            <w:r>
-              <w:rPr>
-                <w:rFonts w:eastAsia="Calibri" w:cs="Arial"/>
-              </w:rPr>
-              <w:t xml:space="preserve"> )</w:t>
-            </w:r>
-          </w:p>
-          <w:p>
-            <w:pPr>
-              <w:pStyle w:val="ListParagraph"/>
-              <w:numPr>
-                <w:ilvl w:val="0"/>
-                <w:numId w:val="14"/>
+          </w:p>
+          <w:p>
+            <w:pPr>
+              <w:pStyle w:val="ListParagraph"/>
+              <w:numPr>
+                <w:ilvl w:val="0"/>
+                <w:numId w:val="7"/>
+              </w:numPr>
+              <w:spacing w:after="0" w:line="240" w:lineRule="auto"/>
+              <w:rPr>
+                <w:rFonts w:ascii="Calibri" w:eastAsia="Calibri" w:hAnsi="Calibri" w:cs="Arial"/>
+              </w:rPr>
+            </w:pPr>
+            <w:r>
+              <w:rPr>
+                <w:rFonts w:eastAsia="Calibri" w:cs="Arial"/>
+              </w:rPr>
+              <w:t>user can chat with admin with messaging system</w:t>
+            </w:r>
+          </w:p>
+          <w:p>
+            <w:pPr>
+              <w:pStyle w:val="ListParagraph"/>
+              <w:numPr>
+                <w:ilvl w:val="0"/>
+                <w:numId w:val="7"/>
               </w:numPr>
               <w:spacing w:after="0" w:line="240" w:lineRule="auto"/>
               <w:rPr>
@@ -1872,7 +2316,7 @@
               <w:rPr>
                 <w:rFonts w:eastAsia="Calibri" w:cs="Arial"/>
               </w:rPr>
-              <w:t xml:space="preserve">User </w:t>
+              <w:t xml:space="preserve">Messages </w:t>
             </w:r>
             <w:proofErr w:type="spellStart"/>
             <w:r>
@@ -1882,212 +2326,264 @@
               <w:t>bage</w:t>
             </w:r>
             <w:proofErr w:type="spellEnd"/>
-          </w:p>
-          <w:p>
-            <w:pPr>
-              <w:pStyle w:val="ListParagraph"/>
-              <w:numPr>
-                <w:ilvl w:val="0"/>
-                <w:numId w:val="6"/>
-              </w:numPr>
-              <w:spacing w:after="0" w:line="240" w:lineRule="auto"/>
-              <w:rPr>
-                <w:rFonts w:ascii="Calibri" w:eastAsia="Calibri" w:hAnsi="Calibri" w:cs="Arial"/>
-              </w:rPr>
-            </w:pPr>
-            <w:r>
-              <w:rPr>
-                <w:rFonts w:eastAsia="Calibri" w:cs="Arial"/>
-              </w:rPr>
-              <w:t xml:space="preserve">the </w:t>
+            <w:r>
+              <w:rPr>
+                <w:rFonts w:eastAsia="Calibri" w:cs="Arial"/>
+              </w:rPr>
+              <w:t xml:space="preserve"> </w:t>
+            </w:r>
+          </w:p>
+          <w:p>
+            <w:pPr>
+              <w:pStyle w:val="ListParagraph"/>
+              <w:numPr>
+                <w:ilvl w:val="0"/>
+                <w:numId w:val="12"/>
+              </w:numPr>
+              <w:spacing w:after="0" w:line="240" w:lineRule="auto"/>
+              <w:rPr>
+                <w:rFonts w:ascii="Calibri" w:eastAsia="Calibri" w:hAnsi="Calibri" w:cs="Arial"/>
+              </w:rPr>
+            </w:pPr>
+          </w:p>
+          <w:p>
+            <w:pPr>
+              <w:pStyle w:val="ListParagraph"/>
+              <w:numPr>
+                <w:ilvl w:val="0"/>
+                <w:numId w:val="1"/>
+              </w:numPr>
+              <w:spacing w:after="0" w:line="240" w:lineRule="auto"/>
+              <w:rPr>
+                <w:rFonts w:ascii="Calibri" w:eastAsia="Calibri" w:hAnsi="Calibri" w:cs="Arial"/>
+              </w:rPr>
+            </w:pPr>
+            <w:r>
+              <w:rPr>
+                <w:rFonts w:eastAsia="Calibri" w:cs="Arial"/>
+              </w:rPr>
+              <w:t xml:space="preserve">Category </w:t>
             </w:r>
             <w:proofErr w:type="spellStart"/>
             <w:r>
               <w:rPr>
                 <w:rFonts w:eastAsia="Calibri" w:cs="Arial"/>
               </w:rPr>
-              <w:t>unvisible</w:t>
+              <w:t>bage</w:t>
             </w:r>
             <w:proofErr w:type="spellEnd"/>
-            <w:r>
-              <w:rPr>
-                <w:rFonts w:eastAsia="Calibri" w:cs="Arial"/>
-              </w:rPr>
-              <w:t xml:space="preserve"> ones for the user who disappear them</w:t>
-            </w:r>
-          </w:p>
-          <w:p>
-            <w:pPr>
-              <w:pStyle w:val="ListParagraph"/>
-              <w:numPr>
-                <w:ilvl w:val="0"/>
-                <w:numId w:val="6"/>
-              </w:numPr>
-              <w:spacing w:after="0" w:line="240" w:lineRule="auto"/>
-              <w:rPr>
-                <w:rFonts w:ascii="Calibri" w:eastAsia="Calibri" w:hAnsi="Calibri" w:cs="Arial"/>
-              </w:rPr>
-            </w:pPr>
-            <w:r>
-              <w:rPr>
-                <w:rFonts w:eastAsia="Calibri" w:cs="Arial"/>
-              </w:rPr>
-              <w:t xml:space="preserve">display the writer blogs that need </w:t>
-            </w:r>
+          </w:p>
+          <w:p>
+            <w:pPr>
+              <w:pStyle w:val="ListParagraph"/>
+              <w:numPr>
+                <w:ilvl w:val="0"/>
+                <w:numId w:val="8"/>
+              </w:numPr>
+              <w:spacing w:after="0" w:line="240" w:lineRule="auto"/>
+              <w:rPr>
+                <w:rFonts w:ascii="Calibri" w:eastAsia="Calibri" w:hAnsi="Calibri" w:cs="Arial"/>
+              </w:rPr>
+            </w:pPr>
+            <w:r>
+              <w:rPr>
+                <w:rFonts w:eastAsia="Calibri" w:cs="Arial"/>
+              </w:rPr>
+              <w:t>Display category</w:t>
+            </w:r>
+          </w:p>
+          <w:p>
+            <w:pPr>
+              <w:pStyle w:val="ListParagraph"/>
+              <w:numPr>
+                <w:ilvl w:val="0"/>
+                <w:numId w:val="8"/>
+              </w:numPr>
+              <w:spacing w:after="0" w:line="240" w:lineRule="auto"/>
+              <w:rPr>
+                <w:rFonts w:ascii="Calibri" w:eastAsia="Calibri" w:hAnsi="Calibri" w:cs="Arial"/>
+              </w:rPr>
+            </w:pPr>
+            <w:r>
+              <w:rPr>
+                <w:rFonts w:eastAsia="Calibri" w:cs="Arial"/>
+              </w:rPr>
+              <w:t>Add category</w:t>
+            </w:r>
+          </w:p>
+          <w:p>
+            <w:pPr>
+              <w:pStyle w:val="ListParagraph"/>
+              <w:numPr>
+                <w:ilvl w:val="0"/>
+                <w:numId w:val="8"/>
+              </w:numPr>
+              <w:spacing w:after="0" w:line="240" w:lineRule="auto"/>
+              <w:rPr>
+                <w:rFonts w:ascii="Calibri" w:eastAsia="Calibri" w:hAnsi="Calibri" w:cs="Arial"/>
+              </w:rPr>
+            </w:pPr>
             <w:proofErr w:type="spellStart"/>
             <w:r>
               <w:rPr>
                 <w:rFonts w:eastAsia="Calibri" w:cs="Arial"/>
               </w:rPr>
-              <w:t>conferm</w:t>
+              <w:t>apdates</w:t>
             </w:r>
             <w:proofErr w:type="spellEnd"/>
-          </w:p>
-          <w:p>
-            <w:pPr>
-              <w:pStyle w:val="ListParagraph"/>
-              <w:numPr>
-                <w:ilvl w:val="0"/>
-                <w:numId w:val="6"/>
-              </w:numPr>
-              <w:spacing w:after="0" w:line="240" w:lineRule="auto"/>
-              <w:rPr>
-                <w:rFonts w:ascii="Calibri" w:eastAsia="Calibri" w:hAnsi="Calibri" w:cs="Arial"/>
-              </w:rPr>
-            </w:pPr>
-            <w:r>
-              <w:rPr>
-                <w:rFonts w:eastAsia="Calibri" w:cs="Arial"/>
-              </w:rPr>
-              <w:t>scheduling The Posts</w:t>
-            </w:r>
-          </w:p>
-          <w:p>
-            <w:pPr>
-              <w:pStyle w:val="ListParagraph"/>
-              <w:numPr>
-                <w:ilvl w:val="0"/>
-                <w:numId w:val="6"/>
-              </w:numPr>
-              <w:spacing w:after="0" w:line="240" w:lineRule="auto"/>
-              <w:rPr>
-                <w:rFonts w:ascii="Calibri" w:eastAsia="Calibri" w:hAnsi="Calibri" w:cs="Arial"/>
-              </w:rPr>
-            </w:pPr>
-            <w:r>
-              <w:rPr>
-                <w:rFonts w:eastAsia="Calibri" w:cs="Arial"/>
-              </w:rPr>
-              <w:t>display the users</w:t>
-            </w:r>
-          </w:p>
-          <w:p>
-            <w:pPr>
-              <w:pStyle w:val="ListParagraph"/>
-              <w:numPr>
-                <w:ilvl w:val="0"/>
-                <w:numId w:val="6"/>
-              </w:numPr>
-              <w:spacing w:after="0" w:line="240" w:lineRule="auto"/>
-              <w:rPr>
-                <w:rFonts w:ascii="Calibri" w:eastAsia="Calibri" w:hAnsi="Calibri" w:cs="Arial"/>
-              </w:rPr>
-            </w:pPr>
-            <w:r>
-              <w:rPr>
-                <w:rFonts w:eastAsia="Calibri" w:cs="Arial"/>
-              </w:rPr>
-              <w:t>delete writter after 10 reports upgrade</w:t>
-            </w:r>
-          </w:p>
-          <w:p>
-            <w:pPr>
-              <w:pStyle w:val="ListParagraph"/>
-              <w:numPr>
-                <w:ilvl w:val="0"/>
-                <w:numId w:val="6"/>
-              </w:numPr>
-              <w:spacing w:after="0" w:line="240" w:lineRule="auto"/>
-              <w:rPr>
-                <w:rFonts w:ascii="Calibri" w:eastAsia="Calibri" w:hAnsi="Calibri" w:cs="Arial"/>
-              </w:rPr>
-            </w:pPr>
-            <w:r>
-              <w:rPr>
-                <w:rFonts w:eastAsia="Calibri" w:cs="Arial"/>
-              </w:rPr>
-              <w:t xml:space="preserve">block user from </w:t>
+            <w:r>
+              <w:rPr>
+                <w:rFonts w:eastAsia="Calibri" w:cs="Arial"/>
+              </w:rPr>
+              <w:t xml:space="preserve"> and delete category</w:t>
+            </w:r>
+          </w:p>
+          <w:p>
+            <w:pPr>
+              <w:pStyle w:val="ListParagraph"/>
+              <w:numPr>
+                <w:ilvl w:val="0"/>
+                <w:numId w:val="8"/>
+              </w:numPr>
+              <w:spacing w:after="0" w:line="240" w:lineRule="auto"/>
+              <w:rPr>
+                <w:rFonts w:ascii="Calibri" w:eastAsia="Calibri" w:hAnsi="Calibri" w:cs="Arial"/>
+              </w:rPr>
+            </w:pPr>
+          </w:p>
+          <w:p>
+            <w:pPr>
+              <w:pStyle w:val="ListParagraph"/>
+              <w:numPr>
+                <w:ilvl w:val="0"/>
+                <w:numId w:val="1"/>
+              </w:numPr>
+              <w:spacing w:after="0" w:line="240" w:lineRule="auto"/>
+              <w:rPr>
+                <w:rFonts w:ascii="Calibri" w:eastAsia="Calibri" w:hAnsi="Calibri" w:cs="Arial"/>
+              </w:rPr>
+            </w:pPr>
+            <w:r>
+              <w:rPr>
+                <w:rFonts w:eastAsia="Calibri" w:cs="Arial"/>
+              </w:rPr>
+              <w:t xml:space="preserve">News </w:t>
             </w:r>
             <w:proofErr w:type="spellStart"/>
             <w:r>
               <w:rPr>
                 <w:rFonts w:eastAsia="Calibri" w:cs="Arial"/>
               </w:rPr>
-              <w:t>comminting</w:t>
+              <w:t>bage</w:t>
             </w:r>
             <w:proofErr w:type="spellEnd"/>
-          </w:p>
-          <w:p>
-            <w:pPr>
-              <w:pStyle w:val="ListParagraph"/>
-              <w:numPr>
-                <w:ilvl w:val="0"/>
-                <w:numId w:val="6"/>
-              </w:numPr>
-              <w:spacing w:after="0" w:line="240" w:lineRule="auto"/>
-              <w:rPr>
-                <w:rFonts w:ascii="Calibri" w:eastAsia="Calibri" w:hAnsi="Calibri" w:cs="Arial"/>
-              </w:rPr>
-            </w:pPr>
+            <w:r>
+              <w:rPr>
+                <w:rFonts w:eastAsia="Calibri" w:cs="Arial"/>
+              </w:rPr>
+              <w:t xml:space="preserve"> </w:t>
+            </w:r>
+          </w:p>
+          <w:p>
+            <w:pPr>
+              <w:pStyle w:val="ListParagraph"/>
+              <w:numPr>
+                <w:ilvl w:val="0"/>
+                <w:numId w:val="9"/>
+              </w:numPr>
+              <w:spacing w:after="0" w:line="240" w:lineRule="auto"/>
+              <w:rPr>
+                <w:rFonts w:ascii="Calibri" w:eastAsia="Calibri" w:hAnsi="Calibri" w:cs="Arial"/>
+              </w:rPr>
+            </w:pPr>
+            <w:r>
+              <w:rPr>
+                <w:rFonts w:eastAsia="Calibri" w:cs="Arial"/>
+              </w:rPr>
+              <w:t xml:space="preserve">Add, show, update and </w:t>
+            </w:r>
             <w:proofErr w:type="spellStart"/>
             <w:r>
               <w:rPr>
                 <w:rFonts w:eastAsia="Calibri" w:cs="Arial"/>
               </w:rPr>
-              <w:t>notificates</w:t>
+              <w:t>delte</w:t>
             </w:r>
             <w:proofErr w:type="spellEnd"/>
             <w:r>
               <w:rPr>
                 <w:rFonts w:eastAsia="Calibri" w:cs="Arial"/>
               </w:rPr>
-              <w:t xml:space="preserve"> the user that he will block</w:t>
-            </w:r>
-          </w:p>
-          <w:p>
-            <w:pPr>
-              <w:pStyle w:val="ListParagraph"/>
-              <w:numPr>
-                <w:ilvl w:val="0"/>
-                <w:numId w:val="6"/>
-              </w:numPr>
-              <w:spacing w:after="0" w:line="240" w:lineRule="auto"/>
-              <w:rPr>
-                <w:rFonts w:ascii="Calibri" w:eastAsia="Calibri" w:hAnsi="Calibri" w:cs="Arial"/>
-              </w:rPr>
-            </w:pPr>
-            <w:r>
-              <w:rPr>
-                <w:rFonts w:eastAsia="Calibri" w:cs="Arial"/>
-              </w:rPr>
-              <w:t xml:space="preserve">Ask for be writter </w:t>
-            </w:r>
-          </w:p>
-          <w:p>
-            <w:pPr>
-              <w:pStyle w:val="ListParagraph"/>
-              <w:numPr>
-                <w:ilvl w:val="0"/>
-                <w:numId w:val="6"/>
-              </w:numPr>
-              <w:spacing w:after="0" w:line="240" w:lineRule="auto"/>
-              <w:rPr>
-                <w:rFonts w:ascii="Calibri" w:eastAsia="Calibri" w:hAnsi="Calibri" w:cs="Arial"/>
-              </w:rPr>
-            </w:pPr>
-          </w:p>
-          <w:p>
-            <w:pPr>
+              <w:t xml:space="preserve"> news</w:t>
+            </w:r>
+          </w:p>
+          <w:p>
+            <w:pPr>
+              <w:pStyle w:val="ListParagraph"/>
+              <w:numPr>
+                <w:ilvl w:val="0"/>
+                <w:numId w:val="9"/>
+              </w:numPr>
+              <w:spacing w:after="0" w:line="240" w:lineRule="auto"/>
+              <w:rPr>
+                <w:rFonts w:ascii="Calibri" w:eastAsia="Calibri" w:hAnsi="Calibri" w:cs="Arial"/>
+              </w:rPr>
+            </w:pPr>
+            <w:proofErr w:type="spellStart"/>
+            <w:r>
+              <w:rPr>
+                <w:rFonts w:eastAsia="Calibri" w:cs="Arial"/>
+              </w:rPr>
+              <w:t>apper</w:t>
+            </w:r>
+            <w:proofErr w:type="spellEnd"/>
+            <w:r>
+              <w:rPr>
+                <w:rFonts w:eastAsia="Calibri" w:cs="Arial"/>
+              </w:rPr>
+              <w:t xml:space="preserve"> or </w:t>
+            </w:r>
+            <w:proofErr w:type="spellStart"/>
+            <w:r>
+              <w:rPr>
+                <w:rFonts w:eastAsia="Calibri" w:cs="Arial"/>
+              </w:rPr>
+              <w:t>dissapper</w:t>
+            </w:r>
+            <w:proofErr w:type="spellEnd"/>
+            <w:r>
+              <w:rPr>
+                <w:rFonts w:eastAsia="Calibri" w:cs="Arial"/>
+              </w:rPr>
+              <w:t xml:space="preserve"> news</w:t>
+            </w:r>
+          </w:p>
+          <w:p>
+            <w:pPr>
+              <w:pStyle w:val="ListParagraph"/>
+              <w:numPr>
+                <w:ilvl w:val="0"/>
+                <w:numId w:val="9"/>
+              </w:numPr>
+              <w:spacing w:after="0" w:line="240" w:lineRule="auto"/>
+              <w:rPr>
+                <w:rFonts w:ascii="Calibri" w:eastAsia="Calibri" w:hAnsi="Calibri" w:cs="Arial"/>
+              </w:rPr>
+            </w:pPr>
+            <w:r>
+              <w:rPr>
+                <w:rFonts w:eastAsia="Calibri" w:cs="Arial"/>
+              </w:rPr>
+              <w:t>scheduling The news</w:t>
+            </w:r>
+          </w:p>
+          <w:p>
+            <w:pPr>
+              <w:pStyle w:val="ListParagraph"/>
+              <w:numPr>
+                <w:ilvl w:val="0"/>
+                <w:numId w:val="9"/>
+              </w:numPr>
               <w:spacing w:after="0" w:line="240" w:lineRule="auto"/>
               <w:rPr>
                 <w:rFonts w:ascii="Calibri" w:eastAsia="Calibri" w:hAnsi="Calibri" w:cs="Arial"/>
@@ -2110,7 +2606,7 @@
               <w:rPr>
                 <w:rFonts w:eastAsia="Calibri" w:cs="Arial"/>
               </w:rPr>
-              <w:t xml:space="preserve">Admins </w:t>
+              <w:t xml:space="preserve">Blocks </w:t>
             </w:r>
             <w:proofErr w:type="spellStart"/>
             <w:r>
@@ -2126,7 +2622,7 @@
               <w:pStyle w:val="ListParagraph"/>
               <w:numPr>
                 <w:ilvl w:val="0"/>
-                <w:numId w:val="13"/>
+                <w:numId w:val="11"/>
               </w:numPr>
               <w:spacing w:after="0" w:line="240" w:lineRule="auto"/>
               <w:rPr>
@@ -2150,7 +2646,7 @@
               <w:rPr>
                 <w:rFonts w:eastAsia="Calibri" w:cs="Arial"/>
               </w:rPr>
-              <w:t xml:space="preserve">Chates </w:t>
+              <w:t xml:space="preserve"> Follow </w:t>
             </w:r>
             <w:proofErr w:type="spellStart"/>
             <w:r>
@@ -2160,6 +2656,78 @@
               <w:t>bage</w:t>
             </w:r>
             <w:proofErr w:type="spellEnd"/>
+          </w:p>
+          <w:p>
+            <w:pPr>
+              <w:pStyle w:val="ListParagraph"/>
+              <w:numPr>
+                <w:ilvl w:val="0"/>
+                <w:numId w:val="11"/>
+              </w:numPr>
+              <w:spacing w:after="0" w:line="240" w:lineRule="auto"/>
+              <w:rPr>
+                <w:rFonts w:ascii="Calibri" w:eastAsia="Calibri" w:hAnsi="Calibri" w:cs="Arial"/>
+              </w:rPr>
+            </w:pPr>
+          </w:p>
+          <w:p>
+            <w:pPr>
+              <w:pStyle w:val="ListParagraph"/>
+              <w:numPr>
+                <w:ilvl w:val="0"/>
+                <w:numId w:val="1"/>
+              </w:numPr>
+              <w:spacing w:after="0" w:line="240" w:lineRule="auto"/>
+              <w:rPr>
+                <w:rFonts w:ascii="Calibri" w:eastAsia="Calibri" w:hAnsi="Calibri" w:cs="Arial"/>
+              </w:rPr>
+            </w:pPr>
+            <w:r>
+              <w:rPr>
+                <w:rFonts w:eastAsia="Calibri" w:cs="Arial"/>
+              </w:rPr>
+              <w:t xml:space="preserve">Reade by </w:t>
+            </w:r>
+          </w:p>
+          <w:p>
+            <w:pPr>
+              <w:pStyle w:val="ListParagraph"/>
+              <w:numPr>
+                <w:ilvl w:val="0"/>
+                <w:numId w:val="11"/>
+              </w:numPr>
+              <w:spacing w:after="0" w:line="240" w:lineRule="auto"/>
+              <w:rPr>
+                <w:rFonts w:ascii="Calibri" w:eastAsia="Calibri" w:hAnsi="Calibri" w:cs="Arial"/>
+              </w:rPr>
+            </w:pPr>
+          </w:p>
+          <w:p>
+            <w:pPr>
+              <w:pStyle w:val="ListParagraph"/>
+              <w:numPr>
+                <w:ilvl w:val="0"/>
+                <w:numId w:val="1"/>
+              </w:numPr>
+              <w:spacing w:after="0" w:line="240" w:lineRule="auto"/>
+              <w:rPr>
+                <w:rFonts w:ascii="Calibri" w:eastAsia="Calibri" w:hAnsi="Calibri" w:cs="Arial"/>
+              </w:rPr>
+            </w:pPr>
+            <w:r>
+              <w:rPr>
+                <w:rFonts w:eastAsia="Calibri" w:cs="Arial"/>
+              </w:rPr>
+              <w:t xml:space="preserve">Reports </w:t>
+            </w:r>
+            <w:proofErr w:type="spellStart"/>
+            <w:r>
+              <w:rPr>
+                <w:rFonts w:eastAsia="Calibri" w:cs="Arial"/>
+              </w:rPr>
+              <w:t>bage</w:t>
+            </w:r>
+            <w:proofErr w:type="spellEnd"/>
             <w:r>
               <w:rPr>
                 <w:rFonts w:eastAsia="Calibri" w:cs="Arial"/>
@@ -2172,26 +2740,26 @@
               <w:pStyle w:val="ListParagraph"/>
               <w:numPr>
                 <w:ilvl w:val="0"/>
-                <w:numId w:val="7"/>
-              </w:numPr>
-              <w:spacing w:after="0" w:line="240" w:lineRule="auto"/>
-              <w:rPr>
-                <w:rFonts w:ascii="Calibri" w:eastAsia="Calibri" w:hAnsi="Calibri" w:cs="Arial"/>
-              </w:rPr>
-            </w:pPr>
-            <w:r>
-              <w:rPr>
-                <w:rFonts w:eastAsia="Calibri" w:cs="Arial"/>
-              </w:rPr>
-              <w:t>user can chat with admin with messaging system</w:t>
-            </w:r>
-          </w:p>
-          <w:p>
-            <w:pPr>
-              <w:pStyle w:val="ListParagraph"/>
-              <w:numPr>
-                <w:ilvl w:val="0"/>
-                <w:numId w:val="7"/>
+                <w:numId w:val="11"/>
+              </w:numPr>
+              <w:spacing w:after="0" w:line="240" w:lineRule="auto"/>
+              <w:rPr>
+                <w:rFonts w:ascii="Calibri" w:eastAsia="Calibri" w:hAnsi="Calibri" w:cs="Arial"/>
+              </w:rPr>
+            </w:pPr>
+            <w:r>
+              <w:rPr>
+                <w:rFonts w:eastAsia="Calibri" w:cs="Arial"/>
+              </w:rPr>
+              <w:t>get the reported blogs</w:t>
+            </w:r>
+          </w:p>
+          <w:p>
+            <w:pPr>
+              <w:pStyle w:val="ListParagraph"/>
+              <w:numPr>
+                <w:ilvl w:val="0"/>
+                <w:numId w:val="11"/>
               </w:numPr>
               <w:spacing w:after="0" w:line="240" w:lineRule="auto"/>
               <w:rPr>
@@ -2215,473 +2783,7 @@
               <w:rPr>
                 <w:rFonts w:eastAsia="Calibri" w:cs="Arial"/>
               </w:rPr>
-              <w:t xml:space="preserve">Messages </w:t>
-            </w:r>
-            <w:proofErr w:type="spellStart"/>
-            <w:r>
-              <w:rPr>
-                <w:rFonts w:eastAsia="Calibri" w:cs="Arial"/>
-              </w:rPr>
-              <w:t>bage</w:t>
-            </w:r>
-            <w:proofErr w:type="spellEnd"/>
-            <w:r>
-              <w:rPr>
-                <w:rFonts w:eastAsia="Calibri" w:cs="Arial"/>
-              </w:rPr>
-              <w:t xml:space="preserve"> </w:t>
-            </w:r>
-          </w:p>
-          <w:p>
-            <w:pPr>
-              <w:pStyle w:val="ListParagraph"/>
-              <w:numPr>
-                <w:ilvl w:val="0"/>
-                <w:numId w:val="12"/>
-              </w:numPr>
-              <w:spacing w:after="0" w:line="240" w:lineRule="auto"/>
-              <w:rPr>
-                <w:rFonts w:ascii="Calibri" w:eastAsia="Calibri" w:hAnsi="Calibri" w:cs="Arial"/>
-              </w:rPr>
-            </w:pPr>
-          </w:p>
-          <w:p>
-            <w:pPr>
-              <w:pStyle w:val="ListParagraph"/>
-              <w:numPr>
-                <w:ilvl w:val="0"/>
-                <w:numId w:val="1"/>
-              </w:numPr>
-              <w:spacing w:after="0" w:line="240" w:lineRule="auto"/>
-              <w:rPr>
-                <w:rFonts w:ascii="Calibri" w:eastAsia="Calibri" w:hAnsi="Calibri" w:cs="Arial"/>
-              </w:rPr>
-            </w:pPr>
-            <w:r>
-              <w:rPr>
-                <w:rFonts w:eastAsia="Calibri" w:cs="Arial"/>
-              </w:rPr>
-              <w:t xml:space="preserve">Category </w:t>
-            </w:r>
-            <w:proofErr w:type="spellStart"/>
-            <w:r>
-              <w:rPr>
-                <w:rFonts w:eastAsia="Calibri" w:cs="Arial"/>
-              </w:rPr>
-              <w:t>bage</w:t>
-            </w:r>
-            <w:proofErr w:type="spellEnd"/>
-          </w:p>
-          <w:p>
-            <w:pPr>
-              <w:pStyle w:val="ListParagraph"/>
-              <w:numPr>
-                <w:ilvl w:val="0"/>
-                <w:numId w:val="8"/>
-              </w:numPr>
-              <w:spacing w:after="0" w:line="240" w:lineRule="auto"/>
-              <w:rPr>
-                <w:rFonts w:ascii="Calibri" w:eastAsia="Calibri" w:hAnsi="Calibri" w:cs="Arial"/>
-              </w:rPr>
-            </w:pPr>
-            <w:r>
-              <w:rPr>
-                <w:rFonts w:eastAsia="Calibri" w:cs="Arial"/>
-              </w:rPr>
-              <w:t>Display category</w:t>
-            </w:r>
-          </w:p>
-          <w:p>
-            <w:pPr>
-              <w:pStyle w:val="ListParagraph"/>
-              <w:numPr>
-                <w:ilvl w:val="0"/>
-                <w:numId w:val="8"/>
-              </w:numPr>
-              <w:spacing w:after="0" w:line="240" w:lineRule="auto"/>
-              <w:rPr>
-                <w:rFonts w:ascii="Calibri" w:eastAsia="Calibri" w:hAnsi="Calibri" w:cs="Arial"/>
-              </w:rPr>
-            </w:pPr>
-            <w:r>
-              <w:rPr>
-                <w:rFonts w:eastAsia="Calibri" w:cs="Arial"/>
-              </w:rPr>
-              <w:t>Add category</w:t>
-            </w:r>
-          </w:p>
-          <w:p>
-            <w:pPr>
-              <w:pStyle w:val="ListParagraph"/>
-              <w:numPr>
-                <w:ilvl w:val="0"/>
-                <w:numId w:val="8"/>
-              </w:numPr>
-              <w:spacing w:after="0" w:line="240" w:lineRule="auto"/>
-              <w:rPr>
-                <w:rFonts w:ascii="Calibri" w:eastAsia="Calibri" w:hAnsi="Calibri" w:cs="Arial"/>
-              </w:rPr>
-            </w:pPr>
-            <w:proofErr w:type="spellStart"/>
-            <w:r>
-              <w:rPr>
-                <w:rFonts w:eastAsia="Calibri" w:cs="Arial"/>
-              </w:rPr>
-              <w:t>apdates</w:t>
-            </w:r>
-            <w:proofErr w:type="spellEnd"/>
-            <w:r>
-              <w:rPr>
-                <w:rFonts w:eastAsia="Calibri" w:cs="Arial"/>
-              </w:rPr>
-              <w:t xml:space="preserve"> and delete category</w:t>
-            </w:r>
-          </w:p>
-          <w:p>
-            <w:pPr>
-              <w:pStyle w:val="ListParagraph"/>
-              <w:numPr>
-                <w:ilvl w:val="0"/>
-                <w:numId w:val="8"/>
-              </w:numPr>
-              <w:spacing w:after="0" w:line="240" w:lineRule="auto"/>
-              <w:rPr>
-                <w:rFonts w:ascii="Calibri" w:eastAsia="Calibri" w:hAnsi="Calibri" w:cs="Arial"/>
-              </w:rPr>
-            </w:pPr>
-          </w:p>
-          <w:p>
-            <w:pPr>
-              <w:pStyle w:val="ListParagraph"/>
-              <w:numPr>
-                <w:ilvl w:val="0"/>
-                <w:numId w:val="1"/>
-              </w:numPr>
-              <w:spacing w:after="0" w:line="240" w:lineRule="auto"/>
-              <w:rPr>
-                <w:rFonts w:ascii="Calibri" w:eastAsia="Calibri" w:hAnsi="Calibri" w:cs="Arial"/>
-              </w:rPr>
-            </w:pPr>
-            <w:r>
-              <w:rPr>
-                <w:rFonts w:eastAsia="Calibri" w:cs="Arial"/>
-              </w:rPr>
-              <w:t xml:space="preserve">News </w:t>
-            </w:r>
-            <w:proofErr w:type="spellStart"/>
-            <w:r>
-              <w:rPr>
-                <w:rFonts w:eastAsia="Calibri" w:cs="Arial"/>
-              </w:rPr>
-              <w:t>bage</w:t>
-            </w:r>
-            <w:proofErr w:type="spellEnd"/>
-            <w:r>
-              <w:rPr>
-                <w:rFonts w:eastAsia="Calibri" w:cs="Arial"/>
-              </w:rPr>
-              <w:t xml:space="preserve"> </w:t>
-            </w:r>
-          </w:p>
-          <w:p>
-            <w:pPr>
-              <w:pStyle w:val="ListParagraph"/>
-              <w:numPr>
-                <w:ilvl w:val="0"/>
-                <w:numId w:val="9"/>
-              </w:numPr>
-              <w:spacing w:after="0" w:line="240" w:lineRule="auto"/>
-              <w:rPr>
-                <w:rFonts w:ascii="Calibri" w:eastAsia="Calibri" w:hAnsi="Calibri" w:cs="Arial"/>
-              </w:rPr>
-            </w:pPr>
-            <w:r>
-              <w:rPr>
-                <w:rFonts w:eastAsia="Calibri" w:cs="Arial"/>
-              </w:rPr>
-              <w:t xml:space="preserve">Add, show, update and </w:t>
-            </w:r>
-            <w:proofErr w:type="spellStart"/>
-            <w:r>
-              <w:rPr>
-                <w:rFonts w:eastAsia="Calibri" w:cs="Arial"/>
-              </w:rPr>
-              <w:t>delte</w:t>
-            </w:r>
-            <w:proofErr w:type="spellEnd"/>
-            <w:r>
-              <w:rPr>
-                <w:rFonts w:eastAsia="Calibri" w:cs="Arial"/>
-              </w:rPr>
-              <w:t xml:space="preserve"> news</w:t>
-            </w:r>
-          </w:p>
-          <w:p>
-            <w:pPr>
-              <w:pStyle w:val="ListParagraph"/>
-              <w:numPr>
-                <w:ilvl w:val="0"/>
-                <w:numId w:val="9"/>
-              </w:numPr>
-              <w:spacing w:after="0" w:line="240" w:lineRule="auto"/>
-              <w:rPr>
-                <w:rFonts w:ascii="Calibri" w:eastAsia="Calibri" w:hAnsi="Calibri" w:cs="Arial"/>
-              </w:rPr>
-            </w:pPr>
-            <w:proofErr w:type="spellStart"/>
-            <w:r>
-              <w:rPr>
-                <w:rFonts w:eastAsia="Calibri" w:cs="Arial"/>
-              </w:rPr>
-              <w:t>apper</w:t>
-            </w:r>
-            <w:proofErr w:type="spellEnd"/>
-            <w:r>
-              <w:rPr>
-                <w:rFonts w:eastAsia="Calibri" w:cs="Arial"/>
-              </w:rPr>
-              <w:t xml:space="preserve"> or </w:t>
-            </w:r>
-            <w:proofErr w:type="spellStart"/>
-            <w:r>
-              <w:rPr>
-                <w:rFonts w:eastAsia="Calibri" w:cs="Arial"/>
-              </w:rPr>
-              <w:t>dissapper</w:t>
-            </w:r>
-            <w:proofErr w:type="spellEnd"/>
-            <w:r>
-              <w:rPr>
-                <w:rFonts w:eastAsia="Calibri" w:cs="Arial"/>
-              </w:rPr>
-              <w:t xml:space="preserve"> news</w:t>
-            </w:r>
-          </w:p>
-          <w:p>
-            <w:pPr>
-              <w:pStyle w:val="ListParagraph"/>
-              <w:numPr>
-                <w:ilvl w:val="0"/>
-                <w:numId w:val="9"/>
-              </w:numPr>
-              <w:spacing w:after="0" w:line="240" w:lineRule="auto"/>
-              <w:rPr>
-                <w:rFonts w:ascii="Calibri" w:eastAsia="Calibri" w:hAnsi="Calibri" w:cs="Arial"/>
-              </w:rPr>
-            </w:pPr>
-            <w:r>
-              <w:rPr>
-                <w:rFonts w:eastAsia="Calibri" w:cs="Arial"/>
-              </w:rPr>
-              <w:t>scheduling The news</w:t>
-            </w:r>
-          </w:p>
-          <w:p>
-            <w:pPr>
-              <w:pStyle w:val="ListParagraph"/>
-              <w:numPr>
-                <w:ilvl w:val="0"/>
-                <w:numId w:val="9"/>
-              </w:numPr>
-              <w:spacing w:after="0" w:line="240" w:lineRule="auto"/>
-              <w:rPr>
-                <w:rFonts w:ascii="Calibri" w:eastAsia="Calibri" w:hAnsi="Calibri" w:cs="Arial"/>
-              </w:rPr>
-            </w:pPr>
-          </w:p>
-          <w:p>
-            <w:pPr>
-              <w:pStyle w:val="ListParagraph"/>
-              <w:numPr>
-                <w:ilvl w:val="0"/>
-                <w:numId w:val="1"/>
-              </w:numPr>
-              <w:spacing w:after="0" w:line="240" w:lineRule="auto"/>
-              <w:rPr>
-                <w:rFonts w:ascii="Calibri" w:eastAsia="Calibri" w:hAnsi="Calibri" w:cs="Arial"/>
-              </w:rPr>
-            </w:pPr>
-            <w:r>
-              <w:rPr>
-                <w:rFonts w:eastAsia="Calibri" w:cs="Arial"/>
-              </w:rPr>
-              <w:t xml:space="preserve">Blocks </w:t>
-            </w:r>
-            <w:proofErr w:type="spellStart"/>
-            <w:r>
-              <w:rPr>
-                <w:rFonts w:eastAsia="Calibri" w:cs="Arial"/>
-              </w:rPr>
-              <w:t>bage</w:t>
-            </w:r>
-            <w:proofErr w:type="spellEnd"/>
-          </w:p>
-          <w:p>
-            <w:pPr>
-              <w:pStyle w:val="ListParagraph"/>
-              <w:numPr>
-                <w:ilvl w:val="0"/>
-                <w:numId w:val="11"/>
-              </w:numPr>
-              <w:spacing w:after="0" w:line="240" w:lineRule="auto"/>
-              <w:rPr>
-                <w:rFonts w:ascii="Calibri" w:eastAsia="Calibri" w:hAnsi="Calibri" w:cs="Arial"/>
-              </w:rPr>
-            </w:pPr>
-          </w:p>
-          <w:p>
-            <w:pPr>
-              <w:pStyle w:val="ListParagraph"/>
-              <w:numPr>
-                <w:ilvl w:val="0"/>
-                <w:numId w:val="1"/>
-              </w:numPr>
-              <w:spacing w:after="0" w:line="240" w:lineRule="auto"/>
-              <w:rPr>
-                <w:rFonts w:ascii="Calibri" w:eastAsia="Calibri" w:hAnsi="Calibri" w:cs="Arial"/>
-              </w:rPr>
-            </w:pPr>
-            <w:r>
-              <w:rPr>
-                <w:rFonts w:eastAsia="Calibri" w:cs="Arial"/>
-              </w:rPr>
-              <w:t xml:space="preserve"> Follow </w:t>
-            </w:r>
-            <w:proofErr w:type="spellStart"/>
-            <w:r>
-              <w:rPr>
-                <w:rFonts w:eastAsia="Calibri" w:cs="Arial"/>
-              </w:rPr>
-              <w:t>bage</w:t>
-            </w:r>
-            <w:proofErr w:type="spellEnd"/>
-          </w:p>
-          <w:p>
-            <w:pPr>
-              <w:pStyle w:val="ListParagraph"/>
-              <w:numPr>
-                <w:ilvl w:val="0"/>
-                <w:numId w:val="11"/>
-              </w:numPr>
-              <w:spacing w:after="0" w:line="240" w:lineRule="auto"/>
-              <w:rPr>
-                <w:rFonts w:ascii="Calibri" w:eastAsia="Calibri" w:hAnsi="Calibri" w:cs="Arial"/>
-              </w:rPr>
-            </w:pPr>
-          </w:p>
-          <w:p>
-            <w:pPr>
-              <w:pStyle w:val="ListParagraph"/>
-              <w:numPr>
-                <w:ilvl w:val="0"/>
-                <w:numId w:val="1"/>
-              </w:numPr>
-              <w:spacing w:after="0" w:line="240" w:lineRule="auto"/>
-              <w:rPr>
-                <w:rFonts w:ascii="Calibri" w:eastAsia="Calibri" w:hAnsi="Calibri" w:cs="Arial"/>
-              </w:rPr>
-            </w:pPr>
-            <w:r>
-              <w:rPr>
-                <w:rFonts w:eastAsia="Calibri" w:cs="Arial"/>
-              </w:rPr>
-              <w:t xml:space="preserve">Reade by </w:t>
-            </w:r>
-          </w:p>
-          <w:p>
-            <w:pPr>
-              <w:pStyle w:val="ListParagraph"/>
-              <w:numPr>
-                <w:ilvl w:val="0"/>
-                <w:numId w:val="11"/>
-              </w:numPr>
-              <w:spacing w:after="0" w:line="240" w:lineRule="auto"/>
-              <w:rPr>
-                <w:rFonts w:ascii="Calibri" w:eastAsia="Calibri" w:hAnsi="Calibri" w:cs="Arial"/>
-              </w:rPr>
-            </w:pPr>
-          </w:p>
-          <w:p>
-            <w:pPr>
-              <w:pStyle w:val="ListParagraph"/>
-              <w:numPr>
-                <w:ilvl w:val="0"/>
-                <w:numId w:val="1"/>
-              </w:numPr>
-              <w:spacing w:after="0" w:line="240" w:lineRule="auto"/>
-              <w:rPr>
-                <w:rFonts w:ascii="Calibri" w:eastAsia="Calibri" w:hAnsi="Calibri" w:cs="Arial"/>
-              </w:rPr>
-            </w:pPr>
-            <w:r>
-              <w:rPr>
-                <w:rFonts w:eastAsia="Calibri" w:cs="Arial"/>
-              </w:rPr>
-              <w:t xml:space="preserve">Reports </w:t>
-            </w:r>
-            <w:proofErr w:type="spellStart"/>
-            <w:r>
-              <w:rPr>
-                <w:rFonts w:eastAsia="Calibri" w:cs="Arial"/>
-              </w:rPr>
-              <w:t>bage</w:t>
-            </w:r>
-            <w:proofErr w:type="spellEnd"/>
-            <w:r>
-              <w:rPr>
-                <w:rFonts w:eastAsia="Calibri" w:cs="Arial"/>
-              </w:rPr>
-              <w:t xml:space="preserve"> </w:t>
-            </w:r>
-          </w:p>
-          <w:p>
-            <w:pPr>
-              <w:pStyle w:val="ListParagraph"/>
-              <w:numPr>
-                <w:ilvl w:val="0"/>
-                <w:numId w:val="11"/>
-              </w:numPr>
-              <w:spacing w:after="0" w:line="240" w:lineRule="auto"/>
-              <w:rPr>
-                <w:rFonts w:ascii="Calibri" w:eastAsia="Calibri" w:hAnsi="Calibri" w:cs="Arial"/>
-              </w:rPr>
-            </w:pPr>
-            <w:r>
-              <w:rPr>
-                <w:rFonts w:eastAsia="Calibri" w:cs="Arial"/>
-              </w:rPr>
-              <w:t>get the reported blogs</w:t>
-            </w:r>
-          </w:p>
-          <w:p>
-            <w:pPr>
-              <w:pStyle w:val="ListParagraph"/>
-              <w:numPr>
-                <w:ilvl w:val="0"/>
-                <w:numId w:val="11"/>
-              </w:numPr>
-              <w:spacing w:after="0" w:line="240" w:lineRule="auto"/>
-              <w:rPr>
-                <w:rFonts w:ascii="Calibri" w:eastAsia="Calibri" w:hAnsi="Calibri" w:cs="Arial"/>
-              </w:rPr>
-            </w:pPr>
-          </w:p>
-          <w:p>
-            <w:pPr>
-              <w:pStyle w:val="ListParagraph"/>
-              <w:numPr>
-                <w:ilvl w:val="0"/>
-                <w:numId w:val="1"/>
-              </w:numPr>
-              <w:spacing w:after="0" w:line="240" w:lineRule="auto"/>
-              <w:rPr>
-                <w:rFonts w:ascii="Calibri" w:eastAsia="Calibri" w:hAnsi="Calibri" w:cs="Arial"/>
-              </w:rPr>
-            </w:pPr>
-            <w:r>
-              <w:rPr>
-                <w:rFonts w:eastAsia="Calibri" w:cs="Arial"/>
-              </w:rPr>
+              <w:lastRenderedPageBreak/>
               <w:t xml:space="preserve">Likes </w:t>
             </w:r>
             <w:proofErr w:type="spellStart"/>

</xml_diff>

<commit_message>
finish event and listener and notification for user
</commit_message>
<xml_diff>
--- a/DOCS/Requires.docx
+++ b/DOCS/Requires.docx
@@ -1107,6 +1107,8 @@
               </w:rPr>
               <w:t>update blog</w:t>
             </w:r>
+            <w:bookmarkStart w:id="0" w:name="_GoBack"/>
+            <w:bookmarkEnd w:id="0"/>
           </w:p>
           <w:p>
             <w:pPr>
@@ -2113,57 +2115,112 @@
             <w:r>
               <w:rPr>
                 <w:rFonts w:ascii="Calibri" w:eastAsia="Calibri" w:hAnsi="Calibri" w:cs="Arial"/>
+                <w:color w:val="70AD47" w:themeColor="accent6"/>
               </w:rPr>
               <w:t xml:space="preserve">the event is the blocking and have several </w:t>
             </w:r>
+            <w:r>
+              <w:rPr>
+                <w:rFonts w:ascii="Calibri" w:eastAsia="Calibri" w:hAnsi="Calibri" w:cs="Arial"/>
+                <w:color w:val="70AD47" w:themeColor="accent6"/>
+              </w:rPr>
+              <w:t>listeners:</w:t>
+            </w:r>
+            <w:r>
+              <w:rPr>
+                <w:rFonts w:ascii="Calibri" w:eastAsia="Calibri" w:hAnsi="Calibri" w:cs="Arial"/>
+                <w:color w:val="70AD47" w:themeColor="accent6"/>
+              </w:rPr>
+              <w:t xml:space="preserve"> 1) notify the </w:t>
+            </w:r>
             <w:proofErr w:type="gramStart"/>
             <w:r>
               <w:rPr>
                 <w:rFonts w:ascii="Calibri" w:eastAsia="Calibri" w:hAnsi="Calibri" w:cs="Arial"/>
-              </w:rPr>
-              <w:t>listeners :</w:t>
+                <w:color w:val="70AD47" w:themeColor="accent6"/>
+              </w:rPr>
+              <w:t>writer</w:t>
+            </w:r>
+            <w:r>
+              <w:rPr>
+                <w:rFonts w:ascii="Calibri" w:eastAsia="Calibri" w:hAnsi="Calibri" w:cs="Arial"/>
+                <w:color w:val="70AD47" w:themeColor="accent6"/>
+              </w:rPr>
+              <w:t xml:space="preserve"> </w:t>
+            </w:r>
+            <w:r>
+              <w:rPr>
+                <w:rFonts w:ascii="Calibri" w:eastAsia="Calibri" w:hAnsi="Calibri" w:cs="Arial"/>
+                <w:color w:val="70AD47" w:themeColor="accent6"/>
+              </w:rPr>
+              <w:t xml:space="preserve"> </w:t>
+            </w:r>
+            <w:r>
+              <w:rPr>
+                <w:rFonts w:ascii="Calibri" w:eastAsia="Calibri" w:hAnsi="Calibri" w:cs="Arial"/>
+                <w:color w:val="0070C0"/>
+              </w:rPr>
+              <w:t>2</w:t>
             </w:r>
             <w:proofErr w:type="gramEnd"/>
             <w:r>
               <w:rPr>
                 <w:rFonts w:ascii="Calibri" w:eastAsia="Calibri" w:hAnsi="Calibri" w:cs="Arial"/>
-              </w:rPr>
-              <w:t xml:space="preserve"> </w:t>
-            </w:r>
-            <w:r>
-              <w:rPr>
-                <w:rFonts w:ascii="Calibri" w:eastAsia="Calibri" w:hAnsi="Calibri" w:cs="Arial"/>
-                <w:color w:val="0070C0"/>
-              </w:rPr>
-              <w:t>1)</w:t>
-            </w:r>
-            <w:r>
-              <w:rPr>
-                <w:rFonts w:ascii="Calibri" w:eastAsia="Calibri" w:hAnsi="Calibri" w:cs="Arial"/>
-              </w:rPr>
-              <w:t xml:space="preserve"> notify the writer </w:t>
-            </w:r>
-            <w:r>
-              <w:rPr>
-                <w:rFonts w:ascii="Calibri" w:eastAsia="Calibri" w:hAnsi="Calibri" w:cs="Arial"/>
-                <w:color w:val="0070C0"/>
-              </w:rPr>
-              <w:t xml:space="preserve">2) </w:t>
-            </w:r>
-            <w:r>
-              <w:rPr>
-                <w:rFonts w:ascii="Calibri" w:eastAsia="Calibri" w:hAnsi="Calibri" w:cs="Arial"/>
-              </w:rPr>
-              <w:t xml:space="preserve">if it the tenth </w:t>
+                <w:color w:val="70AD47" w:themeColor="accent6"/>
+              </w:rPr>
+              <w:t xml:space="preserve">) if it the tenth </w:t>
             </w:r>
             <w:proofErr w:type="spellStart"/>
             <w:r>
               <w:rPr>
                 <w:rFonts w:ascii="Calibri" w:eastAsia="Calibri" w:hAnsi="Calibri" w:cs="Arial"/>
+                <w:color w:val="70AD47" w:themeColor="accent6"/>
               </w:rPr>
               <w:t>BeUser</w:t>
             </w:r>
             <w:proofErr w:type="spellEnd"/>
+          </w:p>
+          <w:p>
+            <w:pPr>
+              <w:pStyle w:val="ListParagraph"/>
+              <w:numPr>
+                <w:ilvl w:val="0"/>
+                <w:numId w:val="4"/>
+              </w:numPr>
+              <w:spacing w:after="0" w:line="240" w:lineRule="auto"/>
+              <w:rPr>
+                <w:rFonts w:ascii="Calibri" w:eastAsia="Calibri" w:hAnsi="Calibri" w:cs="Arial"/>
+                <w:color w:val="70AD47" w:themeColor="accent6"/>
+              </w:rPr>
+            </w:pPr>
+            <w:r>
+              <w:rPr>
+                <w:rFonts w:ascii="Calibri" w:eastAsia="Calibri" w:hAnsi="Calibri" w:cs="Arial"/>
+                <w:color w:val="70AD47" w:themeColor="accent6"/>
+              </w:rPr>
+              <w:t xml:space="preserve">Scheduling // </w:t>
+            </w:r>
+            <w:r>
+              <w:rPr>
+                <w:rFonts w:ascii="Calibri" w:eastAsia="Calibri" w:hAnsi="Calibri" w:cs="Arial"/>
+                <w:color w:val="70AD47" w:themeColor="accent6"/>
+              </w:rPr>
+              <w:t xml:space="preserve">block for 1 month if it </w:t>
+            </w:r>
+            <w:r>
+              <w:rPr>
+                <w:rFonts w:ascii="Calibri" w:eastAsia="Calibri" w:hAnsi="Calibri" w:cs="Arial"/>
+                <w:color w:val="70AD47" w:themeColor="accent6"/>
+              </w:rPr>
+              <w:t>10,</w:t>
+            </w:r>
+            <w:r>
+              <w:rPr>
+                <w:rFonts w:ascii="Calibri" w:eastAsia="Calibri" w:hAnsi="Calibri" w:cs="Arial"/>
+                <w:color w:val="70AD47" w:themeColor="accent6"/>
+              </w:rPr>
+              <w:t xml:space="preserve"> and delet the blocks to recount again </w:t>
+            </w:r>
           </w:p>
           <w:p>
             <w:pPr>
@@ -2993,7 +3050,6 @@
               <w:rPr>
                 <w:rFonts w:eastAsia="Calibri" w:cs="Arial"/>
               </w:rPr>
-              <w:lastRenderedPageBreak/>
               <w:t xml:space="preserve">Category </w:t>
             </w:r>
             <w:proofErr w:type="spellStart"/>
@@ -3443,8 +3499,6 @@
               </w:rPr>
               <w:t xml:space="preserve"> </w:t>
             </w:r>
-            <w:bookmarkStart w:id="0" w:name="_GoBack"/>
-            <w:bookmarkEnd w:id="0"/>
           </w:p>
           <w:p>
             <w:pPr>
@@ -4228,7 +4282,6 @@
               <w:rPr>
                 <w:rFonts w:eastAsia="Calibri" w:cs="Arial"/>
               </w:rPr>
-              <w:lastRenderedPageBreak/>
               <w:t>Caching</w:t>
             </w:r>
           </w:p>

</xml_diff>

<commit_message>
finish event and listener and notification for blog reports
</commit_message>
<xml_diff>
--- a/DOCS/Requires.docx
+++ b/DOCS/Requires.docx
@@ -1107,250 +1107,253 @@
               </w:rPr>
               <w:t>update blog</w:t>
             </w:r>
+          </w:p>
+          <w:p>
+            <w:pPr>
+              <w:pStyle w:val="ListParagraph"/>
+              <w:numPr>
+                <w:ilvl w:val="0"/>
+                <w:numId w:val="4"/>
+              </w:numPr>
+              <w:rPr>
+                <w:color w:val="00B050"/>
+              </w:rPr>
+            </w:pPr>
+            <w:r>
+              <w:rPr>
+                <w:rFonts w:eastAsia="Calibri" w:cs="Arial"/>
+                <w:color w:val="00B050"/>
+              </w:rPr>
+              <w:t>soft delete blog =&gt; when delet the blog the</w:t>
+            </w:r>
+          </w:p>
+          <w:p>
+            <w:pPr>
+              <w:pStyle w:val="ListParagraph"/>
+              <w:ind w:left="2280"/>
+              <w:rPr>
+                <w:color w:val="00B050"/>
+              </w:rPr>
+            </w:pPr>
+            <w:r>
+              <w:rPr>
+                <w:rFonts w:eastAsia="Calibri" w:cs="Arial"/>
+                <w:color w:val="00B050"/>
+              </w:rPr>
+              <w:t xml:space="preserve">    media deleted too </w:t>
+            </w:r>
+          </w:p>
+          <w:p>
+            <w:pPr>
+              <w:pStyle w:val="ListParagraph"/>
+              <w:ind w:left="2280"/>
+              <w:rPr>
+                <w:color w:val="00B050"/>
+              </w:rPr>
+            </w:pPr>
+            <w:r>
+              <w:rPr>
+                <w:rFonts w:eastAsia="Calibri" w:cs="Arial"/>
+                <w:color w:val="00B050"/>
+              </w:rPr>
+              <w:t xml:space="preserve">    </w:t>
+            </w:r>
+            <w:proofErr w:type="spellStart"/>
+            <w:r>
+              <w:rPr>
+                <w:rFonts w:eastAsia="Calibri" w:cs="Arial"/>
+                <w:color w:val="00B050"/>
+              </w:rPr>
+              <w:t>blog_tags</w:t>
+            </w:r>
+            <w:proofErr w:type="spellEnd"/>
+            <w:r>
+              <w:rPr>
+                <w:rFonts w:eastAsia="Calibri" w:cs="Arial"/>
+                <w:color w:val="00B050"/>
+              </w:rPr>
+              <w:t xml:space="preserve"> </w:t>
+            </w:r>
+          </w:p>
+          <w:p>
+            <w:pPr>
+              <w:pStyle w:val="ListParagraph"/>
+              <w:ind w:left="2280"/>
+              <w:rPr>
+                <w:color w:val="00B050"/>
+              </w:rPr>
+            </w:pPr>
+            <w:r>
+              <w:rPr>
+                <w:rFonts w:eastAsia="Calibri" w:cs="Arial"/>
+                <w:color w:val="00B050"/>
+              </w:rPr>
+              <w:t xml:space="preserve">    comments</w:t>
+            </w:r>
+          </w:p>
+          <w:p>
+            <w:pPr>
+              <w:pStyle w:val="ListParagraph"/>
+              <w:ind w:left="2280"/>
+              <w:rPr>
+                <w:color w:val="00B050"/>
+              </w:rPr>
+            </w:pPr>
+            <w:r>
+              <w:rPr>
+                <w:rFonts w:eastAsia="Calibri" w:cs="Arial"/>
+                <w:color w:val="00B050"/>
+              </w:rPr>
+              <w:t xml:space="preserve">    reply</w:t>
+            </w:r>
+          </w:p>
+          <w:p>
+            <w:pPr>
+              <w:pStyle w:val="ListParagraph"/>
+              <w:ind w:left="2280"/>
+              <w:rPr>
+                <w:color w:val="00B050"/>
+              </w:rPr>
+            </w:pPr>
+            <w:r>
+              <w:rPr>
+                <w:rFonts w:eastAsia="Calibri" w:cs="Arial"/>
+                <w:color w:val="00B050"/>
+              </w:rPr>
+              <w:t xml:space="preserve">    </w:t>
+            </w:r>
+            <w:proofErr w:type="spellStart"/>
+            <w:r>
+              <w:rPr>
+                <w:rFonts w:eastAsia="Calibri" w:cs="Arial"/>
+                <w:color w:val="00B050"/>
+              </w:rPr>
+              <w:t>read_by</w:t>
+            </w:r>
+            <w:proofErr w:type="spellEnd"/>
+          </w:p>
+          <w:p>
+            <w:pPr>
+              <w:pStyle w:val="ListParagraph"/>
+              <w:ind w:left="2280"/>
+              <w:rPr>
+                <w:color w:val="00B050"/>
+              </w:rPr>
+            </w:pPr>
+            <w:r>
+              <w:rPr>
+                <w:rFonts w:eastAsia="Calibri" w:cs="Arial"/>
+                <w:color w:val="00B050"/>
+              </w:rPr>
+              <w:t xml:space="preserve">     reports</w:t>
+            </w:r>
+          </w:p>
+          <w:p>
+            <w:pPr>
+              <w:pStyle w:val="ListParagraph"/>
+              <w:ind w:left="2280"/>
+              <w:rPr>
+                <w:color w:val="00B050"/>
+              </w:rPr>
+            </w:pPr>
+            <w:r>
+              <w:rPr>
+                <w:rFonts w:eastAsia="Calibri" w:cs="Arial"/>
+                <w:color w:val="00B050"/>
+              </w:rPr>
+              <w:t xml:space="preserve">     likes </w:t>
+            </w:r>
+          </w:p>
+          <w:p>
+            <w:pPr>
+              <w:pStyle w:val="ListParagraph"/>
+              <w:ind w:left="2280"/>
+              <w:rPr>
+                <w:color w:val="00B050"/>
+              </w:rPr>
+            </w:pPr>
+            <w:r>
+              <w:rPr>
+                <w:rFonts w:eastAsia="Calibri" w:cs="Arial"/>
+                <w:color w:val="00B050"/>
+              </w:rPr>
+              <w:t xml:space="preserve">    share </w:t>
+            </w:r>
+          </w:p>
+          <w:p>
+            <w:pPr>
+              <w:pStyle w:val="ListParagraph"/>
+              <w:numPr>
+                <w:ilvl w:val="0"/>
+                <w:numId w:val="4"/>
+              </w:numPr>
+              <w:spacing w:after="0" w:line="240" w:lineRule="auto"/>
+              <w:rPr>
+                <w:rFonts w:ascii="Calibri" w:eastAsia="Calibri" w:hAnsi="Calibri" w:cs="Arial"/>
+              </w:rPr>
+            </w:pPr>
+            <w:r>
+              <w:rPr>
+                <w:rFonts w:ascii="Calibri" w:eastAsia="Calibri" w:hAnsi="Calibri" w:cs="Arial"/>
+              </w:rPr>
+              <w:t xml:space="preserve">search for blog </w:t>
+            </w:r>
+            <w:r>
+              <w:rPr>
+                <w:rFonts w:ascii="Calibri" w:eastAsia="Calibri" w:hAnsi="Calibri" w:cs="Arial"/>
+              </w:rPr>
+              <w:t xml:space="preserve">in </w:t>
+            </w:r>
+            <w:proofErr w:type="gramStart"/>
+            <w:r>
+              <w:rPr>
+                <w:rFonts w:ascii="Calibri" w:eastAsia="Calibri" w:hAnsi="Calibri" w:cs="Arial"/>
+              </w:rPr>
+              <w:t>title ,</w:t>
+            </w:r>
+            <w:proofErr w:type="gramEnd"/>
+            <w:r>
+              <w:rPr>
+                <w:rFonts w:ascii="Calibri" w:eastAsia="Calibri" w:hAnsi="Calibri" w:cs="Arial"/>
+              </w:rPr>
+              <w:t xml:space="preserve"> body, description and with time created in it </w:t>
+            </w:r>
+          </w:p>
+          <w:p>
+            <w:pPr>
+              <w:pStyle w:val="ListParagraph"/>
+              <w:numPr>
+                <w:ilvl w:val="0"/>
+                <w:numId w:val="4"/>
+              </w:numPr>
+              <w:spacing w:after="0" w:line="240" w:lineRule="auto"/>
+              <w:rPr>
+                <w:rFonts w:ascii="Calibri" w:eastAsia="Calibri" w:hAnsi="Calibri" w:cs="Arial"/>
+                <w:color w:val="70AD47" w:themeColor="accent6"/>
+              </w:rPr>
+            </w:pPr>
+            <w:r>
+              <w:rPr>
+                <w:rFonts w:eastAsia="Calibri" w:cs="Arial"/>
+                <w:color w:val="70AD47" w:themeColor="accent6"/>
+              </w:rPr>
+              <w:t>delete blog after 10 rep</w:t>
+            </w:r>
             <w:bookmarkStart w:id="0" w:name="_GoBack"/>
             <w:bookmarkEnd w:id="0"/>
-          </w:p>
-          <w:p>
-            <w:pPr>
-              <w:pStyle w:val="ListParagraph"/>
-              <w:numPr>
-                <w:ilvl w:val="0"/>
-                <w:numId w:val="4"/>
-              </w:numPr>
-              <w:rPr>
-                <w:color w:val="00B050"/>
-              </w:rPr>
-            </w:pPr>
-            <w:r>
-              <w:rPr>
-                <w:rFonts w:eastAsia="Calibri" w:cs="Arial"/>
-                <w:color w:val="00B050"/>
-              </w:rPr>
-              <w:t>soft delete blog =&gt; when delet the blog the</w:t>
-            </w:r>
-          </w:p>
-          <w:p>
-            <w:pPr>
-              <w:pStyle w:val="ListParagraph"/>
-              <w:ind w:left="2280"/>
-              <w:rPr>
-                <w:color w:val="00B050"/>
-              </w:rPr>
-            </w:pPr>
-            <w:r>
-              <w:rPr>
-                <w:rFonts w:eastAsia="Calibri" w:cs="Arial"/>
-                <w:color w:val="00B050"/>
-              </w:rPr>
-              <w:t xml:space="preserve">    media deleted too </w:t>
-            </w:r>
-          </w:p>
-          <w:p>
-            <w:pPr>
-              <w:pStyle w:val="ListParagraph"/>
-              <w:ind w:left="2280"/>
-              <w:rPr>
-                <w:color w:val="00B050"/>
-              </w:rPr>
-            </w:pPr>
-            <w:r>
-              <w:rPr>
-                <w:rFonts w:eastAsia="Calibri" w:cs="Arial"/>
-                <w:color w:val="00B050"/>
-              </w:rPr>
-              <w:t xml:space="preserve">    </w:t>
-            </w:r>
-            <w:proofErr w:type="spellStart"/>
-            <w:r>
-              <w:rPr>
-                <w:rFonts w:eastAsia="Calibri" w:cs="Arial"/>
-                <w:color w:val="00B050"/>
-              </w:rPr>
-              <w:t>blog_tags</w:t>
-            </w:r>
-            <w:proofErr w:type="spellEnd"/>
-            <w:r>
-              <w:rPr>
-                <w:rFonts w:eastAsia="Calibri" w:cs="Arial"/>
-                <w:color w:val="00B050"/>
-              </w:rPr>
-              <w:t xml:space="preserve"> </w:t>
-            </w:r>
-          </w:p>
-          <w:p>
-            <w:pPr>
-              <w:pStyle w:val="ListParagraph"/>
-              <w:ind w:left="2280"/>
-              <w:rPr>
-                <w:color w:val="00B050"/>
-              </w:rPr>
-            </w:pPr>
-            <w:r>
-              <w:rPr>
-                <w:rFonts w:eastAsia="Calibri" w:cs="Arial"/>
-                <w:color w:val="00B050"/>
-              </w:rPr>
-              <w:t xml:space="preserve">    comments</w:t>
-            </w:r>
-          </w:p>
-          <w:p>
-            <w:pPr>
-              <w:pStyle w:val="ListParagraph"/>
-              <w:ind w:left="2280"/>
-              <w:rPr>
-                <w:color w:val="00B050"/>
-              </w:rPr>
-            </w:pPr>
-            <w:r>
-              <w:rPr>
-                <w:rFonts w:eastAsia="Calibri" w:cs="Arial"/>
-                <w:color w:val="00B050"/>
-              </w:rPr>
-              <w:t xml:space="preserve">    reply</w:t>
-            </w:r>
-          </w:p>
-          <w:p>
-            <w:pPr>
-              <w:pStyle w:val="ListParagraph"/>
-              <w:ind w:left="2280"/>
-              <w:rPr>
-                <w:color w:val="00B050"/>
-              </w:rPr>
-            </w:pPr>
-            <w:r>
-              <w:rPr>
-                <w:rFonts w:eastAsia="Calibri" w:cs="Arial"/>
-                <w:color w:val="00B050"/>
-              </w:rPr>
-              <w:t xml:space="preserve">    </w:t>
-            </w:r>
-            <w:proofErr w:type="spellStart"/>
-            <w:r>
-              <w:rPr>
-                <w:rFonts w:eastAsia="Calibri" w:cs="Arial"/>
-                <w:color w:val="00B050"/>
-              </w:rPr>
-              <w:t>read_by</w:t>
-            </w:r>
-            <w:proofErr w:type="spellEnd"/>
-          </w:p>
-          <w:p>
-            <w:pPr>
-              <w:pStyle w:val="ListParagraph"/>
-              <w:ind w:left="2280"/>
-              <w:rPr>
-                <w:color w:val="00B050"/>
-              </w:rPr>
-            </w:pPr>
-            <w:r>
-              <w:rPr>
-                <w:rFonts w:eastAsia="Calibri" w:cs="Arial"/>
-                <w:color w:val="00B050"/>
-              </w:rPr>
-              <w:t xml:space="preserve">     reports</w:t>
-            </w:r>
-          </w:p>
-          <w:p>
-            <w:pPr>
-              <w:pStyle w:val="ListParagraph"/>
-              <w:ind w:left="2280"/>
-              <w:rPr>
-                <w:color w:val="00B050"/>
-              </w:rPr>
-            </w:pPr>
-            <w:r>
-              <w:rPr>
-                <w:rFonts w:eastAsia="Calibri" w:cs="Arial"/>
-                <w:color w:val="00B050"/>
-              </w:rPr>
-              <w:t xml:space="preserve">     likes </w:t>
-            </w:r>
-          </w:p>
-          <w:p>
-            <w:pPr>
-              <w:pStyle w:val="ListParagraph"/>
-              <w:ind w:left="2280"/>
-              <w:rPr>
-                <w:color w:val="00B050"/>
-              </w:rPr>
-            </w:pPr>
-            <w:r>
-              <w:rPr>
-                <w:rFonts w:eastAsia="Calibri" w:cs="Arial"/>
-                <w:color w:val="00B050"/>
-              </w:rPr>
-              <w:t xml:space="preserve">    share </w:t>
-            </w:r>
-          </w:p>
-          <w:p>
-            <w:pPr>
-              <w:pStyle w:val="ListParagraph"/>
-              <w:numPr>
-                <w:ilvl w:val="0"/>
-                <w:numId w:val="4"/>
-              </w:numPr>
-              <w:spacing w:after="0" w:line="240" w:lineRule="auto"/>
-              <w:rPr>
-                <w:rFonts w:ascii="Calibri" w:eastAsia="Calibri" w:hAnsi="Calibri" w:cs="Arial"/>
-              </w:rPr>
-            </w:pPr>
-            <w:r>
-              <w:rPr>
-                <w:rFonts w:ascii="Calibri" w:eastAsia="Calibri" w:hAnsi="Calibri" w:cs="Arial"/>
-              </w:rPr>
-              <w:t xml:space="preserve">search for blog </w:t>
-            </w:r>
-            <w:r>
-              <w:rPr>
-                <w:rFonts w:ascii="Calibri" w:eastAsia="Calibri" w:hAnsi="Calibri" w:cs="Arial"/>
-              </w:rPr>
-              <w:t xml:space="preserve">in </w:t>
-            </w:r>
-            <w:proofErr w:type="gramStart"/>
-            <w:r>
-              <w:rPr>
-                <w:rFonts w:ascii="Calibri" w:eastAsia="Calibri" w:hAnsi="Calibri" w:cs="Arial"/>
-              </w:rPr>
-              <w:t>title ,</w:t>
-            </w:r>
-            <w:proofErr w:type="gramEnd"/>
-            <w:r>
-              <w:rPr>
-                <w:rFonts w:ascii="Calibri" w:eastAsia="Calibri" w:hAnsi="Calibri" w:cs="Arial"/>
-              </w:rPr>
-              <w:t xml:space="preserve"> body, description and with time created in it </w:t>
-            </w:r>
-          </w:p>
-          <w:p>
-            <w:pPr>
-              <w:pStyle w:val="ListParagraph"/>
-              <w:numPr>
-                <w:ilvl w:val="0"/>
-                <w:numId w:val="4"/>
-              </w:numPr>
-              <w:spacing w:after="0" w:line="240" w:lineRule="auto"/>
-              <w:rPr>
-                <w:rFonts w:ascii="Calibri" w:eastAsia="Calibri" w:hAnsi="Calibri" w:cs="Arial"/>
-              </w:rPr>
-            </w:pPr>
-            <w:r>
-              <w:rPr>
-                <w:rFonts w:eastAsia="Calibri" w:cs="Arial"/>
-              </w:rPr>
-              <w:t>delete blog after 10 reports from users</w:t>
-            </w:r>
-            <w:r>
-              <w:rPr>
-                <w:rFonts w:eastAsia="Calibri" w:cs="Arial"/>
-              </w:rPr>
-              <w:t xml:space="preserve"> //</w:t>
-            </w:r>
-            <w:r>
-              <w:rPr>
-                <w:rFonts w:eastAsia="Calibri" w:cs="Arial"/>
-                <w:color w:val="FF0000"/>
-              </w:rPr>
-              <w:t>event</w:t>
+            <w:r>
+              <w:rPr>
+                <w:rFonts w:eastAsia="Calibri" w:cs="Arial"/>
+                <w:color w:val="70AD47" w:themeColor="accent6"/>
+              </w:rPr>
+              <w:t>orts from users</w:t>
+            </w:r>
+            <w:r>
+              <w:rPr>
+                <w:rFonts w:eastAsia="Calibri" w:cs="Arial"/>
+                <w:color w:val="70AD47" w:themeColor="accent6"/>
+              </w:rPr>
+              <w:t xml:space="preserve"> //event</w:t>
             </w:r>
           </w:p>
           <w:p>

</xml_diff>

<commit_message>
migrate the database + add CascadOnDelete liberary
</commit_message>
<xml_diff>
--- a/DOCS/Requires.docx
+++ b/DOCS/Requires.docx
@@ -2959,6 +2959,826 @@
               </w:rPr>
               <w:t xml:space="preserve"> </w:t>
             </w:r>
+          </w:p>
+          <w:p>
+            <w:pPr>
+              <w:pStyle w:val="ListParagraph"/>
+              <w:numPr>
+                <w:ilvl w:val="0"/>
+                <w:numId w:val="8"/>
+              </w:numPr>
+              <w:spacing w:after="0" w:line="240" w:lineRule="auto"/>
+              <w:rPr>
+                <w:rFonts w:ascii="Calibri" w:eastAsia="Calibri" w:hAnsi="Calibri" w:cs="Arial"/>
+                <w:color w:val="70AD47" w:themeColor="accent6"/>
+              </w:rPr>
+            </w:pPr>
+            <w:r>
+              <w:rPr>
+                <w:rFonts w:ascii="Calibri" w:eastAsia="Calibri" w:hAnsi="Calibri" w:cs="Arial"/>
+                <w:color w:val="70AD47" w:themeColor="accent6"/>
+              </w:rPr>
+              <w:t xml:space="preserve">delete category softly </w:t>
+            </w:r>
+          </w:p>
+          <w:p>
+            <w:pPr>
+              <w:pStyle w:val="ListParagraph"/>
+              <w:numPr>
+                <w:ilvl w:val="0"/>
+                <w:numId w:val="8"/>
+              </w:numPr>
+              <w:spacing w:after="0" w:line="240" w:lineRule="auto"/>
+              <w:rPr>
+                <w:rFonts w:ascii="Calibri" w:eastAsia="Calibri" w:hAnsi="Calibri" w:cs="Arial"/>
+              </w:rPr>
+            </w:pPr>
+            <w:r>
+              <w:rPr>
+                <w:rFonts w:ascii="Calibri" w:eastAsia="Calibri" w:hAnsi="Calibri" w:cs="Arial"/>
+              </w:rPr>
+              <w:t xml:space="preserve">cascading the deletion </w:t>
+            </w:r>
+          </w:p>
+          <w:p>
+            <w:pPr>
+              <w:pStyle w:val="ListParagraph"/>
+              <w:numPr>
+                <w:ilvl w:val="0"/>
+                <w:numId w:val="8"/>
+              </w:numPr>
+              <w:spacing w:after="0" w:line="240" w:lineRule="auto"/>
+              <w:rPr>
+                <w:rFonts w:ascii="Calibri" w:eastAsia="Calibri" w:hAnsi="Calibri" w:cs="Arial"/>
+                <w:color w:val="70AD47" w:themeColor="accent6"/>
+              </w:rPr>
+            </w:pPr>
+            <w:r>
+              <w:rPr>
+                <w:rFonts w:ascii="Calibri" w:eastAsia="Calibri" w:hAnsi="Calibri" w:cs="Arial"/>
+                <w:color w:val="70AD47" w:themeColor="accent6"/>
+              </w:rPr>
+              <w:t xml:space="preserve">restore category </w:t>
+            </w:r>
+          </w:p>
+          <w:p>
+            <w:pPr>
+              <w:pStyle w:val="ListParagraph"/>
+              <w:numPr>
+                <w:ilvl w:val="0"/>
+                <w:numId w:val="8"/>
+              </w:numPr>
+              <w:spacing w:after="0" w:line="240" w:lineRule="auto"/>
+              <w:rPr>
+                <w:rFonts w:ascii="Calibri" w:eastAsia="Calibri" w:hAnsi="Calibri" w:cs="Arial"/>
+                <w:color w:val="70AD47" w:themeColor="accent6"/>
+              </w:rPr>
+            </w:pPr>
+            <w:r>
+              <w:rPr>
+                <w:rFonts w:ascii="Calibri" w:eastAsia="Calibri" w:hAnsi="Calibri" w:cs="Arial"/>
+                <w:color w:val="70AD47" w:themeColor="accent6"/>
+              </w:rPr>
+              <w:t xml:space="preserve">Force Delete category </w:t>
+            </w:r>
+          </w:p>
+          <w:p>
+            <w:pPr>
+              <w:pStyle w:val="ListParagraph"/>
+              <w:numPr>
+                <w:ilvl w:val="0"/>
+                <w:numId w:val="8"/>
+              </w:numPr>
+              <w:spacing w:after="0" w:line="240" w:lineRule="auto"/>
+              <w:rPr>
+                <w:rFonts w:ascii="Calibri" w:eastAsia="Calibri" w:hAnsi="Calibri" w:cs="Arial"/>
+              </w:rPr>
+            </w:pPr>
+          </w:p>
+          <w:p>
+            <w:pPr>
+              <w:pStyle w:val="ListParagraph"/>
+              <w:numPr>
+                <w:ilvl w:val="0"/>
+                <w:numId w:val="1"/>
+              </w:numPr>
+              <w:spacing w:after="0" w:line="240" w:lineRule="auto"/>
+              <w:rPr>
+                <w:rFonts w:ascii="Calibri" w:eastAsia="Calibri" w:hAnsi="Calibri" w:cs="Arial"/>
+              </w:rPr>
+            </w:pPr>
+            <w:r>
+              <w:rPr>
+                <w:rFonts w:eastAsia="Calibri" w:cs="Arial"/>
+              </w:rPr>
+              <w:t>News p</w:t>
+            </w:r>
+            <w:r>
+              <w:rPr>
+                <w:rFonts w:eastAsia="Calibri" w:cs="Arial"/>
+              </w:rPr>
+              <w:t xml:space="preserve">age </w:t>
+            </w:r>
+          </w:p>
+          <w:p>
+            <w:pPr>
+              <w:pStyle w:val="ListParagraph"/>
+              <w:numPr>
+                <w:ilvl w:val="0"/>
+                <w:numId w:val="9"/>
+              </w:numPr>
+              <w:spacing w:after="0" w:line="240" w:lineRule="auto"/>
+              <w:rPr>
+                <w:rFonts w:ascii="Calibri" w:eastAsia="Calibri" w:hAnsi="Calibri" w:cs="Arial"/>
+              </w:rPr>
+            </w:pPr>
+            <w:r>
+              <w:rPr>
+                <w:rFonts w:ascii="Calibri" w:eastAsia="Calibri" w:hAnsi="Calibri" w:cs="Arial"/>
+              </w:rPr>
+              <w:t xml:space="preserve">Get all </w:t>
+            </w:r>
+          </w:p>
+          <w:p>
+            <w:pPr>
+              <w:pStyle w:val="ListParagraph"/>
+              <w:numPr>
+                <w:ilvl w:val="0"/>
+                <w:numId w:val="9"/>
+              </w:numPr>
+              <w:spacing w:after="0" w:line="240" w:lineRule="auto"/>
+              <w:rPr>
+                <w:rFonts w:ascii="Calibri" w:eastAsia="Calibri" w:hAnsi="Calibri" w:cs="Arial"/>
+              </w:rPr>
+            </w:pPr>
+            <w:r>
+              <w:rPr>
+                <w:rFonts w:ascii="Calibri" w:eastAsia="Calibri" w:hAnsi="Calibri" w:cs="Arial"/>
+              </w:rPr>
+              <w:t xml:space="preserve">Get one </w:t>
+            </w:r>
+          </w:p>
+          <w:p>
+            <w:pPr>
+              <w:pStyle w:val="ListParagraph"/>
+              <w:numPr>
+                <w:ilvl w:val="0"/>
+                <w:numId w:val="9"/>
+              </w:numPr>
+              <w:spacing w:after="0" w:line="240" w:lineRule="auto"/>
+              <w:rPr>
+                <w:rFonts w:ascii="Calibri" w:eastAsia="Calibri" w:hAnsi="Calibri" w:cs="Arial"/>
+              </w:rPr>
+            </w:pPr>
+            <w:r>
+              <w:rPr>
+                <w:rFonts w:ascii="Calibri" w:eastAsia="Calibri" w:hAnsi="Calibri" w:cs="Arial"/>
+              </w:rPr>
+              <w:t xml:space="preserve">Search </w:t>
+            </w:r>
+          </w:p>
+          <w:p>
+            <w:pPr>
+              <w:pStyle w:val="ListParagraph"/>
+              <w:numPr>
+                <w:ilvl w:val="0"/>
+                <w:numId w:val="9"/>
+              </w:numPr>
+              <w:spacing w:after="0" w:line="240" w:lineRule="auto"/>
+              <w:rPr>
+                <w:rFonts w:ascii="Calibri" w:eastAsia="Calibri" w:hAnsi="Calibri" w:cs="Arial"/>
+              </w:rPr>
+            </w:pPr>
+            <w:r>
+              <w:rPr>
+                <w:rFonts w:eastAsia="Calibri" w:cs="Arial"/>
+              </w:rPr>
+              <w:t>Add, show, update and del</w:t>
+            </w:r>
+            <w:r>
+              <w:rPr>
+                <w:rFonts w:eastAsia="Calibri" w:cs="Arial"/>
+              </w:rPr>
+              <w:t>e</w:t>
+            </w:r>
+            <w:r>
+              <w:rPr>
+                <w:rFonts w:eastAsia="Calibri" w:cs="Arial"/>
+              </w:rPr>
+              <w:t>te news</w:t>
+            </w:r>
+          </w:p>
+          <w:p>
+            <w:pPr>
+              <w:pStyle w:val="ListParagraph"/>
+              <w:numPr>
+                <w:ilvl w:val="0"/>
+                <w:numId w:val="9"/>
+              </w:numPr>
+              <w:spacing w:after="0" w:line="240" w:lineRule="auto"/>
+              <w:rPr>
+                <w:rFonts w:ascii="Calibri" w:eastAsia="Calibri" w:hAnsi="Calibri" w:cs="Arial"/>
+              </w:rPr>
+            </w:pPr>
+            <w:r>
+              <w:rPr>
+                <w:rFonts w:eastAsia="Calibri" w:cs="Arial"/>
+              </w:rPr>
+              <w:t>appear</w:t>
+            </w:r>
+            <w:r>
+              <w:rPr>
+                <w:rFonts w:eastAsia="Calibri" w:cs="Arial"/>
+              </w:rPr>
+              <w:t xml:space="preserve"> or </w:t>
+            </w:r>
+            <w:r>
+              <w:rPr>
+                <w:rFonts w:eastAsia="Calibri" w:cs="Arial"/>
+              </w:rPr>
+              <w:t>disappear</w:t>
+            </w:r>
+            <w:r>
+              <w:rPr>
+                <w:rFonts w:eastAsia="Calibri" w:cs="Arial"/>
+              </w:rPr>
+              <w:t xml:space="preserve"> news</w:t>
+            </w:r>
+          </w:p>
+          <w:p>
+            <w:pPr>
+              <w:pStyle w:val="ListParagraph"/>
+              <w:numPr>
+                <w:ilvl w:val="0"/>
+                <w:numId w:val="9"/>
+              </w:numPr>
+              <w:spacing w:after="0" w:line="240" w:lineRule="auto"/>
+              <w:rPr>
+                <w:rFonts w:ascii="Calibri" w:eastAsia="Calibri" w:hAnsi="Calibri" w:cs="Arial"/>
+              </w:rPr>
+            </w:pPr>
+            <w:r>
+              <w:rPr>
+                <w:rFonts w:eastAsia="Calibri" w:cs="Arial"/>
+              </w:rPr>
+              <w:t>scheduling The news</w:t>
+            </w:r>
+          </w:p>
+          <w:p>
+            <w:pPr>
+              <w:pStyle w:val="ListParagraph"/>
+              <w:numPr>
+                <w:ilvl w:val="0"/>
+                <w:numId w:val="9"/>
+              </w:numPr>
+              <w:spacing w:after="0" w:line="240" w:lineRule="auto"/>
+              <w:rPr>
+                <w:rFonts w:ascii="Calibri" w:eastAsia="Calibri" w:hAnsi="Calibri" w:cs="Arial"/>
+              </w:rPr>
+            </w:pPr>
+          </w:p>
+          <w:p>
+            <w:pPr>
+              <w:pStyle w:val="ListParagraph"/>
+              <w:numPr>
+                <w:ilvl w:val="0"/>
+                <w:numId w:val="1"/>
+              </w:numPr>
+              <w:spacing w:after="0" w:line="240" w:lineRule="auto"/>
+              <w:rPr>
+                <w:rFonts w:ascii="Calibri" w:eastAsia="Calibri" w:hAnsi="Calibri" w:cs="Arial"/>
+              </w:rPr>
+            </w:pPr>
+            <w:r>
+              <w:rPr>
+                <w:rFonts w:eastAsia="Calibri" w:cs="Arial"/>
+              </w:rPr>
+              <w:t>Blocks p</w:t>
+            </w:r>
+            <w:r>
+              <w:rPr>
+                <w:rFonts w:eastAsia="Calibri" w:cs="Arial"/>
+              </w:rPr>
+              <w:t>age</w:t>
+            </w:r>
+          </w:p>
+          <w:p>
+            <w:pPr>
+              <w:pStyle w:val="ListParagraph"/>
+              <w:numPr>
+                <w:ilvl w:val="0"/>
+                <w:numId w:val="11"/>
+              </w:numPr>
+              <w:spacing w:after="0" w:line="240" w:lineRule="auto"/>
+              <w:rPr>
+                <w:rFonts w:ascii="Calibri" w:eastAsia="Calibri" w:hAnsi="Calibri" w:cs="Arial"/>
+                <w:color w:val="70AD47" w:themeColor="accent6"/>
+              </w:rPr>
+            </w:pPr>
+            <w:r>
+              <w:rPr>
+                <w:rFonts w:ascii="Calibri" w:eastAsia="Calibri" w:hAnsi="Calibri" w:cs="Arial"/>
+                <w:color w:val="70AD47" w:themeColor="accent6"/>
+              </w:rPr>
+              <w:t xml:space="preserve">Get number of blocks </w:t>
+            </w:r>
+          </w:p>
+          <w:p>
+            <w:pPr>
+              <w:pStyle w:val="ListParagraph"/>
+              <w:numPr>
+                <w:ilvl w:val="0"/>
+                <w:numId w:val="11"/>
+              </w:numPr>
+            </w:pPr>
+            <w:r>
+              <w:rPr>
+                <w:color w:val="70AD47" w:themeColor="accent6"/>
+              </w:rPr>
+              <w:t>Add block</w:t>
+            </w:r>
+            <w:r>
+              <w:rPr>
+                <w:color w:val="70AD47" w:themeColor="accent6"/>
+              </w:rPr>
+              <w:t xml:space="preserve"> </w:t>
+            </w:r>
+            <w:r>
+              <w:rPr>
+                <w:color w:val="FF0000"/>
+              </w:rPr>
+              <w:t xml:space="preserve">=&gt; this not a custom resolver so how to add this </w:t>
+            </w:r>
+            <w:r>
+              <w:rPr>
+                <w:color w:val="FF0000"/>
+              </w:rPr>
+              <w:t>rule CheckUserIfIsWriter</w:t>
+            </w:r>
+          </w:p>
+          <w:p>
+            <w:pPr>
+              <w:pStyle w:val="ListParagraph"/>
+              <w:numPr>
+                <w:ilvl w:val="0"/>
+                <w:numId w:val="11"/>
+              </w:numPr>
+              <w:spacing w:after="0" w:line="240" w:lineRule="auto"/>
+              <w:rPr>
+                <w:rFonts w:ascii="Calibri" w:eastAsia="Calibri" w:hAnsi="Calibri" w:cs="Arial"/>
+                <w:color w:val="70AD47" w:themeColor="accent6"/>
+              </w:rPr>
+            </w:pPr>
+            <w:r>
+              <w:rPr>
+                <w:rFonts w:ascii="Calibri" w:eastAsia="Calibri" w:hAnsi="Calibri" w:cs="Arial"/>
+                <w:color w:val="70AD47" w:themeColor="accent6"/>
+              </w:rPr>
+              <w:t xml:space="preserve">Unblock </w:t>
+            </w:r>
+          </w:p>
+          <w:p>
+            <w:pPr>
+              <w:pStyle w:val="ListParagraph"/>
+              <w:numPr>
+                <w:ilvl w:val="0"/>
+                <w:numId w:val="11"/>
+              </w:numPr>
+              <w:spacing w:after="0" w:line="240" w:lineRule="auto"/>
+              <w:rPr>
+                <w:rFonts w:ascii="Calibri" w:eastAsia="Calibri" w:hAnsi="Calibri" w:cs="Arial"/>
+              </w:rPr>
+            </w:pPr>
+          </w:p>
+          <w:p>
+            <w:pPr>
+              <w:pStyle w:val="ListParagraph"/>
+              <w:numPr>
+                <w:ilvl w:val="0"/>
+                <w:numId w:val="1"/>
+              </w:numPr>
+              <w:spacing w:after="0" w:line="240" w:lineRule="auto"/>
+              <w:rPr>
+                <w:rFonts w:ascii="Calibri" w:eastAsia="Calibri" w:hAnsi="Calibri" w:cs="Arial"/>
+              </w:rPr>
+            </w:pPr>
+            <w:r>
+              <w:rPr>
+                <w:rFonts w:eastAsia="Calibri" w:cs="Arial"/>
+              </w:rPr>
+              <w:t xml:space="preserve"> Follow p</w:t>
+            </w:r>
+            <w:r>
+              <w:rPr>
+                <w:rFonts w:eastAsia="Calibri" w:cs="Arial"/>
+              </w:rPr>
+              <w:t>age</w:t>
+            </w:r>
+          </w:p>
+          <w:p>
+            <w:pPr>
+              <w:pStyle w:val="ListParagraph"/>
+              <w:numPr>
+                <w:ilvl w:val="0"/>
+                <w:numId w:val="11"/>
+              </w:numPr>
+              <w:spacing w:after="0" w:line="240" w:lineRule="auto"/>
+              <w:rPr>
+                <w:rFonts w:ascii="Calibri" w:eastAsia="Calibri" w:hAnsi="Calibri" w:cs="Arial"/>
+              </w:rPr>
+            </w:pPr>
+          </w:p>
+          <w:p>
+            <w:pPr>
+              <w:pStyle w:val="ListParagraph"/>
+              <w:numPr>
+                <w:ilvl w:val="0"/>
+                <w:numId w:val="1"/>
+              </w:numPr>
+              <w:spacing w:after="0" w:line="240" w:lineRule="auto"/>
+              <w:rPr>
+                <w:rFonts w:ascii="Calibri" w:eastAsia="Calibri" w:hAnsi="Calibri" w:cs="Arial"/>
+              </w:rPr>
+            </w:pPr>
+            <w:r>
+              <w:rPr>
+                <w:rFonts w:eastAsia="Calibri" w:cs="Arial"/>
+              </w:rPr>
+              <w:t xml:space="preserve">Reade by </w:t>
+            </w:r>
+          </w:p>
+          <w:p>
+            <w:pPr>
+              <w:pStyle w:val="ListParagraph"/>
+              <w:numPr>
+                <w:ilvl w:val="0"/>
+                <w:numId w:val="11"/>
+              </w:numPr>
+              <w:spacing w:after="0" w:line="240" w:lineRule="auto"/>
+              <w:rPr>
+                <w:rFonts w:ascii="Calibri" w:eastAsia="Calibri" w:hAnsi="Calibri" w:cs="Arial"/>
+              </w:rPr>
+            </w:pPr>
+          </w:p>
+          <w:p>
+            <w:pPr>
+              <w:pStyle w:val="ListParagraph"/>
+              <w:numPr>
+                <w:ilvl w:val="0"/>
+                <w:numId w:val="1"/>
+              </w:numPr>
+              <w:spacing w:after="0" w:line="240" w:lineRule="auto"/>
+              <w:rPr>
+                <w:rFonts w:ascii="Calibri" w:eastAsia="Calibri" w:hAnsi="Calibri" w:cs="Arial"/>
+              </w:rPr>
+            </w:pPr>
+            <w:r>
+              <w:rPr>
+                <w:rFonts w:eastAsia="Calibri" w:cs="Arial"/>
+              </w:rPr>
+              <w:t>Reports p</w:t>
+            </w:r>
+            <w:r>
+              <w:rPr>
+                <w:rFonts w:eastAsia="Calibri" w:cs="Arial"/>
+              </w:rPr>
+              <w:t xml:space="preserve">age </w:t>
+            </w:r>
+          </w:p>
+          <w:p>
+            <w:pPr>
+              <w:pStyle w:val="ListParagraph"/>
+              <w:numPr>
+                <w:ilvl w:val="0"/>
+                <w:numId w:val="11"/>
+              </w:numPr>
+              <w:spacing w:after="0" w:line="240" w:lineRule="auto"/>
+              <w:rPr>
+                <w:rFonts w:ascii="Calibri" w:eastAsia="Calibri" w:hAnsi="Calibri" w:cs="Arial"/>
+              </w:rPr>
+            </w:pPr>
+            <w:r>
+              <w:rPr>
+                <w:rFonts w:eastAsia="Calibri" w:cs="Arial"/>
+              </w:rPr>
+              <w:t>get the reported blogs</w:t>
+            </w:r>
+          </w:p>
+          <w:p>
+            <w:pPr>
+              <w:pStyle w:val="ListParagraph"/>
+              <w:numPr>
+                <w:ilvl w:val="0"/>
+                <w:numId w:val="11"/>
+              </w:numPr>
+              <w:spacing w:after="0" w:line="240" w:lineRule="auto"/>
+              <w:rPr>
+                <w:rFonts w:ascii="Calibri" w:eastAsia="Calibri" w:hAnsi="Calibri" w:cs="Arial"/>
+              </w:rPr>
+            </w:pPr>
+            <w:r>
+              <w:rPr>
+                <w:rFonts w:ascii="Calibri" w:eastAsia="Calibri" w:hAnsi="Calibri" w:cs="Arial"/>
+                <w:color w:val="70AD47" w:themeColor="accent6"/>
+              </w:rPr>
+              <w:t xml:space="preserve">count the </w:t>
+            </w:r>
+            <w:r>
+              <w:rPr>
+                <w:rFonts w:ascii="Calibri" w:eastAsia="Calibri" w:hAnsi="Calibri" w:cs="Arial"/>
+                <w:color w:val="70AD47" w:themeColor="accent6"/>
+              </w:rPr>
+              <w:t>#</w:t>
+            </w:r>
+            <w:r>
+              <w:rPr>
+                <w:rFonts w:ascii="Calibri" w:eastAsia="Calibri" w:hAnsi="Calibri" w:cs="Arial"/>
+                <w:color w:val="70AD47" w:themeColor="accent6"/>
+              </w:rPr>
+              <w:t xml:space="preserve"> of reports on that blog </w:t>
+            </w:r>
+          </w:p>
+          <w:p>
+            <w:pPr>
+              <w:pStyle w:val="ListParagraph"/>
+              <w:numPr>
+                <w:ilvl w:val="0"/>
+                <w:numId w:val="11"/>
+              </w:numPr>
+              <w:spacing w:after="0" w:line="240" w:lineRule="auto"/>
+              <w:rPr>
+                <w:rFonts w:ascii="Calibri" w:eastAsia="Calibri" w:hAnsi="Calibri" w:cs="Arial"/>
+              </w:rPr>
+            </w:pPr>
+          </w:p>
+          <w:p>
+            <w:pPr>
+              <w:pStyle w:val="ListParagraph"/>
+              <w:numPr>
+                <w:ilvl w:val="0"/>
+                <w:numId w:val="1"/>
+              </w:numPr>
+              <w:spacing w:after="0" w:line="240" w:lineRule="auto"/>
+              <w:rPr>
+                <w:rFonts w:ascii="Calibri" w:eastAsia="Calibri" w:hAnsi="Calibri" w:cs="Arial"/>
+              </w:rPr>
+            </w:pPr>
+            <w:r>
+              <w:rPr>
+                <w:rFonts w:eastAsia="Calibri" w:cs="Arial"/>
+              </w:rPr>
+              <w:t>Likes p</w:t>
+            </w:r>
+            <w:r>
+              <w:rPr>
+                <w:rFonts w:eastAsia="Calibri" w:cs="Arial"/>
+              </w:rPr>
+              <w:t xml:space="preserve">age </w:t>
+            </w:r>
+          </w:p>
+          <w:p>
+            <w:pPr>
+              <w:pStyle w:val="ListParagraph"/>
+              <w:numPr>
+                <w:ilvl w:val="0"/>
+                <w:numId w:val="11"/>
+              </w:numPr>
+              <w:spacing w:after="0" w:line="240" w:lineRule="auto"/>
+              <w:rPr>
+                <w:rFonts w:ascii="Calibri" w:eastAsia="Calibri" w:hAnsi="Calibri" w:cs="Arial"/>
+              </w:rPr>
+            </w:pPr>
+          </w:p>
+          <w:p>
+            <w:pPr>
+              <w:pStyle w:val="ListParagraph"/>
+              <w:numPr>
+                <w:ilvl w:val="0"/>
+                <w:numId w:val="1"/>
+              </w:numPr>
+              <w:spacing w:after="0" w:line="240" w:lineRule="auto"/>
+              <w:rPr>
+                <w:rFonts w:ascii="Calibri" w:eastAsia="Calibri" w:hAnsi="Calibri" w:cs="Arial"/>
+              </w:rPr>
+            </w:pPr>
+            <w:r>
+              <w:rPr>
+                <w:rFonts w:eastAsia="Calibri" w:cs="Arial"/>
+              </w:rPr>
+              <w:t>Shares p</w:t>
+            </w:r>
+            <w:r>
+              <w:rPr>
+                <w:rFonts w:eastAsia="Calibri" w:cs="Arial"/>
+              </w:rPr>
+              <w:t>age</w:t>
+            </w:r>
+          </w:p>
+          <w:p>
+            <w:pPr>
+              <w:spacing w:after="0" w:line="240" w:lineRule="auto"/>
+              <w:rPr>
+                <w:rFonts w:ascii="Calibri" w:eastAsia="Calibri" w:hAnsi="Calibri" w:cs="Arial"/>
+              </w:rPr>
+            </w:pPr>
+          </w:p>
+          <w:p>
+            <w:pPr>
+              <w:pStyle w:val="ListParagraph"/>
+              <w:numPr>
+                <w:ilvl w:val="0"/>
+                <w:numId w:val="1"/>
+              </w:numPr>
+              <w:spacing w:after="0" w:line="240" w:lineRule="auto"/>
+              <w:rPr>
+                <w:rFonts w:ascii="Calibri" w:eastAsia="Calibri" w:hAnsi="Calibri" w:cs="Arial"/>
+              </w:rPr>
+            </w:pPr>
+            <w:r>
+              <w:rPr>
+                <w:rFonts w:ascii="Calibri" w:eastAsia="Calibri" w:hAnsi="Calibri" w:cs="Arial"/>
+              </w:rPr>
+              <w:t>Comments p</w:t>
+            </w:r>
+            <w:r>
+              <w:rPr>
+                <w:rFonts w:ascii="Calibri" w:eastAsia="Calibri" w:hAnsi="Calibri" w:cs="Arial"/>
+              </w:rPr>
+              <w:t xml:space="preserve">age </w:t>
+            </w:r>
+          </w:p>
+          <w:p>
+            <w:pPr>
+              <w:pStyle w:val="ListParagraph"/>
+              <w:numPr>
+                <w:ilvl w:val="0"/>
+                <w:numId w:val="23"/>
+              </w:numPr>
+              <w:spacing w:after="0" w:line="240" w:lineRule="auto"/>
+              <w:rPr>
+                <w:rFonts w:ascii="Calibri" w:eastAsia="Calibri" w:hAnsi="Calibri" w:cs="Arial"/>
+              </w:rPr>
+            </w:pPr>
+            <w:r>
+              <w:rPr>
+                <w:rFonts w:eastAsia="Calibri" w:cs="Arial"/>
+              </w:rPr>
+              <w:t xml:space="preserve">block user from </w:t>
+            </w:r>
+            <w:r>
+              <w:rPr>
+                <w:rFonts w:eastAsia="Calibri" w:cs="Arial"/>
+              </w:rPr>
+              <w:t>commenting /</w:t>
+            </w:r>
+            <w:r>
+              <w:rPr>
+                <w:rFonts w:eastAsia="Calibri" w:cs="Arial"/>
+              </w:rPr>
+              <w:t xml:space="preserve">/ method that contain some words if it found in his </w:t>
+            </w:r>
+            <w:r>
+              <w:rPr>
+                <w:rFonts w:eastAsia="Calibri" w:cs="Arial"/>
+              </w:rPr>
+              <w:t>comment</w:t>
+            </w:r>
+          </w:p>
+          <w:p>
+            <w:pPr>
+              <w:pStyle w:val="ListParagraph"/>
+              <w:numPr>
+                <w:ilvl w:val="0"/>
+                <w:numId w:val="23"/>
+              </w:numPr>
+              <w:spacing w:after="0" w:line="240" w:lineRule="auto"/>
+              <w:rPr>
+                <w:rFonts w:ascii="Calibri" w:eastAsia="Calibri" w:hAnsi="Calibri" w:cs="Arial"/>
+              </w:rPr>
+            </w:pPr>
+          </w:p>
+          <w:p>
+            <w:pPr>
+              <w:pStyle w:val="ListParagraph"/>
+              <w:numPr>
+                <w:ilvl w:val="0"/>
+                <w:numId w:val="1"/>
+              </w:numPr>
+              <w:spacing w:after="0" w:line="240" w:lineRule="auto"/>
+              <w:rPr>
+                <w:rFonts w:ascii="Calibri" w:eastAsia="Calibri" w:hAnsi="Calibri" w:cs="Arial"/>
+              </w:rPr>
+            </w:pPr>
+            <w:r>
+              <w:rPr>
+                <w:rFonts w:eastAsia="Calibri" w:cs="Arial"/>
+              </w:rPr>
+              <w:t>Chates p</w:t>
+            </w:r>
+            <w:r>
+              <w:rPr>
+                <w:rFonts w:eastAsia="Calibri" w:cs="Arial"/>
+              </w:rPr>
+              <w:t xml:space="preserve">age </w:t>
+            </w:r>
+          </w:p>
+          <w:p>
+            <w:pPr>
+              <w:pStyle w:val="ListParagraph"/>
+              <w:numPr>
+                <w:ilvl w:val="0"/>
+                <w:numId w:val="7"/>
+              </w:numPr>
+              <w:spacing w:after="0" w:line="240" w:lineRule="auto"/>
+              <w:rPr>
+                <w:rFonts w:ascii="Calibri" w:eastAsia="Calibri" w:hAnsi="Calibri" w:cs="Arial"/>
+              </w:rPr>
+            </w:pPr>
+            <w:r>
+              <w:rPr>
+                <w:rFonts w:eastAsia="Calibri" w:cs="Arial"/>
+              </w:rPr>
+              <w:t>user can chat with admin with messaging system</w:t>
+            </w:r>
+          </w:p>
+          <w:p>
+            <w:pPr>
+              <w:pStyle w:val="ListParagraph"/>
+              <w:numPr>
+                <w:ilvl w:val="0"/>
+                <w:numId w:val="7"/>
+              </w:numPr>
+              <w:spacing w:after="0" w:line="240" w:lineRule="auto"/>
+              <w:rPr>
+                <w:rFonts w:ascii="Calibri" w:eastAsia="Calibri" w:hAnsi="Calibri" w:cs="Arial"/>
+              </w:rPr>
+            </w:pPr>
+          </w:p>
+          <w:p>
+            <w:pPr>
+              <w:pStyle w:val="ListParagraph"/>
+              <w:numPr>
+                <w:ilvl w:val="0"/>
+                <w:numId w:val="1"/>
+              </w:numPr>
+              <w:spacing w:after="0" w:line="240" w:lineRule="auto"/>
+              <w:rPr>
+                <w:rFonts w:ascii="Calibri" w:eastAsia="Calibri" w:hAnsi="Calibri" w:cs="Arial"/>
+              </w:rPr>
+            </w:pPr>
+            <w:r>
+              <w:rPr>
+                <w:rFonts w:eastAsia="Calibri" w:cs="Arial"/>
+              </w:rPr>
+              <w:t>Messages p</w:t>
+            </w:r>
+            <w:r>
+              <w:rPr>
+                <w:rFonts w:eastAsia="Calibri" w:cs="Arial"/>
+              </w:rPr>
+              <w:t xml:space="preserve">age </w:t>
+            </w:r>
+          </w:p>
+          <w:p>
+            <w:pPr>
+              <w:pStyle w:val="ListParagraph"/>
+              <w:numPr>
+                <w:ilvl w:val="0"/>
+                <w:numId w:val="12"/>
+              </w:numPr>
+              <w:spacing w:after="0" w:line="240" w:lineRule="auto"/>
+              <w:rPr>
+                <w:rFonts w:ascii="Calibri" w:eastAsia="Calibri" w:hAnsi="Calibri" w:cs="Arial"/>
+              </w:rPr>
+            </w:pPr>
+          </w:p>
+          <w:p>
+            <w:pPr>
+              <w:spacing w:after="0" w:line="240" w:lineRule="auto"/>
+              <w:rPr>
+                <w:rFonts w:ascii="Calibri" w:eastAsia="Calibri" w:hAnsi="Calibri" w:cs="Arial"/>
+              </w:rPr>
+            </w:pPr>
+          </w:p>
+          <w:p>
+            <w:pPr>
+              <w:spacing w:after="0" w:line="240" w:lineRule="auto"/>
+              <w:rPr>
+                <w:rFonts w:ascii="Calibri" w:eastAsia="Calibri" w:hAnsi="Calibri" w:cs="Arial"/>
+              </w:rPr>
+            </w:pPr>
+            <w:r>
+              <w:rPr>
+                <w:rFonts w:ascii="Calibri" w:eastAsia="Calibri" w:hAnsi="Calibri" w:cs="Arial"/>
+              </w:rPr>
+              <w:t>BUGS</w:t>
+            </w:r>
+            <w:r>
+              <w:rPr>
+                <w:rFonts w:ascii="Calibri" w:eastAsia="Calibri" w:hAnsi="Calibri" w:cs="Arial"/>
+              </w:rPr>
+              <w:t xml:space="preserve">: </w:t>
+            </w:r>
             <w:bookmarkStart w:id="0" w:name="_GoBack"/>
             <w:bookmarkEnd w:id="0"/>
           </w:p>
@@ -2966,771 +3786,209 @@
             <w:pPr>
               <w:pStyle w:val="ListParagraph"/>
               <w:numPr>
-                <w:ilvl w:val="0"/>
-                <w:numId w:val="8"/>
-              </w:numPr>
-              <w:spacing w:after="0" w:line="240" w:lineRule="auto"/>
-              <w:rPr>
-                <w:rFonts w:ascii="Calibri" w:eastAsia="Calibri" w:hAnsi="Calibri" w:cs="Arial"/>
-                <w:color w:val="70AD47" w:themeColor="accent6"/>
-              </w:rPr>
-            </w:pPr>
-            <w:r>
-              <w:rPr>
-                <w:rFonts w:ascii="Calibri" w:eastAsia="Calibri" w:hAnsi="Calibri" w:cs="Arial"/>
-                <w:color w:val="70AD47" w:themeColor="accent6"/>
-              </w:rPr>
-              <w:t xml:space="preserve">delete category softly </w:t>
-            </w:r>
-          </w:p>
-          <w:p>
-            <w:pPr>
-              <w:pStyle w:val="ListParagraph"/>
-              <w:numPr>
-                <w:ilvl w:val="0"/>
-                <w:numId w:val="8"/>
-              </w:numPr>
-              <w:spacing w:after="0" w:line="240" w:lineRule="auto"/>
-              <w:rPr>
-                <w:rFonts w:ascii="Calibri" w:eastAsia="Calibri" w:hAnsi="Calibri" w:cs="Arial"/>
-              </w:rPr>
-            </w:pPr>
-            <w:r>
-              <w:rPr>
-                <w:rFonts w:ascii="Calibri" w:eastAsia="Calibri" w:hAnsi="Calibri" w:cs="Arial"/>
-              </w:rPr>
-              <w:t xml:space="preserve">cascading the deletion </w:t>
-            </w:r>
-          </w:p>
-          <w:p>
-            <w:pPr>
-              <w:pStyle w:val="ListParagraph"/>
-              <w:numPr>
-                <w:ilvl w:val="0"/>
-                <w:numId w:val="8"/>
-              </w:numPr>
-              <w:spacing w:after="0" w:line="240" w:lineRule="auto"/>
-              <w:rPr>
-                <w:rFonts w:ascii="Calibri" w:eastAsia="Calibri" w:hAnsi="Calibri" w:cs="Arial"/>
-                <w:color w:val="70AD47" w:themeColor="accent6"/>
-              </w:rPr>
-            </w:pPr>
-            <w:r>
-              <w:rPr>
-                <w:rFonts w:ascii="Calibri" w:eastAsia="Calibri" w:hAnsi="Calibri" w:cs="Arial"/>
-                <w:color w:val="70AD47" w:themeColor="accent6"/>
-              </w:rPr>
-              <w:t xml:space="preserve">restore category </w:t>
-            </w:r>
-          </w:p>
-          <w:p>
-            <w:pPr>
-              <w:pStyle w:val="ListParagraph"/>
-              <w:numPr>
-                <w:ilvl w:val="0"/>
-                <w:numId w:val="8"/>
-              </w:numPr>
-              <w:spacing w:after="0" w:line="240" w:lineRule="auto"/>
-              <w:rPr>
-                <w:rFonts w:ascii="Calibri" w:eastAsia="Calibri" w:hAnsi="Calibri" w:cs="Arial"/>
-                <w:color w:val="70AD47" w:themeColor="accent6"/>
-              </w:rPr>
-            </w:pPr>
-            <w:r>
-              <w:rPr>
-                <w:rFonts w:ascii="Calibri" w:eastAsia="Calibri" w:hAnsi="Calibri" w:cs="Arial"/>
-                <w:color w:val="70AD47" w:themeColor="accent6"/>
-              </w:rPr>
-              <w:t xml:space="preserve">Force Delete category </w:t>
-            </w:r>
-          </w:p>
-          <w:p>
-            <w:pPr>
-              <w:pStyle w:val="ListParagraph"/>
-              <w:numPr>
-                <w:ilvl w:val="0"/>
-                <w:numId w:val="8"/>
-              </w:numPr>
-              <w:spacing w:after="0" w:line="240" w:lineRule="auto"/>
-              <w:rPr>
-                <w:rFonts w:ascii="Calibri" w:eastAsia="Calibri" w:hAnsi="Calibri" w:cs="Arial"/>
-              </w:rPr>
-            </w:pPr>
-          </w:p>
-          <w:p>
-            <w:pPr>
-              <w:pStyle w:val="ListParagraph"/>
-              <w:numPr>
-                <w:ilvl w:val="0"/>
+                <w:ilvl w:val="3"/>
                 <w:numId w:val="1"/>
               </w:numPr>
               <w:spacing w:after="0" w:line="240" w:lineRule="auto"/>
-              <w:rPr>
-                <w:rFonts w:ascii="Calibri" w:eastAsia="Calibri" w:hAnsi="Calibri" w:cs="Arial"/>
-              </w:rPr>
-            </w:pPr>
-            <w:r>
-              <w:rPr>
-                <w:rFonts w:eastAsia="Calibri" w:cs="Arial"/>
-              </w:rPr>
-              <w:t>News p</w:t>
-            </w:r>
-            <w:r>
-              <w:rPr>
-                <w:rFonts w:eastAsia="Calibri" w:cs="Arial"/>
-              </w:rPr>
-              <w:t xml:space="preserve">age </w:t>
-            </w:r>
-          </w:p>
-          <w:p>
-            <w:pPr>
-              <w:pStyle w:val="ListParagraph"/>
-              <w:numPr>
-                <w:ilvl w:val="0"/>
-                <w:numId w:val="9"/>
-              </w:numPr>
-              <w:spacing w:after="0" w:line="240" w:lineRule="auto"/>
-              <w:rPr>
-                <w:rFonts w:ascii="Calibri" w:eastAsia="Calibri" w:hAnsi="Calibri" w:cs="Arial"/>
-              </w:rPr>
-            </w:pPr>
-            <w:r>
-              <w:rPr>
-                <w:rFonts w:eastAsia="Calibri" w:cs="Arial"/>
-              </w:rPr>
-              <w:t>Add, show, update and del</w:t>
-            </w:r>
-            <w:r>
-              <w:rPr>
-                <w:rFonts w:eastAsia="Calibri" w:cs="Arial"/>
-              </w:rPr>
-              <w:t>e</w:t>
-            </w:r>
-            <w:r>
-              <w:rPr>
-                <w:rFonts w:eastAsia="Calibri" w:cs="Arial"/>
-              </w:rPr>
-              <w:t>te news</w:t>
-            </w:r>
-          </w:p>
-          <w:p>
-            <w:pPr>
-              <w:pStyle w:val="ListParagraph"/>
-              <w:numPr>
-                <w:ilvl w:val="0"/>
-                <w:numId w:val="9"/>
-              </w:numPr>
-              <w:spacing w:after="0" w:line="240" w:lineRule="auto"/>
-              <w:rPr>
-                <w:rFonts w:ascii="Calibri" w:eastAsia="Calibri" w:hAnsi="Calibri" w:cs="Arial"/>
-              </w:rPr>
-            </w:pPr>
-            <w:r>
-              <w:rPr>
-                <w:rFonts w:eastAsia="Calibri" w:cs="Arial"/>
-              </w:rPr>
-              <w:t>appear</w:t>
-            </w:r>
-            <w:r>
-              <w:rPr>
-                <w:rFonts w:eastAsia="Calibri" w:cs="Arial"/>
-              </w:rPr>
-              <w:t xml:space="preserve"> or </w:t>
-            </w:r>
-            <w:r>
-              <w:rPr>
-                <w:rFonts w:eastAsia="Calibri" w:cs="Arial"/>
-              </w:rPr>
-              <w:t>disappear</w:t>
-            </w:r>
-            <w:r>
-              <w:rPr>
-                <w:rFonts w:eastAsia="Calibri" w:cs="Arial"/>
-              </w:rPr>
-              <w:t xml:space="preserve"> news</w:t>
-            </w:r>
-          </w:p>
-          <w:p>
-            <w:pPr>
-              <w:pStyle w:val="ListParagraph"/>
-              <w:numPr>
-                <w:ilvl w:val="0"/>
-                <w:numId w:val="9"/>
-              </w:numPr>
-              <w:spacing w:after="0" w:line="240" w:lineRule="auto"/>
-              <w:rPr>
-                <w:rFonts w:ascii="Calibri" w:eastAsia="Calibri" w:hAnsi="Calibri" w:cs="Arial"/>
-              </w:rPr>
-            </w:pPr>
-            <w:r>
-              <w:rPr>
-                <w:rFonts w:eastAsia="Calibri" w:cs="Arial"/>
-              </w:rPr>
-              <w:t>scheduling The news</w:t>
-            </w:r>
-          </w:p>
-          <w:p>
-            <w:pPr>
-              <w:pStyle w:val="ListParagraph"/>
-              <w:numPr>
-                <w:ilvl w:val="0"/>
-                <w:numId w:val="9"/>
-              </w:numPr>
-              <w:spacing w:after="0" w:line="240" w:lineRule="auto"/>
-              <w:rPr>
-                <w:rFonts w:ascii="Calibri" w:eastAsia="Calibri" w:hAnsi="Calibri" w:cs="Arial"/>
-              </w:rPr>
-            </w:pPr>
-          </w:p>
-          <w:p>
-            <w:pPr>
-              <w:pStyle w:val="ListParagraph"/>
-              <w:numPr>
-                <w:ilvl w:val="0"/>
+              <w:ind w:left="700"/>
+              <w:rPr>
+                <w:rFonts w:ascii="Calibri" w:eastAsia="Calibri" w:hAnsi="Calibri" w:cs="Arial"/>
+                <w:color w:val="70AD47" w:themeColor="accent6"/>
+              </w:rPr>
+            </w:pPr>
+            <w:r>
+              <w:rPr>
+                <w:rFonts w:ascii="Calibri" w:eastAsia="Calibri" w:hAnsi="Calibri" w:cs="Arial"/>
+                <w:color w:val="70AD47" w:themeColor="accent6"/>
+              </w:rPr>
+              <w:t>Cascading on delet</w:t>
+            </w:r>
+            <w:r>
+              <w:rPr>
+                <w:rFonts w:ascii="Calibri" w:eastAsia="Calibri" w:hAnsi="Calibri" w:cs="Arial"/>
+                <w:color w:val="70AD47" w:themeColor="accent6"/>
+              </w:rPr>
+              <w:t>,</w:t>
+            </w:r>
+            <w:r>
+              <w:rPr>
+                <w:rFonts w:ascii="Calibri" w:eastAsia="Calibri" w:hAnsi="Calibri" w:cs="Arial"/>
+                <w:color w:val="70AD47" w:themeColor="accent6"/>
+              </w:rPr>
+              <w:t xml:space="preserve"> restore and force </w:t>
+            </w:r>
+            <w:r>
+              <w:rPr>
+                <w:rFonts w:ascii="Calibri" w:eastAsia="Calibri" w:hAnsi="Calibri" w:cs="Arial"/>
+                <w:color w:val="70AD47" w:themeColor="accent6"/>
+              </w:rPr>
+              <w:t>delete Blog and its Relations</w:t>
+            </w:r>
+          </w:p>
+          <w:p>
+            <w:pPr>
+              <w:pStyle w:val="ListParagraph"/>
+              <w:numPr>
+                <w:ilvl w:val="3"/>
                 <w:numId w:val="1"/>
               </w:numPr>
               <w:spacing w:after="0" w:line="240" w:lineRule="auto"/>
-              <w:rPr>
-                <w:rFonts w:ascii="Calibri" w:eastAsia="Calibri" w:hAnsi="Calibri" w:cs="Arial"/>
-              </w:rPr>
-            </w:pPr>
-            <w:r>
-              <w:rPr>
-                <w:rFonts w:eastAsia="Calibri" w:cs="Arial"/>
-              </w:rPr>
-              <w:t>Blocks p</w:t>
-            </w:r>
-            <w:r>
-              <w:rPr>
-                <w:rFonts w:eastAsia="Calibri" w:cs="Arial"/>
-              </w:rPr>
-              <w:t>age</w:t>
-            </w:r>
-          </w:p>
-          <w:p>
-            <w:pPr>
-              <w:pStyle w:val="ListParagraph"/>
-              <w:numPr>
-                <w:ilvl w:val="0"/>
-                <w:numId w:val="11"/>
-              </w:numPr>
-              <w:spacing w:after="0" w:line="240" w:lineRule="auto"/>
-              <w:rPr>
-                <w:rFonts w:ascii="Calibri" w:eastAsia="Calibri" w:hAnsi="Calibri" w:cs="Arial"/>
-                <w:color w:val="70AD47" w:themeColor="accent6"/>
-              </w:rPr>
-            </w:pPr>
-            <w:r>
-              <w:rPr>
-                <w:rFonts w:ascii="Calibri" w:eastAsia="Calibri" w:hAnsi="Calibri" w:cs="Arial"/>
-                <w:color w:val="70AD47" w:themeColor="accent6"/>
-              </w:rPr>
-              <w:t xml:space="preserve">Get number of blocks </w:t>
-            </w:r>
-          </w:p>
-          <w:p>
-            <w:pPr>
-              <w:pStyle w:val="ListParagraph"/>
-              <w:numPr>
-                <w:ilvl w:val="0"/>
-                <w:numId w:val="11"/>
-              </w:numPr>
-            </w:pPr>
-            <w:r>
-              <w:rPr>
-                <w:color w:val="70AD47" w:themeColor="accent6"/>
-              </w:rPr>
-              <w:t>Add block</w:t>
-            </w:r>
-            <w:r>
-              <w:rPr>
-                <w:color w:val="70AD47" w:themeColor="accent6"/>
+              <w:ind w:left="700"/>
+              <w:rPr>
+                <w:rFonts w:ascii="Calibri" w:eastAsia="Calibri" w:hAnsi="Calibri" w:cs="Arial"/>
+              </w:rPr>
+            </w:pPr>
+            <w:r>
+              <w:rPr>
+                <w:rFonts w:ascii="Calibri" w:eastAsia="Calibri" w:hAnsi="Calibri" w:cs="Arial"/>
+              </w:rPr>
+              <w:t xml:space="preserve">Cascading on delet, restore and force delete </w:t>
+            </w:r>
+            <w:r>
+              <w:rPr>
+                <w:rFonts w:ascii="Calibri" w:eastAsia="Calibri" w:hAnsi="Calibri" w:cs="Arial"/>
+              </w:rPr>
+              <w:t>Category</w:t>
+            </w:r>
+            <w:r>
+              <w:rPr>
+                <w:rFonts w:ascii="Calibri" w:eastAsia="Calibri" w:hAnsi="Calibri" w:cs="Arial"/>
+              </w:rPr>
+              <w:t xml:space="preserve"> and its Relations</w:t>
+            </w:r>
+          </w:p>
+          <w:p>
+            <w:pPr>
+              <w:pStyle w:val="ListParagraph"/>
+              <w:numPr>
+                <w:ilvl w:val="3"/>
+                <w:numId w:val="1"/>
+              </w:numPr>
+              <w:spacing w:after="0" w:line="240" w:lineRule="auto"/>
+              <w:ind w:left="700"/>
+              <w:rPr>
+                <w:rFonts w:ascii="Calibri" w:eastAsia="Calibri" w:hAnsi="Calibri" w:cs="Arial"/>
+              </w:rPr>
+            </w:pPr>
+            <w:r>
+              <w:rPr>
+                <w:rFonts w:ascii="Calibri" w:eastAsia="Calibri" w:hAnsi="Calibri" w:cs="Arial"/>
+              </w:rPr>
+              <w:t xml:space="preserve">Cascading on delet, restore and force delete </w:t>
+            </w:r>
+            <w:r>
+              <w:rPr>
+                <w:rFonts w:ascii="Calibri" w:eastAsia="Calibri" w:hAnsi="Calibri" w:cs="Arial"/>
+              </w:rPr>
+              <w:t>Tags</w:t>
+            </w:r>
+            <w:r>
+              <w:rPr>
+                <w:rFonts w:ascii="Calibri" w:eastAsia="Calibri" w:hAnsi="Calibri" w:cs="Arial"/>
+              </w:rPr>
+              <w:t xml:space="preserve"> and its Relations</w:t>
+            </w:r>
+          </w:p>
+          <w:p>
+            <w:pPr>
+              <w:pStyle w:val="ListParagraph"/>
+              <w:numPr>
+                <w:ilvl w:val="3"/>
+                <w:numId w:val="1"/>
+              </w:numPr>
+              <w:spacing w:after="0" w:line="240" w:lineRule="auto"/>
+              <w:ind w:left="700"/>
+              <w:rPr>
+                <w:rFonts w:ascii="Calibri" w:eastAsia="Calibri" w:hAnsi="Calibri" w:cs="Arial"/>
+              </w:rPr>
+            </w:pPr>
+            <w:r>
+              <w:rPr>
+                <w:rFonts w:ascii="Calibri" w:eastAsia="Calibri" w:hAnsi="Calibri" w:cs="Arial"/>
+              </w:rPr>
+              <w:t xml:space="preserve">Cascading on delet, restore and force delete </w:t>
+            </w:r>
+            <w:r>
+              <w:rPr>
+                <w:rFonts w:ascii="Calibri" w:eastAsia="Calibri" w:hAnsi="Calibri" w:cs="Arial"/>
+              </w:rPr>
+              <w:t>User</w:t>
+            </w:r>
+            <w:r>
+              <w:rPr>
+                <w:rFonts w:ascii="Calibri" w:eastAsia="Calibri" w:hAnsi="Calibri" w:cs="Arial"/>
+              </w:rPr>
+              <w:t xml:space="preserve"> and its Relations</w:t>
+            </w:r>
+          </w:p>
+          <w:p>
+            <w:pPr>
+              <w:pStyle w:val="ListParagraph"/>
+              <w:numPr>
+                <w:ilvl w:val="3"/>
+                <w:numId w:val="1"/>
+              </w:numPr>
+              <w:spacing w:after="0" w:line="240" w:lineRule="auto"/>
+              <w:ind w:left="700"/>
+              <w:rPr>
+                <w:rFonts w:ascii="Calibri" w:eastAsia="Calibri" w:hAnsi="Calibri" w:cs="Arial"/>
+              </w:rPr>
+            </w:pPr>
+          </w:p>
+          <w:p>
+            <w:pPr>
+              <w:spacing w:after="0" w:line="240" w:lineRule="auto"/>
+              <w:rPr>
+                <w:rFonts w:ascii="Calibri" w:eastAsia="Calibri" w:hAnsi="Calibri" w:cs="Arial"/>
+              </w:rPr>
+            </w:pPr>
+          </w:p>
+          <w:p>
+            <w:pPr>
+              <w:spacing w:after="0" w:line="240" w:lineRule="auto"/>
+              <w:rPr>
+                <w:rFonts w:ascii="Calibri" w:eastAsia="Calibri" w:hAnsi="Calibri" w:cs="Arial"/>
+              </w:rPr>
+            </w:pPr>
+            <w:r>
+              <w:rPr>
+                <w:rFonts w:eastAsia="Calibri" w:cs="Arial"/>
+              </w:rPr>
+              <w:t xml:space="preserve">systems </w:t>
+            </w:r>
+            <w:r>
+              <w:rPr>
+                <w:rFonts w:eastAsia="Calibri" w:cs="Arial"/>
+              </w:rPr>
+              <w:t>need:</w:t>
+            </w:r>
+            <w:r>
+              <w:rPr>
+                <w:rFonts w:eastAsia="Calibri" w:cs="Arial"/>
               </w:rPr>
               <w:t xml:space="preserve"> </w:t>
             </w:r>
-            <w:r>
-              <w:rPr>
-                <w:color w:val="FF0000"/>
-              </w:rPr>
-              <w:t xml:space="preserve">=&gt; this not a custom resolver so how to add this </w:t>
-            </w:r>
-            <w:r>
-              <w:rPr>
-                <w:color w:val="FF0000"/>
-              </w:rPr>
-              <w:t>rule CheckUserIfIsWriter</w:t>
-            </w:r>
-          </w:p>
-          <w:p>
-            <w:pPr>
-              <w:pStyle w:val="ListParagraph"/>
-              <w:numPr>
-                <w:ilvl w:val="0"/>
-                <w:numId w:val="11"/>
-              </w:numPr>
-              <w:spacing w:after="0" w:line="240" w:lineRule="auto"/>
-              <w:rPr>
-                <w:rFonts w:ascii="Calibri" w:eastAsia="Calibri" w:hAnsi="Calibri" w:cs="Arial"/>
-                <w:color w:val="70AD47" w:themeColor="accent6"/>
-              </w:rPr>
-            </w:pPr>
-            <w:r>
-              <w:rPr>
-                <w:rFonts w:ascii="Calibri" w:eastAsia="Calibri" w:hAnsi="Calibri" w:cs="Arial"/>
-                <w:color w:val="70AD47" w:themeColor="accent6"/>
-              </w:rPr>
-              <w:t xml:space="preserve">Unblock </w:t>
-            </w:r>
-          </w:p>
-          <w:p>
-            <w:pPr>
-              <w:pStyle w:val="ListParagraph"/>
-              <w:numPr>
-                <w:ilvl w:val="0"/>
-                <w:numId w:val="11"/>
-              </w:numPr>
-              <w:spacing w:after="0" w:line="240" w:lineRule="auto"/>
-              <w:rPr>
-                <w:rFonts w:ascii="Calibri" w:eastAsia="Calibri" w:hAnsi="Calibri" w:cs="Arial"/>
-              </w:rPr>
-            </w:pPr>
-          </w:p>
-          <w:p>
-            <w:pPr>
-              <w:pStyle w:val="ListParagraph"/>
-              <w:numPr>
-                <w:ilvl w:val="0"/>
-                <w:numId w:val="1"/>
-              </w:numPr>
-              <w:spacing w:after="0" w:line="240" w:lineRule="auto"/>
-              <w:rPr>
-                <w:rFonts w:ascii="Calibri" w:eastAsia="Calibri" w:hAnsi="Calibri" w:cs="Arial"/>
-              </w:rPr>
-            </w:pPr>
-            <w:r>
-              <w:rPr>
-                <w:rFonts w:eastAsia="Calibri" w:cs="Arial"/>
-              </w:rPr>
-              <w:t xml:space="preserve"> Follow p</w:t>
-            </w:r>
-            <w:r>
-              <w:rPr>
-                <w:rFonts w:eastAsia="Calibri" w:cs="Arial"/>
-              </w:rPr>
-              <w:t>age</w:t>
-            </w:r>
-          </w:p>
-          <w:p>
-            <w:pPr>
-              <w:pStyle w:val="ListParagraph"/>
-              <w:numPr>
-                <w:ilvl w:val="0"/>
-                <w:numId w:val="11"/>
-              </w:numPr>
-              <w:spacing w:after="0" w:line="240" w:lineRule="auto"/>
-              <w:rPr>
-                <w:rFonts w:ascii="Calibri" w:eastAsia="Calibri" w:hAnsi="Calibri" w:cs="Arial"/>
-              </w:rPr>
-            </w:pPr>
-          </w:p>
-          <w:p>
-            <w:pPr>
-              <w:pStyle w:val="ListParagraph"/>
-              <w:numPr>
-                <w:ilvl w:val="0"/>
-                <w:numId w:val="1"/>
-              </w:numPr>
-              <w:spacing w:after="0" w:line="240" w:lineRule="auto"/>
-              <w:rPr>
-                <w:rFonts w:ascii="Calibri" w:eastAsia="Calibri" w:hAnsi="Calibri" w:cs="Arial"/>
-              </w:rPr>
-            </w:pPr>
-            <w:r>
-              <w:rPr>
-                <w:rFonts w:eastAsia="Calibri" w:cs="Arial"/>
-              </w:rPr>
-              <w:t xml:space="preserve">Reade by </w:t>
-            </w:r>
-          </w:p>
-          <w:p>
-            <w:pPr>
-              <w:pStyle w:val="ListParagraph"/>
-              <w:numPr>
-                <w:ilvl w:val="0"/>
-                <w:numId w:val="11"/>
-              </w:numPr>
-              <w:spacing w:after="0" w:line="240" w:lineRule="auto"/>
-              <w:rPr>
-                <w:rFonts w:ascii="Calibri" w:eastAsia="Calibri" w:hAnsi="Calibri" w:cs="Arial"/>
-              </w:rPr>
-            </w:pPr>
-          </w:p>
-          <w:p>
-            <w:pPr>
-              <w:pStyle w:val="ListParagraph"/>
-              <w:numPr>
-                <w:ilvl w:val="0"/>
-                <w:numId w:val="1"/>
-              </w:numPr>
-              <w:spacing w:after="0" w:line="240" w:lineRule="auto"/>
-              <w:rPr>
-                <w:rFonts w:ascii="Calibri" w:eastAsia="Calibri" w:hAnsi="Calibri" w:cs="Arial"/>
-              </w:rPr>
-            </w:pPr>
-            <w:r>
-              <w:rPr>
-                <w:rFonts w:eastAsia="Calibri" w:cs="Arial"/>
-              </w:rPr>
-              <w:t>Reports p</w:t>
-            </w:r>
-            <w:r>
-              <w:rPr>
-                <w:rFonts w:eastAsia="Calibri" w:cs="Arial"/>
-              </w:rPr>
-              <w:t xml:space="preserve">age </w:t>
-            </w:r>
-          </w:p>
-          <w:p>
-            <w:pPr>
-              <w:pStyle w:val="ListParagraph"/>
-              <w:numPr>
-                <w:ilvl w:val="0"/>
-                <w:numId w:val="11"/>
-              </w:numPr>
-              <w:spacing w:after="0" w:line="240" w:lineRule="auto"/>
-              <w:rPr>
-                <w:rFonts w:ascii="Calibri" w:eastAsia="Calibri" w:hAnsi="Calibri" w:cs="Arial"/>
-              </w:rPr>
-            </w:pPr>
-            <w:r>
-              <w:rPr>
-                <w:rFonts w:eastAsia="Calibri" w:cs="Arial"/>
-              </w:rPr>
-              <w:t>get the reported blogs</w:t>
-            </w:r>
-          </w:p>
-          <w:p>
-            <w:pPr>
-              <w:pStyle w:val="ListParagraph"/>
-              <w:numPr>
-                <w:ilvl w:val="0"/>
-                <w:numId w:val="11"/>
-              </w:numPr>
-              <w:spacing w:after="0" w:line="240" w:lineRule="auto"/>
-              <w:rPr>
-                <w:rFonts w:ascii="Calibri" w:eastAsia="Calibri" w:hAnsi="Calibri" w:cs="Arial"/>
-              </w:rPr>
-            </w:pPr>
-            <w:r>
-              <w:rPr>
-                <w:rFonts w:ascii="Calibri" w:eastAsia="Calibri" w:hAnsi="Calibri" w:cs="Arial"/>
-                <w:color w:val="70AD47" w:themeColor="accent6"/>
-              </w:rPr>
-              <w:t xml:space="preserve">count the </w:t>
-            </w:r>
-            <w:r>
-              <w:rPr>
-                <w:rFonts w:ascii="Calibri" w:eastAsia="Calibri" w:hAnsi="Calibri" w:cs="Arial"/>
-                <w:color w:val="70AD47" w:themeColor="accent6"/>
-              </w:rPr>
-              <w:t>#</w:t>
-            </w:r>
-            <w:r>
-              <w:rPr>
-                <w:rFonts w:ascii="Calibri" w:eastAsia="Calibri" w:hAnsi="Calibri" w:cs="Arial"/>
-                <w:color w:val="70AD47" w:themeColor="accent6"/>
-              </w:rPr>
-              <w:t xml:space="preserve"> of reports on that blog </w:t>
-            </w:r>
-          </w:p>
-          <w:p>
-            <w:pPr>
-              <w:pStyle w:val="ListParagraph"/>
-              <w:numPr>
-                <w:ilvl w:val="0"/>
-                <w:numId w:val="11"/>
-              </w:numPr>
-              <w:spacing w:after="0" w:line="240" w:lineRule="auto"/>
-              <w:rPr>
-                <w:rFonts w:ascii="Calibri" w:eastAsia="Calibri" w:hAnsi="Calibri" w:cs="Arial"/>
-              </w:rPr>
-            </w:pPr>
-          </w:p>
-          <w:p>
-            <w:pPr>
-              <w:pStyle w:val="ListParagraph"/>
-              <w:numPr>
-                <w:ilvl w:val="0"/>
-                <w:numId w:val="1"/>
-              </w:numPr>
-              <w:spacing w:after="0" w:line="240" w:lineRule="auto"/>
-              <w:rPr>
-                <w:rFonts w:ascii="Calibri" w:eastAsia="Calibri" w:hAnsi="Calibri" w:cs="Arial"/>
-              </w:rPr>
-            </w:pPr>
-            <w:r>
-              <w:rPr>
-                <w:rFonts w:eastAsia="Calibri" w:cs="Arial"/>
-              </w:rPr>
-              <w:t>Likes p</w:t>
-            </w:r>
-            <w:r>
-              <w:rPr>
-                <w:rFonts w:eastAsia="Calibri" w:cs="Arial"/>
-              </w:rPr>
-              <w:t xml:space="preserve">age </w:t>
-            </w:r>
-          </w:p>
-          <w:p>
-            <w:pPr>
-              <w:pStyle w:val="ListParagraph"/>
-              <w:numPr>
-                <w:ilvl w:val="0"/>
-                <w:numId w:val="11"/>
-              </w:numPr>
-              <w:spacing w:after="0" w:line="240" w:lineRule="auto"/>
-              <w:rPr>
-                <w:rFonts w:ascii="Calibri" w:eastAsia="Calibri" w:hAnsi="Calibri" w:cs="Arial"/>
-              </w:rPr>
-            </w:pPr>
-          </w:p>
-          <w:p>
-            <w:pPr>
-              <w:pStyle w:val="ListParagraph"/>
-              <w:numPr>
-                <w:ilvl w:val="0"/>
-                <w:numId w:val="1"/>
-              </w:numPr>
-              <w:spacing w:after="0" w:line="240" w:lineRule="auto"/>
-              <w:rPr>
-                <w:rFonts w:ascii="Calibri" w:eastAsia="Calibri" w:hAnsi="Calibri" w:cs="Arial"/>
-              </w:rPr>
-            </w:pPr>
-            <w:r>
-              <w:rPr>
-                <w:rFonts w:eastAsia="Calibri" w:cs="Arial"/>
-              </w:rPr>
-              <w:t>Shares p</w:t>
-            </w:r>
-            <w:r>
-              <w:rPr>
-                <w:rFonts w:eastAsia="Calibri" w:cs="Arial"/>
-              </w:rPr>
-              <w:t>age</w:t>
-            </w:r>
-          </w:p>
-          <w:p>
-            <w:pPr>
-              <w:spacing w:after="0" w:line="240" w:lineRule="auto"/>
-              <w:rPr>
-                <w:rFonts w:ascii="Calibri" w:eastAsia="Calibri" w:hAnsi="Calibri" w:cs="Arial"/>
-              </w:rPr>
-            </w:pPr>
-          </w:p>
-          <w:p>
-            <w:pPr>
-              <w:pStyle w:val="ListParagraph"/>
-              <w:numPr>
-                <w:ilvl w:val="0"/>
-                <w:numId w:val="1"/>
-              </w:numPr>
-              <w:spacing w:after="0" w:line="240" w:lineRule="auto"/>
-              <w:rPr>
-                <w:rFonts w:ascii="Calibri" w:eastAsia="Calibri" w:hAnsi="Calibri" w:cs="Arial"/>
-              </w:rPr>
-            </w:pPr>
-            <w:r>
-              <w:rPr>
-                <w:rFonts w:ascii="Calibri" w:eastAsia="Calibri" w:hAnsi="Calibri" w:cs="Arial"/>
-              </w:rPr>
-              <w:t>Comments p</w:t>
-            </w:r>
-            <w:r>
-              <w:rPr>
-                <w:rFonts w:ascii="Calibri" w:eastAsia="Calibri" w:hAnsi="Calibri" w:cs="Arial"/>
-              </w:rPr>
-              <w:t xml:space="preserve">age </w:t>
-            </w:r>
-          </w:p>
-          <w:p>
-            <w:pPr>
-              <w:pStyle w:val="ListParagraph"/>
-              <w:numPr>
-                <w:ilvl w:val="0"/>
-                <w:numId w:val="23"/>
-              </w:numPr>
-              <w:spacing w:after="0" w:line="240" w:lineRule="auto"/>
-              <w:rPr>
-                <w:rFonts w:ascii="Calibri" w:eastAsia="Calibri" w:hAnsi="Calibri" w:cs="Arial"/>
-              </w:rPr>
-            </w:pPr>
-            <w:r>
-              <w:rPr>
-                <w:rFonts w:eastAsia="Calibri" w:cs="Arial"/>
-              </w:rPr>
-              <w:t xml:space="preserve">block user from </w:t>
-            </w:r>
-            <w:r>
-              <w:rPr>
-                <w:rFonts w:eastAsia="Calibri" w:cs="Arial"/>
-              </w:rPr>
-              <w:t>commenting /</w:t>
-            </w:r>
-            <w:r>
-              <w:rPr>
-                <w:rFonts w:eastAsia="Calibri" w:cs="Arial"/>
-              </w:rPr>
-              <w:t xml:space="preserve">/ method that contain some words if it found in his </w:t>
-            </w:r>
-            <w:r>
-              <w:rPr>
-                <w:rFonts w:eastAsia="Calibri" w:cs="Arial"/>
-              </w:rPr>
-              <w:t>comment</w:t>
-            </w:r>
-          </w:p>
-          <w:p>
-            <w:pPr>
-              <w:pStyle w:val="ListParagraph"/>
-              <w:numPr>
-                <w:ilvl w:val="0"/>
-                <w:numId w:val="23"/>
-              </w:numPr>
-              <w:spacing w:after="0" w:line="240" w:lineRule="auto"/>
-              <w:rPr>
-                <w:rFonts w:ascii="Calibri" w:eastAsia="Calibri" w:hAnsi="Calibri" w:cs="Arial"/>
-              </w:rPr>
-            </w:pPr>
-          </w:p>
-          <w:p>
-            <w:pPr>
-              <w:pStyle w:val="ListParagraph"/>
-              <w:numPr>
-                <w:ilvl w:val="0"/>
-                <w:numId w:val="1"/>
-              </w:numPr>
-              <w:spacing w:after="0" w:line="240" w:lineRule="auto"/>
-              <w:rPr>
-                <w:rFonts w:ascii="Calibri" w:eastAsia="Calibri" w:hAnsi="Calibri" w:cs="Arial"/>
-              </w:rPr>
-            </w:pPr>
-            <w:r>
-              <w:rPr>
-                <w:rFonts w:eastAsia="Calibri" w:cs="Arial"/>
-              </w:rPr>
-              <w:t>Chates p</w:t>
-            </w:r>
-            <w:r>
-              <w:rPr>
-                <w:rFonts w:eastAsia="Calibri" w:cs="Arial"/>
-              </w:rPr>
-              <w:t xml:space="preserve">age </w:t>
-            </w:r>
-          </w:p>
-          <w:p>
-            <w:pPr>
-              <w:pStyle w:val="ListParagraph"/>
-              <w:numPr>
-                <w:ilvl w:val="0"/>
-                <w:numId w:val="7"/>
-              </w:numPr>
-              <w:spacing w:after="0" w:line="240" w:lineRule="auto"/>
-              <w:rPr>
-                <w:rFonts w:ascii="Calibri" w:eastAsia="Calibri" w:hAnsi="Calibri" w:cs="Arial"/>
-              </w:rPr>
-            </w:pPr>
-            <w:r>
-              <w:rPr>
-                <w:rFonts w:eastAsia="Calibri" w:cs="Arial"/>
-              </w:rPr>
-              <w:t>user can chat with admin with messaging system</w:t>
-            </w:r>
-          </w:p>
-          <w:p>
-            <w:pPr>
-              <w:pStyle w:val="ListParagraph"/>
-              <w:numPr>
-                <w:ilvl w:val="0"/>
-                <w:numId w:val="7"/>
-              </w:numPr>
-              <w:spacing w:after="0" w:line="240" w:lineRule="auto"/>
-              <w:rPr>
-                <w:rFonts w:ascii="Calibri" w:eastAsia="Calibri" w:hAnsi="Calibri" w:cs="Arial"/>
-              </w:rPr>
-            </w:pPr>
-          </w:p>
-          <w:p>
-            <w:pPr>
-              <w:pStyle w:val="ListParagraph"/>
-              <w:numPr>
-                <w:ilvl w:val="0"/>
-                <w:numId w:val="1"/>
-              </w:numPr>
-              <w:spacing w:after="0" w:line="240" w:lineRule="auto"/>
-              <w:rPr>
-                <w:rFonts w:ascii="Calibri" w:eastAsia="Calibri" w:hAnsi="Calibri" w:cs="Arial"/>
-              </w:rPr>
-            </w:pPr>
-            <w:r>
-              <w:rPr>
-                <w:rFonts w:eastAsia="Calibri" w:cs="Arial"/>
-              </w:rPr>
-              <w:t>Messages p</w:t>
-            </w:r>
-            <w:r>
-              <w:rPr>
-                <w:rFonts w:eastAsia="Calibri" w:cs="Arial"/>
-              </w:rPr>
-              <w:t xml:space="preserve">age </w:t>
-            </w:r>
-          </w:p>
-          <w:p>
-            <w:pPr>
-              <w:pStyle w:val="ListParagraph"/>
-              <w:numPr>
-                <w:ilvl w:val="0"/>
-                <w:numId w:val="12"/>
-              </w:numPr>
-              <w:spacing w:after="0" w:line="240" w:lineRule="auto"/>
-              <w:rPr>
-                <w:rFonts w:ascii="Calibri" w:eastAsia="Calibri" w:hAnsi="Calibri" w:cs="Arial"/>
-              </w:rPr>
-            </w:pPr>
-          </w:p>
-          <w:p>
-            <w:pPr>
-              <w:spacing w:after="0" w:line="240" w:lineRule="auto"/>
-              <w:rPr>
-                <w:rFonts w:ascii="Calibri" w:eastAsia="Calibri" w:hAnsi="Calibri" w:cs="Arial"/>
-              </w:rPr>
-            </w:pPr>
-          </w:p>
-          <w:p>
-            <w:pPr>
-              <w:spacing w:after="0" w:line="240" w:lineRule="auto"/>
-              <w:rPr>
-                <w:rFonts w:ascii="Calibri" w:eastAsia="Calibri" w:hAnsi="Calibri" w:cs="Arial"/>
-              </w:rPr>
-            </w:pPr>
-          </w:p>
-          <w:p>
-            <w:pPr>
-              <w:spacing w:after="0" w:line="240" w:lineRule="auto"/>
-              <w:rPr>
-                <w:rFonts w:ascii="Calibri" w:eastAsia="Calibri" w:hAnsi="Calibri" w:cs="Arial"/>
-              </w:rPr>
-            </w:pPr>
-            <w:r>
-              <w:rPr>
-                <w:rFonts w:eastAsia="Calibri" w:cs="Arial"/>
-              </w:rPr>
-              <w:t xml:space="preserve">systems </w:t>
-            </w:r>
-            <w:r>
-              <w:rPr>
-                <w:rFonts w:eastAsia="Calibri" w:cs="Arial"/>
-              </w:rPr>
-              <w:t>need:</w:t>
+          </w:p>
+          <w:p>
+            <w:pPr>
+              <w:pStyle w:val="ListParagraph"/>
+              <w:numPr>
+                <w:ilvl w:val="0"/>
+                <w:numId w:val="2"/>
+              </w:numPr>
+              <w:spacing w:after="0" w:line="240" w:lineRule="auto"/>
+            </w:pPr>
+            <w:r>
+              <w:rPr>
+                <w:rFonts w:eastAsia="Calibri" w:cs="Arial"/>
+              </w:rPr>
+              <w:t xml:space="preserve">notification </w:t>
+            </w:r>
+            <w:r>
+              <w:rPr>
+                <w:rFonts w:ascii="Segoe UI Emoji" w:eastAsia="Segoe UI Emoji" w:hAnsi="Segoe UI Emoji" w:cs="Segoe UI Emoji"/>
+              </w:rPr>
+              <w:t>🔔</w:t>
             </w:r>
             <w:r>
               <w:rPr>
@@ -3744,34 +4002,6 @@
               <w:pStyle w:val="ListParagraph"/>
               <w:numPr>
                 <w:ilvl w:val="0"/>
-                <w:numId w:val="2"/>
-              </w:numPr>
-              <w:spacing w:after="0" w:line="240" w:lineRule="auto"/>
-            </w:pPr>
-            <w:r>
-              <w:rPr>
-                <w:rFonts w:eastAsia="Calibri" w:cs="Arial"/>
-              </w:rPr>
-              <w:t xml:space="preserve">notification </w:t>
-            </w:r>
-            <w:r>
-              <w:rPr>
-                <w:rFonts w:ascii="Segoe UI Emoji" w:eastAsia="Segoe UI Emoji" w:hAnsi="Segoe UI Emoji" w:cs="Segoe UI Emoji"/>
-              </w:rPr>
-              <w:t>🔔</w:t>
-            </w:r>
-            <w:r>
-              <w:rPr>
-                <w:rFonts w:eastAsia="Calibri" w:cs="Arial"/>
-              </w:rPr>
-              <w:t xml:space="preserve"> </w:t>
-            </w:r>
-          </w:p>
-          <w:p>
-            <w:pPr>
-              <w:pStyle w:val="ListParagraph"/>
-              <w:numPr>
-                <w:ilvl w:val="0"/>
                 <w:numId w:val="10"/>
               </w:numPr>
               <w:spacing w:after="0" w:line="240" w:lineRule="auto"/>
@@ -3802,6 +4032,7 @@
               <w:rPr>
                 <w:rFonts w:eastAsia="Calibri" w:cs="Arial"/>
               </w:rPr>
+              <w:lastRenderedPageBreak/>
               <w:t>Comment</w:t>
             </w:r>
           </w:p>
@@ -3891,6 +4122,27 @@
               <w:spacing w:after="0" w:line="240" w:lineRule="auto"/>
               <w:rPr>
                 <w:rFonts w:ascii="Calibri" w:eastAsia="Calibri" w:hAnsi="Calibri" w:cs="Arial"/>
+                <w:color w:val="70AD47" w:themeColor="accent6"/>
+              </w:rPr>
+            </w:pPr>
+            <w:r>
+              <w:rPr>
+                <w:rFonts w:eastAsia="Calibri" w:cs="Arial"/>
+                <w:color w:val="70AD47" w:themeColor="accent6"/>
+              </w:rPr>
+              <w:t>Blocked</w:t>
+            </w:r>
+          </w:p>
+          <w:p>
+            <w:pPr>
+              <w:pStyle w:val="ListParagraph"/>
+              <w:numPr>
+                <w:ilvl w:val="0"/>
+                <w:numId w:val="17"/>
+              </w:numPr>
+              <w:spacing w:after="0" w:line="240" w:lineRule="auto"/>
+              <w:rPr>
+                <w:rFonts w:ascii="Calibri" w:eastAsia="Calibri" w:hAnsi="Calibri" w:cs="Arial"/>
               </w:rPr>
             </w:pPr>
             <w:r>
@@ -3964,7 +4216,6 @@
               <w:rPr>
                 <w:rFonts w:eastAsia="Calibri" w:cs="Arial"/>
               </w:rPr>
-              <w:lastRenderedPageBreak/>
               <w:t>Replay on his comment</w:t>
             </w:r>
           </w:p>
@@ -8084,4 +8335,16 @@
     </a:ext>
   </a:extLst>
 </a:theme>
+</file>
+
+<file path=customXml/item1.xml><?xml version="1.0" encoding="utf-8"?>
+<b:Sources xmlns:b="http://schemas.openxmlformats.org/officeDocument/2006/bibliography" xmlns="http://schemas.openxmlformats.org/officeDocument/2006/bibliography" SelectedStyle="\APASixthEditionOfficeOnline.xsl" StyleName="APA" Version="6"/>
+</file>
+
+<file path=customXml/itemProps1.xml><?xml version="1.0" encoding="utf-8"?>
+<ds:datastoreItem xmlns:ds="http://schemas.openxmlformats.org/officeDocument/2006/customXml" ds:itemID="{1549797C-12D1-4E28-9154-C09609912D62}">
+  <ds:schemaRefs>
+    <ds:schemaRef ds:uri="http://schemas.openxmlformats.org/officeDocument/2006/bibliography"/>
+  </ds:schemaRefs>
+</ds:datastoreItem>
 </file>
</xml_diff>

<commit_message>
notify when add comment
</commit_message>
<xml_diff>
--- a/DOCS/Requires.docx
+++ b/DOCS/Requires.docx
@@ -524,19 +524,7 @@
               <w:rPr>
                 <w:rFonts w:eastAsia="Calibri" w:cs="Arial"/>
               </w:rPr>
-              <w:t>------------------------------------------------------------------------------------</w:t>
-            </w:r>
-            <w:r>
-              <w:rPr>
-                <w:rFonts w:eastAsia="Calibri" w:cs="Arial"/>
-              </w:rPr>
-              <w:t>---</w:t>
-            </w:r>
-            <w:r>
-              <w:rPr>
-                <w:rFonts w:eastAsia="Calibri" w:cs="Arial"/>
-              </w:rPr>
-              <w:t xml:space="preserve">---  </w:t>
+              <w:t xml:space="preserve">------------------------------------------------------------------------------------------  </w:t>
             </w:r>
             <w:r>
               <w:rPr>
@@ -757,8 +745,6 @@
                 </mc:Fallback>
               </mc:AlternateContent>
             </w:r>
-            <w:bookmarkStart w:id="0" w:name="_GoBack"/>
-            <w:bookmarkEnd w:id="0"/>
           </w:p>
           <w:p>
             <w:pPr>
@@ -3531,11 +3517,13 @@
               <w:spacing w:after="0" w:line="240" w:lineRule="auto"/>
               <w:rPr>
                 <w:rFonts w:ascii="Calibri" w:eastAsia="Calibri" w:hAnsi="Calibri" w:cs="Arial"/>
-              </w:rPr>
-            </w:pPr>
-            <w:r>
-              <w:rPr>
-                <w:rFonts w:eastAsia="Calibri" w:cs="Arial"/>
+                <w:color w:val="FF0000"/>
+              </w:rPr>
+            </w:pPr>
+            <w:r>
+              <w:rPr>
+                <w:rFonts w:eastAsia="Calibri" w:cs="Arial"/>
+                <w:color w:val="FF0000"/>
               </w:rPr>
               <w:t>Comment</w:t>
             </w:r>
@@ -3555,6 +3543,7 @@
             <w:r>
               <w:rPr>
                 <w:rFonts w:eastAsia="Calibri" w:cs="Arial"/>
+                <w:color w:val="FF0000"/>
               </w:rPr>
               <w:t>Replay on his comment</w:t>
             </w:r>
@@ -3607,6 +3596,25 @@
               <w:spacing w:after="0" w:line="240" w:lineRule="auto"/>
               <w:rPr>
                 <w:rFonts w:ascii="Calibri" w:eastAsia="Calibri" w:hAnsi="Calibri" w:cs="Arial"/>
+              </w:rPr>
+            </w:pPr>
+            <w:r>
+              <w:rPr>
+                <w:rFonts w:eastAsia="Calibri" w:cs="Arial"/>
+              </w:rPr>
+              <w:t>followed him</w:t>
+            </w:r>
+          </w:p>
+          <w:p>
+            <w:pPr>
+              <w:pStyle w:val="ListParagraph"/>
+              <w:numPr>
+                <w:ilvl w:val="0"/>
+                <w:numId w:val="17"/>
+              </w:numPr>
+              <w:spacing w:after="0" w:line="240" w:lineRule="auto"/>
+              <w:rPr>
+                <w:rFonts w:ascii="Calibri" w:eastAsia="Calibri" w:hAnsi="Calibri" w:cs="Arial"/>
                 <w:color w:val="70AD47" w:themeColor="accent6"/>
               </w:rPr>
             </w:pPr>
@@ -3651,12 +3659,6 @@
                 <w:rFonts w:ascii="Calibri" w:eastAsia="Calibri" w:hAnsi="Calibri" w:cs="Arial"/>
               </w:rPr>
             </w:pPr>
-            <w:r>
-              <w:rPr>
-                <w:rFonts w:eastAsia="Calibri" w:cs="Arial"/>
-              </w:rPr>
-              <w:t xml:space="preserve">followed him </w:t>
-            </w:r>
           </w:p>
           <w:p>
             <w:pPr>
@@ -3766,6 +3768,7 @@
               <w:rPr>
                 <w:rFonts w:eastAsia="Calibri" w:cs="Arial"/>
               </w:rPr>
+              <w:lastRenderedPageBreak/>
               <w:t>Contributed Blogs =&gt; some blogs will be able to modified by some users in another branch as open source blog.</w:t>
             </w:r>
           </w:p>
@@ -3785,7 +3788,6 @@
               <w:rPr>
                 <w:rFonts w:ascii="Calibri" w:eastAsia="Calibri" w:hAnsi="Calibri" w:cs="Arial"/>
               </w:rPr>
-              <w:lastRenderedPageBreak/>
               <w:t xml:space="preserve">Suggest blogs as the interests of that user </w:t>
             </w:r>
           </w:p>
@@ -4418,6 +4420,26 @@
       <w:r>
         <w:t xml:space="preserve"> admin on reports</w:t>
       </w:r>
+    </w:p>
+    <w:p>
+      <w:pPr>
+        <w:pStyle w:val="ListParagraph"/>
+        <w:ind w:left="360"/>
+      </w:pPr>
+    </w:p>
+    <w:p>
+      <w:pPr>
+        <w:pStyle w:val="ListParagraph"/>
+        <w:numPr>
+          <w:ilvl w:val="3"/>
+          <w:numId w:val="16"/>
+        </w:numPr>
+      </w:pPr>
+      <w:r>
+        <w:t>Check the authentications and authorizations</w:t>
+      </w:r>
+      <w:bookmarkStart w:id="0" w:name="_GoBack"/>
+      <w:bookmarkEnd w:id="0"/>
     </w:p>
     <w:sectPr>
       <w:pgSz w:w="11906" w:h="16838"/>
@@ -8394,7 +8416,7 @@
 </file>
 
 <file path=customXml/itemProps1.xml><?xml version="1.0" encoding="utf-8"?>
-<ds:datastoreItem xmlns:ds="http://schemas.openxmlformats.org/officeDocument/2006/customXml" ds:itemID="{1E8A60D7-F607-48D9-AF82-9A2112F49ADB}">
+<ds:datastoreItem xmlns:ds="http://schemas.openxmlformats.org/officeDocument/2006/customXml" ds:itemID="{CE18FAEE-DEDD-4E84-A297-2654801BC0D5}">
   <ds:schemaRefs>
     <ds:schemaRef ds:uri="http://schemas.openxmlformats.org/officeDocument/2006/bibliography"/>
   </ds:schemaRefs>

</xml_diff>